<commit_message>
Merged Eliya and Ian's changes to report
</commit_message>
<xml_diff>
--- a/Technical Report.docx
+++ b/Technical Report.docx
@@ -221,7 +221,7 @@
                                 <a:avLst/>
                               </a:prstGeom>
                               <a:blipFill>
-                                <a:blip r:embed="rId7"/>
+                                <a:blip r:embed="rId8"/>
                                 <a:stretch>
                                   <a:fillRect r="-7574"/>
                                 </a:stretch>
@@ -273,7 +273,7 @@
                       <v:path arrowok="t" o:connecttype="custom" o:connectlocs="0,0;7315200,0;7315200,1130373;3620757,733885;0,1092249;0,0" o:connectangles="0,0,0,0,0,0"/>
                     </v:shape>
                     <v:rect id="Rectangle 151" o:spid="_x0000_s1028" style="position:absolute;width:73152;height:12161;visibility:visible;mso-wrap-style:square;v-text-anchor:middle" o:gfxdata="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" stroked="f" strokeweight="1pt">
-                      <v:fill r:id="rId8" o:title="" recolor="t" rotate="t" type="frame"/>
+                      <v:fill r:id="rId9" o:title="" recolor="t" rotate="t" type="frame"/>
                     </v:rect>
                     <w10:wrap anchorx="page" anchory="page"/>
                   </v:group>
@@ -434,25 +434,7 @@
                                         <w:sz w:val="36"/>
                                         <w:szCs w:val="36"/>
                                       </w:rPr>
-                                      <w:t>Team: For-</w:t>
-                                    </w:r>
-                                    <w:proofErr w:type="spellStart"/>
-                                    <w:r>
-                                      <w:rPr>
-                                        <w:color w:val="404040" w:themeColor="text1" w:themeTint="BF"/>
-                                        <w:sz w:val="36"/>
-                                        <w:szCs w:val="36"/>
-                                      </w:rPr>
-                                      <w:t>git</w:t>
-                                    </w:r>
-                                    <w:proofErr w:type="spellEnd"/>
-                                    <w:r>
-                                      <w:rPr>
-                                        <w:color w:val="404040" w:themeColor="text1" w:themeTint="BF"/>
-                                        <w:sz w:val="36"/>
-                                        <w:szCs w:val="36"/>
-                                      </w:rPr>
-                                      <w:t xml:space="preserve"> about it</w:t>
+                                      <w:t>Team: For-git about it</w:t>
                                     </w:r>
                                   </w:p>
                                 </w:sdtContent>
@@ -576,25 +558,7 @@
                                   <w:sz w:val="36"/>
                                   <w:szCs w:val="36"/>
                                 </w:rPr>
-                                <w:t>Team: For-</w:t>
-                              </w:r>
-                              <w:proofErr w:type="spellStart"/>
-                              <w:r>
-                                <w:rPr>
-                                  <w:color w:val="404040" w:themeColor="text1" w:themeTint="BF"/>
-                                  <w:sz w:val="36"/>
-                                  <w:szCs w:val="36"/>
-                                </w:rPr>
-                                <w:t>git</w:t>
-                              </w:r>
-                              <w:proofErr w:type="spellEnd"/>
-                              <w:r>
-                                <w:rPr>
-                                  <w:color w:val="404040" w:themeColor="text1" w:themeTint="BF"/>
-                                  <w:sz w:val="36"/>
-                                  <w:szCs w:val="36"/>
-                                </w:rPr>
-                                <w:t xml:space="preserve"> about it</w:t>
+                                <w:t>Team: For-git about it</w:t>
                               </w:r>
                             </w:p>
                           </w:sdtContent>
@@ -695,95 +659,7 @@
                                       <w14:bevel/>
                                     </w14:textOutline>
                                   </w:rPr>
-                                  <w:t xml:space="preserve">Jimmy </w:t>
-                                </w:r>
-                                <w:proofErr w:type="spellStart"/>
-                                <w:r>
-                                  <w:rPr>
-                                    <w14:textOutline w14:w="9525" w14:cap="rnd" w14:cmpd="sng" w14:algn="ctr">
-                                      <w14:noFill/>
-                                      <w14:prstDash w14:val="solid"/>
-                                      <w14:bevel/>
-                                    </w14:textOutline>
-                                  </w:rPr>
-                                  <w:t>Kettler</w:t>
-                                </w:r>
-                                <w:proofErr w:type="spellEnd"/>
-                                <w:r>
-                                  <w:rPr>
-                                    <w14:textOutline w14:w="9525" w14:cap="rnd" w14:cmpd="sng" w14:algn="ctr">
-                                      <w14:noFill/>
-                                      <w14:prstDash w14:val="solid"/>
-                                      <w14:bevel/>
-                                    </w14:textOutline>
-                                  </w:rPr>
-                                  <w:t xml:space="preserve">, </w:t>
-                                </w:r>
-                                <w:proofErr w:type="spellStart"/>
-                                <w:r>
-                                  <w:rPr>
-                                    <w14:textOutline w14:w="9525" w14:cap="rnd" w14:cmpd="sng" w14:algn="ctr">
-                                      <w14:noFill/>
-                                      <w14:prstDash w14:val="solid"/>
-                                      <w14:bevel/>
-                                    </w14:textOutline>
-                                  </w:rPr>
-                                  <w:t>Eliya</w:t>
-                                </w:r>
-                                <w:proofErr w:type="spellEnd"/>
-                                <w:r>
-                                  <w:rPr>
-                                    <w14:textOutline w14:w="9525" w14:cap="rnd" w14:cmpd="sng" w14:algn="ctr">
-                                      <w14:noFill/>
-                                      <w14:prstDash w14:val="solid"/>
-                                      <w14:bevel/>
-                                    </w14:textOutline>
-                                  </w:rPr>
-                                  <w:t xml:space="preserve"> </w:t>
-                                </w:r>
-                                <w:proofErr w:type="spellStart"/>
-                                <w:r>
-                                  <w:rPr>
-                                    <w14:textOutline w14:w="9525" w14:cap="rnd" w14:cmpd="sng" w14:algn="ctr">
-                                      <w14:noFill/>
-                                      <w14:prstDash w14:val="solid"/>
-                                      <w14:bevel/>
-                                    </w14:textOutline>
-                                  </w:rPr>
-                                  <w:t>Shabanov</w:t>
-                                </w:r>
-                                <w:proofErr w:type="spellEnd"/>
-                                <w:r>
-                                  <w:rPr>
-                                    <w14:textOutline w14:w="9525" w14:cap="rnd" w14:cmpd="sng" w14:algn="ctr">
-                                      <w14:noFill/>
-                                      <w14:prstDash w14:val="solid"/>
-                                      <w14:bevel/>
-                                    </w14:textOutline>
-                                  </w:rPr>
-                                  <w:t xml:space="preserve">, Ian Hays, Keyon </w:t>
-                                </w:r>
-                                <w:proofErr w:type="spellStart"/>
-                                <w:r>
-                                  <w:rPr>
-                                    <w14:textOutline w14:w="9525" w14:cap="rnd" w14:cmpd="sng" w14:algn="ctr">
-                                      <w14:noFill/>
-                                      <w14:prstDash w14:val="solid"/>
-                                      <w14:bevel/>
-                                    </w14:textOutline>
-                                  </w:rPr>
-                                  <w:t>Mohebzad</w:t>
-                                </w:r>
-                                <w:proofErr w:type="spellEnd"/>
-                                <w:r>
-                                  <w:rPr>
-                                    <w14:textOutline w14:w="9525" w14:cap="rnd" w14:cmpd="sng" w14:algn="ctr">
-                                      <w14:noFill/>
-                                      <w14:prstDash w14:val="solid"/>
-                                      <w14:bevel/>
-                                    </w14:textOutline>
-                                  </w:rPr>
-                                  <w:t xml:space="preserve">, Paul Strong, Michael Dong </w:t>
+                                  <w:t xml:space="preserve">Jimmy Kettler, Eliya Shabanov, Ian Hays, Keyon Mohebzad, Paul Strong, Michael Dong </w:t>
                                 </w:r>
                               </w:p>
                             </w:txbxContent>
@@ -836,95 +712,7 @@
                                 <w14:bevel/>
                               </w14:textOutline>
                             </w:rPr>
-                            <w:t xml:space="preserve">Jimmy </w:t>
-                          </w:r>
-                          <w:proofErr w:type="spellStart"/>
-                          <w:r>
-                            <w:rPr>
-                              <w14:textOutline w14:w="9525" w14:cap="rnd" w14:cmpd="sng" w14:algn="ctr">
-                                <w14:noFill/>
-                                <w14:prstDash w14:val="solid"/>
-                                <w14:bevel/>
-                              </w14:textOutline>
-                            </w:rPr>
-                            <w:t>Kettler</w:t>
-                          </w:r>
-                          <w:proofErr w:type="spellEnd"/>
-                          <w:r>
-                            <w:rPr>
-                              <w14:textOutline w14:w="9525" w14:cap="rnd" w14:cmpd="sng" w14:algn="ctr">
-                                <w14:noFill/>
-                                <w14:prstDash w14:val="solid"/>
-                                <w14:bevel/>
-                              </w14:textOutline>
-                            </w:rPr>
-                            <w:t xml:space="preserve">, </w:t>
-                          </w:r>
-                          <w:proofErr w:type="spellStart"/>
-                          <w:r>
-                            <w:rPr>
-                              <w14:textOutline w14:w="9525" w14:cap="rnd" w14:cmpd="sng" w14:algn="ctr">
-                                <w14:noFill/>
-                                <w14:prstDash w14:val="solid"/>
-                                <w14:bevel/>
-                              </w14:textOutline>
-                            </w:rPr>
-                            <w:t>Eliya</w:t>
-                          </w:r>
-                          <w:proofErr w:type="spellEnd"/>
-                          <w:r>
-                            <w:rPr>
-                              <w14:textOutline w14:w="9525" w14:cap="rnd" w14:cmpd="sng" w14:algn="ctr">
-                                <w14:noFill/>
-                                <w14:prstDash w14:val="solid"/>
-                                <w14:bevel/>
-                              </w14:textOutline>
-                            </w:rPr>
-                            <w:t xml:space="preserve"> </w:t>
-                          </w:r>
-                          <w:proofErr w:type="spellStart"/>
-                          <w:r>
-                            <w:rPr>
-                              <w14:textOutline w14:w="9525" w14:cap="rnd" w14:cmpd="sng" w14:algn="ctr">
-                                <w14:noFill/>
-                                <w14:prstDash w14:val="solid"/>
-                                <w14:bevel/>
-                              </w14:textOutline>
-                            </w:rPr>
-                            <w:t>Shabanov</w:t>
-                          </w:r>
-                          <w:proofErr w:type="spellEnd"/>
-                          <w:r>
-                            <w:rPr>
-                              <w14:textOutline w14:w="9525" w14:cap="rnd" w14:cmpd="sng" w14:algn="ctr">
-                                <w14:noFill/>
-                                <w14:prstDash w14:val="solid"/>
-                                <w14:bevel/>
-                              </w14:textOutline>
-                            </w:rPr>
-                            <w:t xml:space="preserve">, Ian Hays, Keyon </w:t>
-                          </w:r>
-                          <w:proofErr w:type="spellStart"/>
-                          <w:r>
-                            <w:rPr>
-                              <w14:textOutline w14:w="9525" w14:cap="rnd" w14:cmpd="sng" w14:algn="ctr">
-                                <w14:noFill/>
-                                <w14:prstDash w14:val="solid"/>
-                                <w14:bevel/>
-                              </w14:textOutline>
-                            </w:rPr>
-                            <w:t>Mohebzad</w:t>
-                          </w:r>
-                          <w:proofErr w:type="spellEnd"/>
-                          <w:r>
-                            <w:rPr>
-                              <w14:textOutline w14:w="9525" w14:cap="rnd" w14:cmpd="sng" w14:algn="ctr">
-                                <w14:noFill/>
-                                <w14:prstDash w14:val="solid"/>
-                                <w14:bevel/>
-                              </w14:textOutline>
-                            </w:rPr>
-                            <w:t xml:space="preserve">, Paul Strong, Michael Dong </w:t>
+                            <w:t xml:space="preserve">Jimmy Kettler, Eliya Shabanov, Ian Hays, Keyon Mohebzad, Paul Strong, Michael Dong </w:t>
                           </w:r>
                         </w:p>
                       </w:txbxContent>
@@ -991,7 +779,7 @@
           <w:r>
             <w:fldChar w:fldCharType="separate"/>
           </w:r>
-          <w:hyperlink w:anchor="_Toc383016444" w:history="1">
+          <w:hyperlink w:anchor="_Toc383022575" w:history="1">
             <w:r>
               <w:rPr>
                 <w:rStyle w:val="Hyperlink"/>
@@ -1018,7 +806,7 @@
                 <w:noProof/>
                 <w:webHidden/>
               </w:rPr>
-              <w:instrText xml:space="preserve"> PAGEREF _Toc383016444 \h </w:instrText>
+              <w:instrText xml:space="preserve"> PAGEREF _Toc383022575 \h </w:instrText>
             </w:r>
             <w:r>
               <w:rPr>
@@ -1060,7 +848,7 @@
               <w:noProof/>
             </w:rPr>
           </w:pPr>
-          <w:hyperlink w:anchor="_Toc383016445" w:history="1">
+          <w:hyperlink w:anchor="_Toc383022576" w:history="1">
             <w:r>
               <w:rPr>
                 <w:rStyle w:val="Hyperlink"/>
@@ -1087,7 +875,7 @@
                 <w:noProof/>
                 <w:webHidden/>
               </w:rPr>
-              <w:instrText xml:space="preserve"> PAGEREF _Toc383016445 \h </w:instrText>
+              <w:instrText xml:space="preserve"> PAGEREF _Toc383022576 \h </w:instrText>
             </w:r>
             <w:r>
               <w:rPr>
@@ -1129,7 +917,7 @@
               <w:noProof/>
             </w:rPr>
           </w:pPr>
-          <w:hyperlink w:anchor="_Toc383016446" w:history="1">
+          <w:hyperlink w:anchor="_Toc383022577" w:history="1">
             <w:r>
               <w:rPr>
                 <w:rStyle w:val="Hyperlink"/>
@@ -1156,7 +944,7 @@
                 <w:noProof/>
                 <w:webHidden/>
               </w:rPr>
-              <w:instrText xml:space="preserve"> PAGEREF _Toc383016446 \h </w:instrText>
+              <w:instrText xml:space="preserve"> PAGEREF _Toc383022577 \h </w:instrText>
             </w:r>
             <w:r>
               <w:rPr>
@@ -1198,7 +986,7 @@
               <w:noProof/>
             </w:rPr>
           </w:pPr>
-          <w:hyperlink w:anchor="_Toc383016447" w:history="1">
+          <w:hyperlink w:anchor="_Toc383022578" w:history="1">
             <w:r>
               <w:rPr>
                 <w:rStyle w:val="Hyperlink"/>
@@ -1225,7 +1013,7 @@
                 <w:noProof/>
                 <w:webHidden/>
               </w:rPr>
-              <w:instrText xml:space="preserve"> PAGEREF _Toc383016447 \h </w:instrText>
+              <w:instrText xml:space="preserve"> PAGEREF _Toc383022578 \h </w:instrText>
             </w:r>
             <w:r>
               <w:rPr>
@@ -1267,7 +1055,7 @@
               <w:noProof/>
             </w:rPr>
           </w:pPr>
-          <w:hyperlink w:anchor="_Toc383016448" w:history="1">
+          <w:hyperlink w:anchor="_Toc383022579" w:history="1">
             <w:r>
               <w:rPr>
                 <w:rStyle w:val="Hyperlink"/>
@@ -1294,7 +1082,7 @@
                 <w:noProof/>
                 <w:webHidden/>
               </w:rPr>
-              <w:instrText xml:space="preserve"> PAGEREF _Toc383016448 \h </w:instrText>
+              <w:instrText xml:space="preserve"> PAGEREF _Toc383022579 \h </w:instrText>
             </w:r>
             <w:r>
               <w:rPr>
@@ -1336,7 +1124,7 @@
               <w:noProof/>
             </w:rPr>
           </w:pPr>
-          <w:hyperlink w:anchor="_Toc383016449" w:history="1">
+          <w:hyperlink w:anchor="_Toc383022580" w:history="1">
             <w:r>
               <w:rPr>
                 <w:rStyle w:val="Hyperlink"/>
@@ -1363,7 +1151,7 @@
                 <w:noProof/>
                 <w:webHidden/>
               </w:rPr>
-              <w:instrText xml:space="preserve"> PAGEREF _Toc383016449 \h </w:instrText>
+              <w:instrText xml:space="preserve"> PAGEREF _Toc383022580 \h </w:instrText>
             </w:r>
             <w:r>
               <w:rPr>
@@ -1405,7 +1193,7 @@
               <w:noProof/>
             </w:rPr>
           </w:pPr>
-          <w:hyperlink w:anchor="_Toc383016450" w:history="1">
+          <w:hyperlink w:anchor="_Toc383022581" w:history="1">
             <w:r>
               <w:rPr>
                 <w:rStyle w:val="Hyperlink"/>
@@ -1432,7 +1220,7 @@
                 <w:noProof/>
                 <w:webHidden/>
               </w:rPr>
-              <w:instrText xml:space="preserve"> PAGEREF _Toc383016450 \h </w:instrText>
+              <w:instrText xml:space="preserve"> PAGEREF _Toc383022581 \h </w:instrText>
             </w:r>
             <w:r>
               <w:rPr>
@@ -1474,7 +1262,7 @@
               <w:noProof/>
             </w:rPr>
           </w:pPr>
-          <w:hyperlink w:anchor="_Toc383016451" w:history="1">
+          <w:hyperlink w:anchor="_Toc383022582" w:history="1">
             <w:r>
               <w:rPr>
                 <w:rStyle w:val="Hyperlink"/>
@@ -1501,7 +1289,7 @@
                 <w:noProof/>
                 <w:webHidden/>
               </w:rPr>
-              <w:instrText xml:space="preserve"> PAGEREF _Toc383016451 \h </w:instrText>
+              <w:instrText xml:space="preserve"> PAGEREF _Toc383022582 \h </w:instrText>
             </w:r>
             <w:r>
               <w:rPr>
@@ -1543,7 +1331,7 @@
               <w:noProof/>
             </w:rPr>
           </w:pPr>
-          <w:hyperlink w:anchor="_Toc383016452" w:history="1">
+          <w:hyperlink w:anchor="_Toc383022583" w:history="1">
             <w:r>
               <w:rPr>
                 <w:rStyle w:val="Hyperlink"/>
@@ -1570,7 +1358,7 @@
                 <w:noProof/>
                 <w:webHidden/>
               </w:rPr>
-              <w:instrText xml:space="preserve"> PAGEREF _Toc383016452 \h </w:instrText>
+              <w:instrText xml:space="preserve"> PAGEREF _Toc383022583 \h </w:instrText>
             </w:r>
             <w:r>
               <w:rPr>
@@ -1612,7 +1400,7 @@
               <w:noProof/>
             </w:rPr>
           </w:pPr>
-          <w:hyperlink w:anchor="_Toc383016453" w:history="1">
+          <w:hyperlink w:anchor="_Toc383022584" w:history="1">
             <w:r>
               <w:rPr>
                 <w:rStyle w:val="Hyperlink"/>
@@ -1639,7 +1427,7 @@
                 <w:noProof/>
                 <w:webHidden/>
               </w:rPr>
-              <w:instrText xml:space="preserve"> PAGEREF _Toc383016453 \h </w:instrText>
+              <w:instrText xml:space="preserve"> PAGEREF _Toc383022584 \h </w:instrText>
             </w:r>
             <w:r>
               <w:rPr>
@@ -1681,7 +1469,7 @@
               <w:noProof/>
             </w:rPr>
           </w:pPr>
-          <w:hyperlink w:anchor="_Toc383016454" w:history="1">
+          <w:hyperlink w:anchor="_Toc383022585" w:history="1">
             <w:r>
               <w:rPr>
                 <w:rStyle w:val="Hyperlink"/>
@@ -1708,7 +1496,7 @@
                 <w:noProof/>
                 <w:webHidden/>
               </w:rPr>
-              <w:instrText xml:space="preserve"> PAGEREF _Toc383016454 \h </w:instrText>
+              <w:instrText xml:space="preserve"> PAGEREF _Toc383022585 \h </w:instrText>
             </w:r>
             <w:r>
               <w:rPr>
@@ -1750,7 +1538,7 @@
               <w:noProof/>
             </w:rPr>
           </w:pPr>
-          <w:hyperlink w:anchor="_Toc383016455" w:history="1">
+          <w:hyperlink w:anchor="_Toc383022586" w:history="1">
             <w:r>
               <w:rPr>
                 <w:rStyle w:val="Hyperlink"/>
@@ -1777,7 +1565,7 @@
                 <w:noProof/>
                 <w:webHidden/>
               </w:rPr>
-              <w:instrText xml:space="preserve"> PAGEREF _Toc383016455 \h </w:instrText>
+              <w:instrText xml:space="preserve"> PAGEREF _Toc383022586 \h </w:instrText>
             </w:r>
             <w:r>
               <w:rPr>
@@ -1819,7 +1607,7 @@
               <w:noProof/>
             </w:rPr>
           </w:pPr>
-          <w:hyperlink w:anchor="_Toc383016456" w:history="1">
+          <w:hyperlink w:anchor="_Toc383022587" w:history="1">
             <w:r>
               <w:rPr>
                 <w:rStyle w:val="Hyperlink"/>
@@ -1846,7 +1634,7 @@
                 <w:noProof/>
                 <w:webHidden/>
               </w:rPr>
-              <w:instrText xml:space="preserve"> PAGEREF _Toc383016456 \h </w:instrText>
+              <w:instrText xml:space="preserve"> PAGEREF _Toc383022587 \h </w:instrText>
             </w:r>
             <w:r>
               <w:rPr>
@@ -1888,7 +1676,7 @@
               <w:noProof/>
             </w:rPr>
           </w:pPr>
-          <w:hyperlink w:anchor="_Toc383016457" w:history="1">
+          <w:hyperlink w:anchor="_Toc383022588" w:history="1">
             <w:r>
               <w:rPr>
                 <w:rStyle w:val="Hyperlink"/>
@@ -1915,7 +1703,7 @@
                 <w:noProof/>
                 <w:webHidden/>
               </w:rPr>
-              <w:instrText xml:space="preserve"> PAGEREF _Toc383016457 \h </w:instrText>
+              <w:instrText xml:space="preserve"> PAGEREF _Toc383022588 \h </w:instrText>
             </w:r>
             <w:r>
               <w:rPr>
@@ -1957,7 +1745,7 @@
               <w:noProof/>
             </w:rPr>
           </w:pPr>
-          <w:hyperlink w:anchor="_Toc383016458" w:history="1">
+          <w:hyperlink w:anchor="_Toc383022589" w:history="1">
             <w:r>
               <w:rPr>
                 <w:rStyle w:val="Hyperlink"/>
@@ -1984,7 +1772,7 @@
                 <w:noProof/>
                 <w:webHidden/>
               </w:rPr>
-              <w:instrText xml:space="preserve"> PAGEREF _Toc383016458 \h </w:instrText>
+              <w:instrText xml:space="preserve"> PAGEREF _Toc383022589 \h </w:instrText>
             </w:r>
             <w:r>
               <w:rPr>
@@ -2026,7 +1814,7 @@
               <w:noProof/>
             </w:rPr>
           </w:pPr>
-          <w:hyperlink w:anchor="_Toc383016459" w:history="1">
+          <w:hyperlink w:anchor="_Toc383022590" w:history="1">
             <w:r>
               <w:rPr>
                 <w:rStyle w:val="Hyperlink"/>
@@ -2053,7 +1841,7 @@
                 <w:noProof/>
                 <w:webHidden/>
               </w:rPr>
-              <w:instrText xml:space="preserve"> PAGEREF _Toc383016459 \h </w:instrText>
+              <w:instrText xml:space="preserve"> PAGEREF _Toc383022590 \h </w:instrText>
             </w:r>
             <w:r>
               <w:rPr>
@@ -2095,13 +1883,13 @@
               <w:noProof/>
             </w:rPr>
           </w:pPr>
-          <w:hyperlink w:anchor="_Toc383016460" w:history="1">
+          <w:hyperlink w:anchor="_Toc383022591" w:history="1">
             <w:r>
               <w:rPr>
                 <w:rStyle w:val="Hyperlink"/>
                 <w:noProof/>
               </w:rPr>
-              <w:t>Put</w:t>
+              <w:t>PUT</w:t>
             </w:r>
             <w:r>
               <w:rPr>
@@ -2122,7 +1910,7 @@
                 <w:noProof/>
                 <w:webHidden/>
               </w:rPr>
-              <w:instrText xml:space="preserve"> PAGEREF _Toc383016460 \h </w:instrText>
+              <w:instrText xml:space="preserve"> PAGEREF _Toc383022591 \h </w:instrText>
             </w:r>
             <w:r>
               <w:rPr>
@@ -2142,7 +1930,7 @@
                 <w:noProof/>
                 <w:webHidden/>
               </w:rPr>
-              <w:t>9</w:t>
+              <w:t>10</w:t>
             </w:r>
             <w:r>
               <w:rPr>
@@ -2164,13 +1952,13 @@
               <w:noProof/>
             </w:rPr>
           </w:pPr>
-          <w:hyperlink w:anchor="_Toc383016461" w:history="1">
+          <w:hyperlink w:anchor="_Toc383022592" w:history="1">
             <w:r>
               <w:rPr>
                 <w:rStyle w:val="Hyperlink"/>
                 <w:noProof/>
               </w:rPr>
-              <w:t>Post</w:t>
+              <w:t>POST</w:t>
             </w:r>
             <w:r>
               <w:rPr>
@@ -2191,7 +1979,7 @@
                 <w:noProof/>
                 <w:webHidden/>
               </w:rPr>
-              <w:instrText xml:space="preserve"> PAGEREF _Toc383016461 \h </w:instrText>
+              <w:instrText xml:space="preserve"> PAGEREF _Toc383022592 \h </w:instrText>
             </w:r>
             <w:r>
               <w:rPr>
@@ -2211,7 +1999,145 @@
                 <w:noProof/>
                 <w:webHidden/>
               </w:rPr>
-              <w:t>10</w:t>
+              <w:t>11</w:t>
+            </w:r>
+            <w:r>
+              <w:rPr>
+                <w:noProof/>
+                <w:webHidden/>
+              </w:rPr>
+              <w:fldChar w:fldCharType="end"/>
+            </w:r>
+          </w:hyperlink>
+        </w:p>
+        <w:p>
+          <w:pPr>
+            <w:pStyle w:val="TOC3"/>
+            <w:tabs>
+              <w:tab w:val="right" w:leader="dot" w:pos="9350"/>
+            </w:tabs>
+            <w:rPr>
+              <w:rFonts w:eastAsiaTheme="minorEastAsia"/>
+              <w:noProof/>
+            </w:rPr>
+          </w:pPr>
+          <w:hyperlink w:anchor="_Toc383022593" w:history="1">
+            <w:r>
+              <w:rPr>
+                <w:rStyle w:val="Hyperlink"/>
+                <w:noProof/>
+              </w:rPr>
+              <w:t>DELETE</w:t>
+            </w:r>
+            <w:r>
+              <w:rPr>
+                <w:noProof/>
+                <w:webHidden/>
+              </w:rPr>
+              <w:tab/>
+            </w:r>
+            <w:r>
+              <w:rPr>
+                <w:noProof/>
+                <w:webHidden/>
+              </w:rPr>
+              <w:fldChar w:fldCharType="begin"/>
+            </w:r>
+            <w:r>
+              <w:rPr>
+                <w:noProof/>
+                <w:webHidden/>
+              </w:rPr>
+              <w:instrText xml:space="preserve"> PAGEREF _Toc383022593 \h </w:instrText>
+            </w:r>
+            <w:r>
+              <w:rPr>
+                <w:noProof/>
+                <w:webHidden/>
+              </w:rPr>
+            </w:r>
+            <w:r>
+              <w:rPr>
+                <w:noProof/>
+                <w:webHidden/>
+              </w:rPr>
+              <w:fldChar w:fldCharType="separate"/>
+            </w:r>
+            <w:r>
+              <w:rPr>
+                <w:noProof/>
+                <w:webHidden/>
+              </w:rPr>
+              <w:t>11</w:t>
+            </w:r>
+            <w:r>
+              <w:rPr>
+                <w:noProof/>
+                <w:webHidden/>
+              </w:rPr>
+              <w:fldChar w:fldCharType="end"/>
+            </w:r>
+          </w:hyperlink>
+        </w:p>
+        <w:p>
+          <w:pPr>
+            <w:pStyle w:val="TOC3"/>
+            <w:tabs>
+              <w:tab w:val="right" w:leader="dot" w:pos="9350"/>
+            </w:tabs>
+            <w:rPr>
+              <w:rFonts w:eastAsiaTheme="minorEastAsia"/>
+              <w:noProof/>
+            </w:rPr>
+          </w:pPr>
+          <w:hyperlink w:anchor="_Toc383022594" w:history="1">
+            <w:r>
+              <w:rPr>
+                <w:rStyle w:val="Hyperlink"/>
+                <w:noProof/>
+              </w:rPr>
+              <w:t>API Unit Tests</w:t>
+            </w:r>
+            <w:r>
+              <w:rPr>
+                <w:noProof/>
+                <w:webHidden/>
+              </w:rPr>
+              <w:tab/>
+            </w:r>
+            <w:r>
+              <w:rPr>
+                <w:noProof/>
+                <w:webHidden/>
+              </w:rPr>
+              <w:fldChar w:fldCharType="begin"/>
+            </w:r>
+            <w:r>
+              <w:rPr>
+                <w:noProof/>
+                <w:webHidden/>
+              </w:rPr>
+              <w:instrText xml:space="preserve"> PAGEREF _Toc383022594 \h </w:instrText>
+            </w:r>
+            <w:r>
+              <w:rPr>
+                <w:noProof/>
+                <w:webHidden/>
+              </w:rPr>
+            </w:r>
+            <w:r>
+              <w:rPr>
+                <w:noProof/>
+                <w:webHidden/>
+              </w:rPr>
+              <w:fldChar w:fldCharType="separate"/>
+            </w:r>
+            <w:r>
+              <w:rPr>
+                <w:noProof/>
+                <w:webHidden/>
+              </w:rPr>
+              <w:t>12</w:t>
             </w:r>
             <w:r>
               <w:rPr>
@@ -2266,7 +2192,7 @@
         <w:pStyle w:val="Heading1"/>
         <w:spacing w:line="480" w:lineRule="auto"/>
       </w:pPr>
-      <w:bookmarkStart w:id="0" w:name="_Toc383016444"/>
+      <w:bookmarkStart w:id="0" w:name="_Toc383022575"/>
       <w:r>
         <w:t>Introduction</w:t>
       </w:r>
@@ -2277,7 +2203,7 @@
         <w:pStyle w:val="Heading2"/>
         <w:spacing w:line="480" w:lineRule="auto"/>
       </w:pPr>
-      <w:bookmarkStart w:id="1" w:name="_Toc383016445"/>
+      <w:bookmarkStart w:id="1" w:name="_Toc383022576"/>
       <w:r>
         <w:t>Problem</w:t>
       </w:r>
@@ -2323,7 +2249,7 @@
       <w:r>
         <w:t>While such databases exist for the federal government (</w:t>
       </w:r>
-      <w:hyperlink r:id="rId9" w:history="1">
+      <w:hyperlink r:id="rId10" w:history="1">
         <w:r>
           <w:rPr>
             <w:rStyle w:val="Hyperlink"/>
@@ -2364,7 +2290,7 @@
         <w:pStyle w:val="Heading2"/>
         <w:spacing w:line="480" w:lineRule="auto"/>
       </w:pPr>
-      <w:bookmarkStart w:id="2" w:name="_Toc383016446"/>
+      <w:bookmarkStart w:id="2" w:name="_Toc383022577"/>
       <w:r>
         <w:t>Use Cases</w:t>
       </w:r>
@@ -2428,15 +2354,7 @@
         <w:t xml:space="preserve">Information </w:t>
       </w:r>
       <w:r>
-        <w:t xml:space="preserve">about individual senators, including a brief biography, their voting history, a list of committees they chair or are a member of, and a link to their </w:t>
-      </w:r>
-      <w:proofErr w:type="spellStart"/>
-      <w:r>
-        <w:t>facebook</w:t>
-      </w:r>
-      <w:proofErr w:type="spellEnd"/>
-      <w:r>
-        <w:t xml:space="preserve"> and/or twitter, if they have one.</w:t>
+        <w:t>about individual senators, including a brief biography, their voting history, a list of committees they chair or are a member of, and a link to their facebook and/or twitter, if they have one.</w:t>
       </w:r>
     </w:p>
     <w:p>
@@ -2513,7 +2431,7 @@
       <w:pPr>
         <w:pStyle w:val="Heading1"/>
       </w:pPr>
-      <w:bookmarkStart w:id="3" w:name="_Toc383016447"/>
+      <w:bookmarkStart w:id="3" w:name="_Toc383022578"/>
       <w:r>
         <w:lastRenderedPageBreak/>
         <w:t>Design</w:t>
@@ -2524,7 +2442,7 @@
       <w:pPr>
         <w:pStyle w:val="Heading2"/>
       </w:pPr>
-      <w:bookmarkStart w:id="4" w:name="_Toc383016448"/>
+      <w:bookmarkStart w:id="4" w:name="_Toc383022579"/>
       <w:r>
         <w:t>Design Overview</w:t>
       </w:r>
@@ -2555,7 +2473,7 @@
                     <pic:cNvPicPr/>
                   </pic:nvPicPr>
                   <pic:blipFill>
-                    <a:blip r:embed="rId10">
+                    <a:blip r:embed="rId11">
                       <a:extLst>
                         <a:ext uri="{28A0092B-C50C-407E-A947-70E740481C1C}">
                           <a14:useLocalDpi xmlns:a14="http://schemas.microsoft.com/office/drawing/2010/main" val="0"/>
@@ -2618,14 +2536,9 @@
         <w:pStyle w:val="Heading2"/>
         <w:spacing w:line="480" w:lineRule="auto"/>
       </w:pPr>
-      <w:bookmarkStart w:id="5" w:name="_Toc383016449"/>
-      <w:proofErr w:type="spellStart"/>
-      <w:r>
-        <w:t>Django</w:t>
-      </w:r>
-      <w:proofErr w:type="spellEnd"/>
-      <w:r>
-        <w:t xml:space="preserve"> Models</w:t>
+      <w:bookmarkStart w:id="5" w:name="_Toc383022580"/>
+      <w:r>
+        <w:t>Django Models</w:t>
       </w:r>
       <w:bookmarkEnd w:id="5"/>
     </w:p>
@@ -2634,7 +2547,7 @@
         <w:pStyle w:val="Heading3"/>
         <w:spacing w:line="480" w:lineRule="auto"/>
       </w:pPr>
-      <w:bookmarkStart w:id="6" w:name="_Toc383016450"/>
+      <w:bookmarkStart w:id="6" w:name="_Toc383022581"/>
       <w:r>
         <w:t>Senator Model</w:t>
       </w:r>
@@ -2666,7 +2579,7 @@
                     </pic:cNvPicPr>
                   </pic:nvPicPr>
                   <pic:blipFill>
-                    <a:blip r:embed="rId11">
+                    <a:blip r:embed="rId12">
                       <a:extLst>
                         <a:ext uri="{28A0092B-C50C-407E-A947-70E740481C1C}">
                           <a14:useLocalDpi xmlns:a14="http://schemas.microsoft.com/office/drawing/2010/main" val="0"/>
@@ -2703,23 +2616,7 @@
         <w:spacing w:line="480" w:lineRule="auto"/>
       </w:pPr>
       <w:r>
-        <w:t xml:space="preserve">The senator model models each of the 31 individual senators in the Texas Senate. These are the legislators in the Texas Senate who author, sponsor, and vote on bills, whether in committees or on the floor. The primary key is an auto-generated integer ID supplied by </w:t>
-      </w:r>
-      <w:proofErr w:type="spellStart"/>
-      <w:r>
-        <w:t>Django</w:t>
-      </w:r>
-      <w:proofErr w:type="spellEnd"/>
-      <w:r>
-        <w:t xml:space="preserve">. Attributes include their name, district, party, occupation, legislative experience, and their </w:t>
-      </w:r>
-      <w:proofErr w:type="spellStart"/>
-      <w:r>
-        <w:t>facebook</w:t>
-      </w:r>
-      <w:proofErr w:type="spellEnd"/>
-      <w:r>
-        <w:t xml:space="preserve"> and twitter pages if they have one.</w:t>
+        <w:t>The senator model models each of the 31 individual senators in the Texas Senate. These are the legislators in the Texas Senate who author, sponsor, and vote on bills, whether in committees or on the floor. The primary key is an auto-generated integer ID supplied by Django. Attributes include their name, district, party, occupation, legislative experience, and their facebook and twitter pages if they have one.</w:t>
       </w:r>
     </w:p>
     <w:p>
@@ -2727,7 +2624,7 @@
         <w:pStyle w:val="Heading3"/>
         <w:spacing w:line="480" w:lineRule="auto"/>
       </w:pPr>
-      <w:bookmarkStart w:id="7" w:name="_Toc383016451"/>
+      <w:bookmarkStart w:id="7" w:name="_Toc383022582"/>
       <w:r>
         <w:t>Bill Model</w:t>
       </w:r>
@@ -2759,7 +2656,7 @@
                     </pic:cNvPicPr>
                   </pic:nvPicPr>
                   <pic:blipFill>
-                    <a:blip r:embed="rId12">
+                    <a:blip r:embed="rId13">
                       <a:extLst>
                         <a:ext uri="{28A0092B-C50C-407E-A947-70E740481C1C}">
                           <a14:useLocalDpi xmlns:a14="http://schemas.microsoft.com/office/drawing/2010/main" val="0"/>
@@ -2799,18 +2696,10 @@
         <w:t>The bill model models specific bills submitted to committees or the senate floor at large. These bills are bills that have gone to a vote in committees or on the floor. As with senators, their primary key is an auto</w:t>
       </w:r>
       <w:r>
-        <w:t xml:space="preserve">-generated integer supplied by </w:t>
-      </w:r>
-      <w:proofErr w:type="spellStart"/>
-      <w:r>
-        <w:t>D</w:t>
-      </w:r>
-      <w:r>
-        <w:t>jango</w:t>
-      </w:r>
-      <w:proofErr w:type="spellEnd"/>
-      <w:r>
-        <w:t xml:space="preserve">. Attributes include the name of the bill, the legislative session in which the bill was proposed, the date it was proposed, and if passed, the date </w:t>
+        <w:t>-generated integer supplied by D</w:t>
+      </w:r>
+      <w:r>
+        <w:t xml:space="preserve">jango. Attributes include the name of the bill, the legislative session in which the bill was proposed, the date it was proposed, and if passed, the date </w:t>
       </w:r>
       <w:r>
         <w:t xml:space="preserve">it was signed </w:t>
@@ -2825,7 +2714,7 @@
         <w:pStyle w:val="Heading3"/>
         <w:spacing w:line="480" w:lineRule="auto"/>
       </w:pPr>
-      <w:bookmarkStart w:id="8" w:name="_Toc383016452"/>
+      <w:bookmarkStart w:id="8" w:name="_Toc383022583"/>
       <w:r>
         <w:t>Committee Model</w:t>
       </w:r>
@@ -2857,7 +2746,7 @@
                     </pic:cNvPicPr>
                   </pic:nvPicPr>
                   <pic:blipFill>
-                    <a:blip r:embed="rId13">
+                    <a:blip r:embed="rId14">
                       <a:extLst>
                         <a:ext uri="{28A0092B-C50C-407E-A947-70E740481C1C}">
                           <a14:useLocalDpi xmlns:a14="http://schemas.microsoft.com/office/drawing/2010/main" val="0"/>
@@ -2894,15 +2783,7 @@
         <w:spacing w:line="480" w:lineRule="auto"/>
       </w:pPr>
       <w:r>
-        <w:t xml:space="preserve">The committee model models the 31 standing committees in the Texas Senate. Every bill must go through committee, where it is debated, amended, and voted on before it goes to the floor where it is voted on by the Senate as a whole. As with senators and bills, the primary key is an auto-generated integer supplied by </w:t>
-      </w:r>
-      <w:proofErr w:type="spellStart"/>
-      <w:r>
-        <w:t>Django</w:t>
-      </w:r>
-      <w:proofErr w:type="spellEnd"/>
-      <w:r>
-        <w:t>. Attributes include its name, a description, and the date that the committee was first formed.</w:t>
+        <w:t>The committee model models the 31 standing committees in the Texas Senate. Every bill must go through committee, where it is debated, amended, and voted on before it goes to the floor where it is voted on by the Senate as a whole. As with senators and bills, the primary key is an auto-generated integer supplied by Django. Attributes include its name, a description, and the date that the committee was first formed.</w:t>
       </w:r>
     </w:p>
     <w:p>
@@ -2910,7 +2791,7 @@
         <w:pStyle w:val="Heading3"/>
         <w:spacing w:line="480" w:lineRule="auto"/>
       </w:pPr>
-      <w:bookmarkStart w:id="9" w:name="_Toc383016453"/>
+      <w:bookmarkStart w:id="9" w:name="_Toc383022584"/>
       <w:r>
         <w:t>Vote Model</w:t>
       </w:r>
@@ -2942,7 +2823,7 @@
                     </pic:cNvPicPr>
                   </pic:nvPicPr>
                   <pic:blipFill>
-                    <a:blip r:embed="rId14">
+                    <a:blip r:embed="rId15">
                       <a:extLst>
                         <a:ext uri="{28A0092B-C50C-407E-A947-70E740481C1C}">
                           <a14:useLocalDpi xmlns:a14="http://schemas.microsoft.com/office/drawing/2010/main" val="0"/>
@@ -2995,7 +2876,7 @@
         <w:pStyle w:val="Heading3"/>
         <w:spacing w:line="480" w:lineRule="auto"/>
       </w:pPr>
-      <w:bookmarkStart w:id="10" w:name="_Toc383016454"/>
+      <w:bookmarkStart w:id="10" w:name="_Toc383022585"/>
       <w:r>
         <w:lastRenderedPageBreak/>
         <w:t>Senator and Bill Relationship</w:t>
@@ -3036,7 +2917,7 @@
         <w:pStyle w:val="Heading3"/>
         <w:spacing w:line="480" w:lineRule="auto"/>
       </w:pPr>
-      <w:bookmarkStart w:id="11" w:name="_Toc383016455"/>
+      <w:bookmarkStart w:id="11" w:name="_Toc383022586"/>
       <w:r>
         <w:t>Senator and Committee Relationship</w:t>
       </w:r>
@@ -3058,7 +2939,7 @@
         <w:pStyle w:val="Heading3"/>
         <w:spacing w:line="480" w:lineRule="auto"/>
       </w:pPr>
-      <w:bookmarkStart w:id="12" w:name="_Toc383016456"/>
+      <w:bookmarkStart w:id="12" w:name="_Toc383022587"/>
       <w:r>
         <w:t>Bill and Committee Relationship</w:t>
       </w:r>
@@ -3080,14 +2961,9 @@
         <w:pStyle w:val="Heading2"/>
         <w:spacing w:line="480" w:lineRule="auto"/>
       </w:pPr>
-      <w:bookmarkStart w:id="13" w:name="_Toc383016457"/>
-      <w:proofErr w:type="spellStart"/>
-      <w:r>
-        <w:t>RESTful</w:t>
-      </w:r>
-      <w:proofErr w:type="spellEnd"/>
-      <w:r>
-        <w:t xml:space="preserve"> </w:t>
+      <w:bookmarkStart w:id="13" w:name="_Toc383022588"/>
+      <w:r>
+        <w:t xml:space="preserve">RESTful </w:t>
       </w:r>
       <w:r>
         <w:t>API</w:t>
@@ -3099,7 +2975,7 @@
         <w:pStyle w:val="Heading3"/>
         <w:spacing w:line="480" w:lineRule="auto"/>
       </w:pPr>
-      <w:bookmarkStart w:id="14" w:name="_Toc383016458"/>
+      <w:bookmarkStart w:id="14" w:name="_Toc383022589"/>
       <w:r>
         <w:t>JSON</w:t>
       </w:r>
@@ -3110,15 +2986,7 @@
         <w:spacing w:line="480" w:lineRule="auto"/>
       </w:pPr>
       <w:r>
-        <w:t xml:space="preserve">Our API is a </w:t>
-      </w:r>
-      <w:proofErr w:type="spellStart"/>
-      <w:r>
-        <w:t>RESTful</w:t>
-      </w:r>
-      <w:proofErr w:type="spellEnd"/>
-      <w:r>
-        <w:t xml:space="preserve"> API that performs transactions using JSON, a lightweight standard format</w:t>
+        <w:t>Our API is a RESTful API that performs transactions using JSON, a lightweight standard format</w:t>
       </w:r>
       <w:r>
         <w:t xml:space="preserve"> that uses human readable text </w:t>
@@ -3134,31 +3002,8 @@
         <w:t xml:space="preserve">ity and power make it an extremely widespread web standard. </w:t>
       </w:r>
       <w:r>
-        <w:t>We separated our HTML returns and our JSON returns by prepending /</w:t>
-      </w:r>
-      <w:proofErr w:type="spellStart"/>
-      <w:proofErr w:type="gramStart"/>
-      <w:r>
-        <w:t>api</w:t>
-      </w:r>
-      <w:proofErr w:type="spellEnd"/>
-      <w:proofErr w:type="gramEnd"/>
-      <w:r>
-        <w:t>. Example: API endpoint for ‘/people’ would be ‘/</w:t>
-      </w:r>
-      <w:proofErr w:type="spellStart"/>
-      <w:r>
-        <w:t>api</w:t>
-      </w:r>
-      <w:proofErr w:type="spellEnd"/>
-      <w:r>
-        <w:t>/people/</w:t>
-      </w:r>
-      <w:proofErr w:type="gramStart"/>
-      <w:r>
-        <w:t>’ .</w:t>
-      </w:r>
-      <w:proofErr w:type="gramEnd"/>
+        <w:t>We separated our HTML returns and our JSON returns by prepending /api. Example: API endpoint for ‘/people’ would be ‘/api/people/’ .</w:t>
+      </w:r>
       <w:r>
         <w:t xml:space="preserve"> </w:t>
       </w:r>
@@ -3168,11 +3013,16 @@
         <w:pStyle w:val="Heading3"/>
         <w:spacing w:line="480" w:lineRule="auto"/>
       </w:pPr>
-      <w:bookmarkStart w:id="15" w:name="_Toc383016459"/>
+      <w:bookmarkStart w:id="15" w:name="_Toc383022590"/>
       <w:r>
         <w:t>GET</w:t>
       </w:r>
       <w:bookmarkEnd w:id="15"/>
+    </w:p>
+    <w:p>
+      <w:r>
+        <w:t>Example snippets of JSON requests and replies are shown below for the Senator class. Similar requests and replies are analogous for the other classes.</w:t>
+      </w:r>
     </w:p>
     <w:p>
       <w:pPr>
@@ -3180,7 +3030,16 @@
         <w:spacing w:line="480" w:lineRule="auto"/>
       </w:pPr>
       <w:r>
-        <w:t>/get/senators</w:t>
+        <w:t>/</w:t>
+      </w:r>
+      <w:r>
+        <w:t>api</w:t>
+      </w:r>
+      <w:r>
+        <w:t>/senators</w:t>
+      </w:r>
+      <w:r>
+        <w:t xml:space="preserve"> - GET</w:t>
       </w:r>
     </w:p>
     <w:p>
@@ -3226,27 +3085,7 @@
           <w:sz w:val="20"/>
           <w:szCs w:val="20"/>
         </w:rPr>
-        <w:t>+ Response 200 (application/</w:t>
-      </w:r>
-      <w:proofErr w:type="spellStart"/>
-      <w:r>
-        <w:rPr>
-          <w:rFonts w:ascii="Courier New" w:eastAsia="Times New Roman" w:hAnsi="Courier New" w:cs="Courier New"/>
-          <w:color w:val="000000"/>
-          <w:sz w:val="20"/>
-          <w:szCs w:val="20"/>
-        </w:rPr>
-        <w:t>json</w:t>
-      </w:r>
-      <w:proofErr w:type="spellEnd"/>
-      <w:r>
-        <w:rPr>
-          <w:rFonts w:ascii="Courier New" w:eastAsia="Times New Roman" w:hAnsi="Courier New" w:cs="Courier New"/>
-          <w:color w:val="000000"/>
-          <w:sz w:val="20"/>
-          <w:szCs w:val="20"/>
-        </w:rPr>
-        <w:t>)</w:t>
+        <w:t>+ Response 200 (application/json)</w:t>
       </w:r>
     </w:p>
     <w:p>
@@ -3389,27 +3228,7 @@
           <w:sz w:val="20"/>
           <w:szCs w:val="20"/>
         </w:rPr>
-        <w:t xml:space="preserve">                "</w:t>
-      </w:r>
-      <w:proofErr w:type="gramStart"/>
-      <w:r>
-        <w:rPr>
-          <w:rFonts w:ascii="Courier New" w:eastAsia="Times New Roman" w:hAnsi="Courier New" w:cs="Courier New"/>
-          <w:color w:val="000000"/>
-          <w:sz w:val="20"/>
-          <w:szCs w:val="20"/>
-        </w:rPr>
-        <w:t>id</w:t>
-      </w:r>
-      <w:proofErr w:type="gramEnd"/>
-      <w:r>
-        <w:rPr>
-          <w:rFonts w:ascii="Courier New" w:eastAsia="Times New Roman" w:hAnsi="Courier New" w:cs="Courier New"/>
-          <w:color w:val="000000"/>
-          <w:sz w:val="20"/>
-          <w:szCs w:val="20"/>
-        </w:rPr>
-        <w:t>": 1,</w:t>
+        <w:t xml:space="preserve">                "id": 1,</w:t>
       </w:r>
     </w:p>
     <w:p>
@@ -3447,27 +3266,7 @@
           <w:sz w:val="20"/>
           <w:szCs w:val="20"/>
         </w:rPr>
-        <w:t xml:space="preserve">                "</w:t>
-      </w:r>
-      <w:proofErr w:type="gramStart"/>
-      <w:r>
-        <w:rPr>
-          <w:rFonts w:ascii="Courier New" w:eastAsia="Times New Roman" w:hAnsi="Courier New" w:cs="Courier New"/>
-          <w:color w:val="000000"/>
-          <w:sz w:val="20"/>
-          <w:szCs w:val="20"/>
-        </w:rPr>
-        <w:t>name</w:t>
-      </w:r>
-      <w:proofErr w:type="gramEnd"/>
-      <w:r>
-        <w:rPr>
-          <w:rFonts w:ascii="Courier New" w:eastAsia="Times New Roman" w:hAnsi="Courier New" w:cs="Courier New"/>
-          <w:color w:val="000000"/>
-          <w:sz w:val="20"/>
-          <w:szCs w:val="20"/>
-        </w:rPr>
-        <w:t>": "Jane Nelson",</w:t>
+        <w:t xml:space="preserve">                "name": "Jane Nelson",</w:t>
       </w:r>
     </w:p>
     <w:p>
@@ -3505,27 +3304,7 @@
           <w:sz w:val="20"/>
           <w:szCs w:val="20"/>
         </w:rPr>
-        <w:t xml:space="preserve">                "</w:t>
-      </w:r>
-      <w:proofErr w:type="gramStart"/>
-      <w:r>
-        <w:rPr>
-          <w:rFonts w:ascii="Courier New" w:eastAsia="Times New Roman" w:hAnsi="Courier New" w:cs="Courier New"/>
-          <w:color w:val="000000"/>
-          <w:sz w:val="20"/>
-          <w:szCs w:val="20"/>
-        </w:rPr>
-        <w:t>party</w:t>
-      </w:r>
-      <w:proofErr w:type="gramEnd"/>
-      <w:r>
-        <w:rPr>
-          <w:rFonts w:ascii="Courier New" w:eastAsia="Times New Roman" w:hAnsi="Courier New" w:cs="Courier New"/>
-          <w:color w:val="000000"/>
-          <w:sz w:val="20"/>
-          <w:szCs w:val="20"/>
-        </w:rPr>
-        <w:t>": "Republican",</w:t>
+        <w:t xml:space="preserve">                "party": "Republican",</w:t>
       </w:r>
     </w:p>
     <w:p>
@@ -3563,27 +3342,7 @@
           <w:sz w:val="20"/>
           <w:szCs w:val="20"/>
         </w:rPr>
-        <w:t xml:space="preserve">                "</w:t>
-      </w:r>
-      <w:proofErr w:type="gramStart"/>
-      <w:r>
-        <w:rPr>
-          <w:rFonts w:ascii="Courier New" w:eastAsia="Times New Roman" w:hAnsi="Courier New" w:cs="Courier New"/>
-          <w:color w:val="000000"/>
-          <w:sz w:val="20"/>
-          <w:szCs w:val="20"/>
-        </w:rPr>
-        <w:t>occupation</w:t>
-      </w:r>
-      <w:proofErr w:type="gramEnd"/>
-      <w:r>
-        <w:rPr>
-          <w:rFonts w:ascii="Courier New" w:eastAsia="Times New Roman" w:hAnsi="Courier New" w:cs="Courier New"/>
-          <w:color w:val="000000"/>
-          <w:sz w:val="20"/>
-          <w:szCs w:val="20"/>
-        </w:rPr>
-        <w:t>": "Businesswoman, former teacher",</w:t>
+        <w:t xml:space="preserve">                "occupation": "Businesswoman, former teacher",</w:t>
       </w:r>
     </w:p>
     <w:p>
@@ -3621,27 +3380,7 @@
           <w:sz w:val="20"/>
           <w:szCs w:val="20"/>
         </w:rPr>
-        <w:t xml:space="preserve">                "</w:t>
-      </w:r>
-      <w:proofErr w:type="spellStart"/>
-      <w:r>
-        <w:rPr>
-          <w:rFonts w:ascii="Courier New" w:eastAsia="Times New Roman" w:hAnsi="Courier New" w:cs="Courier New"/>
-          <w:color w:val="000000"/>
-          <w:sz w:val="20"/>
-          <w:szCs w:val="20"/>
-        </w:rPr>
-        <w:t>legistlative_experience</w:t>
-      </w:r>
-      <w:proofErr w:type="spellEnd"/>
-      <w:r>
-        <w:rPr>
-          <w:rFonts w:ascii="Courier New" w:eastAsia="Times New Roman" w:hAnsi="Courier New" w:cs="Courier New"/>
-          <w:color w:val="000000"/>
-          <w:sz w:val="20"/>
-          <w:szCs w:val="20"/>
-        </w:rPr>
-        <w:t>": "Disaster Relief",</w:t>
+        <w:t xml:space="preserve">                "legistlative_experience": "Disaster Relief",</w:t>
       </w:r>
     </w:p>
     <w:p>
@@ -3679,27 +3418,7 @@
           <w:sz w:val="20"/>
           <w:szCs w:val="20"/>
         </w:rPr>
-        <w:t xml:space="preserve">                "</w:t>
-      </w:r>
-      <w:proofErr w:type="gramStart"/>
-      <w:r>
-        <w:rPr>
-          <w:rFonts w:ascii="Courier New" w:eastAsia="Times New Roman" w:hAnsi="Courier New" w:cs="Courier New"/>
-          <w:color w:val="000000"/>
-          <w:sz w:val="20"/>
-          <w:szCs w:val="20"/>
-        </w:rPr>
-        <w:t>district</w:t>
-      </w:r>
-      <w:proofErr w:type="gramEnd"/>
-      <w:r>
-        <w:rPr>
-          <w:rFonts w:ascii="Courier New" w:eastAsia="Times New Roman" w:hAnsi="Courier New" w:cs="Courier New"/>
-          <w:color w:val="000000"/>
-          <w:sz w:val="20"/>
-          <w:szCs w:val="20"/>
-        </w:rPr>
-        <w:t>": "12",</w:t>
+        <w:t xml:space="preserve">                "district": "12",</w:t>
       </w:r>
     </w:p>
     <w:p>
@@ -3737,47 +3456,7 @@
           <w:sz w:val="20"/>
           <w:szCs w:val="20"/>
         </w:rPr>
-        <w:t xml:space="preserve">                "</w:t>
-      </w:r>
-      <w:proofErr w:type="gramStart"/>
-      <w:r>
-        <w:rPr>
-          <w:rFonts w:ascii="Courier New" w:eastAsia="Times New Roman" w:hAnsi="Courier New" w:cs="Courier New"/>
-          <w:color w:val="000000"/>
-          <w:sz w:val="20"/>
-          <w:szCs w:val="20"/>
-        </w:rPr>
-        <w:t>twitter</w:t>
-      </w:r>
-      <w:proofErr w:type="gramEnd"/>
-      <w:r>
-        <w:rPr>
-          <w:rFonts w:ascii="Courier New" w:eastAsia="Times New Roman" w:hAnsi="Courier New" w:cs="Courier New"/>
-          <w:color w:val="000000"/>
-          <w:sz w:val="20"/>
-          <w:szCs w:val="20"/>
-        </w:rPr>
-        <w:t>": "https://twitter.com/</w:t>
-      </w:r>
-      <w:proofErr w:type="spellStart"/>
-      <w:r>
-        <w:rPr>
-          <w:rFonts w:ascii="Courier New" w:eastAsia="Times New Roman" w:hAnsi="Courier New" w:cs="Courier New"/>
-          <w:color w:val="000000"/>
-          <w:sz w:val="20"/>
-          <w:szCs w:val="20"/>
-        </w:rPr>
-        <w:t>SenJaneNelson</w:t>
-      </w:r>
-      <w:proofErr w:type="spellEnd"/>
-      <w:r>
-        <w:rPr>
-          <w:rFonts w:ascii="Courier New" w:eastAsia="Times New Roman" w:hAnsi="Courier New" w:cs="Courier New"/>
-          <w:color w:val="000000"/>
-          <w:sz w:val="20"/>
-          <w:szCs w:val="20"/>
-        </w:rPr>
-        <w:t>",</w:t>
+        <w:t xml:space="preserve">                "twitter": "https://twitter.com/SenJaneNelson",</w:t>
       </w:r>
     </w:p>
     <w:p>
@@ -3815,29 +3494,7 @@
           <w:sz w:val="20"/>
           <w:szCs w:val="20"/>
         </w:rPr>
-        <w:t xml:space="preserve">                "</w:t>
-      </w:r>
-      <w:proofErr w:type="spellStart"/>
-      <w:proofErr w:type="gramStart"/>
-      <w:r>
-        <w:rPr>
-          <w:rFonts w:ascii="Courier New" w:eastAsia="Times New Roman" w:hAnsi="Courier New" w:cs="Courier New"/>
-          <w:color w:val="000000"/>
-          <w:sz w:val="20"/>
-          <w:szCs w:val="20"/>
-        </w:rPr>
-        <w:t>facebook</w:t>
-      </w:r>
-      <w:proofErr w:type="spellEnd"/>
-      <w:proofErr w:type="gramEnd"/>
-      <w:r>
-        <w:rPr>
-          <w:rFonts w:ascii="Courier New" w:eastAsia="Times New Roman" w:hAnsi="Courier New" w:cs="Courier New"/>
-          <w:color w:val="000000"/>
-          <w:sz w:val="20"/>
-          <w:szCs w:val="20"/>
-        </w:rPr>
-        <w:t>": "https://www.facebook.com/SenatorJaneNelson",</w:t>
+        <w:t xml:space="preserve">                "facebook": "https://www.facebook.com/SenatorJaneNelson",</w:t>
       </w:r>
     </w:p>
     <w:p>
@@ -3875,27 +3532,7 @@
           <w:sz w:val="20"/>
           <w:szCs w:val="20"/>
         </w:rPr>
-        <w:t xml:space="preserve">                "</w:t>
-      </w:r>
-      <w:proofErr w:type="gramStart"/>
-      <w:r>
-        <w:rPr>
-          <w:rFonts w:ascii="Courier New" w:eastAsia="Times New Roman" w:hAnsi="Courier New" w:cs="Courier New"/>
-          <w:color w:val="000000"/>
-          <w:sz w:val="20"/>
-          <w:szCs w:val="20"/>
-        </w:rPr>
-        <w:t>picture</w:t>
-      </w:r>
-      <w:proofErr w:type="gramEnd"/>
-      <w:r>
-        <w:rPr>
-          <w:rFonts w:ascii="Courier New" w:eastAsia="Times New Roman" w:hAnsi="Courier New" w:cs="Courier New"/>
-          <w:color w:val="000000"/>
-          <w:sz w:val="20"/>
-          <w:szCs w:val="20"/>
-        </w:rPr>
-        <w:t>": "none",</w:t>
+        <w:t xml:space="preserve">                "picture": "none",</w:t>
       </w:r>
     </w:p>
     <w:p>
@@ -3933,27 +3570,7 @@
           <w:sz w:val="20"/>
           <w:szCs w:val="20"/>
         </w:rPr>
-        <w:t xml:space="preserve">                "</w:t>
-      </w:r>
-      <w:proofErr w:type="gramStart"/>
-      <w:r>
-        <w:rPr>
-          <w:rFonts w:ascii="Courier New" w:eastAsia="Times New Roman" w:hAnsi="Courier New" w:cs="Courier New"/>
-          <w:color w:val="000000"/>
-          <w:sz w:val="20"/>
-          <w:szCs w:val="20"/>
-        </w:rPr>
-        <w:t>committees</w:t>
-      </w:r>
-      <w:proofErr w:type="gramEnd"/>
-      <w:r>
-        <w:rPr>
-          <w:rFonts w:ascii="Courier New" w:eastAsia="Times New Roman" w:hAnsi="Courier New" w:cs="Courier New"/>
-          <w:color w:val="000000"/>
-          <w:sz w:val="20"/>
-          <w:szCs w:val="20"/>
-        </w:rPr>
-        <w:t>": [1,2]</w:t>
+        <w:t xml:space="preserve">                "committees": [1,2]</w:t>
       </w:r>
     </w:p>
     <w:p>
@@ -4076,27 +3693,7 @@
           <w:sz w:val="20"/>
           <w:szCs w:val="20"/>
         </w:rPr>
-        <w:t xml:space="preserve">                "</w:t>
-      </w:r>
-      <w:proofErr w:type="gramStart"/>
-      <w:r>
-        <w:rPr>
-          <w:rFonts w:ascii="Courier New" w:eastAsia="Times New Roman" w:hAnsi="Courier New" w:cs="Courier New"/>
-          <w:color w:val="000000"/>
-          <w:sz w:val="20"/>
-          <w:szCs w:val="20"/>
-        </w:rPr>
-        <w:t>id</w:t>
-      </w:r>
-      <w:proofErr w:type="gramEnd"/>
-      <w:r>
-        <w:rPr>
-          <w:rFonts w:ascii="Courier New" w:eastAsia="Times New Roman" w:hAnsi="Courier New" w:cs="Courier New"/>
-          <w:color w:val="000000"/>
-          <w:sz w:val="20"/>
-          <w:szCs w:val="20"/>
-        </w:rPr>
-        <w:t xml:space="preserve">": </w:t>
+        <w:t xml:space="preserve">                "id": </w:t>
       </w:r>
       <w:r>
         <w:rPr>
@@ -4152,9 +3749,8 @@
           <w:sz w:val="20"/>
           <w:szCs w:val="20"/>
         </w:rPr>
-        <w:t xml:space="preserve">                "</w:t>
-      </w:r>
-      <w:proofErr w:type="gramStart"/>
+        <w:t xml:space="preserve">                "name": "</w:t>
+      </w:r>
       <w:r>
         <w:rPr>
           <w:rFonts w:ascii="Courier New" w:eastAsia="Times New Roman" w:hAnsi="Courier New" w:cs="Courier New"/>
@@ -4162,38 +3758,8 @@
           <w:sz w:val="20"/>
           <w:szCs w:val="20"/>
         </w:rPr>
-        <w:t>name</w:t>
-      </w:r>
-      <w:proofErr w:type="gramEnd"/>
-      <w:r>
-        <w:rPr>
-          <w:rFonts w:ascii="Courier New" w:eastAsia="Times New Roman" w:hAnsi="Courier New" w:cs="Courier New"/>
-          <w:color w:val="000000"/>
-          <w:sz w:val="20"/>
-          <w:szCs w:val="20"/>
-        </w:rPr>
-        <w:t>": "</w:t>
-      </w:r>
-      <w:r>
-        <w:rPr>
-          <w:rFonts w:ascii="Courier New" w:eastAsia="Times New Roman" w:hAnsi="Courier New" w:cs="Courier New"/>
-          <w:color w:val="000000"/>
-          <w:sz w:val="20"/>
-          <w:szCs w:val="20"/>
-        </w:rPr>
-        <w:t xml:space="preserve">John </w:t>
-      </w:r>
-      <w:proofErr w:type="spellStart"/>
-      <w:r>
-        <w:rPr>
-          <w:rFonts w:ascii="Courier New" w:eastAsia="Times New Roman" w:hAnsi="Courier New" w:cs="Courier New"/>
-          <w:color w:val="000000"/>
-          <w:sz w:val="20"/>
-          <w:szCs w:val="20"/>
-        </w:rPr>
-        <w:t>Whitmire</w:t>
-      </w:r>
-      <w:proofErr w:type="spellEnd"/>
+        <w:t>John Whitmire</w:t>
+      </w:r>
       <w:r>
         <w:rPr>
           <w:rFonts w:ascii="Courier New" w:eastAsia="Times New Roman" w:hAnsi="Courier New" w:cs="Courier New"/>
@@ -4239,27 +3805,7 @@
           <w:sz w:val="20"/>
           <w:szCs w:val="20"/>
         </w:rPr>
-        <w:t xml:space="preserve">                "</w:t>
-      </w:r>
-      <w:proofErr w:type="gramStart"/>
-      <w:r>
-        <w:rPr>
-          <w:rFonts w:ascii="Courier New" w:eastAsia="Times New Roman" w:hAnsi="Courier New" w:cs="Courier New"/>
-          <w:color w:val="000000"/>
-          <w:sz w:val="20"/>
-          <w:szCs w:val="20"/>
-        </w:rPr>
-        <w:t>party</w:t>
-      </w:r>
-      <w:proofErr w:type="gramEnd"/>
-      <w:r>
-        <w:rPr>
-          <w:rFonts w:ascii="Courier New" w:eastAsia="Times New Roman" w:hAnsi="Courier New" w:cs="Courier New"/>
-          <w:color w:val="000000"/>
-          <w:sz w:val="20"/>
-          <w:szCs w:val="20"/>
-        </w:rPr>
-        <w:t>": "</w:t>
+        <w:t xml:space="preserve">                "party": "</w:t>
       </w:r>
       <w:r>
         <w:rPr>
@@ -4315,27 +3861,7 @@
           <w:sz w:val="20"/>
           <w:szCs w:val="20"/>
         </w:rPr>
-        <w:t xml:space="preserve">                "</w:t>
-      </w:r>
-      <w:proofErr w:type="gramStart"/>
-      <w:r>
-        <w:rPr>
-          <w:rFonts w:ascii="Courier New" w:eastAsia="Times New Roman" w:hAnsi="Courier New" w:cs="Courier New"/>
-          <w:color w:val="000000"/>
-          <w:sz w:val="20"/>
-          <w:szCs w:val="20"/>
-        </w:rPr>
-        <w:t>occupation</w:t>
-      </w:r>
-      <w:proofErr w:type="gramEnd"/>
-      <w:r>
-        <w:rPr>
-          <w:rFonts w:ascii="Courier New" w:eastAsia="Times New Roman" w:hAnsi="Courier New" w:cs="Courier New"/>
-          <w:color w:val="000000"/>
-          <w:sz w:val="20"/>
-          <w:szCs w:val="20"/>
-        </w:rPr>
-        <w:t>": "</w:t>
+        <w:t xml:space="preserve">                "occupation": "</w:t>
       </w:r>
       <w:r>
         <w:rPr>
@@ -4391,27 +3917,7 @@
           <w:sz w:val="20"/>
           <w:szCs w:val="20"/>
         </w:rPr>
-        <w:t xml:space="preserve">                "</w:t>
-      </w:r>
-      <w:proofErr w:type="spellStart"/>
-      <w:r>
-        <w:rPr>
-          <w:rFonts w:ascii="Courier New" w:eastAsia="Times New Roman" w:hAnsi="Courier New" w:cs="Courier New"/>
-          <w:color w:val="000000"/>
-          <w:sz w:val="20"/>
-          <w:szCs w:val="20"/>
-        </w:rPr>
-        <w:t>legistlative_experience</w:t>
-      </w:r>
-      <w:proofErr w:type="spellEnd"/>
-      <w:r>
-        <w:rPr>
-          <w:rFonts w:ascii="Courier New" w:eastAsia="Times New Roman" w:hAnsi="Courier New" w:cs="Courier New"/>
-          <w:color w:val="000000"/>
-          <w:sz w:val="20"/>
-          <w:szCs w:val="20"/>
-        </w:rPr>
-        <w:t>": "",</w:t>
+        <w:t xml:space="preserve">                "legistlative_experience": "",</w:t>
       </w:r>
     </w:p>
     <w:p>
@@ -4449,27 +3955,7 @@
           <w:sz w:val="20"/>
           <w:szCs w:val="20"/>
         </w:rPr>
-        <w:t xml:space="preserve">                "</w:t>
-      </w:r>
-      <w:proofErr w:type="gramStart"/>
-      <w:r>
-        <w:rPr>
-          <w:rFonts w:ascii="Courier New" w:eastAsia="Times New Roman" w:hAnsi="Courier New" w:cs="Courier New"/>
-          <w:color w:val="000000"/>
-          <w:sz w:val="20"/>
-          <w:szCs w:val="20"/>
-        </w:rPr>
-        <w:t>district</w:t>
-      </w:r>
-      <w:proofErr w:type="gramEnd"/>
-      <w:r>
-        <w:rPr>
-          <w:rFonts w:ascii="Courier New" w:eastAsia="Times New Roman" w:hAnsi="Courier New" w:cs="Courier New"/>
-          <w:color w:val="000000"/>
-          <w:sz w:val="20"/>
-          <w:szCs w:val="20"/>
-        </w:rPr>
-        <w:t>": "</w:t>
+        <w:t xml:space="preserve">                "district": "</w:t>
       </w:r>
       <w:r>
         <w:rPr>
@@ -4563,27 +4049,7 @@
           <w:sz w:val="20"/>
           <w:szCs w:val="20"/>
         </w:rPr>
-        <w:t xml:space="preserve">                "</w:t>
-      </w:r>
-      <w:proofErr w:type="spellStart"/>
-      <w:r>
-        <w:rPr>
-          <w:rFonts w:ascii="Courier New" w:eastAsia="Times New Roman" w:hAnsi="Courier New" w:cs="Courier New"/>
-          <w:color w:val="000000"/>
-          <w:sz w:val="20"/>
-          <w:szCs w:val="20"/>
-        </w:rPr>
-        <w:t>facebook</w:t>
-      </w:r>
-      <w:proofErr w:type="spellEnd"/>
-      <w:r>
-        <w:rPr>
-          <w:rFonts w:ascii="Courier New" w:eastAsia="Times New Roman" w:hAnsi="Courier New" w:cs="Courier New"/>
-          <w:color w:val="000000"/>
-          <w:sz w:val="20"/>
-          <w:szCs w:val="20"/>
-        </w:rPr>
-        <w:t>": "",</w:t>
+        <w:t xml:space="preserve">                "facebook": "",</w:t>
       </w:r>
     </w:p>
     <w:p>
@@ -4621,27 +4087,7 @@
           <w:sz w:val="20"/>
           <w:szCs w:val="20"/>
         </w:rPr>
-        <w:t xml:space="preserve">                "</w:t>
-      </w:r>
-      <w:proofErr w:type="gramStart"/>
-      <w:r>
-        <w:rPr>
-          <w:rFonts w:ascii="Courier New" w:eastAsia="Times New Roman" w:hAnsi="Courier New" w:cs="Courier New"/>
-          <w:color w:val="000000"/>
-          <w:sz w:val="20"/>
-          <w:szCs w:val="20"/>
-        </w:rPr>
-        <w:t>picture</w:t>
-      </w:r>
-      <w:proofErr w:type="gramEnd"/>
-      <w:r>
-        <w:rPr>
-          <w:rFonts w:ascii="Courier New" w:eastAsia="Times New Roman" w:hAnsi="Courier New" w:cs="Courier New"/>
-          <w:color w:val="000000"/>
-          <w:sz w:val="20"/>
-          <w:szCs w:val="20"/>
-        </w:rPr>
-        <w:t>": "none",</w:t>
+        <w:t xml:space="preserve">                "picture": "none",</w:t>
       </w:r>
     </w:p>
     <w:p>
@@ -4679,27 +4125,7 @@
           <w:sz w:val="20"/>
           <w:szCs w:val="20"/>
         </w:rPr>
-        <w:t xml:space="preserve">                "</w:t>
-      </w:r>
-      <w:proofErr w:type="gramStart"/>
-      <w:r>
-        <w:rPr>
-          <w:rFonts w:ascii="Courier New" w:eastAsia="Times New Roman" w:hAnsi="Courier New" w:cs="Courier New"/>
-          <w:color w:val="000000"/>
-          <w:sz w:val="20"/>
-          <w:szCs w:val="20"/>
-        </w:rPr>
-        <w:t>committees</w:t>
-      </w:r>
-      <w:proofErr w:type="gramEnd"/>
-      <w:r>
-        <w:rPr>
-          <w:rFonts w:ascii="Courier New" w:eastAsia="Times New Roman" w:hAnsi="Courier New" w:cs="Courier New"/>
-          <w:color w:val="000000"/>
-          <w:sz w:val="20"/>
-          <w:szCs w:val="20"/>
-        </w:rPr>
-        <w:t>": [</w:t>
+        <w:t xml:space="preserve">                "committees": [</w:t>
       </w:r>
       <w:r>
         <w:rPr>
@@ -4851,15 +4277,19 @@
         <w:spacing w:line="480" w:lineRule="auto"/>
       </w:pPr>
       <w:r>
-        <w:t>/get/senators</w:t>
-      </w:r>
-      <w:proofErr w:type="gramStart"/>
-      <w:r>
-        <w:t>/{</w:t>
-      </w:r>
-      <w:proofErr w:type="gramEnd"/>
-      <w:r>
-        <w:t>id}</w:t>
+        <w:t>/</w:t>
+      </w:r>
+      <w:r>
+        <w:t>api</w:t>
+      </w:r>
+      <w:r>
+        <w:t>/senators</w:t>
+      </w:r>
+      <w:r>
+        <w:t>/{id}</w:t>
+      </w:r>
+      <w:r>
+        <w:t xml:space="preserve"> - GET</w:t>
       </w:r>
     </w:p>
     <w:p>
@@ -4867,10 +4297,7 @@
         <w:spacing w:line="480" w:lineRule="auto"/>
       </w:pPr>
       <w:r>
-        <w:t>Gets one</w:t>
-      </w:r>
-      <w:r>
-        <w:t xml:space="preserve"> of the senators. Example:</w:t>
+        <w:t>Gets one of the senators. Example:</w:t>
       </w:r>
     </w:p>
     <w:p>
@@ -4891,27 +4318,7 @@
           <w:sz w:val="18"/>
           <w:szCs w:val="18"/>
         </w:rPr>
-        <w:t>+ Response 200 (application/</w:t>
-      </w:r>
-      <w:proofErr w:type="spellStart"/>
-      <w:r>
-        <w:rPr>
-          <w:rFonts w:ascii="Consolas" w:hAnsi="Consolas" w:cs="Consolas"/>
-          <w:color w:val="333333"/>
-          <w:sz w:val="18"/>
-          <w:szCs w:val="18"/>
-        </w:rPr>
-        <w:t>json</w:t>
-      </w:r>
-      <w:proofErr w:type="spellEnd"/>
-      <w:r>
-        <w:rPr>
-          <w:rFonts w:ascii="Consolas" w:hAnsi="Consolas" w:cs="Consolas"/>
-          <w:color w:val="333333"/>
-          <w:sz w:val="18"/>
-          <w:szCs w:val="18"/>
-        </w:rPr>
-        <w:t>)</w:t>
+        <w:t>+ Response 200 (application/json)</w:t>
       </w:r>
     </w:p>
     <w:p>
@@ -4932,6 +4339,7 @@
           <w:sz w:val="18"/>
           <w:szCs w:val="18"/>
         </w:rPr>
+        <w:lastRenderedPageBreak/>
         <w:t>    + Body</w:t>
       </w:r>
     </w:p>
@@ -4974,7 +4382,6 @@
           <w:sz w:val="18"/>
           <w:szCs w:val="18"/>
         </w:rPr>
-        <w:lastRenderedPageBreak/>
         <w:t>            {</w:t>
       </w:r>
     </w:p>
@@ -4996,27 +4403,7 @@
           <w:sz w:val="18"/>
           <w:szCs w:val="18"/>
         </w:rPr>
-        <w:t>                "</w:t>
-      </w:r>
-      <w:proofErr w:type="gramStart"/>
-      <w:r>
-        <w:rPr>
-          <w:rFonts w:ascii="Consolas" w:hAnsi="Consolas" w:cs="Consolas"/>
-          <w:color w:val="333333"/>
-          <w:sz w:val="18"/>
-          <w:szCs w:val="18"/>
-        </w:rPr>
-        <w:t>id</w:t>
-      </w:r>
-      <w:proofErr w:type="gramEnd"/>
-      <w:r>
-        <w:rPr>
-          <w:rFonts w:ascii="Consolas" w:hAnsi="Consolas" w:cs="Consolas"/>
-          <w:color w:val="333333"/>
-          <w:sz w:val="18"/>
-          <w:szCs w:val="18"/>
-        </w:rPr>
-        <w:t>": 1,</w:t>
+        <w:t>                "id": 1,</w:t>
       </w:r>
     </w:p>
     <w:p>
@@ -5037,27 +4424,7 @@
           <w:sz w:val="18"/>
           <w:szCs w:val="18"/>
         </w:rPr>
-        <w:t>                "</w:t>
-      </w:r>
-      <w:proofErr w:type="gramStart"/>
-      <w:r>
-        <w:rPr>
-          <w:rFonts w:ascii="Consolas" w:hAnsi="Consolas" w:cs="Consolas"/>
-          <w:color w:val="333333"/>
-          <w:sz w:val="18"/>
-          <w:szCs w:val="18"/>
-        </w:rPr>
-        <w:t>name</w:t>
-      </w:r>
-      <w:proofErr w:type="gramEnd"/>
-      <w:r>
-        <w:rPr>
-          <w:rFonts w:ascii="Consolas" w:hAnsi="Consolas" w:cs="Consolas"/>
-          <w:color w:val="333333"/>
-          <w:sz w:val="18"/>
-          <w:szCs w:val="18"/>
-        </w:rPr>
-        <w:t>": "Jane Nelson",</w:t>
+        <w:t>                "name": "Jane Nelson",</w:t>
       </w:r>
     </w:p>
     <w:p>
@@ -5078,27 +4445,7 @@
           <w:sz w:val="18"/>
           <w:szCs w:val="18"/>
         </w:rPr>
-        <w:t>                "</w:t>
-      </w:r>
-      <w:proofErr w:type="gramStart"/>
-      <w:r>
-        <w:rPr>
-          <w:rFonts w:ascii="Consolas" w:hAnsi="Consolas" w:cs="Consolas"/>
-          <w:color w:val="333333"/>
-          <w:sz w:val="18"/>
-          <w:szCs w:val="18"/>
-        </w:rPr>
-        <w:t>party</w:t>
-      </w:r>
-      <w:proofErr w:type="gramEnd"/>
-      <w:r>
-        <w:rPr>
-          <w:rFonts w:ascii="Consolas" w:hAnsi="Consolas" w:cs="Consolas"/>
-          <w:color w:val="333333"/>
-          <w:sz w:val="18"/>
-          <w:szCs w:val="18"/>
-        </w:rPr>
-        <w:t>": "Republican",</w:t>
+        <w:t>                "party": "Republican",</w:t>
       </w:r>
     </w:p>
     <w:p>
@@ -5119,27 +4466,7 @@
           <w:sz w:val="18"/>
           <w:szCs w:val="18"/>
         </w:rPr>
-        <w:t>                "</w:t>
-      </w:r>
-      <w:proofErr w:type="gramStart"/>
-      <w:r>
-        <w:rPr>
-          <w:rFonts w:ascii="Consolas" w:hAnsi="Consolas" w:cs="Consolas"/>
-          <w:color w:val="333333"/>
-          <w:sz w:val="18"/>
-          <w:szCs w:val="18"/>
-        </w:rPr>
-        <w:t>occupation</w:t>
-      </w:r>
-      <w:proofErr w:type="gramEnd"/>
-      <w:r>
-        <w:rPr>
-          <w:rFonts w:ascii="Consolas" w:hAnsi="Consolas" w:cs="Consolas"/>
-          <w:color w:val="333333"/>
-          <w:sz w:val="18"/>
-          <w:szCs w:val="18"/>
-        </w:rPr>
-        <w:t>": "Businesswoman, former teacher",</w:t>
+        <w:t>                "occupation": "Businesswoman, former teacher",</w:t>
       </w:r>
     </w:p>
     <w:p>
@@ -5160,27 +4487,7 @@
           <w:sz w:val="18"/>
           <w:szCs w:val="18"/>
         </w:rPr>
-        <w:t>                "</w:t>
-      </w:r>
-      <w:proofErr w:type="spellStart"/>
-      <w:r>
-        <w:rPr>
-          <w:rFonts w:ascii="Consolas" w:hAnsi="Consolas" w:cs="Consolas"/>
-          <w:color w:val="333333"/>
-          <w:sz w:val="18"/>
-          <w:szCs w:val="18"/>
-        </w:rPr>
-        <w:t>legistlative_experience</w:t>
-      </w:r>
-      <w:proofErr w:type="spellEnd"/>
-      <w:r>
-        <w:rPr>
-          <w:rFonts w:ascii="Consolas" w:hAnsi="Consolas" w:cs="Consolas"/>
-          <w:color w:val="333333"/>
-          <w:sz w:val="18"/>
-          <w:szCs w:val="18"/>
-        </w:rPr>
-        <w:t>": "Disaster Relief",</w:t>
+        <w:t>                "legistlative_experience": "Disaster Relief",</w:t>
       </w:r>
     </w:p>
     <w:p>
@@ -5201,27 +4508,7 @@
           <w:sz w:val="18"/>
           <w:szCs w:val="18"/>
         </w:rPr>
-        <w:t>                "</w:t>
-      </w:r>
-      <w:proofErr w:type="gramStart"/>
-      <w:r>
-        <w:rPr>
-          <w:rFonts w:ascii="Consolas" w:hAnsi="Consolas" w:cs="Consolas"/>
-          <w:color w:val="333333"/>
-          <w:sz w:val="18"/>
-          <w:szCs w:val="18"/>
-        </w:rPr>
-        <w:t>district</w:t>
-      </w:r>
-      <w:proofErr w:type="gramEnd"/>
-      <w:r>
-        <w:rPr>
-          <w:rFonts w:ascii="Consolas" w:hAnsi="Consolas" w:cs="Consolas"/>
-          <w:color w:val="333333"/>
-          <w:sz w:val="18"/>
-          <w:szCs w:val="18"/>
-        </w:rPr>
-        <w:t>": "12",</w:t>
+        <w:t>                "district": "12",</w:t>
       </w:r>
     </w:p>
     <w:p>
@@ -5242,47 +4529,7 @@
           <w:sz w:val="18"/>
           <w:szCs w:val="18"/>
         </w:rPr>
-        <w:t>                "</w:t>
-      </w:r>
-      <w:proofErr w:type="gramStart"/>
-      <w:r>
-        <w:rPr>
-          <w:rFonts w:ascii="Consolas" w:hAnsi="Consolas" w:cs="Consolas"/>
-          <w:color w:val="333333"/>
-          <w:sz w:val="18"/>
-          <w:szCs w:val="18"/>
-        </w:rPr>
-        <w:t>twitter</w:t>
-      </w:r>
-      <w:proofErr w:type="gramEnd"/>
-      <w:r>
-        <w:rPr>
-          <w:rFonts w:ascii="Consolas" w:hAnsi="Consolas" w:cs="Consolas"/>
-          <w:color w:val="333333"/>
-          <w:sz w:val="18"/>
-          <w:szCs w:val="18"/>
-        </w:rPr>
-        <w:t>": "https://twitter.com/</w:t>
-      </w:r>
-      <w:proofErr w:type="spellStart"/>
-      <w:r>
-        <w:rPr>
-          <w:rFonts w:ascii="Consolas" w:hAnsi="Consolas" w:cs="Consolas"/>
-          <w:color w:val="333333"/>
-          <w:sz w:val="18"/>
-          <w:szCs w:val="18"/>
-        </w:rPr>
-        <w:t>SenJaneNelson</w:t>
-      </w:r>
-      <w:proofErr w:type="spellEnd"/>
-      <w:r>
-        <w:rPr>
-          <w:rFonts w:ascii="Consolas" w:hAnsi="Consolas" w:cs="Consolas"/>
-          <w:color w:val="333333"/>
-          <w:sz w:val="18"/>
-          <w:szCs w:val="18"/>
-        </w:rPr>
-        <w:t>",</w:t>
+        <w:t>                "twitter": "https://twitter.com/SenJaneNelson",</w:t>
       </w:r>
     </w:p>
     <w:p>
@@ -5303,29 +4550,7 @@
           <w:sz w:val="18"/>
           <w:szCs w:val="18"/>
         </w:rPr>
-        <w:t>                "</w:t>
-      </w:r>
-      <w:proofErr w:type="spellStart"/>
-      <w:proofErr w:type="gramStart"/>
-      <w:r>
-        <w:rPr>
-          <w:rFonts w:ascii="Consolas" w:hAnsi="Consolas" w:cs="Consolas"/>
-          <w:color w:val="333333"/>
-          <w:sz w:val="18"/>
-          <w:szCs w:val="18"/>
-        </w:rPr>
-        <w:t>facebook</w:t>
-      </w:r>
-      <w:proofErr w:type="spellEnd"/>
-      <w:proofErr w:type="gramEnd"/>
-      <w:r>
-        <w:rPr>
-          <w:rFonts w:ascii="Consolas" w:hAnsi="Consolas" w:cs="Consolas"/>
-          <w:color w:val="333333"/>
-          <w:sz w:val="18"/>
-          <w:szCs w:val="18"/>
-        </w:rPr>
-        <w:t>": "https://www.facebook.com/SenatorJaneNelson",</w:t>
+        <w:t>                "facebook": "https://www.facebook.com/SenatorJaneNelson",</w:t>
       </w:r>
     </w:p>
     <w:p>
@@ -5346,27 +4571,7 @@
           <w:sz w:val="18"/>
           <w:szCs w:val="18"/>
         </w:rPr>
-        <w:t>                "</w:t>
-      </w:r>
-      <w:proofErr w:type="gramStart"/>
-      <w:r>
-        <w:rPr>
-          <w:rFonts w:ascii="Consolas" w:hAnsi="Consolas" w:cs="Consolas"/>
-          <w:color w:val="333333"/>
-          <w:sz w:val="18"/>
-          <w:szCs w:val="18"/>
-        </w:rPr>
-        <w:t>picture</w:t>
-      </w:r>
-      <w:proofErr w:type="gramEnd"/>
-      <w:r>
-        <w:rPr>
-          <w:rFonts w:ascii="Consolas" w:hAnsi="Consolas" w:cs="Consolas"/>
-          <w:color w:val="333333"/>
-          <w:sz w:val="18"/>
-          <w:szCs w:val="18"/>
-        </w:rPr>
-        <w:t>": "none",</w:t>
+        <w:t>                "picture": "none",</w:t>
       </w:r>
     </w:p>
     <w:p>
@@ -5387,27 +4592,7 @@
           <w:sz w:val="18"/>
           <w:szCs w:val="18"/>
         </w:rPr>
-        <w:t>                "</w:t>
-      </w:r>
-      <w:proofErr w:type="gramStart"/>
-      <w:r>
-        <w:rPr>
-          <w:rFonts w:ascii="Consolas" w:hAnsi="Consolas" w:cs="Consolas"/>
-          <w:color w:val="333333"/>
-          <w:sz w:val="18"/>
-          <w:szCs w:val="18"/>
-        </w:rPr>
-        <w:t>committees</w:t>
-      </w:r>
-      <w:proofErr w:type="gramEnd"/>
-      <w:r>
-        <w:rPr>
-          <w:rFonts w:ascii="Consolas" w:hAnsi="Consolas" w:cs="Consolas"/>
-          <w:color w:val="333333"/>
-          <w:sz w:val="18"/>
-          <w:szCs w:val="18"/>
-        </w:rPr>
-        <w:t>": [1,2]</w:t>
+        <w:t>                "committees": [1,2]</w:t>
       </w:r>
     </w:p>
     <w:p>
@@ -5452,18 +4637,13 @@
         <w:t>/</w:t>
       </w:r>
       <w:r>
-        <w:t>get</w:t>
-      </w:r>
-      <w:r>
-        <w:t>/senators</w:t>
-      </w:r>
-      <w:proofErr w:type="gramStart"/>
-      <w:r>
-        <w:t>/{</w:t>
-      </w:r>
-      <w:proofErr w:type="gramEnd"/>
-      <w:r>
-        <w:t>id}/bills</w:t>
+        <w:t>api</w:t>
+      </w:r>
+      <w:r>
+        <w:t>/senators/{id}/bills</w:t>
+      </w:r>
+      <w:r>
+        <w:t xml:space="preserve"> - GET</w:t>
       </w:r>
     </w:p>
     <w:p>
@@ -5526,27 +4706,7 @@
           <w:sz w:val="18"/>
           <w:szCs w:val="18"/>
         </w:rPr>
-        <w:t>+ Response 200 (application/</w:t>
-      </w:r>
-      <w:proofErr w:type="spellStart"/>
-      <w:r>
-        <w:rPr>
-          <w:rFonts w:ascii="Consolas" w:hAnsi="Consolas" w:cs="Consolas"/>
-          <w:color w:val="333333"/>
-          <w:sz w:val="18"/>
-          <w:szCs w:val="18"/>
-        </w:rPr>
-        <w:t>json</w:t>
-      </w:r>
-      <w:proofErr w:type="spellEnd"/>
-      <w:r>
-        <w:rPr>
-          <w:rFonts w:ascii="Consolas" w:hAnsi="Consolas" w:cs="Consolas"/>
-          <w:color w:val="333333"/>
-          <w:sz w:val="18"/>
-          <w:szCs w:val="18"/>
-        </w:rPr>
-        <w:t>)</w:t>
+        <w:t>+ Response 200 (application/json)</w:t>
       </w:r>
     </w:p>
     <w:p>
@@ -5621,27 +4781,7 @@
           <w:sz w:val="18"/>
           <w:szCs w:val="18"/>
         </w:rPr>
-        <w:t>                "</w:t>
-      </w:r>
-      <w:proofErr w:type="gramStart"/>
-      <w:r>
-        <w:rPr>
-          <w:rFonts w:ascii="Consolas" w:hAnsi="Consolas" w:cs="Consolas"/>
-          <w:color w:val="333333"/>
-          <w:sz w:val="18"/>
-          <w:szCs w:val="18"/>
-        </w:rPr>
-        <w:t>id</w:t>
-      </w:r>
-      <w:proofErr w:type="gramEnd"/>
-      <w:r>
-        <w:rPr>
-          <w:rFonts w:ascii="Consolas" w:hAnsi="Consolas" w:cs="Consolas"/>
-          <w:color w:val="333333"/>
-          <w:sz w:val="18"/>
-          <w:szCs w:val="18"/>
-        </w:rPr>
-        <w:t>": 1,</w:t>
+        <w:t>                "id": 1,</w:t>
       </w:r>
     </w:p>
     <w:p>
@@ -5662,27 +4802,7 @@
           <w:sz w:val="18"/>
           <w:szCs w:val="18"/>
         </w:rPr>
-        <w:t>                "</w:t>
-      </w:r>
-      <w:proofErr w:type="gramStart"/>
-      <w:r>
-        <w:rPr>
-          <w:rFonts w:ascii="Consolas" w:hAnsi="Consolas" w:cs="Consolas"/>
-          <w:color w:val="333333"/>
-          <w:sz w:val="18"/>
-          <w:szCs w:val="18"/>
-        </w:rPr>
-        <w:t>name</w:t>
-      </w:r>
-      <w:proofErr w:type="gramEnd"/>
-      <w:r>
-        <w:rPr>
-          <w:rFonts w:ascii="Consolas" w:hAnsi="Consolas" w:cs="Consolas"/>
-          <w:color w:val="333333"/>
-          <w:sz w:val="18"/>
-          <w:szCs w:val="18"/>
-        </w:rPr>
-        <w:t>": "SB 63",</w:t>
+        <w:t>                "name": "SB 63",</w:t>
       </w:r>
     </w:p>
     <w:p>
@@ -5703,27 +4823,7 @@
           <w:sz w:val="18"/>
           <w:szCs w:val="18"/>
         </w:rPr>
-        <w:t>                "</w:t>
-      </w:r>
-      <w:proofErr w:type="gramStart"/>
-      <w:r>
-        <w:rPr>
-          <w:rFonts w:ascii="Consolas" w:hAnsi="Consolas" w:cs="Consolas"/>
-          <w:color w:val="333333"/>
-          <w:sz w:val="18"/>
-          <w:szCs w:val="18"/>
-        </w:rPr>
-        <w:t>author</w:t>
-      </w:r>
-      <w:proofErr w:type="gramEnd"/>
-      <w:r>
-        <w:rPr>
-          <w:rFonts w:ascii="Consolas" w:hAnsi="Consolas" w:cs="Consolas"/>
-          <w:color w:val="333333"/>
-          <w:sz w:val="18"/>
-          <w:szCs w:val="18"/>
-        </w:rPr>
-        <w:t>": [1],</w:t>
+        <w:t>                "author": [1],</w:t>
       </w:r>
     </w:p>
     <w:p>
@@ -5744,27 +4844,7 @@
           <w:sz w:val="18"/>
           <w:szCs w:val="18"/>
         </w:rPr>
-        <w:t>                "</w:t>
-      </w:r>
-      <w:proofErr w:type="spellStart"/>
-      <w:r>
-        <w:rPr>
-          <w:rFonts w:ascii="Consolas" w:hAnsi="Consolas" w:cs="Consolas"/>
-          <w:color w:val="333333"/>
-          <w:sz w:val="18"/>
-          <w:szCs w:val="18"/>
-        </w:rPr>
-        <w:t>legislative_session</w:t>
-      </w:r>
-      <w:proofErr w:type="spellEnd"/>
-      <w:r>
-        <w:rPr>
-          <w:rFonts w:ascii="Consolas" w:hAnsi="Consolas" w:cs="Consolas"/>
-          <w:color w:val="333333"/>
-          <w:sz w:val="18"/>
-          <w:szCs w:val="18"/>
-        </w:rPr>
-        <w:t>": "83(R)",</w:t>
+        <w:t>                "legislative_session": "83(R)",</w:t>
       </w:r>
     </w:p>
     <w:p>
@@ -5785,27 +4865,7 @@
           <w:sz w:val="18"/>
           <w:szCs w:val="18"/>
         </w:rPr>
-        <w:t>                "</w:t>
-      </w:r>
-      <w:proofErr w:type="spellStart"/>
-      <w:r>
-        <w:rPr>
-          <w:rFonts w:ascii="Consolas" w:hAnsi="Consolas" w:cs="Consolas"/>
-          <w:color w:val="333333"/>
-          <w:sz w:val="18"/>
-          <w:szCs w:val="18"/>
-        </w:rPr>
-        <w:t>date_proposed</w:t>
-      </w:r>
-      <w:proofErr w:type="spellEnd"/>
-      <w:r>
-        <w:rPr>
-          <w:rFonts w:ascii="Consolas" w:hAnsi="Consolas" w:cs="Consolas"/>
-          <w:color w:val="333333"/>
-          <w:sz w:val="18"/>
-          <w:szCs w:val="18"/>
-        </w:rPr>
-        <w:t>": "11/12/2012",</w:t>
+        <w:t>                "date_proposed": "11/12/2012",</w:t>
       </w:r>
     </w:p>
     <w:p>
@@ -5826,27 +4886,7 @@
           <w:sz w:val="18"/>
           <w:szCs w:val="18"/>
         </w:rPr>
-        <w:t>                "</w:t>
-      </w:r>
-      <w:proofErr w:type="spellStart"/>
-      <w:r>
-        <w:rPr>
-          <w:rFonts w:ascii="Consolas" w:hAnsi="Consolas" w:cs="Consolas"/>
-          <w:color w:val="333333"/>
-          <w:sz w:val="18"/>
-          <w:szCs w:val="18"/>
-        </w:rPr>
-        <w:t>date_signed</w:t>
-      </w:r>
-      <w:proofErr w:type="spellEnd"/>
-      <w:r>
-        <w:rPr>
-          <w:rFonts w:ascii="Consolas" w:hAnsi="Consolas" w:cs="Consolas"/>
-          <w:color w:val="333333"/>
-          <w:sz w:val="18"/>
-          <w:szCs w:val="18"/>
-        </w:rPr>
-        <w:t>": "6/14/2013",</w:t>
+        <w:t>                "date_signed": "6/14/2013",</w:t>
       </w:r>
     </w:p>
     <w:p>
@@ -5867,27 +4907,7 @@
           <w:sz w:val="18"/>
           <w:szCs w:val="18"/>
         </w:rPr>
-        <w:t>                "</w:t>
-      </w:r>
-      <w:proofErr w:type="spellStart"/>
-      <w:r>
-        <w:rPr>
-          <w:rFonts w:ascii="Consolas" w:hAnsi="Consolas" w:cs="Consolas"/>
-          <w:color w:val="333333"/>
-          <w:sz w:val="18"/>
-          <w:szCs w:val="18"/>
-        </w:rPr>
-        <w:t>date_effective</w:t>
-      </w:r>
-      <w:proofErr w:type="spellEnd"/>
-      <w:r>
-        <w:rPr>
-          <w:rFonts w:ascii="Consolas" w:hAnsi="Consolas" w:cs="Consolas"/>
-          <w:color w:val="333333"/>
-          <w:sz w:val="18"/>
-          <w:szCs w:val="18"/>
-        </w:rPr>
-        <w:t>": "6/14/2013",</w:t>
+        <w:t>                "date_effective": "6/14/2013",</w:t>
       </w:r>
     </w:p>
     <w:p>
@@ -5908,27 +4928,7 @@
           <w:sz w:val="18"/>
           <w:szCs w:val="18"/>
         </w:rPr>
-        <w:t>                "</w:t>
-      </w:r>
-      <w:proofErr w:type="gramStart"/>
-      <w:r>
-        <w:rPr>
-          <w:rFonts w:ascii="Consolas" w:hAnsi="Consolas" w:cs="Consolas"/>
-          <w:color w:val="333333"/>
-          <w:sz w:val="18"/>
-          <w:szCs w:val="18"/>
-        </w:rPr>
-        <w:t>status</w:t>
-      </w:r>
-      <w:proofErr w:type="gramEnd"/>
-      <w:r>
-        <w:rPr>
-          <w:rFonts w:ascii="Consolas" w:hAnsi="Consolas" w:cs="Consolas"/>
-          <w:color w:val="333333"/>
-          <w:sz w:val="18"/>
-          <w:szCs w:val="18"/>
-        </w:rPr>
-        <w:t>": "Signed into law",</w:t>
+        <w:t>                "status": "Signed into law",</w:t>
       </w:r>
     </w:p>
     <w:p>
@@ -5949,29 +4949,7 @@
           <w:sz w:val="18"/>
           <w:szCs w:val="18"/>
         </w:rPr>
-        <w:t>                "</w:t>
-      </w:r>
-      <w:proofErr w:type="spellStart"/>
-      <w:proofErr w:type="gramStart"/>
-      <w:r>
-        <w:rPr>
-          <w:rFonts w:ascii="Consolas" w:hAnsi="Consolas" w:cs="Consolas"/>
-          <w:color w:val="333333"/>
-          <w:sz w:val="18"/>
-          <w:szCs w:val="18"/>
-        </w:rPr>
-        <w:t>url</w:t>
-      </w:r>
-      <w:proofErr w:type="spellEnd"/>
-      <w:proofErr w:type="gramEnd"/>
-      <w:r>
-        <w:rPr>
-          <w:rFonts w:ascii="Consolas" w:hAnsi="Consolas" w:cs="Consolas"/>
-          <w:color w:val="333333"/>
-          <w:sz w:val="18"/>
-          <w:szCs w:val="18"/>
-        </w:rPr>
-        <w:t>": "http://www.legis.state.tx.us/BillLookup/History.aspx?LegSess=83R&amp;Bill=SB63",</w:t>
+        <w:t>                "url": "http://www.legis.state.tx.us/BillLookup/History.aspx?LegSess=83R&amp;Bill=SB63",</w:t>
       </w:r>
     </w:p>
     <w:p>
@@ -5992,27 +4970,7 @@
           <w:sz w:val="18"/>
           <w:szCs w:val="18"/>
         </w:rPr>
-        <w:t>                "</w:t>
-      </w:r>
-      <w:proofErr w:type="spellStart"/>
-      <w:r>
-        <w:rPr>
-          <w:rFonts w:ascii="Consolas" w:hAnsi="Consolas" w:cs="Consolas"/>
-          <w:color w:val="333333"/>
-          <w:sz w:val="18"/>
-          <w:szCs w:val="18"/>
-        </w:rPr>
-        <w:t>primary_committee</w:t>
-      </w:r>
-      <w:proofErr w:type="spellEnd"/>
-      <w:r>
-        <w:rPr>
-          <w:rFonts w:ascii="Consolas" w:hAnsi="Consolas" w:cs="Consolas"/>
-          <w:color w:val="333333"/>
-          <w:sz w:val="18"/>
-          <w:szCs w:val="18"/>
-        </w:rPr>
-        <w:t>": 1,</w:t>
+        <w:t>                "primary_committee": 1,</w:t>
       </w:r>
     </w:p>
     <w:p>
@@ -6033,19 +4991,8 @@
           <w:sz w:val="18"/>
           <w:szCs w:val="18"/>
         </w:rPr>
-        <w:t>                "Description": "Relating to consent to the immunization of certain children.</w:t>
-      </w:r>
-      <w:proofErr w:type="gramStart"/>
-      <w:r>
-        <w:rPr>
-          <w:rFonts w:ascii="Consolas" w:hAnsi="Consolas" w:cs="Consolas"/>
-          <w:color w:val="333333"/>
-          <w:sz w:val="18"/>
-          <w:szCs w:val="18"/>
-        </w:rPr>
-        <w:t>",</w:t>
-      </w:r>
-      <w:proofErr w:type="gramEnd"/>
+        <w:t>                "Description": "Relating to consent to the immunization of certain children.",</w:t>
+      </w:r>
     </w:p>
     <w:p>
       <w:pPr>
@@ -6065,27 +5012,7 @@
           <w:sz w:val="18"/>
           <w:szCs w:val="18"/>
         </w:rPr>
-        <w:t>                "</w:t>
-      </w:r>
-      <w:proofErr w:type="gramStart"/>
-      <w:r>
-        <w:rPr>
-          <w:rFonts w:ascii="Consolas" w:hAnsi="Consolas" w:cs="Consolas"/>
-          <w:color w:val="333333"/>
-          <w:sz w:val="18"/>
-          <w:szCs w:val="18"/>
-        </w:rPr>
-        <w:t>votes</w:t>
-      </w:r>
-      <w:proofErr w:type="gramEnd"/>
-      <w:r>
-        <w:rPr>
-          <w:rFonts w:ascii="Consolas" w:hAnsi="Consolas" w:cs="Consolas"/>
-          <w:color w:val="333333"/>
-          <w:sz w:val="18"/>
-          <w:szCs w:val="18"/>
-        </w:rPr>
-        <w:t>": {"1": "AYE","2": "NAY"}</w:t>
+        <w:t>                "votes": {"1": "AYE","2": "NAY"}</w:t>
       </w:r>
     </w:p>
     <w:p>
@@ -6130,20 +5057,236 @@
         <w:t>        ]</w:t>
       </w:r>
     </w:p>
-    <w:p/>
+    <w:p>
+      <w:pPr>
+        <w:pStyle w:val="Heading4"/>
+        <w:spacing w:line="480" w:lineRule="auto"/>
+      </w:pPr>
+      <w:r>
+        <w:t>Others</w:t>
+      </w:r>
+    </w:p>
+    <w:p>
+      <w:pPr>
+        <w:pStyle w:val="ListParagraph"/>
+        <w:numPr>
+          <w:ilvl w:val="0"/>
+          <w:numId w:val="1"/>
+        </w:numPr>
+        <w:spacing w:line="480" w:lineRule="auto"/>
+        <w:rPr>
+          <w:rFonts w:ascii="Calibri" w:hAnsi="Calibri" w:cs="Calibri"/>
+          <w:lang w:val="en"/>
+        </w:rPr>
+      </w:pPr>
+      <w:r>
+        <w:rPr>
+          <w:rFonts w:ascii="Calibri" w:hAnsi="Calibri" w:cs="Calibri"/>
+          <w:lang w:val="en"/>
+        </w:rPr>
+        <w:t>/api/senators/{id}/bills – GET – Gets all of the bills that the senator with id {id} has authored</w:t>
+      </w:r>
+    </w:p>
+    <w:p>
+      <w:pPr>
+        <w:pStyle w:val="ListParagraph"/>
+        <w:numPr>
+          <w:ilvl w:val="0"/>
+          <w:numId w:val="1"/>
+        </w:numPr>
+        <w:spacing w:line="480" w:lineRule="auto"/>
+        <w:rPr>
+          <w:rFonts w:ascii="Calibri" w:hAnsi="Calibri" w:cs="Calibri"/>
+          <w:lang w:val="en"/>
+        </w:rPr>
+      </w:pPr>
+      <w:r>
+        <w:rPr>
+          <w:rFonts w:ascii="Calibri" w:hAnsi="Calibri" w:cs="Calibri"/>
+          <w:lang w:val="en"/>
+        </w:rPr>
+        <w:t>/api/bills – GET – Gets a collection of all of the bills in the database</w:t>
+      </w:r>
+    </w:p>
+    <w:p>
+      <w:pPr>
+        <w:pStyle w:val="ListParagraph"/>
+        <w:numPr>
+          <w:ilvl w:val="0"/>
+          <w:numId w:val="1"/>
+        </w:numPr>
+        <w:spacing w:line="480" w:lineRule="auto"/>
+        <w:rPr>
+          <w:rFonts w:ascii="Calibri" w:hAnsi="Calibri" w:cs="Calibri"/>
+          <w:lang w:val="en"/>
+        </w:rPr>
+      </w:pPr>
+      <w:r>
+        <w:rPr>
+          <w:rFonts w:ascii="Calibri" w:hAnsi="Calibri" w:cs="Calibri"/>
+          <w:lang w:val="en"/>
+        </w:rPr>
+        <w:t>/api/bills/{id} – GET – Gets a specific bill, where {id} is the identification key of the desired bill</w:t>
+      </w:r>
+    </w:p>
+    <w:p>
+      <w:pPr>
+        <w:widowControl w:val="0"/>
+        <w:numPr>
+          <w:ilvl w:val="0"/>
+          <w:numId w:val="1"/>
+        </w:numPr>
+        <w:tabs>
+          <w:tab w:val="left" w:pos="720"/>
+        </w:tabs>
+        <w:suppressAutoHyphens/>
+        <w:autoSpaceDE w:val="0"/>
+        <w:autoSpaceDN w:val="0"/>
+        <w:adjustRightInd w:val="0"/>
+        <w:spacing w:line="480" w:lineRule="auto"/>
+        <w:rPr>
+          <w:rFonts w:ascii="Calibri" w:hAnsi="Calibri" w:cs="Calibri"/>
+          <w:lang w:val="en"/>
+        </w:rPr>
+      </w:pPr>
+      <w:r>
+        <w:rPr>
+          <w:rFonts w:ascii="Calibri" w:hAnsi="Calibri" w:cs="Calibri"/>
+          <w:lang w:val="en"/>
+        </w:rPr>
+        <w:lastRenderedPageBreak/>
+        <w:t>api/bills/{id}/senators – GET – Gets a list of senators and their corresponding votes for the bill with id {id}</w:t>
+      </w:r>
+    </w:p>
+    <w:p>
+      <w:pPr>
+        <w:pStyle w:val="ListParagraph"/>
+        <w:numPr>
+          <w:ilvl w:val="0"/>
+          <w:numId w:val="1"/>
+        </w:numPr>
+        <w:spacing w:line="480" w:lineRule="auto"/>
+        <w:rPr>
+          <w:rFonts w:ascii="Calibri" w:hAnsi="Calibri" w:cs="Calibri"/>
+          <w:lang w:val="en"/>
+        </w:rPr>
+      </w:pPr>
+      <w:r>
+        <w:rPr>
+          <w:rFonts w:ascii="Calibri" w:hAnsi="Calibri" w:cs="Calibri"/>
+          <w:lang w:val="en"/>
+        </w:rPr>
+        <w:t>api/bills/{id}/authors – GET – Gets a list of the senators who authored the bill with id {id}</w:t>
+      </w:r>
+    </w:p>
+    <w:p>
+      <w:pPr>
+        <w:pStyle w:val="ListParagraph"/>
+        <w:numPr>
+          <w:ilvl w:val="0"/>
+          <w:numId w:val="1"/>
+        </w:numPr>
+        <w:spacing w:line="480" w:lineRule="auto"/>
+        <w:rPr>
+          <w:rFonts w:ascii="Calibri" w:hAnsi="Calibri" w:cs="Calibri"/>
+          <w:lang w:val="en"/>
+        </w:rPr>
+      </w:pPr>
+      <w:r>
+        <w:rPr>
+          <w:rFonts w:ascii="Calibri" w:hAnsi="Calibri" w:cs="Calibri"/>
+          <w:lang w:val="en"/>
+        </w:rPr>
+        <w:t>/api/committees – GET – Gets a collection of all of the committees in the database</w:t>
+      </w:r>
+    </w:p>
+    <w:p>
+      <w:pPr>
+        <w:widowControl w:val="0"/>
+        <w:numPr>
+          <w:ilvl w:val="0"/>
+          <w:numId w:val="1"/>
+        </w:numPr>
+        <w:tabs>
+          <w:tab w:val="left" w:pos="720"/>
+        </w:tabs>
+        <w:suppressAutoHyphens/>
+        <w:autoSpaceDE w:val="0"/>
+        <w:autoSpaceDN w:val="0"/>
+        <w:adjustRightInd w:val="0"/>
+        <w:spacing w:line="480" w:lineRule="auto"/>
+        <w:rPr>
+          <w:rFonts w:ascii="Calibri" w:hAnsi="Calibri" w:cs="Calibri"/>
+          <w:lang w:val="en"/>
+        </w:rPr>
+      </w:pPr>
+      <w:r>
+        <w:rPr>
+          <w:rFonts w:ascii="Calibri" w:hAnsi="Calibri" w:cs="Calibri"/>
+          <w:lang w:val="en"/>
+        </w:rPr>
+        <w:t>/api/committees/{id} – GET – Gets a specific committee, where {id} is the identification key of the desired  committee</w:t>
+      </w:r>
+    </w:p>
+    <w:p>
+      <w:pPr>
+        <w:widowControl w:val="0"/>
+        <w:numPr>
+          <w:ilvl w:val="0"/>
+          <w:numId w:val="1"/>
+        </w:numPr>
+        <w:tabs>
+          <w:tab w:val="left" w:pos="720"/>
+        </w:tabs>
+        <w:suppressAutoHyphens/>
+        <w:autoSpaceDE w:val="0"/>
+        <w:autoSpaceDN w:val="0"/>
+        <w:adjustRightInd w:val="0"/>
+        <w:spacing w:line="480" w:lineRule="auto"/>
+        <w:rPr>
+          <w:rFonts w:ascii="Calibri" w:hAnsi="Calibri" w:cs="Calibri"/>
+          <w:lang w:val="en"/>
+        </w:rPr>
+      </w:pPr>
+      <w:r>
+        <w:rPr>
+          <w:rFonts w:ascii="Calibri" w:hAnsi="Calibri" w:cs="Calibri"/>
+          <w:lang w:val="en"/>
+        </w:rPr>
+        <w:t>/api/committees/{id}/senators – GET – Get all the senators in the committee with id {id}</w:t>
+      </w:r>
+    </w:p>
+    <w:p>
+      <w:pPr>
+        <w:pStyle w:val="ListParagraph"/>
+        <w:numPr>
+          <w:ilvl w:val="0"/>
+          <w:numId w:val="1"/>
+        </w:numPr>
+        <w:spacing w:line="480" w:lineRule="auto"/>
+        <w:rPr>
+          <w:rFonts w:ascii="Calibri" w:hAnsi="Calibri" w:cs="Calibri"/>
+          <w:lang w:val="en"/>
+        </w:rPr>
+      </w:pPr>
+      <w:r>
+        <w:rPr>
+          <w:rFonts w:ascii="Calibri" w:hAnsi="Calibri" w:cs="Calibri"/>
+          <w:lang w:val="en"/>
+        </w:rPr>
+        <w:t>/api/committees/{id}/bills – GET – Get all the bills originating in the committee with id {id}</w:t>
+      </w:r>
+    </w:p>
     <w:p>
       <w:pPr>
         <w:pStyle w:val="Heading3"/>
         <w:spacing w:line="480" w:lineRule="auto"/>
       </w:pPr>
-      <w:bookmarkStart w:id="16" w:name="_Toc383016460"/>
-      <w:r>
-        <w:t>P</w:t>
+      <w:bookmarkStart w:id="16" w:name="_Toc383022591"/>
+      <w:r>
+        <w:t>PUT</w:t>
       </w:r>
       <w:bookmarkEnd w:id="16"/>
-      <w:r>
-        <w:t>UT</w:t>
-      </w:r>
     </w:p>
     <w:p>
       <w:pPr>
@@ -6154,18 +5297,16 @@
         <w:t>/</w:t>
       </w:r>
       <w:r>
-        <w:t>put</w:t>
+        <w:t>api</w:t>
       </w:r>
       <w:r>
         <w:t>/senators</w:t>
       </w:r>
-      <w:proofErr w:type="gramStart"/>
-      <w:r>
-        <w:t>/{</w:t>
-      </w:r>
-      <w:proofErr w:type="gramEnd"/>
-      <w:r>
-        <w:t>id}</w:t>
+      <w:r>
+        <w:t>/{id}</w:t>
+      </w:r>
+      <w:r>
+        <w:t xml:space="preserve"> - PUSH</w:t>
       </w:r>
     </w:p>
     <w:p>
@@ -6191,27 +5332,7 @@
           <w:sz w:val="18"/>
           <w:szCs w:val="18"/>
         </w:rPr>
-        <w:t>+ Request (application/</w:t>
-      </w:r>
-      <w:proofErr w:type="spellStart"/>
-      <w:r>
-        <w:rPr>
-          <w:rFonts w:ascii="Consolas" w:hAnsi="Consolas" w:cs="Consolas"/>
-          <w:color w:val="333333"/>
-          <w:sz w:val="18"/>
-          <w:szCs w:val="18"/>
-        </w:rPr>
-        <w:t>json</w:t>
-      </w:r>
-      <w:proofErr w:type="spellEnd"/>
-      <w:r>
-        <w:rPr>
-          <w:rFonts w:ascii="Consolas" w:hAnsi="Consolas" w:cs="Consolas"/>
-          <w:color w:val="333333"/>
-          <w:sz w:val="18"/>
-          <w:szCs w:val="18"/>
-        </w:rPr>
-        <w:t>)</w:t>
+        <w:t>+ Request (application/json)</w:t>
       </w:r>
     </w:p>
     <w:p>
@@ -6274,27 +5395,7 @@
           <w:sz w:val="18"/>
           <w:szCs w:val="18"/>
         </w:rPr>
-        <w:t>            "</w:t>
-      </w:r>
-      <w:proofErr w:type="gramStart"/>
-      <w:r>
-        <w:rPr>
-          <w:rFonts w:ascii="Consolas" w:hAnsi="Consolas" w:cs="Consolas"/>
-          <w:color w:val="333333"/>
-          <w:sz w:val="18"/>
-          <w:szCs w:val="18"/>
-        </w:rPr>
-        <w:t>id</w:t>
-      </w:r>
-      <w:proofErr w:type="gramEnd"/>
-      <w:r>
-        <w:rPr>
-          <w:rFonts w:ascii="Consolas" w:hAnsi="Consolas" w:cs="Consolas"/>
-          <w:color w:val="333333"/>
-          <w:sz w:val="18"/>
-          <w:szCs w:val="18"/>
-        </w:rPr>
-        <w:t>": 1,</w:t>
+        <w:t>            "id": 1,</w:t>
       </w:r>
     </w:p>
     <w:p>
@@ -6315,28 +5416,7 @@
           <w:sz w:val="18"/>
           <w:szCs w:val="18"/>
         </w:rPr>
-        <w:lastRenderedPageBreak/>
-        <w:t>            "</w:t>
-      </w:r>
-      <w:proofErr w:type="gramStart"/>
-      <w:r>
-        <w:rPr>
-          <w:rFonts w:ascii="Consolas" w:hAnsi="Consolas" w:cs="Consolas"/>
-          <w:color w:val="333333"/>
-          <w:sz w:val="18"/>
-          <w:szCs w:val="18"/>
-        </w:rPr>
-        <w:t>name</w:t>
-      </w:r>
-      <w:proofErr w:type="gramEnd"/>
-      <w:r>
-        <w:rPr>
-          <w:rFonts w:ascii="Consolas" w:hAnsi="Consolas" w:cs="Consolas"/>
-          <w:color w:val="333333"/>
-          <w:sz w:val="18"/>
-          <w:szCs w:val="18"/>
-        </w:rPr>
-        <w:t>": "Jane Nelson",</w:t>
+        <w:t>            "name": "Jane Nelson",</w:t>
       </w:r>
     </w:p>
     <w:p>
@@ -6357,27 +5437,7 @@
           <w:sz w:val="18"/>
           <w:szCs w:val="18"/>
         </w:rPr>
-        <w:t>            "</w:t>
-      </w:r>
-      <w:proofErr w:type="gramStart"/>
-      <w:r>
-        <w:rPr>
-          <w:rFonts w:ascii="Consolas" w:hAnsi="Consolas" w:cs="Consolas"/>
-          <w:color w:val="333333"/>
-          <w:sz w:val="18"/>
-          <w:szCs w:val="18"/>
-        </w:rPr>
-        <w:t>party</w:t>
-      </w:r>
-      <w:proofErr w:type="gramEnd"/>
-      <w:r>
-        <w:rPr>
-          <w:rFonts w:ascii="Consolas" w:hAnsi="Consolas" w:cs="Consolas"/>
-          <w:color w:val="333333"/>
-          <w:sz w:val="18"/>
-          <w:szCs w:val="18"/>
-        </w:rPr>
-        <w:t>": "Republican",</w:t>
+        <w:t>            "party": "Republican",</w:t>
       </w:r>
     </w:p>
     <w:p>
@@ -6398,27 +5458,7 @@
           <w:sz w:val="18"/>
           <w:szCs w:val="18"/>
         </w:rPr>
-        <w:t>            "</w:t>
-      </w:r>
-      <w:proofErr w:type="gramStart"/>
-      <w:r>
-        <w:rPr>
-          <w:rFonts w:ascii="Consolas" w:hAnsi="Consolas" w:cs="Consolas"/>
-          <w:color w:val="333333"/>
-          <w:sz w:val="18"/>
-          <w:szCs w:val="18"/>
-        </w:rPr>
-        <w:t>occupation</w:t>
-      </w:r>
-      <w:proofErr w:type="gramEnd"/>
-      <w:r>
-        <w:rPr>
-          <w:rFonts w:ascii="Consolas" w:hAnsi="Consolas" w:cs="Consolas"/>
-          <w:color w:val="333333"/>
-          <w:sz w:val="18"/>
-          <w:szCs w:val="18"/>
-        </w:rPr>
-        <w:t>": "Businesswoman, former teacher",</w:t>
+        <w:t>            "occupation": "Businesswoman, former teacher",</w:t>
       </w:r>
     </w:p>
     <w:p>
@@ -6439,27 +5479,7 @@
           <w:sz w:val="18"/>
           <w:szCs w:val="18"/>
         </w:rPr>
-        <w:t>            "</w:t>
-      </w:r>
-      <w:proofErr w:type="spellStart"/>
-      <w:r>
-        <w:rPr>
-          <w:rFonts w:ascii="Consolas" w:hAnsi="Consolas" w:cs="Consolas"/>
-          <w:color w:val="333333"/>
-          <w:sz w:val="18"/>
-          <w:szCs w:val="18"/>
-        </w:rPr>
-        <w:t>legistlative_experience</w:t>
-      </w:r>
-      <w:proofErr w:type="spellEnd"/>
-      <w:r>
-        <w:rPr>
-          <w:rFonts w:ascii="Consolas" w:hAnsi="Consolas" w:cs="Consolas"/>
-          <w:color w:val="333333"/>
-          <w:sz w:val="18"/>
-          <w:szCs w:val="18"/>
-        </w:rPr>
-        <w:t>": "Disaster Relief",</w:t>
+        <w:t>            "legistlative_experience": "Disaster Relief",</w:t>
       </w:r>
     </w:p>
     <w:p>
@@ -6480,27 +5500,7 @@
           <w:sz w:val="18"/>
           <w:szCs w:val="18"/>
         </w:rPr>
-        <w:t>            "</w:t>
-      </w:r>
-      <w:proofErr w:type="gramStart"/>
-      <w:r>
-        <w:rPr>
-          <w:rFonts w:ascii="Consolas" w:hAnsi="Consolas" w:cs="Consolas"/>
-          <w:color w:val="333333"/>
-          <w:sz w:val="18"/>
-          <w:szCs w:val="18"/>
-        </w:rPr>
-        <w:t>district</w:t>
-      </w:r>
-      <w:proofErr w:type="gramEnd"/>
-      <w:r>
-        <w:rPr>
-          <w:rFonts w:ascii="Consolas" w:hAnsi="Consolas" w:cs="Consolas"/>
-          <w:color w:val="333333"/>
-          <w:sz w:val="18"/>
-          <w:szCs w:val="18"/>
-        </w:rPr>
-        <w:t>": "12",</w:t>
+        <w:t>            "district": "12",</w:t>
       </w:r>
     </w:p>
     <w:p>
@@ -6521,47 +5521,7 @@
           <w:sz w:val="18"/>
           <w:szCs w:val="18"/>
         </w:rPr>
-        <w:t>            "</w:t>
-      </w:r>
-      <w:proofErr w:type="gramStart"/>
-      <w:r>
-        <w:rPr>
-          <w:rFonts w:ascii="Consolas" w:hAnsi="Consolas" w:cs="Consolas"/>
-          <w:color w:val="333333"/>
-          <w:sz w:val="18"/>
-          <w:szCs w:val="18"/>
-        </w:rPr>
-        <w:t>twitter</w:t>
-      </w:r>
-      <w:proofErr w:type="gramEnd"/>
-      <w:r>
-        <w:rPr>
-          <w:rFonts w:ascii="Consolas" w:hAnsi="Consolas" w:cs="Consolas"/>
-          <w:color w:val="333333"/>
-          <w:sz w:val="18"/>
-          <w:szCs w:val="18"/>
-        </w:rPr>
-        <w:t>": "https://twitter.com/</w:t>
-      </w:r>
-      <w:proofErr w:type="spellStart"/>
-      <w:r>
-        <w:rPr>
-          <w:rFonts w:ascii="Consolas" w:hAnsi="Consolas" w:cs="Consolas"/>
-          <w:color w:val="333333"/>
-          <w:sz w:val="18"/>
-          <w:szCs w:val="18"/>
-        </w:rPr>
-        <w:t>SenJaneNelson</w:t>
-      </w:r>
-      <w:proofErr w:type="spellEnd"/>
-      <w:r>
-        <w:rPr>
-          <w:rFonts w:ascii="Consolas" w:hAnsi="Consolas" w:cs="Consolas"/>
-          <w:color w:val="333333"/>
-          <w:sz w:val="18"/>
-          <w:szCs w:val="18"/>
-        </w:rPr>
-        <w:t>",</w:t>
+        <w:t>            "twitter": "https://twitter.com/SenJaneNelson",</w:t>
       </w:r>
     </w:p>
     <w:p>
@@ -6582,29 +5542,7 @@
           <w:sz w:val="18"/>
           <w:szCs w:val="18"/>
         </w:rPr>
-        <w:t>            "</w:t>
-      </w:r>
-      <w:proofErr w:type="spellStart"/>
-      <w:proofErr w:type="gramStart"/>
-      <w:r>
-        <w:rPr>
-          <w:rFonts w:ascii="Consolas" w:hAnsi="Consolas" w:cs="Consolas"/>
-          <w:color w:val="333333"/>
-          <w:sz w:val="18"/>
-          <w:szCs w:val="18"/>
-        </w:rPr>
-        <w:t>facebook</w:t>
-      </w:r>
-      <w:proofErr w:type="spellEnd"/>
-      <w:proofErr w:type="gramEnd"/>
-      <w:r>
-        <w:rPr>
-          <w:rFonts w:ascii="Consolas" w:hAnsi="Consolas" w:cs="Consolas"/>
-          <w:color w:val="333333"/>
-          <w:sz w:val="18"/>
-          <w:szCs w:val="18"/>
-        </w:rPr>
-        <w:t>": "https://www.facebook.com/SenatorJaneNelson",</w:t>
+        <w:t>            "facebook": "https://www.facebook.com/SenatorJaneNelson",</w:t>
       </w:r>
     </w:p>
     <w:p>
@@ -6625,27 +5563,7 @@
           <w:sz w:val="18"/>
           <w:szCs w:val="18"/>
         </w:rPr>
-        <w:t>            "</w:t>
-      </w:r>
-      <w:proofErr w:type="gramStart"/>
-      <w:r>
-        <w:rPr>
-          <w:rFonts w:ascii="Consolas" w:hAnsi="Consolas" w:cs="Consolas"/>
-          <w:color w:val="333333"/>
-          <w:sz w:val="18"/>
-          <w:szCs w:val="18"/>
-        </w:rPr>
-        <w:t>picture</w:t>
-      </w:r>
-      <w:proofErr w:type="gramEnd"/>
-      <w:r>
-        <w:rPr>
-          <w:rFonts w:ascii="Consolas" w:hAnsi="Consolas" w:cs="Consolas"/>
-          <w:color w:val="333333"/>
-          <w:sz w:val="18"/>
-          <w:szCs w:val="18"/>
-        </w:rPr>
-        <w:t>": "none",</w:t>
+        <w:t>            "picture": "none",</w:t>
       </w:r>
     </w:p>
     <w:p>
@@ -6666,27 +5584,7 @@
           <w:sz w:val="18"/>
           <w:szCs w:val="18"/>
         </w:rPr>
-        <w:t>            "</w:t>
-      </w:r>
-      <w:proofErr w:type="gramStart"/>
-      <w:r>
-        <w:rPr>
-          <w:rFonts w:ascii="Consolas" w:hAnsi="Consolas" w:cs="Consolas"/>
-          <w:color w:val="333333"/>
-          <w:sz w:val="18"/>
-          <w:szCs w:val="18"/>
-        </w:rPr>
-        <w:t>committees</w:t>
-      </w:r>
-      <w:proofErr w:type="gramEnd"/>
-      <w:r>
-        <w:rPr>
-          <w:rFonts w:ascii="Consolas" w:hAnsi="Consolas" w:cs="Consolas"/>
-          <w:color w:val="333333"/>
-          <w:sz w:val="18"/>
-          <w:szCs w:val="18"/>
-        </w:rPr>
-        <w:t>": [1,2]</w:t>
+        <w:t>            "committees": [1,2]</w:t>
       </w:r>
     </w:p>
     <w:p>
@@ -6745,6 +5643,53 @@
     </w:p>
     <w:p>
       <w:pPr>
+        <w:pStyle w:val="Heading4"/>
+      </w:pPr>
+      <w:r>
+        <w:t>Others</w:t>
+      </w:r>
+    </w:p>
+    <w:p>
+      <w:pPr>
+        <w:pStyle w:val="ListParagraph"/>
+        <w:numPr>
+          <w:ilvl w:val="0"/>
+          <w:numId w:val="4"/>
+        </w:numPr>
+        <w:rPr>
+          <w:lang w:val="en"/>
+        </w:rPr>
+      </w:pPr>
+      <w:r>
+        <w:rPr>
+          <w:lang w:val="en"/>
+        </w:rPr>
+        <w:t>/api/bills/{id} – PUT – Updates a specific bill, where {id} is the identification key of the desired bill</w:t>
+      </w:r>
+    </w:p>
+    <w:p>
+      <w:pPr>
+        <w:pStyle w:val="ListParagraph"/>
+        <w:numPr>
+          <w:ilvl w:val="0"/>
+          <w:numId w:val="4"/>
+        </w:numPr>
+        <w:rPr>
+          <w:rFonts w:ascii="Consolas" w:hAnsi="Consolas" w:cs="Consolas"/>
+          <w:color w:val="333333"/>
+          <w:sz w:val="18"/>
+          <w:szCs w:val="18"/>
+        </w:rPr>
+      </w:pPr>
+      <w:r>
+        <w:rPr>
+          <w:lang w:val="en"/>
+        </w:rPr>
+        <w:t>/api/committees/{id} – PUT – Updates a specific committee, where {id} is the identification key of the desired committee</w:t>
+      </w:r>
+    </w:p>
+    <w:p>
+      <w:pPr>
         <w:pStyle w:val="Heading3"/>
         <w:spacing w:line="480" w:lineRule="auto"/>
         <w:rPr>
@@ -6754,9 +5699,12 @@
           <w:szCs w:val="18"/>
         </w:rPr>
       </w:pPr>
-      <w:r>
+      <w:bookmarkStart w:id="17" w:name="_Toc383022592"/>
+      <w:r>
+        <w:lastRenderedPageBreak/>
         <w:t>POST</w:t>
       </w:r>
+      <w:bookmarkEnd w:id="17"/>
     </w:p>
     <w:p>
       <w:pPr>
@@ -6767,18 +5715,16 @@
         <w:t>/</w:t>
       </w:r>
       <w:r>
-        <w:t>post</w:t>
+        <w:t>api</w:t>
       </w:r>
       <w:r>
         <w:t>/senators</w:t>
       </w:r>
-      <w:proofErr w:type="gramStart"/>
-      <w:r>
-        <w:t>/{</w:t>
-      </w:r>
-      <w:proofErr w:type="gramEnd"/>
-      <w:r>
-        <w:t>id}</w:t>
+      <w:r>
+        <w:t>/{id}</w:t>
+      </w:r>
+      <w:r>
+        <w:t xml:space="preserve"> - POST</w:t>
       </w:r>
     </w:p>
     <w:p>
@@ -6797,36 +5743,14 @@
           <w:szCs w:val="18"/>
         </w:rPr>
       </w:pPr>
-      <w:bookmarkStart w:id="17" w:name="_GoBack"/>
-      <w:bookmarkEnd w:id="17"/>
-      <w:r>
-        <w:rPr>
-          <w:rFonts w:ascii="Consolas" w:hAnsi="Consolas" w:cs="Consolas"/>
-          <w:color w:val="333333"/>
-          <w:sz w:val="18"/>
-          <w:szCs w:val="18"/>
-        </w:rPr>
-        <w:t>+ Request (application/</w:t>
-      </w:r>
-      <w:proofErr w:type="spellStart"/>
-      <w:r>
-        <w:rPr>
-          <w:rFonts w:ascii="Consolas" w:hAnsi="Consolas" w:cs="Consolas"/>
-          <w:color w:val="333333"/>
-          <w:sz w:val="18"/>
-          <w:szCs w:val="18"/>
-        </w:rPr>
-        <w:t>json</w:t>
-      </w:r>
-      <w:proofErr w:type="spellEnd"/>
-      <w:r>
-        <w:rPr>
-          <w:rFonts w:ascii="Consolas" w:hAnsi="Consolas" w:cs="Consolas"/>
-          <w:color w:val="333333"/>
-          <w:sz w:val="18"/>
-          <w:szCs w:val="18"/>
-        </w:rPr>
-        <w:t>)</w:t>
+      <w:r>
+        <w:rPr>
+          <w:rFonts w:ascii="Consolas" w:hAnsi="Consolas" w:cs="Consolas"/>
+          <w:color w:val="333333"/>
+          <w:sz w:val="18"/>
+          <w:szCs w:val="18"/>
+        </w:rPr>
+        <w:t>+ Request (application/json)</w:t>
       </w:r>
     </w:p>
     <w:p>
@@ -6901,27 +5825,7 @@
           <w:sz w:val="18"/>
           <w:szCs w:val="18"/>
         </w:rPr>
-        <w:t>                "</w:t>
-      </w:r>
-      <w:proofErr w:type="gramStart"/>
-      <w:r>
-        <w:rPr>
-          <w:rFonts w:ascii="Consolas" w:hAnsi="Consolas" w:cs="Consolas"/>
-          <w:color w:val="333333"/>
-          <w:sz w:val="18"/>
-          <w:szCs w:val="18"/>
-        </w:rPr>
-        <w:t>name</w:t>
-      </w:r>
-      <w:proofErr w:type="gramEnd"/>
-      <w:r>
-        <w:rPr>
-          <w:rFonts w:ascii="Consolas" w:hAnsi="Consolas" w:cs="Consolas"/>
-          <w:color w:val="333333"/>
-          <w:sz w:val="18"/>
-          <w:szCs w:val="18"/>
-        </w:rPr>
-        <w:t>": "Jane Nelson",</w:t>
+        <w:t>                "name": "Jane Nelson",</w:t>
       </w:r>
     </w:p>
     <w:p>
@@ -6942,27 +5846,7 @@
           <w:sz w:val="18"/>
           <w:szCs w:val="18"/>
         </w:rPr>
-        <w:t>                "</w:t>
-      </w:r>
-      <w:proofErr w:type="gramStart"/>
-      <w:r>
-        <w:rPr>
-          <w:rFonts w:ascii="Consolas" w:hAnsi="Consolas" w:cs="Consolas"/>
-          <w:color w:val="333333"/>
-          <w:sz w:val="18"/>
-          <w:szCs w:val="18"/>
-        </w:rPr>
-        <w:t>party</w:t>
-      </w:r>
-      <w:proofErr w:type="gramEnd"/>
-      <w:r>
-        <w:rPr>
-          <w:rFonts w:ascii="Consolas" w:hAnsi="Consolas" w:cs="Consolas"/>
-          <w:color w:val="333333"/>
-          <w:sz w:val="18"/>
-          <w:szCs w:val="18"/>
-        </w:rPr>
-        <w:t>": "Republican",</w:t>
+        <w:t>                "party": "Republican",</w:t>
       </w:r>
     </w:p>
     <w:p>
@@ -6983,27 +5867,7 @@
           <w:sz w:val="18"/>
           <w:szCs w:val="18"/>
         </w:rPr>
-        <w:t>                "</w:t>
-      </w:r>
-      <w:proofErr w:type="gramStart"/>
-      <w:r>
-        <w:rPr>
-          <w:rFonts w:ascii="Consolas" w:hAnsi="Consolas" w:cs="Consolas"/>
-          <w:color w:val="333333"/>
-          <w:sz w:val="18"/>
-          <w:szCs w:val="18"/>
-        </w:rPr>
-        <w:t>occupation</w:t>
-      </w:r>
-      <w:proofErr w:type="gramEnd"/>
-      <w:r>
-        <w:rPr>
-          <w:rFonts w:ascii="Consolas" w:hAnsi="Consolas" w:cs="Consolas"/>
-          <w:color w:val="333333"/>
-          <w:sz w:val="18"/>
-          <w:szCs w:val="18"/>
-        </w:rPr>
-        <w:t>": "Businesswoman, former teacher",</w:t>
+        <w:t>                "occupation": "Businesswoman, former teacher",</w:t>
       </w:r>
     </w:p>
     <w:p>
@@ -7024,27 +5888,7 @@
           <w:sz w:val="18"/>
           <w:szCs w:val="18"/>
         </w:rPr>
-        <w:t>                "</w:t>
-      </w:r>
-      <w:proofErr w:type="spellStart"/>
-      <w:r>
-        <w:rPr>
-          <w:rFonts w:ascii="Consolas" w:hAnsi="Consolas" w:cs="Consolas"/>
-          <w:color w:val="333333"/>
-          <w:sz w:val="18"/>
-          <w:szCs w:val="18"/>
-        </w:rPr>
-        <w:t>legistlative_experience</w:t>
-      </w:r>
-      <w:proofErr w:type="spellEnd"/>
-      <w:r>
-        <w:rPr>
-          <w:rFonts w:ascii="Consolas" w:hAnsi="Consolas" w:cs="Consolas"/>
-          <w:color w:val="333333"/>
-          <w:sz w:val="18"/>
-          <w:szCs w:val="18"/>
-        </w:rPr>
-        <w:t>": "Disaster Relief",</w:t>
+        <w:t>                "legistlative_experience": "Disaster Relief",</w:t>
       </w:r>
     </w:p>
     <w:p>
@@ -7065,27 +5909,7 @@
           <w:sz w:val="18"/>
           <w:szCs w:val="18"/>
         </w:rPr>
-        <w:t>                "</w:t>
-      </w:r>
-      <w:proofErr w:type="gramStart"/>
-      <w:r>
-        <w:rPr>
-          <w:rFonts w:ascii="Consolas" w:hAnsi="Consolas" w:cs="Consolas"/>
-          <w:color w:val="333333"/>
-          <w:sz w:val="18"/>
-          <w:szCs w:val="18"/>
-        </w:rPr>
-        <w:t>district</w:t>
-      </w:r>
-      <w:proofErr w:type="gramEnd"/>
-      <w:r>
-        <w:rPr>
-          <w:rFonts w:ascii="Consolas" w:hAnsi="Consolas" w:cs="Consolas"/>
-          <w:color w:val="333333"/>
-          <w:sz w:val="18"/>
-          <w:szCs w:val="18"/>
-        </w:rPr>
-        <w:t>": "12",</w:t>
+        <w:t>                "district": "12",</w:t>
       </w:r>
     </w:p>
     <w:p>
@@ -7106,47 +5930,7 @@
           <w:sz w:val="18"/>
           <w:szCs w:val="18"/>
         </w:rPr>
-        <w:t>                "</w:t>
-      </w:r>
-      <w:proofErr w:type="gramStart"/>
-      <w:r>
-        <w:rPr>
-          <w:rFonts w:ascii="Consolas" w:hAnsi="Consolas" w:cs="Consolas"/>
-          <w:color w:val="333333"/>
-          <w:sz w:val="18"/>
-          <w:szCs w:val="18"/>
-        </w:rPr>
-        <w:t>twitter</w:t>
-      </w:r>
-      <w:proofErr w:type="gramEnd"/>
-      <w:r>
-        <w:rPr>
-          <w:rFonts w:ascii="Consolas" w:hAnsi="Consolas" w:cs="Consolas"/>
-          <w:color w:val="333333"/>
-          <w:sz w:val="18"/>
-          <w:szCs w:val="18"/>
-        </w:rPr>
-        <w:t>": "https://twitter.com/</w:t>
-      </w:r>
-      <w:proofErr w:type="spellStart"/>
-      <w:r>
-        <w:rPr>
-          <w:rFonts w:ascii="Consolas" w:hAnsi="Consolas" w:cs="Consolas"/>
-          <w:color w:val="333333"/>
-          <w:sz w:val="18"/>
-          <w:szCs w:val="18"/>
-        </w:rPr>
-        <w:t>SenJaneNelson</w:t>
-      </w:r>
-      <w:proofErr w:type="spellEnd"/>
-      <w:r>
-        <w:rPr>
-          <w:rFonts w:ascii="Consolas" w:hAnsi="Consolas" w:cs="Consolas"/>
-          <w:color w:val="333333"/>
-          <w:sz w:val="18"/>
-          <w:szCs w:val="18"/>
-        </w:rPr>
-        <w:t>",</w:t>
+        <w:t>                "twitter": "https://twitter.com/SenJaneNelson",</w:t>
       </w:r>
     </w:p>
     <w:p>
@@ -7167,29 +5951,7 @@
           <w:sz w:val="18"/>
           <w:szCs w:val="18"/>
         </w:rPr>
-        <w:t>                "</w:t>
-      </w:r>
-      <w:proofErr w:type="spellStart"/>
-      <w:proofErr w:type="gramStart"/>
-      <w:r>
-        <w:rPr>
-          <w:rFonts w:ascii="Consolas" w:hAnsi="Consolas" w:cs="Consolas"/>
-          <w:color w:val="333333"/>
-          <w:sz w:val="18"/>
-          <w:szCs w:val="18"/>
-        </w:rPr>
-        <w:t>facebook</w:t>
-      </w:r>
-      <w:proofErr w:type="spellEnd"/>
-      <w:proofErr w:type="gramEnd"/>
-      <w:r>
-        <w:rPr>
-          <w:rFonts w:ascii="Consolas" w:hAnsi="Consolas" w:cs="Consolas"/>
-          <w:color w:val="333333"/>
-          <w:sz w:val="18"/>
-          <w:szCs w:val="18"/>
-        </w:rPr>
-        <w:t>": "https://www.facebook.com/SenatorJaneNelson",</w:t>
+        <w:t>                "facebook": "https://www.facebook.com/SenatorJaneNelson",</w:t>
       </w:r>
     </w:p>
     <w:p>
@@ -7210,27 +5972,7 @@
           <w:sz w:val="18"/>
           <w:szCs w:val="18"/>
         </w:rPr>
-        <w:t>                "</w:t>
-      </w:r>
-      <w:proofErr w:type="gramStart"/>
-      <w:r>
-        <w:rPr>
-          <w:rFonts w:ascii="Consolas" w:hAnsi="Consolas" w:cs="Consolas"/>
-          <w:color w:val="333333"/>
-          <w:sz w:val="18"/>
-          <w:szCs w:val="18"/>
-        </w:rPr>
-        <w:t>picture</w:t>
-      </w:r>
-      <w:proofErr w:type="gramEnd"/>
-      <w:r>
-        <w:rPr>
-          <w:rFonts w:ascii="Consolas" w:hAnsi="Consolas" w:cs="Consolas"/>
-          <w:color w:val="333333"/>
-          <w:sz w:val="18"/>
-          <w:szCs w:val="18"/>
-        </w:rPr>
-        <w:t>": "none",</w:t>
+        <w:t>                "picture": "none",</w:t>
       </w:r>
     </w:p>
     <w:p>
@@ -7251,27 +5993,7 @@
           <w:sz w:val="18"/>
           <w:szCs w:val="18"/>
         </w:rPr>
-        <w:t>                "</w:t>
-      </w:r>
-      <w:proofErr w:type="gramStart"/>
-      <w:r>
-        <w:rPr>
-          <w:rFonts w:ascii="Consolas" w:hAnsi="Consolas" w:cs="Consolas"/>
-          <w:color w:val="333333"/>
-          <w:sz w:val="18"/>
-          <w:szCs w:val="18"/>
-        </w:rPr>
-        <w:t>committees</w:t>
-      </w:r>
-      <w:proofErr w:type="gramEnd"/>
-      <w:r>
-        <w:rPr>
-          <w:rFonts w:ascii="Consolas" w:hAnsi="Consolas" w:cs="Consolas"/>
-          <w:color w:val="333333"/>
-          <w:sz w:val="18"/>
-          <w:szCs w:val="18"/>
-        </w:rPr>
-        <w:t>": [1,2]</w:t>
+        <w:t>                "committees": [1,2]</w:t>
       </w:r>
     </w:p>
     <w:p>
@@ -7346,27 +6068,7 @@
           <w:sz w:val="18"/>
           <w:szCs w:val="18"/>
         </w:rPr>
-        <w:t>+ Response 201 (application/</w:t>
-      </w:r>
-      <w:proofErr w:type="spellStart"/>
-      <w:r>
-        <w:rPr>
-          <w:rFonts w:ascii="Consolas" w:hAnsi="Consolas" w:cs="Consolas"/>
-          <w:color w:val="333333"/>
-          <w:sz w:val="18"/>
-          <w:szCs w:val="18"/>
-        </w:rPr>
-        <w:t>json</w:t>
-      </w:r>
-      <w:proofErr w:type="spellEnd"/>
-      <w:r>
-        <w:rPr>
-          <w:rFonts w:ascii="Consolas" w:hAnsi="Consolas" w:cs="Consolas"/>
-          <w:color w:val="333333"/>
-          <w:sz w:val="18"/>
-          <w:szCs w:val="18"/>
-        </w:rPr>
-        <w:t>)</w:t>
+        <w:t>+ Response 201 (application/json)</w:t>
       </w:r>
     </w:p>
     <w:p>
@@ -7420,27 +6122,7 @@
           <w:sz w:val="18"/>
           <w:szCs w:val="18"/>
         </w:rPr>
-        <w:t>            "</w:t>
-      </w:r>
-      <w:proofErr w:type="gramStart"/>
-      <w:r>
-        <w:rPr>
-          <w:rFonts w:ascii="Consolas" w:hAnsi="Consolas" w:cs="Consolas"/>
-          <w:color w:val="333333"/>
-          <w:sz w:val="18"/>
-          <w:szCs w:val="18"/>
-        </w:rPr>
-        <w:t>id</w:t>
-      </w:r>
-      <w:proofErr w:type="gramEnd"/>
-      <w:r>
-        <w:rPr>
-          <w:rFonts w:ascii="Consolas" w:hAnsi="Consolas" w:cs="Consolas"/>
-          <w:color w:val="333333"/>
-          <w:sz w:val="18"/>
-          <w:szCs w:val="18"/>
-        </w:rPr>
-        <w:t xml:space="preserve">": 1 </w:t>
+        <w:t xml:space="preserve">            "id": 1 </w:t>
       </w:r>
     </w:p>
     <w:p>
@@ -7462,6 +6144,285 @@
           <w:szCs w:val="18"/>
         </w:rPr>
         <w:t>        }</w:t>
+      </w:r>
+    </w:p>
+    <w:p>
+      <w:pPr>
+        <w:pStyle w:val="Heading4"/>
+        <w:spacing w:line="480" w:lineRule="auto"/>
+      </w:pPr>
+      <w:r>
+        <w:t>Others</w:t>
+      </w:r>
+    </w:p>
+    <w:p>
+      <w:pPr>
+        <w:pStyle w:val="ListParagraph"/>
+        <w:numPr>
+          <w:ilvl w:val="0"/>
+          <w:numId w:val="3"/>
+        </w:numPr>
+        <w:spacing w:line="480" w:lineRule="auto"/>
+        <w:rPr>
+          <w:rFonts w:ascii="Consolas" w:hAnsi="Consolas" w:cs="Consolas"/>
+          <w:color w:val="333333"/>
+          <w:sz w:val="18"/>
+          <w:szCs w:val="18"/>
+        </w:rPr>
+      </w:pPr>
+      <w:r>
+        <w:rPr>
+          <w:lang w:val="en"/>
+        </w:rPr>
+        <w:t>/api/bills – POST – Adds a new bill to the collection of bills</w:t>
+      </w:r>
+    </w:p>
+    <w:p>
+      <w:pPr>
+        <w:pStyle w:val="ListParagraph"/>
+        <w:numPr>
+          <w:ilvl w:val="0"/>
+          <w:numId w:val="3"/>
+        </w:numPr>
+        <w:spacing w:line="480" w:lineRule="auto"/>
+        <w:rPr>
+          <w:rFonts w:ascii="Consolas" w:hAnsi="Consolas" w:cs="Consolas"/>
+          <w:color w:val="333333"/>
+          <w:sz w:val="18"/>
+          <w:szCs w:val="18"/>
+        </w:rPr>
+      </w:pPr>
+      <w:r>
+        <w:rPr>
+          <w:rFonts w:ascii="Calibri" w:hAnsi="Calibri" w:cs="Calibri"/>
+          <w:lang w:val="en"/>
+        </w:rPr>
+        <w:t>/api/committees – POST – Adds a new committee to the collection of committees</w:t>
+      </w:r>
+    </w:p>
+    <w:p>
+      <w:pPr>
+        <w:pStyle w:val="Heading3"/>
+        <w:spacing w:line="480" w:lineRule="auto"/>
+        <w:rPr>
+          <w:rFonts w:ascii="Consolas" w:hAnsi="Consolas" w:cs="Consolas"/>
+          <w:color w:val="333333"/>
+          <w:sz w:val="18"/>
+          <w:szCs w:val="18"/>
+        </w:rPr>
+      </w:pPr>
+      <w:bookmarkStart w:id="18" w:name="_Toc383022593"/>
+      <w:r>
+        <w:t>DELETE</w:t>
+      </w:r>
+      <w:bookmarkEnd w:id="18"/>
+    </w:p>
+    <w:p>
+      <w:pPr>
+        <w:pStyle w:val="Heading4"/>
+        <w:spacing w:line="480" w:lineRule="auto"/>
+      </w:pPr>
+      <w:r>
+        <w:t>/api/</w:t>
+      </w:r>
+      <w:r>
+        <w:t>senators/{id}</w:t>
+      </w:r>
+      <w:r>
+        <w:t xml:space="preserve"> – DELETE</w:t>
+      </w:r>
+    </w:p>
+    <w:p>
+      <w:pPr>
+        <w:rPr>
+          <w:rFonts w:ascii="Consolas" w:hAnsi="Consolas" w:cs="Consolas"/>
+          <w:color w:val="333333"/>
+          <w:sz w:val="18"/>
+          <w:szCs w:val="18"/>
+          <w:shd w:val="clear" w:color="auto" w:fill="FFFFFF"/>
+        </w:rPr>
+      </w:pPr>
+      <w:r>
+        <w:rPr>
+          <w:rFonts w:ascii="Consolas" w:hAnsi="Consolas" w:cs="Consolas"/>
+          <w:color w:val="333333"/>
+          <w:sz w:val="18"/>
+          <w:szCs w:val="18"/>
+          <w:shd w:val="clear" w:color="auto" w:fill="FFFFFF"/>
+        </w:rPr>
+        <w:t>+ Response 204</w:t>
+      </w:r>
+    </w:p>
+    <w:p>
+      <w:pPr>
+        <w:pStyle w:val="Heading4"/>
+        <w:spacing w:line="480" w:lineRule="auto"/>
+      </w:pPr>
+      <w:r>
+        <w:t>Others</w:t>
+      </w:r>
+      <w:bookmarkStart w:id="19" w:name="_GoBack"/>
+      <w:bookmarkEnd w:id="19"/>
+    </w:p>
+    <w:p>
+      <w:pPr>
+        <w:pStyle w:val="ListParagraph"/>
+        <w:numPr>
+          <w:ilvl w:val="0"/>
+          <w:numId w:val="5"/>
+        </w:numPr>
+        <w:rPr>
+          <w:lang w:val="en"/>
+        </w:rPr>
+      </w:pPr>
+      <w:r>
+        <w:rPr>
+          <w:lang w:val="en"/>
+        </w:rPr>
+        <w:t>/api/bills/{id} – DELETE – Delete a bill from the database, where {id} is the identification key of the bill to remove</w:t>
+      </w:r>
+    </w:p>
+    <w:p>
+      <w:pPr>
+        <w:pStyle w:val="ListParagraph"/>
+        <w:numPr>
+          <w:ilvl w:val="0"/>
+          <w:numId w:val="5"/>
+        </w:numPr>
+      </w:pPr>
+      <w:r>
+        <w:rPr>
+          <w:lang w:val="en"/>
+        </w:rPr>
+        <w:t>/api/committees/{id} – DELETE – Delete a committee from the database, where {id} is the identification key of the committee to remove</w:t>
+      </w:r>
+    </w:p>
+    <w:p>
+      <w:pPr>
+        <w:pStyle w:val="Heading3"/>
+        <w:spacing w:line="480" w:lineRule="auto"/>
+      </w:pPr>
+      <w:bookmarkStart w:id="20" w:name="_Toc383022594"/>
+      <w:r>
+        <w:lastRenderedPageBreak/>
+        <w:t>API Unit Tests</w:t>
+      </w:r>
+      <w:bookmarkEnd w:id="20"/>
+    </w:p>
+    <w:p>
+      <w:pPr>
+        <w:widowControl w:val="0"/>
+        <w:tabs>
+          <w:tab w:val="left" w:pos="720"/>
+        </w:tabs>
+        <w:suppressAutoHyphens/>
+        <w:autoSpaceDE w:val="0"/>
+        <w:autoSpaceDN w:val="0"/>
+        <w:adjustRightInd w:val="0"/>
+        <w:spacing w:after="120" w:line="480" w:lineRule="auto"/>
+        <w:rPr>
+          <w:rFonts w:ascii="Calibri" w:hAnsi="Calibri" w:cs="Calibri"/>
+          <w:lang w:val="en"/>
+        </w:rPr>
+      </w:pPr>
+      <w:r>
+        <w:rPr>
+          <w:rFonts w:ascii="Calibri" w:hAnsi="Calibri" w:cs="Calibri"/>
+          <w:lang w:val="en"/>
+        </w:rPr>
+        <w:tab/>
+        <w:t>Unit tests for the API</w:t>
+      </w:r>
+      <w:r>
+        <w:rPr>
+          <w:rFonts w:ascii="Calibri" w:hAnsi="Calibri" w:cs="Calibri"/>
+          <w:lang w:val="en"/>
+        </w:rPr>
+        <w:t>, found in cs373/idb/tests.py,</w:t>
+      </w:r>
+      <w:r>
+        <w:rPr>
+          <w:rFonts w:ascii="Calibri" w:hAnsi="Calibri" w:cs="Calibri"/>
+          <w:lang w:val="en"/>
+        </w:rPr>
+        <w:t xml:space="preserve"> use the Python unittest library to individually test each endpoint and the associated HTTP methods. At the start of each test method we open a connection to the Apiary-mock servers which we close at the end of the method. In each test, the response status of the HTTP request is checked. In the methods that return a response body, the body is in byte form and must be </w:t>
+      </w:r>
+      <w:r>
+        <w:rPr>
+          <w:rFonts w:ascii="Calibri" w:hAnsi="Calibri" w:cs="Calibri"/>
+          <w:lang w:val="en"/>
+        </w:rPr>
+        <w:t>decoded to</w:t>
+      </w:r>
+      <w:r>
+        <w:rPr>
+          <w:rFonts w:ascii="Calibri" w:hAnsi="Calibri" w:cs="Calibri"/>
+          <w:lang w:val="en"/>
+        </w:rPr>
+        <w:t xml:space="preserve"> a string and then loaded into JSON using the “json.loads” function.</w:t>
+      </w:r>
+    </w:p>
+    <w:p>
+      <w:pPr>
+        <w:widowControl w:val="0"/>
+        <w:tabs>
+          <w:tab w:val="left" w:pos="720"/>
+        </w:tabs>
+        <w:suppressAutoHyphens/>
+        <w:autoSpaceDE w:val="0"/>
+        <w:autoSpaceDN w:val="0"/>
+        <w:adjustRightInd w:val="0"/>
+        <w:spacing w:after="120" w:line="480" w:lineRule="auto"/>
+        <w:rPr>
+          <w:rFonts w:ascii="Calibri" w:hAnsi="Calibri" w:cs="Calibri"/>
+          <w:lang w:val="en"/>
+        </w:rPr>
+      </w:pPr>
+      <w:r>
+        <w:rPr>
+          <w:rFonts w:ascii="Calibri" w:hAnsi="Calibri" w:cs="Calibri"/>
+          <w:lang w:val="en"/>
+        </w:rPr>
+        <w:tab/>
+        <w:t>In the tests for the POST and PUT HTTP methods, the variable “values” is used with the “json.dumps” function to convert a python list/dictionary into a JSON object to be passed to the client. For the POST method, the response body is a JSON object containing only the id of the new object. For the PUT method, there is no response body check.</w:t>
+      </w:r>
+    </w:p>
+    <w:p>
+      <w:pPr>
+        <w:widowControl w:val="0"/>
+        <w:tabs>
+          <w:tab w:val="left" w:pos="720"/>
+        </w:tabs>
+        <w:suppressAutoHyphens/>
+        <w:autoSpaceDE w:val="0"/>
+        <w:autoSpaceDN w:val="0"/>
+        <w:adjustRightInd w:val="0"/>
+        <w:spacing w:after="120" w:line="480" w:lineRule="auto"/>
+        <w:rPr>
+          <w:rFonts w:ascii="Calibri" w:hAnsi="Calibri" w:cs="Calibri"/>
+          <w:lang w:val="en"/>
+        </w:rPr>
+      </w:pPr>
+      <w:r>
+        <w:rPr>
+          <w:rFonts w:ascii="Calibri" w:hAnsi="Calibri" w:cs="Calibri"/>
+          <w:lang w:val="en"/>
+        </w:rPr>
+        <w:tab/>
+        <w:t xml:space="preserve">In the tests for the GET HTTP methods, the variable “desired_body” contains the expected response body in the form of a python object that is checked against the response returned from the client. </w:t>
+      </w:r>
+    </w:p>
+    <w:p>
+      <w:pPr>
+        <w:spacing w:line="480" w:lineRule="auto"/>
+      </w:pPr>
+      <w:r>
+        <w:rPr>
+          <w:rFonts w:ascii="Calibri" w:hAnsi="Calibri" w:cs="Calibri"/>
+          <w:lang w:val="en"/>
+        </w:rPr>
+        <w:tab/>
+        <w:t>In the tests for the DELETE HTTP methods, there is no “desired_body” or “values” variables as no JSON objects are passed to or from the client.</w:t>
       </w:r>
     </w:p>
     <w:p>
@@ -7545,6 +6506,503 @@
     </w:p>
   </w:footnote>
 </w:footnotes>
+</file>
+
+<file path=word/numbering.xml><?xml version="1.0" encoding="utf-8"?>
+<w:numbering xmlns:wpc="http://schemas.microsoft.com/office/word/2010/wordprocessingCanvas" xmlns:mc="http://schemas.openxmlformats.org/markup-compatibility/2006" xmlns:o="urn:schemas-microsoft-com:office:office" xmlns:r="http://schemas.openxmlformats.org/officeDocument/2006/relationships" xmlns:m="http://schemas.openxmlformats.org/officeDocument/2006/math" xmlns:v="urn:schemas-microsoft-com:vml" xmlns:wp14="http://schemas.microsoft.com/office/word/2010/wordprocessingDrawing" xmlns:wp="http://schemas.openxmlformats.org/drawingml/2006/wordprocessingDrawing" xmlns:w10="urn:schemas-microsoft-com:office:word" xmlns:w="http://schemas.openxmlformats.org/wordprocessingml/2006/main" xmlns:w14="http://schemas.microsoft.com/office/word/2010/wordml" xmlns:w15="http://schemas.microsoft.com/office/word/2012/wordml" xmlns:wpg="http://schemas.microsoft.com/office/word/2010/wordprocessingGroup" xmlns:wpi="http://schemas.microsoft.com/office/word/2010/wordprocessingInk" xmlns:wne="http://schemas.microsoft.com/office/word/2006/wordml" xmlns:wps="http://schemas.microsoft.com/office/word/2010/wordprocessingShape" mc:Ignorable="w14 w15 wp14">
+  <w:abstractNum w:abstractNumId="0">
+    <w:nsid w:val="FFFFFFFE"/>
+    <w:multiLevelType w:val="singleLevel"/>
+    <w:tmpl w:val="885A8CCE"/>
+    <w:lvl w:ilvl="0">
+      <w:numFmt w:val="bullet"/>
+      <w:lvlText w:val="*"/>
+      <w:lvlJc w:val="left"/>
+    </w:lvl>
+  </w:abstractNum>
+  <w:abstractNum w:abstractNumId="1">
+    <w:nsid w:val="08FB391E"/>
+    <w:multiLevelType w:val="hybridMultilevel"/>
+    <w:tmpl w:val="9998D7D0"/>
+    <w:lvl w:ilvl="0" w:tplc="F93C18B0">
+      <w:start w:val="1"/>
+      <w:numFmt w:val="bullet"/>
+      <w:lvlText w:val=""/>
+      <w:lvlJc w:val="left"/>
+      <w:pPr>
+        <w:ind w:left="720" w:hanging="360"/>
+      </w:pPr>
+      <w:rPr>
+        <w:rFonts w:ascii="Symbol" w:hAnsi="Symbol" w:hint="default"/>
+        <w:sz w:val="22"/>
+        <w:szCs w:val="22"/>
+      </w:rPr>
+    </w:lvl>
+    <w:lvl w:ilvl="1" w:tplc="04090003" w:tentative="1">
+      <w:start w:val="1"/>
+      <w:numFmt w:val="bullet"/>
+      <w:lvlText w:val="o"/>
+      <w:lvlJc w:val="left"/>
+      <w:pPr>
+        <w:ind w:left="1440" w:hanging="360"/>
+      </w:pPr>
+      <w:rPr>
+        <w:rFonts w:ascii="Courier New" w:hAnsi="Courier New" w:cs="Courier New" w:hint="default"/>
+      </w:rPr>
+    </w:lvl>
+    <w:lvl w:ilvl="2" w:tplc="04090005" w:tentative="1">
+      <w:start w:val="1"/>
+      <w:numFmt w:val="bullet"/>
+      <w:lvlText w:val=""/>
+      <w:lvlJc w:val="left"/>
+      <w:pPr>
+        <w:ind w:left="2160" w:hanging="360"/>
+      </w:pPr>
+      <w:rPr>
+        <w:rFonts w:ascii="Wingdings" w:hAnsi="Wingdings" w:hint="default"/>
+      </w:rPr>
+    </w:lvl>
+    <w:lvl w:ilvl="3" w:tplc="04090001" w:tentative="1">
+      <w:start w:val="1"/>
+      <w:numFmt w:val="bullet"/>
+      <w:lvlText w:val=""/>
+      <w:lvlJc w:val="left"/>
+      <w:pPr>
+        <w:ind w:left="2880" w:hanging="360"/>
+      </w:pPr>
+      <w:rPr>
+        <w:rFonts w:ascii="Symbol" w:hAnsi="Symbol" w:hint="default"/>
+      </w:rPr>
+    </w:lvl>
+    <w:lvl w:ilvl="4" w:tplc="04090003" w:tentative="1">
+      <w:start w:val="1"/>
+      <w:numFmt w:val="bullet"/>
+      <w:lvlText w:val="o"/>
+      <w:lvlJc w:val="left"/>
+      <w:pPr>
+        <w:ind w:left="3600" w:hanging="360"/>
+      </w:pPr>
+      <w:rPr>
+        <w:rFonts w:ascii="Courier New" w:hAnsi="Courier New" w:cs="Courier New" w:hint="default"/>
+      </w:rPr>
+    </w:lvl>
+    <w:lvl w:ilvl="5" w:tplc="04090005" w:tentative="1">
+      <w:start w:val="1"/>
+      <w:numFmt w:val="bullet"/>
+      <w:lvlText w:val=""/>
+      <w:lvlJc w:val="left"/>
+      <w:pPr>
+        <w:ind w:left="4320" w:hanging="360"/>
+      </w:pPr>
+      <w:rPr>
+        <w:rFonts w:ascii="Wingdings" w:hAnsi="Wingdings" w:hint="default"/>
+      </w:rPr>
+    </w:lvl>
+    <w:lvl w:ilvl="6" w:tplc="04090001" w:tentative="1">
+      <w:start w:val="1"/>
+      <w:numFmt w:val="bullet"/>
+      <w:lvlText w:val=""/>
+      <w:lvlJc w:val="left"/>
+      <w:pPr>
+        <w:ind w:left="5040" w:hanging="360"/>
+      </w:pPr>
+      <w:rPr>
+        <w:rFonts w:ascii="Symbol" w:hAnsi="Symbol" w:hint="default"/>
+      </w:rPr>
+    </w:lvl>
+    <w:lvl w:ilvl="7" w:tplc="04090003" w:tentative="1">
+      <w:start w:val="1"/>
+      <w:numFmt w:val="bullet"/>
+      <w:lvlText w:val="o"/>
+      <w:lvlJc w:val="left"/>
+      <w:pPr>
+        <w:ind w:left="5760" w:hanging="360"/>
+      </w:pPr>
+      <w:rPr>
+        <w:rFonts w:ascii="Courier New" w:hAnsi="Courier New" w:cs="Courier New" w:hint="default"/>
+      </w:rPr>
+    </w:lvl>
+    <w:lvl w:ilvl="8" w:tplc="04090005" w:tentative="1">
+      <w:start w:val="1"/>
+      <w:numFmt w:val="bullet"/>
+      <w:lvlText w:val=""/>
+      <w:lvlJc w:val="left"/>
+      <w:pPr>
+        <w:ind w:left="6480" w:hanging="360"/>
+      </w:pPr>
+      <w:rPr>
+        <w:rFonts w:ascii="Wingdings" w:hAnsi="Wingdings" w:hint="default"/>
+      </w:rPr>
+    </w:lvl>
+  </w:abstractNum>
+  <w:abstractNum w:abstractNumId="2">
+    <w:nsid w:val="37A85523"/>
+    <w:multiLevelType w:val="hybridMultilevel"/>
+    <w:tmpl w:val="EEC454F8"/>
+    <w:lvl w:ilvl="0" w:tplc="04090001">
+      <w:start w:val="1"/>
+      <w:numFmt w:val="bullet"/>
+      <w:lvlText w:val=""/>
+      <w:lvlJc w:val="left"/>
+      <w:pPr>
+        <w:ind w:left="720" w:hanging="360"/>
+      </w:pPr>
+      <w:rPr>
+        <w:rFonts w:ascii="Symbol" w:hAnsi="Symbol" w:hint="default"/>
+      </w:rPr>
+    </w:lvl>
+    <w:lvl w:ilvl="1" w:tplc="04090003" w:tentative="1">
+      <w:start w:val="1"/>
+      <w:numFmt w:val="bullet"/>
+      <w:lvlText w:val="o"/>
+      <w:lvlJc w:val="left"/>
+      <w:pPr>
+        <w:ind w:left="1440" w:hanging="360"/>
+      </w:pPr>
+      <w:rPr>
+        <w:rFonts w:ascii="Courier New" w:hAnsi="Courier New" w:cs="Courier New" w:hint="default"/>
+      </w:rPr>
+    </w:lvl>
+    <w:lvl w:ilvl="2" w:tplc="04090005" w:tentative="1">
+      <w:start w:val="1"/>
+      <w:numFmt w:val="bullet"/>
+      <w:lvlText w:val=""/>
+      <w:lvlJc w:val="left"/>
+      <w:pPr>
+        <w:ind w:left="2160" w:hanging="360"/>
+      </w:pPr>
+      <w:rPr>
+        <w:rFonts w:ascii="Wingdings" w:hAnsi="Wingdings" w:hint="default"/>
+      </w:rPr>
+    </w:lvl>
+    <w:lvl w:ilvl="3" w:tplc="04090001" w:tentative="1">
+      <w:start w:val="1"/>
+      <w:numFmt w:val="bullet"/>
+      <w:lvlText w:val=""/>
+      <w:lvlJc w:val="left"/>
+      <w:pPr>
+        <w:ind w:left="2880" w:hanging="360"/>
+      </w:pPr>
+      <w:rPr>
+        <w:rFonts w:ascii="Symbol" w:hAnsi="Symbol" w:hint="default"/>
+      </w:rPr>
+    </w:lvl>
+    <w:lvl w:ilvl="4" w:tplc="04090003" w:tentative="1">
+      <w:start w:val="1"/>
+      <w:numFmt w:val="bullet"/>
+      <w:lvlText w:val="o"/>
+      <w:lvlJc w:val="left"/>
+      <w:pPr>
+        <w:ind w:left="3600" w:hanging="360"/>
+      </w:pPr>
+      <w:rPr>
+        <w:rFonts w:ascii="Courier New" w:hAnsi="Courier New" w:cs="Courier New" w:hint="default"/>
+      </w:rPr>
+    </w:lvl>
+    <w:lvl w:ilvl="5" w:tplc="04090005" w:tentative="1">
+      <w:start w:val="1"/>
+      <w:numFmt w:val="bullet"/>
+      <w:lvlText w:val=""/>
+      <w:lvlJc w:val="left"/>
+      <w:pPr>
+        <w:ind w:left="4320" w:hanging="360"/>
+      </w:pPr>
+      <w:rPr>
+        <w:rFonts w:ascii="Wingdings" w:hAnsi="Wingdings" w:hint="default"/>
+      </w:rPr>
+    </w:lvl>
+    <w:lvl w:ilvl="6" w:tplc="04090001" w:tentative="1">
+      <w:start w:val="1"/>
+      <w:numFmt w:val="bullet"/>
+      <w:lvlText w:val=""/>
+      <w:lvlJc w:val="left"/>
+      <w:pPr>
+        <w:ind w:left="5040" w:hanging="360"/>
+      </w:pPr>
+      <w:rPr>
+        <w:rFonts w:ascii="Symbol" w:hAnsi="Symbol" w:hint="default"/>
+      </w:rPr>
+    </w:lvl>
+    <w:lvl w:ilvl="7" w:tplc="04090003" w:tentative="1">
+      <w:start w:val="1"/>
+      <w:numFmt w:val="bullet"/>
+      <w:lvlText w:val="o"/>
+      <w:lvlJc w:val="left"/>
+      <w:pPr>
+        <w:ind w:left="5760" w:hanging="360"/>
+      </w:pPr>
+      <w:rPr>
+        <w:rFonts w:ascii="Courier New" w:hAnsi="Courier New" w:cs="Courier New" w:hint="default"/>
+      </w:rPr>
+    </w:lvl>
+    <w:lvl w:ilvl="8" w:tplc="04090005" w:tentative="1">
+      <w:start w:val="1"/>
+      <w:numFmt w:val="bullet"/>
+      <w:lvlText w:val=""/>
+      <w:lvlJc w:val="left"/>
+      <w:pPr>
+        <w:ind w:left="6480" w:hanging="360"/>
+      </w:pPr>
+      <w:rPr>
+        <w:rFonts w:ascii="Wingdings" w:hAnsi="Wingdings" w:hint="default"/>
+      </w:rPr>
+    </w:lvl>
+  </w:abstractNum>
+  <w:abstractNum w:abstractNumId="3">
+    <w:nsid w:val="5BEB17AC"/>
+    <w:multiLevelType w:val="hybridMultilevel"/>
+    <w:tmpl w:val="BAE8E35C"/>
+    <w:lvl w:ilvl="0" w:tplc="04090001">
+      <w:start w:val="1"/>
+      <w:numFmt w:val="bullet"/>
+      <w:lvlText w:val=""/>
+      <w:lvlJc w:val="left"/>
+      <w:pPr>
+        <w:ind w:left="720" w:hanging="360"/>
+      </w:pPr>
+      <w:rPr>
+        <w:rFonts w:ascii="Symbol" w:hAnsi="Symbol" w:hint="default"/>
+      </w:rPr>
+    </w:lvl>
+    <w:lvl w:ilvl="1" w:tplc="04090003" w:tentative="1">
+      <w:start w:val="1"/>
+      <w:numFmt w:val="bullet"/>
+      <w:lvlText w:val="o"/>
+      <w:lvlJc w:val="left"/>
+      <w:pPr>
+        <w:ind w:left="1440" w:hanging="360"/>
+      </w:pPr>
+      <w:rPr>
+        <w:rFonts w:ascii="Courier New" w:hAnsi="Courier New" w:cs="Courier New" w:hint="default"/>
+      </w:rPr>
+    </w:lvl>
+    <w:lvl w:ilvl="2" w:tplc="04090005" w:tentative="1">
+      <w:start w:val="1"/>
+      <w:numFmt w:val="bullet"/>
+      <w:lvlText w:val=""/>
+      <w:lvlJc w:val="left"/>
+      <w:pPr>
+        <w:ind w:left="2160" w:hanging="360"/>
+      </w:pPr>
+      <w:rPr>
+        <w:rFonts w:ascii="Wingdings" w:hAnsi="Wingdings" w:hint="default"/>
+      </w:rPr>
+    </w:lvl>
+    <w:lvl w:ilvl="3" w:tplc="04090001" w:tentative="1">
+      <w:start w:val="1"/>
+      <w:numFmt w:val="bullet"/>
+      <w:lvlText w:val=""/>
+      <w:lvlJc w:val="left"/>
+      <w:pPr>
+        <w:ind w:left="2880" w:hanging="360"/>
+      </w:pPr>
+      <w:rPr>
+        <w:rFonts w:ascii="Symbol" w:hAnsi="Symbol" w:hint="default"/>
+      </w:rPr>
+    </w:lvl>
+    <w:lvl w:ilvl="4" w:tplc="04090003" w:tentative="1">
+      <w:start w:val="1"/>
+      <w:numFmt w:val="bullet"/>
+      <w:lvlText w:val="o"/>
+      <w:lvlJc w:val="left"/>
+      <w:pPr>
+        <w:ind w:left="3600" w:hanging="360"/>
+      </w:pPr>
+      <w:rPr>
+        <w:rFonts w:ascii="Courier New" w:hAnsi="Courier New" w:cs="Courier New" w:hint="default"/>
+      </w:rPr>
+    </w:lvl>
+    <w:lvl w:ilvl="5" w:tplc="04090005" w:tentative="1">
+      <w:start w:val="1"/>
+      <w:numFmt w:val="bullet"/>
+      <w:lvlText w:val=""/>
+      <w:lvlJc w:val="left"/>
+      <w:pPr>
+        <w:ind w:left="4320" w:hanging="360"/>
+      </w:pPr>
+      <w:rPr>
+        <w:rFonts w:ascii="Wingdings" w:hAnsi="Wingdings" w:hint="default"/>
+      </w:rPr>
+    </w:lvl>
+    <w:lvl w:ilvl="6" w:tplc="04090001" w:tentative="1">
+      <w:start w:val="1"/>
+      <w:numFmt w:val="bullet"/>
+      <w:lvlText w:val=""/>
+      <w:lvlJc w:val="left"/>
+      <w:pPr>
+        <w:ind w:left="5040" w:hanging="360"/>
+      </w:pPr>
+      <w:rPr>
+        <w:rFonts w:ascii="Symbol" w:hAnsi="Symbol" w:hint="default"/>
+      </w:rPr>
+    </w:lvl>
+    <w:lvl w:ilvl="7" w:tplc="04090003" w:tentative="1">
+      <w:start w:val="1"/>
+      <w:numFmt w:val="bullet"/>
+      <w:lvlText w:val="o"/>
+      <w:lvlJc w:val="left"/>
+      <w:pPr>
+        <w:ind w:left="5760" w:hanging="360"/>
+      </w:pPr>
+      <w:rPr>
+        <w:rFonts w:ascii="Courier New" w:hAnsi="Courier New" w:cs="Courier New" w:hint="default"/>
+      </w:rPr>
+    </w:lvl>
+    <w:lvl w:ilvl="8" w:tplc="04090005" w:tentative="1">
+      <w:start w:val="1"/>
+      <w:numFmt w:val="bullet"/>
+      <w:lvlText w:val=""/>
+      <w:lvlJc w:val="left"/>
+      <w:pPr>
+        <w:ind w:left="6480" w:hanging="360"/>
+      </w:pPr>
+      <w:rPr>
+        <w:rFonts w:ascii="Wingdings" w:hAnsi="Wingdings" w:hint="default"/>
+      </w:rPr>
+    </w:lvl>
+  </w:abstractNum>
+  <w:abstractNum w:abstractNumId="4">
+    <w:nsid w:val="6EEE7709"/>
+    <w:multiLevelType w:val="hybridMultilevel"/>
+    <w:tmpl w:val="AD449FEE"/>
+    <w:lvl w:ilvl="0" w:tplc="F93C18B0">
+      <w:start w:val="1"/>
+      <w:numFmt w:val="bullet"/>
+      <w:lvlText w:val=""/>
+      <w:lvlJc w:val="left"/>
+      <w:pPr>
+        <w:ind w:left="720" w:hanging="360"/>
+      </w:pPr>
+      <w:rPr>
+        <w:rFonts w:ascii="Symbol" w:hAnsi="Symbol" w:hint="default"/>
+        <w:sz w:val="22"/>
+        <w:szCs w:val="22"/>
+      </w:rPr>
+    </w:lvl>
+    <w:lvl w:ilvl="1" w:tplc="04090003" w:tentative="1">
+      <w:start w:val="1"/>
+      <w:numFmt w:val="bullet"/>
+      <w:lvlText w:val="o"/>
+      <w:lvlJc w:val="left"/>
+      <w:pPr>
+        <w:ind w:left="1440" w:hanging="360"/>
+      </w:pPr>
+      <w:rPr>
+        <w:rFonts w:ascii="Courier New" w:hAnsi="Courier New" w:cs="Courier New" w:hint="default"/>
+      </w:rPr>
+    </w:lvl>
+    <w:lvl w:ilvl="2" w:tplc="04090005" w:tentative="1">
+      <w:start w:val="1"/>
+      <w:numFmt w:val="bullet"/>
+      <w:lvlText w:val=""/>
+      <w:lvlJc w:val="left"/>
+      <w:pPr>
+        <w:ind w:left="2160" w:hanging="360"/>
+      </w:pPr>
+      <w:rPr>
+        <w:rFonts w:ascii="Wingdings" w:hAnsi="Wingdings" w:hint="default"/>
+      </w:rPr>
+    </w:lvl>
+    <w:lvl w:ilvl="3" w:tplc="04090001" w:tentative="1">
+      <w:start w:val="1"/>
+      <w:numFmt w:val="bullet"/>
+      <w:lvlText w:val=""/>
+      <w:lvlJc w:val="left"/>
+      <w:pPr>
+        <w:ind w:left="2880" w:hanging="360"/>
+      </w:pPr>
+      <w:rPr>
+        <w:rFonts w:ascii="Symbol" w:hAnsi="Symbol" w:hint="default"/>
+      </w:rPr>
+    </w:lvl>
+    <w:lvl w:ilvl="4" w:tplc="04090003" w:tentative="1">
+      <w:start w:val="1"/>
+      <w:numFmt w:val="bullet"/>
+      <w:lvlText w:val="o"/>
+      <w:lvlJc w:val="left"/>
+      <w:pPr>
+        <w:ind w:left="3600" w:hanging="360"/>
+      </w:pPr>
+      <w:rPr>
+        <w:rFonts w:ascii="Courier New" w:hAnsi="Courier New" w:cs="Courier New" w:hint="default"/>
+      </w:rPr>
+    </w:lvl>
+    <w:lvl w:ilvl="5" w:tplc="04090005" w:tentative="1">
+      <w:start w:val="1"/>
+      <w:numFmt w:val="bullet"/>
+      <w:lvlText w:val=""/>
+      <w:lvlJc w:val="left"/>
+      <w:pPr>
+        <w:ind w:left="4320" w:hanging="360"/>
+      </w:pPr>
+      <w:rPr>
+        <w:rFonts w:ascii="Wingdings" w:hAnsi="Wingdings" w:hint="default"/>
+      </w:rPr>
+    </w:lvl>
+    <w:lvl w:ilvl="6" w:tplc="04090001" w:tentative="1">
+      <w:start w:val="1"/>
+      <w:numFmt w:val="bullet"/>
+      <w:lvlText w:val=""/>
+      <w:lvlJc w:val="left"/>
+      <w:pPr>
+        <w:ind w:left="5040" w:hanging="360"/>
+      </w:pPr>
+      <w:rPr>
+        <w:rFonts w:ascii="Symbol" w:hAnsi="Symbol" w:hint="default"/>
+      </w:rPr>
+    </w:lvl>
+    <w:lvl w:ilvl="7" w:tplc="04090003" w:tentative="1">
+      <w:start w:val="1"/>
+      <w:numFmt w:val="bullet"/>
+      <w:lvlText w:val="o"/>
+      <w:lvlJc w:val="left"/>
+      <w:pPr>
+        <w:ind w:left="5760" w:hanging="360"/>
+      </w:pPr>
+      <w:rPr>
+        <w:rFonts w:ascii="Courier New" w:hAnsi="Courier New" w:cs="Courier New" w:hint="default"/>
+      </w:rPr>
+    </w:lvl>
+    <w:lvl w:ilvl="8" w:tplc="04090005" w:tentative="1">
+      <w:start w:val="1"/>
+      <w:numFmt w:val="bullet"/>
+      <w:lvlText w:val=""/>
+      <w:lvlJc w:val="left"/>
+      <w:pPr>
+        <w:ind w:left="6480" w:hanging="360"/>
+      </w:pPr>
+      <w:rPr>
+        <w:rFonts w:ascii="Wingdings" w:hAnsi="Wingdings" w:hint="default"/>
+      </w:rPr>
+    </w:lvl>
+  </w:abstractNum>
+  <w:num w:numId="1">
+    <w:abstractNumId w:val="2"/>
+  </w:num>
+  <w:num w:numId="2">
+    <w:abstractNumId w:val="0"/>
+    <w:lvlOverride w:ilvl="0">
+      <w:lvl w:ilvl="0">
+        <w:numFmt w:val="bullet"/>
+        <w:lvlText w:val=""/>
+        <w:legacy w:legacy="1" w:legacySpace="0" w:legacyIndent="360"/>
+        <w:lvlJc w:val="left"/>
+        <w:rPr>
+          <w:rFonts w:ascii="Symbol" w:hAnsi="Symbol" w:hint="default"/>
+        </w:rPr>
+      </w:lvl>
+    </w:lvlOverride>
+  </w:num>
+  <w:num w:numId="3">
+    <w:abstractNumId w:val="3"/>
+  </w:num>
+  <w:num w:numId="4">
+    <w:abstractNumId w:val="1"/>
+  </w:num>
+  <w:num w:numId="5">
+    <w:abstractNumId w:val="4"/>
+  </w:num>
+</w:numbering>
 </file>
 
 <file path=word/styles.xml><?xml version="1.0" encoding="utf-8"?>
@@ -8332,6 +7790,17 @@
       <w:szCs w:val="20"/>
     </w:rPr>
   </w:style>
+  <w:style w:type="paragraph" w:styleId="ListParagraph">
+    <w:name w:val="List Paragraph"/>
+    <w:basedOn w:val="Normal"/>
+    <w:uiPriority w:val="34"/>
+    <w:qFormat/>
+    <w:rsid w:val="008F525F"/>
+    <w:pPr>
+      <w:ind w:left="720"/>
+      <w:contextualSpacing/>
+    </w:pPr>
+  </w:style>
 </w:styles>
 </file>
 
@@ -8601,7 +8070,7 @@
 </file>
 
 <file path=customXml/itemProps1.xml><?xml version="1.0" encoding="utf-8"?>
-<ds:datastoreItem xmlns:ds="http://schemas.openxmlformats.org/officeDocument/2006/customXml" ds:itemID="{F68BFFDF-4FFC-4818-B8D3-EE29E50AA68A}">
+<ds:datastoreItem xmlns:ds="http://schemas.openxmlformats.org/officeDocument/2006/customXml" ds:itemID="{4B75A97C-E5E7-4F02-96D5-D2D2022D8A71}">
   <ds:schemaRefs>
     <ds:schemaRef ds:uri="http://schemas.openxmlformats.org/officeDocument/2006/bibliography"/>
   </ds:schemaRefs>

</xml_diff>

<commit_message>
Updated technical report with most recent changes
</commit_message>
<xml_diff>
--- a/Technical Report.docx
+++ b/Technical Report.docx
@@ -779,7 +779,7 @@
           <w:r>
             <w:fldChar w:fldCharType="separate"/>
           </w:r>
-          <w:hyperlink w:anchor="_Toc383022575" w:history="1">
+          <w:hyperlink w:anchor="_Toc383084311" w:history="1">
             <w:r>
               <w:rPr>
                 <w:rStyle w:val="Hyperlink"/>
@@ -806,7 +806,7 @@
                 <w:noProof/>
                 <w:webHidden/>
               </w:rPr>
-              <w:instrText xml:space="preserve"> PAGEREF _Toc383022575 \h </w:instrText>
+              <w:instrText xml:space="preserve"> PAGEREF _Toc383084311 \h </w:instrText>
             </w:r>
             <w:r>
               <w:rPr>
@@ -848,7 +848,7 @@
               <w:noProof/>
             </w:rPr>
           </w:pPr>
-          <w:hyperlink w:anchor="_Toc383022576" w:history="1">
+          <w:hyperlink w:anchor="_Toc383084312" w:history="1">
             <w:r>
               <w:rPr>
                 <w:rStyle w:val="Hyperlink"/>
@@ -875,7 +875,7 @@
                 <w:noProof/>
                 <w:webHidden/>
               </w:rPr>
-              <w:instrText xml:space="preserve"> PAGEREF _Toc383022576 \h </w:instrText>
+              <w:instrText xml:space="preserve"> PAGEREF _Toc383084312 \h </w:instrText>
             </w:r>
             <w:r>
               <w:rPr>
@@ -917,7 +917,7 @@
               <w:noProof/>
             </w:rPr>
           </w:pPr>
-          <w:hyperlink w:anchor="_Toc383022577" w:history="1">
+          <w:hyperlink w:anchor="_Toc383084313" w:history="1">
             <w:r>
               <w:rPr>
                 <w:rStyle w:val="Hyperlink"/>
@@ -944,7 +944,7 @@
                 <w:noProof/>
                 <w:webHidden/>
               </w:rPr>
-              <w:instrText xml:space="preserve"> PAGEREF _Toc383022577 \h </w:instrText>
+              <w:instrText xml:space="preserve"> PAGEREF _Toc383084313 \h </w:instrText>
             </w:r>
             <w:r>
               <w:rPr>
@@ -986,7 +986,7 @@
               <w:noProof/>
             </w:rPr>
           </w:pPr>
-          <w:hyperlink w:anchor="_Toc383022578" w:history="1">
+          <w:hyperlink w:anchor="_Toc383084314" w:history="1">
             <w:r>
               <w:rPr>
                 <w:rStyle w:val="Hyperlink"/>
@@ -1013,7 +1013,7 @@
                 <w:noProof/>
                 <w:webHidden/>
               </w:rPr>
-              <w:instrText xml:space="preserve"> PAGEREF _Toc383022578 \h </w:instrText>
+              <w:instrText xml:space="preserve"> PAGEREF _Toc383084314 \h </w:instrText>
             </w:r>
             <w:r>
               <w:rPr>
@@ -1055,7 +1055,7 @@
               <w:noProof/>
             </w:rPr>
           </w:pPr>
-          <w:hyperlink w:anchor="_Toc383022579" w:history="1">
+          <w:hyperlink w:anchor="_Toc383084315" w:history="1">
             <w:r>
               <w:rPr>
                 <w:rStyle w:val="Hyperlink"/>
@@ -1082,7 +1082,7 @@
                 <w:noProof/>
                 <w:webHidden/>
               </w:rPr>
-              <w:instrText xml:space="preserve"> PAGEREF _Toc383022579 \h </w:instrText>
+              <w:instrText xml:space="preserve"> PAGEREF _Toc383084315 \h </w:instrText>
             </w:r>
             <w:r>
               <w:rPr>
@@ -1124,7 +1124,7 @@
               <w:noProof/>
             </w:rPr>
           </w:pPr>
-          <w:hyperlink w:anchor="_Toc383022580" w:history="1">
+          <w:hyperlink w:anchor="_Toc383084316" w:history="1">
             <w:r>
               <w:rPr>
                 <w:rStyle w:val="Hyperlink"/>
@@ -1151,7 +1151,7 @@
                 <w:noProof/>
                 <w:webHidden/>
               </w:rPr>
-              <w:instrText xml:space="preserve"> PAGEREF _Toc383022580 \h </w:instrText>
+              <w:instrText xml:space="preserve"> PAGEREF _Toc383084316 \h </w:instrText>
             </w:r>
             <w:r>
               <w:rPr>
@@ -1193,7 +1193,7 @@
               <w:noProof/>
             </w:rPr>
           </w:pPr>
-          <w:hyperlink w:anchor="_Toc383022581" w:history="1">
+          <w:hyperlink w:anchor="_Toc383084317" w:history="1">
             <w:r>
               <w:rPr>
                 <w:rStyle w:val="Hyperlink"/>
@@ -1220,7 +1220,7 @@
                 <w:noProof/>
                 <w:webHidden/>
               </w:rPr>
-              <w:instrText xml:space="preserve"> PAGEREF _Toc383022581 \h </w:instrText>
+              <w:instrText xml:space="preserve"> PAGEREF _Toc383084317 \h </w:instrText>
             </w:r>
             <w:r>
               <w:rPr>
@@ -1262,7 +1262,7 @@
               <w:noProof/>
             </w:rPr>
           </w:pPr>
-          <w:hyperlink w:anchor="_Toc383022582" w:history="1">
+          <w:hyperlink w:anchor="_Toc383084318" w:history="1">
             <w:r>
               <w:rPr>
                 <w:rStyle w:val="Hyperlink"/>
@@ -1289,7 +1289,7 @@
                 <w:noProof/>
                 <w:webHidden/>
               </w:rPr>
-              <w:instrText xml:space="preserve"> PAGEREF _Toc383022582 \h </w:instrText>
+              <w:instrText xml:space="preserve"> PAGEREF _Toc383084318 \h </w:instrText>
             </w:r>
             <w:r>
               <w:rPr>
@@ -1331,7 +1331,7 @@
               <w:noProof/>
             </w:rPr>
           </w:pPr>
-          <w:hyperlink w:anchor="_Toc383022583" w:history="1">
+          <w:hyperlink w:anchor="_Toc383084319" w:history="1">
             <w:r>
               <w:rPr>
                 <w:rStyle w:val="Hyperlink"/>
@@ -1358,7 +1358,7 @@
                 <w:noProof/>
                 <w:webHidden/>
               </w:rPr>
-              <w:instrText xml:space="preserve"> PAGEREF _Toc383022583 \h </w:instrText>
+              <w:instrText xml:space="preserve"> PAGEREF _Toc383084319 \h </w:instrText>
             </w:r>
             <w:r>
               <w:rPr>
@@ -1400,7 +1400,7 @@
               <w:noProof/>
             </w:rPr>
           </w:pPr>
-          <w:hyperlink w:anchor="_Toc383022584" w:history="1">
+          <w:hyperlink w:anchor="_Toc383084320" w:history="1">
             <w:r>
               <w:rPr>
                 <w:rStyle w:val="Hyperlink"/>
@@ -1427,7 +1427,7 @@
                 <w:noProof/>
                 <w:webHidden/>
               </w:rPr>
-              <w:instrText xml:space="preserve"> PAGEREF _Toc383022584 \h </w:instrText>
+              <w:instrText xml:space="preserve"> PAGEREF _Toc383084320 \h </w:instrText>
             </w:r>
             <w:r>
               <w:rPr>
@@ -1469,7 +1469,7 @@
               <w:noProof/>
             </w:rPr>
           </w:pPr>
-          <w:hyperlink w:anchor="_Toc383022585" w:history="1">
+          <w:hyperlink w:anchor="_Toc383084321" w:history="1">
             <w:r>
               <w:rPr>
                 <w:rStyle w:val="Hyperlink"/>
@@ -1496,7 +1496,7 @@
                 <w:noProof/>
                 <w:webHidden/>
               </w:rPr>
-              <w:instrText xml:space="preserve"> PAGEREF _Toc383022585 \h </w:instrText>
+              <w:instrText xml:space="preserve"> PAGEREF _Toc383084321 \h </w:instrText>
             </w:r>
             <w:r>
               <w:rPr>
@@ -1538,7 +1538,7 @@
               <w:noProof/>
             </w:rPr>
           </w:pPr>
-          <w:hyperlink w:anchor="_Toc383022586" w:history="1">
+          <w:hyperlink w:anchor="_Toc383084322" w:history="1">
             <w:r>
               <w:rPr>
                 <w:rStyle w:val="Hyperlink"/>
@@ -1565,7 +1565,7 @@
                 <w:noProof/>
                 <w:webHidden/>
               </w:rPr>
-              <w:instrText xml:space="preserve"> PAGEREF _Toc383022586 \h </w:instrText>
+              <w:instrText xml:space="preserve"> PAGEREF _Toc383084322 \h </w:instrText>
             </w:r>
             <w:r>
               <w:rPr>
@@ -1607,7 +1607,7 @@
               <w:noProof/>
             </w:rPr>
           </w:pPr>
-          <w:hyperlink w:anchor="_Toc383022587" w:history="1">
+          <w:hyperlink w:anchor="_Toc383084323" w:history="1">
             <w:r>
               <w:rPr>
                 <w:rStyle w:val="Hyperlink"/>
@@ -1634,7 +1634,7 @@
                 <w:noProof/>
                 <w:webHidden/>
               </w:rPr>
-              <w:instrText xml:space="preserve"> PAGEREF _Toc383022587 \h </w:instrText>
+              <w:instrText xml:space="preserve"> PAGEREF _Toc383084323 \h </w:instrText>
             </w:r>
             <w:r>
               <w:rPr>
@@ -1676,7 +1676,7 @@
               <w:noProof/>
             </w:rPr>
           </w:pPr>
-          <w:hyperlink w:anchor="_Toc383022588" w:history="1">
+          <w:hyperlink w:anchor="_Toc383084324" w:history="1">
             <w:r>
               <w:rPr>
                 <w:rStyle w:val="Hyperlink"/>
@@ -1703,7 +1703,7 @@
                 <w:noProof/>
                 <w:webHidden/>
               </w:rPr>
-              <w:instrText xml:space="preserve"> PAGEREF _Toc383022588 \h </w:instrText>
+              <w:instrText xml:space="preserve"> PAGEREF _Toc383084324 \h </w:instrText>
             </w:r>
             <w:r>
               <w:rPr>
@@ -1723,7 +1723,7 @@
                 <w:noProof/>
                 <w:webHidden/>
               </w:rPr>
-              <w:t>7</w:t>
+              <w:t>8</w:t>
             </w:r>
             <w:r>
               <w:rPr>
@@ -1745,7 +1745,7 @@
               <w:noProof/>
             </w:rPr>
           </w:pPr>
-          <w:hyperlink w:anchor="_Toc383022589" w:history="1">
+          <w:hyperlink w:anchor="_Toc383084325" w:history="1">
             <w:r>
               <w:rPr>
                 <w:rStyle w:val="Hyperlink"/>
@@ -1772,7 +1772,7 @@
                 <w:noProof/>
                 <w:webHidden/>
               </w:rPr>
-              <w:instrText xml:space="preserve"> PAGEREF _Toc383022589 \h </w:instrText>
+              <w:instrText xml:space="preserve"> PAGEREF _Toc383084325 \h </w:instrText>
             </w:r>
             <w:r>
               <w:rPr>
@@ -1792,7 +1792,7 @@
                 <w:noProof/>
                 <w:webHidden/>
               </w:rPr>
-              <w:t>7</w:t>
+              <w:t>8</w:t>
             </w:r>
             <w:r>
               <w:rPr>
@@ -1814,7 +1814,7 @@
               <w:noProof/>
             </w:rPr>
           </w:pPr>
-          <w:hyperlink w:anchor="_Toc383022590" w:history="1">
+          <w:hyperlink w:anchor="_Toc383084326" w:history="1">
             <w:r>
               <w:rPr>
                 <w:rStyle w:val="Hyperlink"/>
@@ -1841,7 +1841,7 @@
                 <w:noProof/>
                 <w:webHidden/>
               </w:rPr>
-              <w:instrText xml:space="preserve"> PAGEREF _Toc383022590 \h </w:instrText>
+              <w:instrText xml:space="preserve"> PAGEREF _Toc383084326 \h </w:instrText>
             </w:r>
             <w:r>
               <w:rPr>
@@ -1883,7 +1883,7 @@
               <w:noProof/>
             </w:rPr>
           </w:pPr>
-          <w:hyperlink w:anchor="_Toc383022591" w:history="1">
+          <w:hyperlink w:anchor="_Toc383084327" w:history="1">
             <w:r>
               <w:rPr>
                 <w:rStyle w:val="Hyperlink"/>
@@ -1910,7 +1910,7 @@
                 <w:noProof/>
                 <w:webHidden/>
               </w:rPr>
-              <w:instrText xml:space="preserve"> PAGEREF _Toc383022591 \h </w:instrText>
+              <w:instrText xml:space="preserve"> PAGEREF _Toc383084327 \h </w:instrText>
             </w:r>
             <w:r>
               <w:rPr>
@@ -1952,7 +1952,7 @@
               <w:noProof/>
             </w:rPr>
           </w:pPr>
-          <w:hyperlink w:anchor="_Toc383022592" w:history="1">
+          <w:hyperlink w:anchor="_Toc383084328" w:history="1">
             <w:r>
               <w:rPr>
                 <w:rStyle w:val="Hyperlink"/>
@@ -1979,7 +1979,7 @@
                 <w:noProof/>
                 <w:webHidden/>
               </w:rPr>
-              <w:instrText xml:space="preserve"> PAGEREF _Toc383022592 \h </w:instrText>
+              <w:instrText xml:space="preserve"> PAGEREF _Toc383084328 \h </w:instrText>
             </w:r>
             <w:r>
               <w:rPr>
@@ -2021,7 +2021,7 @@
               <w:noProof/>
             </w:rPr>
           </w:pPr>
-          <w:hyperlink w:anchor="_Toc383022593" w:history="1">
+          <w:hyperlink w:anchor="_Toc383084329" w:history="1">
             <w:r>
               <w:rPr>
                 <w:rStyle w:val="Hyperlink"/>
@@ -2048,7 +2048,7 @@
                 <w:noProof/>
                 <w:webHidden/>
               </w:rPr>
-              <w:instrText xml:space="preserve"> PAGEREF _Toc383022593 \h </w:instrText>
+              <w:instrText xml:space="preserve"> PAGEREF _Toc383084329 \h </w:instrText>
             </w:r>
             <w:r>
               <w:rPr>
@@ -2090,7 +2090,7 @@
               <w:noProof/>
             </w:rPr>
           </w:pPr>
-          <w:hyperlink w:anchor="_Toc383022594" w:history="1">
+          <w:hyperlink w:anchor="_Toc383084330" w:history="1">
             <w:r>
               <w:rPr>
                 <w:rStyle w:val="Hyperlink"/>
@@ -2117,7 +2117,7 @@
                 <w:noProof/>
                 <w:webHidden/>
               </w:rPr>
-              <w:instrText xml:space="preserve"> PAGEREF _Toc383022594 \h </w:instrText>
+              <w:instrText xml:space="preserve"> PAGEREF _Toc383084330 \h </w:instrText>
             </w:r>
             <w:r>
               <w:rPr>
@@ -2180,20 +2180,14 @@
     <w:p/>
     <w:p/>
     <w:p/>
-    <w:p/>
-    <w:p/>
-    <w:p/>
-    <w:p/>
-    <w:p/>
-    <w:p/>
-    <w:p/>
     <w:p>
       <w:pPr>
         <w:pStyle w:val="Heading1"/>
         <w:spacing w:line="480" w:lineRule="auto"/>
       </w:pPr>
-      <w:bookmarkStart w:id="0" w:name="_Toc383022575"/>
-      <w:r>
+      <w:bookmarkStart w:id="0" w:name="_Toc383084311"/>
+      <w:r>
+        <w:lastRenderedPageBreak/>
         <w:t>Introduction</w:t>
       </w:r>
       <w:bookmarkEnd w:id="0"/>
@@ -2203,7 +2197,7 @@
         <w:pStyle w:val="Heading2"/>
         <w:spacing w:line="480" w:lineRule="auto"/>
       </w:pPr>
-      <w:bookmarkStart w:id="1" w:name="_Toc383022576"/>
+      <w:bookmarkStart w:id="1" w:name="_Toc383084312"/>
       <w:r>
         <w:t>Problem</w:t>
       </w:r>
@@ -2290,7 +2284,7 @@
         <w:pStyle w:val="Heading2"/>
         <w:spacing w:line="480" w:lineRule="auto"/>
       </w:pPr>
-      <w:bookmarkStart w:id="2" w:name="_Toc383022577"/>
+      <w:bookmarkStart w:id="2" w:name="_Toc383084313"/>
       <w:r>
         <w:t>Use Cases</w:t>
       </w:r>
@@ -2324,26 +2318,96 @@
         <w:spacing w:line="480" w:lineRule="auto"/>
       </w:pPr>
       <w:r>
+        <w:t>Information</w:t>
+      </w:r>
+      <w:r>
+        <w:t xml:space="preserve"> about specific bills</w:t>
+      </w:r>
+      <w:r>
+        <w:t xml:space="preserve"> that are going through, or have gone through, the Texas Senate</w:t>
+      </w:r>
+      <w:r>
+        <w:t>, including</w:t>
+      </w:r>
+      <w:r>
+        <w:t xml:space="preserve"> a brief summary, author, status, a link to the full text of the bill, the committee that the bill went through, and a breakdown of the votes for the</w:t>
+      </w:r>
+      <w:r>
+        <w:t xml:space="preserve"> </w:t>
+      </w:r>
+      <w:r>
+        <w:t>bill.</w:t>
+      </w:r>
+    </w:p>
+    <w:p>
+      <w:pPr>
+        <w:spacing w:line="480" w:lineRule="auto"/>
+      </w:pPr>
+      <w:r>
+        <w:t xml:space="preserve">Information </w:t>
+      </w:r>
+      <w:r>
+        <w:t>about individual senators, including a brief biography, their voting history, a list of committees they chair or are a member of, and a link to their facebook and/or twitter, if they have one.</w:t>
+      </w:r>
+    </w:p>
+    <w:p>
+      <w:pPr>
+        <w:spacing w:line="480" w:lineRule="auto"/>
+      </w:pPr>
+      <w:r>
         <w:lastRenderedPageBreak/>
-        <w:t>Information</w:t>
-      </w:r>
-      <w:r>
-        <w:t xml:space="preserve"> about specific bills</w:t>
-      </w:r>
-      <w:r>
-        <w:t xml:space="preserve"> that are going through, or have gone through, the Texas Senate</w:t>
-      </w:r>
-      <w:r>
-        <w:t>, including</w:t>
-      </w:r>
-      <w:r>
-        <w:t xml:space="preserve"> a brief summary, author, status, a link to the full text of the bill, the committee that the bill went through, and a breakdown of the votes for the</w:t>
+        <w:t>Information about Senate committees, including a description, their members, and a list of all bills to have gone through that committee.</w:t>
+      </w:r>
+    </w:p>
+    <w:p>
+      <w:pPr>
+        <w:spacing w:line="480" w:lineRule="auto"/>
+      </w:pPr>
+      <w:r>
+        <w:t xml:space="preserve">Users of the Texas </w:t>
+      </w:r>
+      <w:r>
+        <w:t>Law</w:t>
+      </w:r>
+      <w:r>
+        <w:t xml:space="preserve"> Database can learn about the most recent bills to go through committee or a floor vote, or they can look through the lists of senators and committees and see information about the bills they have voted on. </w:t>
+      </w:r>
+    </w:p>
+    <w:p>
+      <w:pPr>
+        <w:spacing w:line="480" w:lineRule="auto"/>
+      </w:pPr>
+      <w:r>
+        <w:t xml:space="preserve">Users can use the Texas </w:t>
+      </w:r>
+      <w:r>
+        <w:t>Law</w:t>
+      </w:r>
+      <w:r>
+        <w:t xml:space="preserve"> Database to see Senator’s voting records over time, and thus get a better understanding of a senator’s position on issues. </w:t>
+      </w:r>
+      <w:r>
+        <w:t>Voters can then use this information to affect their voting decision.</w:t>
+      </w:r>
+    </w:p>
+    <w:p>
+      <w:pPr>
+        <w:spacing w:line="480" w:lineRule="auto"/>
+      </w:pPr>
+      <w:r>
+        <w:t>Users can see a list of bills that passed or failed and gain a greater understanding of the legal trends for the Senate as a whole.</w:t>
       </w:r>
       <w:r>
         <w:t xml:space="preserve"> </w:t>
       </w:r>
       <w:r>
-        <w:t>bill.</w:t>
+        <w:t xml:space="preserve">Users in the political field can </w:t>
+      </w:r>
+      <w:r>
+        <w:t xml:space="preserve">use </w:t>
+      </w:r>
+      <w:r>
+        <w:t>this information to make informed predictions on proposed bills or bills to be proposed.</w:t>
       </w:r>
     </w:p>
     <w:p>
@@ -2351,76 +2415,6 @@
         <w:spacing w:line="480" w:lineRule="auto"/>
       </w:pPr>
       <w:r>
-        <w:t xml:space="preserve">Information </w:t>
-      </w:r>
-      <w:r>
-        <w:t>about individual senators, including a brief biography, their voting history, a list of committees they chair or are a member of, and a link to their facebook and/or twitter, if they have one.</w:t>
-      </w:r>
-    </w:p>
-    <w:p>
-      <w:pPr>
-        <w:spacing w:line="480" w:lineRule="auto"/>
-      </w:pPr>
-      <w:r>
-        <w:t>Information about Senate committees, including a description, their members, and a list of all bills to have gone through that committee.</w:t>
-      </w:r>
-    </w:p>
-    <w:p>
-      <w:pPr>
-        <w:spacing w:line="480" w:lineRule="auto"/>
-      </w:pPr>
-      <w:r>
-        <w:t xml:space="preserve">Users of the Texas </w:t>
-      </w:r>
-      <w:r>
-        <w:t>Law</w:t>
-      </w:r>
-      <w:r>
-        <w:t xml:space="preserve"> Database can learn about the most recent bills to go through committee or a floor vote, or they can look through the lists of senators and committees and see information about the bills they have voted on. </w:t>
-      </w:r>
-    </w:p>
-    <w:p>
-      <w:pPr>
-        <w:spacing w:line="480" w:lineRule="auto"/>
-      </w:pPr>
-      <w:r>
-        <w:t xml:space="preserve">Users can use the Texas </w:t>
-      </w:r>
-      <w:r>
-        <w:t>Law</w:t>
-      </w:r>
-      <w:r>
-        <w:t xml:space="preserve"> Database to see Senator’s voting records over time, and thus get a better understanding of a senator’s position on issues. </w:t>
-      </w:r>
-      <w:r>
-        <w:t>Voters can then use this information to affect their voting decision.</w:t>
-      </w:r>
-    </w:p>
-    <w:p>
-      <w:pPr>
-        <w:spacing w:line="480" w:lineRule="auto"/>
-      </w:pPr>
-      <w:r>
-        <w:t>Users can see a list of bills that passed or failed and gain a greater understanding of the legal trends for the Senate as a whole.</w:t>
-      </w:r>
-      <w:r>
-        <w:t xml:space="preserve"> </w:t>
-      </w:r>
-      <w:r>
-        <w:t xml:space="preserve">Users in the political field can </w:t>
-      </w:r>
-      <w:r>
-        <w:t xml:space="preserve">use </w:t>
-      </w:r>
-      <w:r>
-        <w:t>this information to make informed predictions on proposed bills or bills to be proposed.</w:t>
-      </w:r>
-    </w:p>
-    <w:p>
-      <w:pPr>
-        <w:spacing w:line="480" w:lineRule="auto"/>
-      </w:pPr>
-      <w:r>
         <w:t>The net effect of this information is to allow voters in Texas to contribute to</w:t>
       </w:r>
       <w:r>
@@ -2431,7 +2425,7 @@
       <w:pPr>
         <w:pStyle w:val="Heading1"/>
       </w:pPr>
-      <w:bookmarkStart w:id="3" w:name="_Toc383022578"/>
+      <w:bookmarkStart w:id="3" w:name="_Toc383084314"/>
       <w:r>
         <w:lastRenderedPageBreak/>
         <w:t>Design</w:t>
@@ -2442,7 +2436,7 @@
       <w:pPr>
         <w:pStyle w:val="Heading2"/>
       </w:pPr>
-      <w:bookmarkStart w:id="4" w:name="_Toc383022579"/>
+      <w:bookmarkStart w:id="4" w:name="_Toc383084315"/>
       <w:r>
         <w:t>Design Overview</w:t>
       </w:r>
@@ -2458,10 +2452,10 @@
           <w:noProof/>
         </w:rPr>
         <w:drawing>
-          <wp:inline distT="0" distB="0" distL="0" distR="0" wp14:anchorId="7D3C9BC5" wp14:editId="1930DDC3">
-            <wp:extent cx="5943600" cy="6923405"/>
+          <wp:inline distT="0" distB="0" distL="0" distR="0" wp14:anchorId="69E15214" wp14:editId="03EB3A9C">
+            <wp:extent cx="5943600" cy="5909310"/>
             <wp:effectExtent l="0" t="0" r="0" b="0"/>
-            <wp:docPr id="3" name="Picture 3"/>
+            <wp:docPr id="1" name="Picture 1"/>
             <wp:cNvGraphicFramePr>
               <a:graphicFrameLocks xmlns:a="http://schemas.openxmlformats.org/drawingml/2006/main" noChangeAspect="1"/>
             </wp:cNvGraphicFramePr>
@@ -2469,7 +2463,7 @@
               <a:graphicData uri="http://schemas.openxmlformats.org/drawingml/2006/picture">
                 <pic:pic xmlns:pic="http://schemas.openxmlformats.org/drawingml/2006/picture">
                   <pic:nvPicPr>
-                    <pic:cNvPr id="3" name="idb_models.png"/>
+                    <pic:cNvPr id="1" name="idb_models.png"/>
                     <pic:cNvPicPr/>
                   </pic:nvPicPr>
                   <pic:blipFill>
@@ -2487,7 +2481,7 @@
                   <pic:spPr>
                     <a:xfrm>
                       <a:off x="0" y="0"/>
-                      <a:ext cx="5943600" cy="6923405"/>
+                      <a:ext cx="5943600" cy="5909310"/>
                     </a:xfrm>
                     <a:prstGeom prst="rect">
                       <a:avLst/>
@@ -2523,6 +2517,9 @@
         <w:t>1</w:t>
       </w:r>
       <w:r>
+        <w:rPr>
+          <w:noProof/>
+        </w:rPr>
         <w:fldChar w:fldCharType="end"/>
       </w:r>
       <w:r>
@@ -2536,8 +2533,9 @@
         <w:pStyle w:val="Heading2"/>
         <w:spacing w:line="480" w:lineRule="auto"/>
       </w:pPr>
-      <w:bookmarkStart w:id="5" w:name="_Toc383022580"/>
-      <w:r>
+      <w:bookmarkStart w:id="5" w:name="_Toc383084316"/>
+      <w:r>
+        <w:lastRenderedPageBreak/>
         <w:t>Django Models</w:t>
       </w:r>
       <w:bookmarkEnd w:id="5"/>
@@ -2547,7 +2545,7 @@
         <w:pStyle w:val="Heading3"/>
         <w:spacing w:line="480" w:lineRule="auto"/>
       </w:pPr>
-      <w:bookmarkStart w:id="6" w:name="_Toc383022581"/>
+      <w:bookmarkStart w:id="6" w:name="_Toc383084317"/>
       <w:r>
         <w:t>Senator Model</w:t>
       </w:r>
@@ -2562,10 +2560,10 @@
           <w:noProof/>
         </w:rPr>
         <w:drawing>
-          <wp:inline distT="0" distB="0" distL="0" distR="0" wp14:anchorId="02B84BCC" wp14:editId="73408F4C">
-            <wp:extent cx="2286000" cy="1280160"/>
-            <wp:effectExtent l="0" t="0" r="0" b="0"/>
-            <wp:docPr id="7" name="Picture 7"/>
+          <wp:inline distT="0" distB="0" distL="0" distR="0" wp14:anchorId="39B6C181" wp14:editId="4BF2E7A3">
+            <wp:extent cx="2377440" cy="1645920"/>
+            <wp:effectExtent l="0" t="0" r="3810" b="0"/>
+            <wp:docPr id="2" name="Picture 2"/>
             <wp:cNvGraphicFramePr>
               <a:graphicFrameLocks xmlns:a="http://schemas.openxmlformats.org/drawingml/2006/main" noChangeAspect="1"/>
             </wp:cNvGraphicFramePr>
@@ -2573,7 +2571,7 @@
               <a:graphicData uri="http://schemas.openxmlformats.org/drawingml/2006/picture">
                 <pic:pic xmlns:pic="http://schemas.openxmlformats.org/drawingml/2006/picture">
                   <pic:nvPicPr>
-                    <pic:cNvPr id="0" name="Picture 5"/>
+                    <pic:cNvPr id="0" name="Picture 1"/>
                     <pic:cNvPicPr>
                       <a:picLocks noChangeAspect="1" noChangeArrowheads="1"/>
                     </pic:cNvPicPr>
@@ -2594,7 +2592,7 @@
                   <pic:spPr bwMode="auto">
                     <a:xfrm>
                       <a:off x="0" y="0"/>
-                      <a:ext cx="2286000" cy="1280160"/>
+                      <a:ext cx="2377440" cy="1645920"/>
                     </a:xfrm>
                     <a:prstGeom prst="rect">
                       <a:avLst/>
@@ -2624,7 +2622,7 @@
         <w:pStyle w:val="Heading3"/>
         <w:spacing w:line="480" w:lineRule="auto"/>
       </w:pPr>
-      <w:bookmarkStart w:id="7" w:name="_Toc383022582"/>
+      <w:bookmarkStart w:id="7" w:name="_Toc383084318"/>
       <w:r>
         <w:t>Bill Model</w:t>
       </w:r>
@@ -2639,10 +2637,10 @@
           <w:noProof/>
         </w:rPr>
         <w:drawing>
-          <wp:inline distT="0" distB="0" distL="0" distR="0" wp14:anchorId="1D2F28C6" wp14:editId="353BF618">
-            <wp:extent cx="2476500" cy="1990725"/>
-            <wp:effectExtent l="0" t="0" r="0" b="9525"/>
-            <wp:docPr id="5" name="Picture 5"/>
+          <wp:inline distT="0" distB="0" distL="0" distR="0" wp14:anchorId="03924194" wp14:editId="3CA885BA">
+            <wp:extent cx="2581275" cy="1905000"/>
+            <wp:effectExtent l="0" t="0" r="9525" b="0"/>
+            <wp:docPr id="6" name="Picture 6"/>
             <wp:cNvGraphicFramePr>
               <a:graphicFrameLocks xmlns:a="http://schemas.openxmlformats.org/drawingml/2006/main" noChangeAspect="1"/>
             </wp:cNvGraphicFramePr>
@@ -2650,7 +2648,7 @@
               <a:graphicData uri="http://schemas.openxmlformats.org/drawingml/2006/picture">
                 <pic:pic xmlns:pic="http://schemas.openxmlformats.org/drawingml/2006/picture">
                   <pic:nvPicPr>
-                    <pic:cNvPr id="0" name="Picture 3"/>
+                    <pic:cNvPr id="0" name="Picture 2"/>
                     <pic:cNvPicPr>
                       <a:picLocks noChangeAspect="1" noChangeArrowheads="1"/>
                     </pic:cNvPicPr>
@@ -2671,7 +2669,7 @@
                   <pic:spPr bwMode="auto">
                     <a:xfrm>
                       <a:off x="0" y="0"/>
-                      <a:ext cx="2476500" cy="1990725"/>
+                      <a:ext cx="2581275" cy="1905000"/>
                     </a:xfrm>
                     <a:prstGeom prst="rect">
                       <a:avLst/>
@@ -2714,7 +2712,7 @@
         <w:pStyle w:val="Heading3"/>
         <w:spacing w:line="480" w:lineRule="auto"/>
       </w:pPr>
-      <w:bookmarkStart w:id="8" w:name="_Toc383022583"/>
+      <w:bookmarkStart w:id="8" w:name="_Toc383084319"/>
       <w:r>
         <w:t>Committee Model</w:t>
       </w:r>
@@ -2729,10 +2727,10 @@
           <w:noProof/>
         </w:rPr>
         <w:drawing>
-          <wp:inline distT="0" distB="0" distL="0" distR="0" wp14:anchorId="5D98A0AF" wp14:editId="5D7536D8">
-            <wp:extent cx="2305050" cy="1181100"/>
-            <wp:effectExtent l="0" t="0" r="0" b="0"/>
-            <wp:docPr id="8" name="Picture 8"/>
+          <wp:inline distT="0" distB="0" distL="0" distR="0" wp14:anchorId="61709035" wp14:editId="2E57F560">
+            <wp:extent cx="2468880" cy="1188720"/>
+            <wp:effectExtent l="0" t="0" r="7620" b="0"/>
+            <wp:docPr id="9" name="Picture 9"/>
             <wp:cNvGraphicFramePr>
               <a:graphicFrameLocks xmlns:a="http://schemas.openxmlformats.org/drawingml/2006/main" noChangeAspect="1"/>
             </wp:cNvGraphicFramePr>
@@ -2740,7 +2738,7 @@
               <a:graphicData uri="http://schemas.openxmlformats.org/drawingml/2006/picture">
                 <pic:pic xmlns:pic="http://schemas.openxmlformats.org/drawingml/2006/picture">
                   <pic:nvPicPr>
-                    <pic:cNvPr id="0" name="Picture 6"/>
+                    <pic:cNvPr id="0" name="Picture 3"/>
                     <pic:cNvPicPr>
                       <a:picLocks noChangeAspect="1" noChangeArrowheads="1"/>
                     </pic:cNvPicPr>
@@ -2761,7 +2759,7 @@
                   <pic:spPr bwMode="auto">
                     <a:xfrm>
                       <a:off x="0" y="0"/>
-                      <a:ext cx="2305050" cy="1181100"/>
+                      <a:ext cx="2468880" cy="1188720"/>
                     </a:xfrm>
                     <a:prstGeom prst="rect">
                       <a:avLst/>
@@ -2791,7 +2789,7 @@
         <w:pStyle w:val="Heading3"/>
         <w:spacing w:line="480" w:lineRule="auto"/>
       </w:pPr>
-      <w:bookmarkStart w:id="9" w:name="_Toc383022584"/>
+      <w:bookmarkStart w:id="9" w:name="_Toc383084320"/>
       <w:r>
         <w:t>Vote Model</w:t>
       </w:r>
@@ -2806,10 +2804,10 @@
           <w:noProof/>
         </w:rPr>
         <w:drawing>
-          <wp:inline distT="0" distB="0" distL="0" distR="0" wp14:anchorId="44976D02" wp14:editId="003DBEAC">
-            <wp:extent cx="2085975" cy="1114425"/>
-            <wp:effectExtent l="0" t="0" r="9525" b="9525"/>
-            <wp:docPr id="4" name="Picture 4"/>
+          <wp:inline distT="0" distB="0" distL="0" distR="0" wp14:anchorId="60A071C4" wp14:editId="24377388">
+            <wp:extent cx="2103120" cy="1005840"/>
+            <wp:effectExtent l="0" t="0" r="0" b="3810"/>
+            <wp:docPr id="10" name="Picture 10"/>
             <wp:cNvGraphicFramePr>
               <a:graphicFrameLocks xmlns:a="http://schemas.openxmlformats.org/drawingml/2006/main" noChangeAspect="1"/>
             </wp:cNvGraphicFramePr>
@@ -2817,7 +2815,7 @@
               <a:graphicData uri="http://schemas.openxmlformats.org/drawingml/2006/picture">
                 <pic:pic xmlns:pic="http://schemas.openxmlformats.org/drawingml/2006/picture">
                   <pic:nvPicPr>
-                    <pic:cNvPr id="0" name="Picture 2"/>
+                    <pic:cNvPr id="0" name="Picture 4"/>
                     <pic:cNvPicPr>
                       <a:picLocks noChangeAspect="1" noChangeArrowheads="1"/>
                     </pic:cNvPicPr>
@@ -2838,7 +2836,7 @@
                   <pic:spPr bwMode="auto">
                     <a:xfrm>
                       <a:off x="0" y="0"/>
-                      <a:ext cx="2085975" cy="1114425"/>
+                      <a:ext cx="2103120" cy="1005840"/>
                     </a:xfrm>
                     <a:prstGeom prst="rect">
                       <a:avLst/>
@@ -2865,6 +2863,9 @@
       <w:r>
         <w:t xml:space="preserve"> that senators cast for bills. Senators may vote Aye or Nay, or they may be present but not voting, or absent from the vote. We store the actual value of the vote itself as a tuple of strings, a 3 letter abbreviation for the value of the vote, and its full English value. </w:t>
       </w:r>
+      <w:r>
+        <w:t>We also store as an attribute the date of the vote.</w:t>
+      </w:r>
     </w:p>
     <w:p>
       <w:pPr>
@@ -2876,7 +2877,7 @@
         <w:pStyle w:val="Heading3"/>
         <w:spacing w:line="480" w:lineRule="auto"/>
       </w:pPr>
-      <w:bookmarkStart w:id="10" w:name="_Toc383022585"/>
+      <w:bookmarkStart w:id="10" w:name="_Toc383084321"/>
       <w:r>
         <w:lastRenderedPageBreak/>
         <w:t>Senator and Bill Relationship</w:t>
@@ -2917,7 +2918,7 @@
         <w:pStyle w:val="Heading3"/>
         <w:spacing w:line="480" w:lineRule="auto"/>
       </w:pPr>
-      <w:bookmarkStart w:id="11" w:name="_Toc383022586"/>
+      <w:bookmarkStart w:id="11" w:name="_Toc383084322"/>
       <w:r>
         <w:t>Senator and Committee Relationship</w:t>
       </w:r>
@@ -2931,7 +2932,10 @@
         <w:t>There are 31 standing committees in the Texas Senate. Each committee is chaired by a senator and vice chaired by a senator, though those positions may be vacant at any given time. Each committee also has some number of senators as members, usually less than 10. A senator may be part of any number of committees. Therefore, there exists a many to many relationship between senators and committees.</w:t>
       </w:r>
       <w:r>
-        <w:t xml:space="preserve"> Since there are multiple types of relationship between senators and committees: members, vice chairs, and chairs, a senator’s membership of a committee is modeled through the membership intermediate class.</w:t>
+        <w:t xml:space="preserve"> Since there are multiple types of relationship between senators and committees: members, vice chairs, and chairs, a senator’s membership of a committee is modeled </w:t>
+      </w:r>
+      <w:r>
+        <w:t>by the three different sets a senator to committee relation can belong to: committee_chair_set, committee_vice_chair_set, and committee_senators_set.</w:t>
       </w:r>
     </w:p>
     <w:p>
@@ -2939,7 +2943,7 @@
         <w:pStyle w:val="Heading3"/>
         <w:spacing w:line="480" w:lineRule="auto"/>
       </w:pPr>
-      <w:bookmarkStart w:id="12" w:name="_Toc383022587"/>
+      <w:bookmarkStart w:id="12" w:name="_Toc383084323"/>
       <w:r>
         <w:t>Bill and Committee Relationship</w:t>
       </w:r>
@@ -2961,8 +2965,9 @@
         <w:pStyle w:val="Heading2"/>
         <w:spacing w:line="480" w:lineRule="auto"/>
       </w:pPr>
-      <w:bookmarkStart w:id="13" w:name="_Toc383022588"/>
-      <w:r>
+      <w:bookmarkStart w:id="13" w:name="_Toc383084324"/>
+      <w:r>
+        <w:lastRenderedPageBreak/>
         <w:t xml:space="preserve">RESTful </w:t>
       </w:r>
       <w:r>
@@ -2975,7 +2980,7 @@
         <w:pStyle w:val="Heading3"/>
         <w:spacing w:line="480" w:lineRule="auto"/>
       </w:pPr>
-      <w:bookmarkStart w:id="14" w:name="_Toc383022589"/>
+      <w:bookmarkStart w:id="14" w:name="_Toc383084325"/>
       <w:r>
         <w:t>JSON</w:t>
       </w:r>
@@ -2992,11 +2997,7 @@
         <w:t xml:space="preserve"> that uses human readable text </w:t>
       </w:r>
       <w:r>
-        <w:t xml:space="preserve">to transmit data objects consisting of attribute-value pairs. Although originally </w:t>
-      </w:r>
-      <w:r>
-        <w:lastRenderedPageBreak/>
-        <w:t>derived from JavaScript, its simplic</w:t>
+        <w:t>to transmit data objects consisting of attribute-value pairs. Although originally derived from JavaScript, its simplic</w:t>
       </w:r>
       <w:r>
         <w:t xml:space="preserve">ity and power make it an extremely widespread web standard. </w:t>
@@ -3013,7 +3014,7 @@
         <w:pStyle w:val="Heading3"/>
         <w:spacing w:line="480" w:lineRule="auto"/>
       </w:pPr>
-      <w:bookmarkStart w:id="15" w:name="_Toc383022590"/>
+      <w:bookmarkStart w:id="15" w:name="_Toc383084326"/>
       <w:r>
         <w:t>GET</w:t>
       </w:r>
@@ -4172,6 +4173,7 @@
           <w:sz w:val="20"/>
           <w:szCs w:val="20"/>
         </w:rPr>
+        <w:lastRenderedPageBreak/>
         <w:t xml:space="preserve">            }</w:t>
       </w:r>
     </w:p>
@@ -4339,7 +4341,6 @@
           <w:sz w:val="18"/>
           <w:szCs w:val="18"/>
         </w:rPr>
-        <w:lastRenderedPageBreak/>
         <w:t>    + Body</w:t>
       </w:r>
     </w:p>
@@ -5063,6 +5064,7 @@
         <w:spacing w:line="480" w:lineRule="auto"/>
       </w:pPr>
       <w:r>
+        <w:lastRenderedPageBreak/>
         <w:t>Others</w:t>
       </w:r>
     </w:p>
@@ -5154,7 +5156,6 @@
           <w:rFonts w:ascii="Calibri" w:hAnsi="Calibri" w:cs="Calibri"/>
           <w:lang w:val="en"/>
         </w:rPr>
-        <w:lastRenderedPageBreak/>
         <w:t>api/bills/{id}/senators – GET – Gets a list of senators and their corresponding votes for the bill with id {id}</w:t>
       </w:r>
     </w:p>
@@ -5282,7 +5283,7 @@
         <w:pStyle w:val="Heading3"/>
         <w:spacing w:line="480" w:lineRule="auto"/>
       </w:pPr>
-      <w:bookmarkStart w:id="16" w:name="_Toc383022591"/>
+      <w:bookmarkStart w:id="16" w:name="_Toc383084327"/>
       <w:r>
         <w:t>PUT</w:t>
       </w:r>
@@ -5626,6 +5627,7 @@
           <w:sz w:val="18"/>
           <w:szCs w:val="18"/>
         </w:rPr>
+        <w:lastRenderedPageBreak/>
         <w:t>+ Response 204</w:t>
       </w:r>
     </w:p>
@@ -5699,9 +5701,8 @@
           <w:szCs w:val="18"/>
         </w:rPr>
       </w:pPr>
-      <w:bookmarkStart w:id="17" w:name="_Toc383022592"/>
-      <w:r>
-        <w:lastRenderedPageBreak/>
+      <w:bookmarkStart w:id="17" w:name="_Toc383084328"/>
+      <w:r>
         <w:t>POST</w:t>
       </w:r>
       <w:bookmarkEnd w:id="17"/>
@@ -6037,6 +6038,8 @@
         </w:rPr>
         <w:t>        ]</w:t>
       </w:r>
+      <w:bookmarkStart w:id="18" w:name="_GoBack"/>
+      <w:bookmarkEnd w:id="18"/>
     </w:p>
     <w:p>
       <w:pPr>
@@ -6211,11 +6214,11 @@
           <w:szCs w:val="18"/>
         </w:rPr>
       </w:pPr>
-      <w:bookmarkStart w:id="18" w:name="_Toc383022593"/>
+      <w:bookmarkStart w:id="19" w:name="_Toc383084329"/>
       <w:r>
         <w:t>DELETE</w:t>
       </w:r>
-      <w:bookmarkEnd w:id="18"/>
+      <w:bookmarkEnd w:id="19"/>
     </w:p>
     <w:p>
       <w:pPr>
@@ -6259,10 +6262,9 @@
         <w:spacing w:line="480" w:lineRule="auto"/>
       </w:pPr>
       <w:r>
+        <w:lastRenderedPageBreak/>
         <w:t>Others</w:t>
       </w:r>
-      <w:bookmarkStart w:id="19" w:name="_GoBack"/>
-      <w:bookmarkEnd w:id="19"/>
     </w:p>
     <w:p>
       <w:pPr>
@@ -6302,9 +6304,8 @@
         <w:pStyle w:val="Heading3"/>
         <w:spacing w:line="480" w:lineRule="auto"/>
       </w:pPr>
-      <w:bookmarkStart w:id="20" w:name="_Toc383022594"/>
-      <w:r>
-        <w:lastRenderedPageBreak/>
+      <w:bookmarkStart w:id="20" w:name="_Toc383084330"/>
+      <w:r>
         <w:t>API Unit Tests</w:t>
       </w:r>
       <w:bookmarkEnd w:id="20"/>
@@ -6345,21 +6346,7 @@
           <w:rFonts w:ascii="Calibri" w:hAnsi="Calibri" w:cs="Calibri"/>
           <w:lang w:val="en"/>
         </w:rPr>
-        <w:t xml:space="preserve"> use the Python unittest library to individually test each endpoint and the associated HTTP methods. At the start of each test method we open a connection to the Apiary-mock servers which we close at the end of the method. In each test, the response status of the HTTP request is checked. In the methods that return a response body, the body is in byte form and must be </w:t>
-      </w:r>
-      <w:r>
-        <w:rPr>
-          <w:rFonts w:ascii="Calibri" w:hAnsi="Calibri" w:cs="Calibri"/>
-          <w:lang w:val="en"/>
-        </w:rPr>
-        <w:t>decoded to</w:t>
-      </w:r>
-      <w:r>
-        <w:rPr>
-          <w:rFonts w:ascii="Calibri" w:hAnsi="Calibri" w:cs="Calibri"/>
-          <w:lang w:val="en"/>
-        </w:rPr>
-        <w:t xml:space="preserve"> a string and then loaded into JSON using the “json.loads” function.</w:t>
+        <w:t xml:space="preserve"> use the Python unittest library to individually test each endpoint and the associated HTTP methods. At the start of each test method we open a connection to the Apiary-mock servers which we close at the end of the method. In each test, the response status of the HTTP request is checked. In the methods that return a response body, the body is in byte form and must be decoded to a string and then loaded into JSON using the “json.loads” function.</w:t>
       </w:r>
     </w:p>
     <w:p>
@@ -6447,6 +6434,8 @@
       </w:r>
     </w:p>
     <w:sectPr>
+      <w:headerReference w:type="default" r:id="rId16"/>
+      <w:footerReference w:type="default" r:id="rId17"/>
       <w:pgSz w:w="12240" w:h="15840"/>
       <w:pgMar w:top="1440" w:right="1440" w:bottom="1440" w:left="1440" w:header="720" w:footer="720" w:gutter="0"/>
       <w:pgNumType w:start="0"/>
@@ -6480,7 +6469,67 @@
       </w:r>
     </w:p>
   </w:endnote>
+  <w:endnote w:type="continuationNotice" w:id="1">
+    <w:p>
+      <w:pPr>
+        <w:spacing w:after="0" w:line="240" w:lineRule="auto"/>
+      </w:pPr>
+    </w:p>
+  </w:endnote>
 </w:endnotes>
+</file>
+
+<file path=word/footer1.xml><?xml version="1.0" encoding="utf-8"?>
+<w:ftr xmlns:wpc="http://schemas.microsoft.com/office/word/2010/wordprocessingCanvas" xmlns:mc="http://schemas.openxmlformats.org/markup-compatibility/2006" xmlns:o="urn:schemas-microsoft-com:office:office" xmlns:r="http://schemas.openxmlformats.org/officeDocument/2006/relationships" xmlns:m="http://schemas.openxmlformats.org/officeDocument/2006/math" xmlns:v="urn:schemas-microsoft-com:vml" xmlns:wp14="http://schemas.microsoft.com/office/word/2010/wordprocessingDrawing" xmlns:wp="http://schemas.openxmlformats.org/drawingml/2006/wordprocessingDrawing" xmlns:w10="urn:schemas-microsoft-com:office:word" xmlns:w="http://schemas.openxmlformats.org/wordprocessingml/2006/main" xmlns:w14="http://schemas.microsoft.com/office/word/2010/wordml" xmlns:w15="http://schemas.microsoft.com/office/word/2012/wordml" xmlns:wpg="http://schemas.microsoft.com/office/word/2010/wordprocessingGroup" xmlns:wpi="http://schemas.microsoft.com/office/word/2010/wordprocessingInk" xmlns:wne="http://schemas.microsoft.com/office/word/2006/wordml" xmlns:wps="http://schemas.microsoft.com/office/word/2010/wordprocessingShape" mc:Ignorable="w14 w15 wp14">
+  <w:sdt>
+    <w:sdtPr>
+      <w:id w:val="-1112052142"/>
+      <w:docPartObj>
+        <w:docPartGallery w:val="Page Numbers (Bottom of Page)"/>
+        <w:docPartUnique/>
+      </w:docPartObj>
+    </w:sdtPr>
+    <w:sdtEndPr>
+      <w:rPr>
+        <w:noProof/>
+      </w:rPr>
+    </w:sdtEndPr>
+    <w:sdtContent>
+      <w:p>
+        <w:pPr>
+          <w:pStyle w:val="Footer"/>
+          <w:jc w:val="center"/>
+        </w:pPr>
+        <w:r>
+          <w:fldChar w:fldCharType="begin"/>
+        </w:r>
+        <w:r>
+          <w:instrText xml:space="preserve"> PAGE   \* MERGEFORMAT </w:instrText>
+        </w:r>
+        <w:r>
+          <w:fldChar w:fldCharType="separate"/>
+        </w:r>
+        <w:r>
+          <w:rPr>
+            <w:noProof/>
+          </w:rPr>
+          <w:t>12</w:t>
+        </w:r>
+        <w:r>
+          <w:rPr>
+            <w:noProof/>
+          </w:rPr>
+          <w:fldChar w:fldCharType="end"/>
+        </w:r>
+      </w:p>
+    </w:sdtContent>
+  </w:sdt>
+  <w:p>
+    <w:pPr>
+      <w:pStyle w:val="Footer"/>
+    </w:pPr>
+  </w:p>
+</w:ftr>
 </file>
 
 <file path=word/footnotes.xml><?xml version="1.0" encoding="utf-8"?>
@@ -6505,7 +6554,24 @@
       </w:r>
     </w:p>
   </w:footnote>
+  <w:footnote w:type="continuationNotice" w:id="1">
+    <w:p>
+      <w:pPr>
+        <w:spacing w:after="0" w:line="240" w:lineRule="auto"/>
+      </w:pPr>
+    </w:p>
+  </w:footnote>
 </w:footnotes>
+</file>
+
+<file path=word/header1.xml><?xml version="1.0" encoding="utf-8"?>
+<w:hdr xmlns:wpc="http://schemas.microsoft.com/office/word/2010/wordprocessingCanvas" xmlns:mc="http://schemas.openxmlformats.org/markup-compatibility/2006" xmlns:o="urn:schemas-microsoft-com:office:office" xmlns:r="http://schemas.openxmlformats.org/officeDocument/2006/relationships" xmlns:m="http://schemas.openxmlformats.org/officeDocument/2006/math" xmlns:v="urn:schemas-microsoft-com:vml" xmlns:wp14="http://schemas.microsoft.com/office/word/2010/wordprocessingDrawing" xmlns:wp="http://schemas.openxmlformats.org/drawingml/2006/wordprocessingDrawing" xmlns:w10="urn:schemas-microsoft-com:office:word" xmlns:w="http://schemas.openxmlformats.org/wordprocessingml/2006/main" xmlns:w14="http://schemas.microsoft.com/office/word/2010/wordml" xmlns:w15="http://schemas.microsoft.com/office/word/2012/wordml" xmlns:wpg="http://schemas.microsoft.com/office/word/2010/wordprocessingGroup" xmlns:wpi="http://schemas.microsoft.com/office/word/2010/wordprocessingInk" xmlns:wne="http://schemas.microsoft.com/office/word/2006/wordml" xmlns:wps="http://schemas.microsoft.com/office/word/2010/wordprocessingShape" mc:Ignorable="w14 w15 wp14">
+  <w:p>
+    <w:pPr>
+      <w:pStyle w:val="Header"/>
+    </w:pPr>
+  </w:p>
+</w:hdr>
 </file>
 
 <file path=word/numbering.xml><?xml version="1.0" encoding="utf-8"?>
@@ -7801,6 +7867,16 @@
       <w:contextualSpacing/>
     </w:pPr>
   </w:style>
+  <w:style w:type="paragraph" w:styleId="Revision">
+    <w:name w:val="Revision"/>
+    <w:hidden/>
+    <w:uiPriority w:val="99"/>
+    <w:semiHidden/>
+    <w:rsid w:val="004158C8"/>
+    <w:pPr>
+      <w:spacing w:after="0" w:line="240" w:lineRule="auto"/>
+    </w:pPr>
+  </w:style>
 </w:styles>
 </file>
 
@@ -8070,7 +8146,7 @@
 </file>
 
 <file path=customXml/itemProps1.xml><?xml version="1.0" encoding="utf-8"?>
-<ds:datastoreItem xmlns:ds="http://schemas.openxmlformats.org/officeDocument/2006/customXml" ds:itemID="{4B75A97C-E5E7-4F02-96D5-D2D2022D8A71}">
+<ds:datastoreItem xmlns:ds="http://schemas.openxmlformats.org/officeDocument/2006/customXml" ds:itemID="{BC8DAE6E-149B-46AA-970F-808C8E6F175E}">
   <ds:schemaRefs>
     <ds:schemaRef ds:uri="http://schemas.openxmlformats.org/officeDocument/2006/bibliography"/>
   </ds:schemaRefs>

</xml_diff>

<commit_message>
Technical Report Rough Draft
</commit_message>
<xml_diff>
--- a/Technical Report.docx
+++ b/Technical Report.docx
@@ -10,7 +10,6 @@
           <w:docPartUnique/>
         </w:docPartObj>
       </w:sdtPr>
-      <w:sdtEndPr/>
       <w:sdtContent>
         <w:p>
           <w:r>
@@ -267,7 +266,7 @@
               </mc:Choice>
               <mc:Fallback>
                 <w:pict>
-                  <v:group w14:anchorId="12898782" id="Group 149" o:spid="_x0000_s1026" style="position:absolute;margin-left:0;margin-top:0;width:8in;height:95.7pt;z-index:251662336;mso-width-percent:941;mso-height-percent:121;mso-top-percent:23;mso-position-horizontal:center;mso-position-horizontal-relative:page;mso-position-vertical-relative:page;mso-width-percent:941;mso-height-percent:121;mso-top-percent:23" coordorigin="" coordsize="73152,12161" o:gfxdata="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">
+                  <v:group w14:anchorId="2A84F5DD" id="Group 149" o:spid="_x0000_s1026" style="position:absolute;margin-left:0;margin-top:0;width:8in;height:95.7pt;z-index:251662336;mso-width-percent:941;mso-height-percent:121;mso-top-percent:23;mso-position-horizontal:center;mso-position-horizontal-relative:page;mso-position-vertical-relative:page;mso-width-percent:941;mso-height-percent:121;mso-top-percent:23" coordorigin="" coordsize="73152,12161" o:gfxdata="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">
                     <v:shape id="Rectangle 51" o:spid="_x0000_s1027" style="position:absolute;width:73152;height:11303;visibility:visible;mso-wrap-style:square;v-text-anchor:middle" coordsize="7312660,1129665" o:gfxdata="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" path="m,l7312660,r,1129665l3619500,733425,,1091565,,xe" fillcolor="#5b9bd5 [3204]" stroked="f" strokeweight="1pt">
                       <v:stroke joinstyle="miter"/>
                       <v:path arrowok="t" o:connecttype="custom" o:connectlocs="0,0;7315200,0;7315200,1130373;3620757,733885;0,1092249;0,0" o:connectangles="0,0,0,0,0,0"/>
@@ -380,25 +379,7 @@
                                         <w:sz w:val="64"/>
                                         <w:szCs w:val="64"/>
                                       </w:rPr>
-                                      <w:t xml:space="preserve">Texas </w:t>
-                                    </w:r>
-                                    <w:r>
-                                      <w:rPr>
-                                        <w:caps/>
-                                        <w:color w:val="5B9BD5" w:themeColor="accent1"/>
-                                        <w:sz w:val="64"/>
-                                        <w:szCs w:val="64"/>
-                                      </w:rPr>
-                                      <w:t>Law</w:t>
-                                    </w:r>
-                                    <w:r>
-                                      <w:rPr>
-                                        <w:caps/>
-                                        <w:color w:val="5B9BD5" w:themeColor="accent1"/>
-                                        <w:sz w:val="64"/>
-                                        <w:szCs w:val="64"/>
-                                      </w:rPr>
-                                      <w:t xml:space="preserve"> database</w:t>
+                                      <w:t>Texas Law database</w:t>
                                     </w:r>
                                   </w:sdtContent>
                                 </w:sdt>
@@ -416,7 +397,6 @@
                                   <w:dataBinding w:prefixMappings="xmlns:ns0='http://purl.org/dc/elements/1.1/' xmlns:ns1='http://schemas.openxmlformats.org/package/2006/metadata/core-properties' " w:xpath="/ns1:coreProperties[1]/ns0:subject[1]" w:storeItemID="{6C3C8BC8-F283-45AE-878A-BAB7291924A1}"/>
                                   <w:text/>
                                 </w:sdtPr>
-                                <w:sdtEndPr/>
                                 <w:sdtContent>
                                   <w:p>
                                     <w:pPr>
@@ -504,25 +484,7 @@
                                   <w:sz w:val="64"/>
                                   <w:szCs w:val="64"/>
                                 </w:rPr>
-                                <w:t xml:space="preserve">Texas </w:t>
-                              </w:r>
-                              <w:r>
-                                <w:rPr>
-                                  <w:caps/>
-                                  <w:color w:val="5B9BD5" w:themeColor="accent1"/>
-                                  <w:sz w:val="64"/>
-                                  <w:szCs w:val="64"/>
-                                </w:rPr>
-                                <w:t>Law</w:t>
-                              </w:r>
-                              <w:r>
-                                <w:rPr>
-                                  <w:caps/>
-                                  <w:color w:val="5B9BD5" w:themeColor="accent1"/>
-                                  <w:sz w:val="64"/>
-                                  <w:szCs w:val="64"/>
-                                </w:rPr>
-                                <w:t xml:space="preserve"> database</w:t>
+                                <w:t>Texas Law database</w:t>
                               </w:r>
                             </w:sdtContent>
                           </w:sdt>
@@ -540,7 +502,6 @@
                             <w:dataBinding w:prefixMappings="xmlns:ns0='http://purl.org/dc/elements/1.1/' xmlns:ns1='http://schemas.openxmlformats.org/package/2006/metadata/core-properties' " w:xpath="/ns1:coreProperties[1]/ns0:subject[1]" w:storeItemID="{6C3C8BC8-F283-45AE-878A-BAB7291924A1}"/>
                             <w:text/>
                           </w:sdtPr>
-                          <w:sdtEndPr/>
                           <w:sdtContent>
                             <w:p>
                               <w:pPr>
@@ -745,6 +706,7 @@
       </w:sdtPr>
       <w:sdtEndPr>
         <w:rPr>
+          <w:rFonts w:eastAsiaTheme="minorEastAsia"/>
           <w:b/>
           <w:bCs/>
           <w:noProof/>
@@ -766,7 +728,6 @@
               <w:tab w:val="right" w:leader="dot" w:pos="9350"/>
             </w:tabs>
             <w:rPr>
-              <w:rFonts w:eastAsiaTheme="minorEastAsia"/>
               <w:noProof/>
             </w:rPr>
           </w:pPr>
@@ -779,7 +740,7 @@
           <w:r>
             <w:fldChar w:fldCharType="separate"/>
           </w:r>
-          <w:hyperlink w:anchor="_Toc383084311" w:history="1">
+          <w:hyperlink w:anchor="_Toc384299404" w:history="1">
             <w:r>
               <w:rPr>
                 <w:rStyle w:val="Hyperlink"/>
@@ -806,7 +767,7 @@
                 <w:noProof/>
                 <w:webHidden/>
               </w:rPr>
-              <w:instrText xml:space="preserve"> PAGEREF _Toc383084311 \h </w:instrText>
+              <w:instrText xml:space="preserve"> PAGEREF _Toc384299404 \h </w:instrText>
             </w:r>
             <w:r>
               <w:rPr>
@@ -844,11 +805,10 @@
               <w:tab w:val="right" w:leader="dot" w:pos="9350"/>
             </w:tabs>
             <w:rPr>
-              <w:rFonts w:eastAsiaTheme="minorEastAsia"/>
               <w:noProof/>
             </w:rPr>
           </w:pPr>
-          <w:hyperlink w:anchor="_Toc383084312" w:history="1">
+          <w:hyperlink w:anchor="_Toc384299405" w:history="1">
             <w:r>
               <w:rPr>
                 <w:rStyle w:val="Hyperlink"/>
@@ -875,7 +835,7 @@
                 <w:noProof/>
                 <w:webHidden/>
               </w:rPr>
-              <w:instrText xml:space="preserve"> PAGEREF _Toc383084312 \h </w:instrText>
+              <w:instrText xml:space="preserve"> PAGEREF _Toc384299405 \h </w:instrText>
             </w:r>
             <w:r>
               <w:rPr>
@@ -913,11 +873,10 @@
               <w:tab w:val="right" w:leader="dot" w:pos="9350"/>
             </w:tabs>
             <w:rPr>
-              <w:rFonts w:eastAsiaTheme="minorEastAsia"/>
               <w:noProof/>
             </w:rPr>
           </w:pPr>
-          <w:hyperlink w:anchor="_Toc383084313" w:history="1">
+          <w:hyperlink w:anchor="_Toc384299406" w:history="1">
             <w:r>
               <w:rPr>
                 <w:rStyle w:val="Hyperlink"/>
@@ -944,7 +903,7 @@
                 <w:noProof/>
                 <w:webHidden/>
               </w:rPr>
-              <w:instrText xml:space="preserve"> PAGEREF _Toc383084313 \h </w:instrText>
+              <w:instrText xml:space="preserve"> PAGEREF _Toc384299406 \h </w:instrText>
             </w:r>
             <w:r>
               <w:rPr>
@@ -982,17 +941,16 @@
               <w:tab w:val="right" w:leader="dot" w:pos="9350"/>
             </w:tabs>
             <w:rPr>
-              <w:rFonts w:eastAsiaTheme="minorEastAsia"/>
               <w:noProof/>
             </w:rPr>
           </w:pPr>
-          <w:hyperlink w:anchor="_Toc383084314" w:history="1">
+          <w:hyperlink w:anchor="_Toc384299407" w:history="1">
             <w:r>
               <w:rPr>
                 <w:rStyle w:val="Hyperlink"/>
                 <w:noProof/>
               </w:rPr>
-              <w:t>Design</w:t>
+              <w:t>Backend Design</w:t>
             </w:r>
             <w:r>
               <w:rPr>
@@ -1013,7 +971,7 @@
                 <w:noProof/>
                 <w:webHidden/>
               </w:rPr>
-              <w:instrText xml:space="preserve"> PAGEREF _Toc383084314 \h </w:instrText>
+              <w:instrText xml:space="preserve"> PAGEREF _Toc384299407 \h </w:instrText>
             </w:r>
             <w:r>
               <w:rPr>
@@ -1051,11 +1009,10 @@
               <w:tab w:val="right" w:leader="dot" w:pos="9350"/>
             </w:tabs>
             <w:rPr>
-              <w:rFonts w:eastAsiaTheme="minorEastAsia"/>
               <w:noProof/>
             </w:rPr>
           </w:pPr>
-          <w:hyperlink w:anchor="_Toc383084315" w:history="1">
+          <w:hyperlink w:anchor="_Toc384299408" w:history="1">
             <w:r>
               <w:rPr>
                 <w:rStyle w:val="Hyperlink"/>
@@ -1082,7 +1039,7 @@
                 <w:noProof/>
                 <w:webHidden/>
               </w:rPr>
-              <w:instrText xml:space="preserve"> PAGEREF _Toc383084315 \h </w:instrText>
+              <w:instrText xml:space="preserve"> PAGEREF _Toc384299408 \h </w:instrText>
             </w:r>
             <w:r>
               <w:rPr>
@@ -1120,11 +1077,10 @@
               <w:tab w:val="right" w:leader="dot" w:pos="9350"/>
             </w:tabs>
             <w:rPr>
-              <w:rFonts w:eastAsiaTheme="minorEastAsia"/>
               <w:noProof/>
             </w:rPr>
           </w:pPr>
-          <w:hyperlink w:anchor="_Toc383084316" w:history="1">
+          <w:hyperlink w:anchor="_Toc384299409" w:history="1">
             <w:r>
               <w:rPr>
                 <w:rStyle w:val="Hyperlink"/>
@@ -1151,7 +1107,7 @@
                 <w:noProof/>
                 <w:webHidden/>
               </w:rPr>
-              <w:instrText xml:space="preserve"> PAGEREF _Toc383084316 \h </w:instrText>
+              <w:instrText xml:space="preserve"> PAGEREF _Toc384299409 \h </w:instrText>
             </w:r>
             <w:r>
               <w:rPr>
@@ -1189,11 +1145,10 @@
               <w:tab w:val="right" w:leader="dot" w:pos="9350"/>
             </w:tabs>
             <w:rPr>
-              <w:rFonts w:eastAsiaTheme="minorEastAsia"/>
               <w:noProof/>
             </w:rPr>
           </w:pPr>
-          <w:hyperlink w:anchor="_Toc383084317" w:history="1">
+          <w:hyperlink w:anchor="_Toc384299410" w:history="1">
             <w:r>
               <w:rPr>
                 <w:rStyle w:val="Hyperlink"/>
@@ -1220,7 +1175,7 @@
                 <w:noProof/>
                 <w:webHidden/>
               </w:rPr>
-              <w:instrText xml:space="preserve"> PAGEREF _Toc383084317 \h </w:instrText>
+              <w:instrText xml:space="preserve"> PAGEREF _Toc384299410 \h </w:instrText>
             </w:r>
             <w:r>
               <w:rPr>
@@ -1258,11 +1213,10 @@
               <w:tab w:val="right" w:leader="dot" w:pos="9350"/>
             </w:tabs>
             <w:rPr>
-              <w:rFonts w:eastAsiaTheme="minorEastAsia"/>
               <w:noProof/>
             </w:rPr>
           </w:pPr>
-          <w:hyperlink w:anchor="_Toc383084318" w:history="1">
+          <w:hyperlink w:anchor="_Toc384299411" w:history="1">
             <w:r>
               <w:rPr>
                 <w:rStyle w:val="Hyperlink"/>
@@ -1289,7 +1243,7 @@
                 <w:noProof/>
                 <w:webHidden/>
               </w:rPr>
-              <w:instrText xml:space="preserve"> PAGEREF _Toc383084318 \h </w:instrText>
+              <w:instrText xml:space="preserve"> PAGEREF _Toc384299411 \h </w:instrText>
             </w:r>
             <w:r>
               <w:rPr>
@@ -1327,11 +1281,10 @@
               <w:tab w:val="right" w:leader="dot" w:pos="9350"/>
             </w:tabs>
             <w:rPr>
-              <w:rFonts w:eastAsiaTheme="minorEastAsia"/>
               <w:noProof/>
             </w:rPr>
           </w:pPr>
-          <w:hyperlink w:anchor="_Toc383084319" w:history="1">
+          <w:hyperlink w:anchor="_Toc384299412" w:history="1">
             <w:r>
               <w:rPr>
                 <w:rStyle w:val="Hyperlink"/>
@@ -1358,7 +1311,7 @@
                 <w:noProof/>
                 <w:webHidden/>
               </w:rPr>
-              <w:instrText xml:space="preserve"> PAGEREF _Toc383084319 \h </w:instrText>
+              <w:instrText xml:space="preserve"> PAGEREF _Toc384299412 \h </w:instrText>
             </w:r>
             <w:r>
               <w:rPr>
@@ -1396,11 +1349,10 @@
               <w:tab w:val="right" w:leader="dot" w:pos="9350"/>
             </w:tabs>
             <w:rPr>
-              <w:rFonts w:eastAsiaTheme="minorEastAsia"/>
               <w:noProof/>
             </w:rPr>
           </w:pPr>
-          <w:hyperlink w:anchor="_Toc383084320" w:history="1">
+          <w:hyperlink w:anchor="_Toc384299413" w:history="1">
             <w:r>
               <w:rPr>
                 <w:rStyle w:val="Hyperlink"/>
@@ -1427,7 +1379,7 @@
                 <w:noProof/>
                 <w:webHidden/>
               </w:rPr>
-              <w:instrText xml:space="preserve"> PAGEREF _Toc383084320 \h </w:instrText>
+              <w:instrText xml:space="preserve"> PAGEREF _Toc384299413 \h </w:instrText>
             </w:r>
             <w:r>
               <w:rPr>
@@ -1465,11 +1417,10 @@
               <w:tab w:val="right" w:leader="dot" w:pos="9350"/>
             </w:tabs>
             <w:rPr>
-              <w:rFonts w:eastAsiaTheme="minorEastAsia"/>
               <w:noProof/>
             </w:rPr>
           </w:pPr>
-          <w:hyperlink w:anchor="_Toc383084321" w:history="1">
+          <w:hyperlink w:anchor="_Toc384299414" w:history="1">
             <w:r>
               <w:rPr>
                 <w:rStyle w:val="Hyperlink"/>
@@ -1496,7 +1447,7 @@
                 <w:noProof/>
                 <w:webHidden/>
               </w:rPr>
-              <w:instrText xml:space="preserve"> PAGEREF _Toc383084321 \h </w:instrText>
+              <w:instrText xml:space="preserve"> PAGEREF _Toc384299414 \h </w:instrText>
             </w:r>
             <w:r>
               <w:rPr>
@@ -1534,11 +1485,10 @@
               <w:tab w:val="right" w:leader="dot" w:pos="9350"/>
             </w:tabs>
             <w:rPr>
-              <w:rFonts w:eastAsiaTheme="minorEastAsia"/>
               <w:noProof/>
             </w:rPr>
           </w:pPr>
-          <w:hyperlink w:anchor="_Toc383084322" w:history="1">
+          <w:hyperlink w:anchor="_Toc384299415" w:history="1">
             <w:r>
               <w:rPr>
                 <w:rStyle w:val="Hyperlink"/>
@@ -1565,7 +1515,7 @@
                 <w:noProof/>
                 <w:webHidden/>
               </w:rPr>
-              <w:instrText xml:space="preserve"> PAGEREF _Toc383084322 \h </w:instrText>
+              <w:instrText xml:space="preserve"> PAGEREF _Toc384299415 \h </w:instrText>
             </w:r>
             <w:r>
               <w:rPr>
@@ -1603,11 +1553,10 @@
               <w:tab w:val="right" w:leader="dot" w:pos="9350"/>
             </w:tabs>
             <w:rPr>
-              <w:rFonts w:eastAsiaTheme="minorEastAsia"/>
               <w:noProof/>
             </w:rPr>
           </w:pPr>
-          <w:hyperlink w:anchor="_Toc383084323" w:history="1">
+          <w:hyperlink w:anchor="_Toc384299416" w:history="1">
             <w:r>
               <w:rPr>
                 <w:rStyle w:val="Hyperlink"/>
@@ -1634,7 +1583,7 @@
                 <w:noProof/>
                 <w:webHidden/>
               </w:rPr>
-              <w:instrText xml:space="preserve"> PAGEREF _Toc383084323 \h </w:instrText>
+              <w:instrText xml:space="preserve"> PAGEREF _Toc384299416 \h </w:instrText>
             </w:r>
             <w:r>
               <w:rPr>
@@ -1655,6 +1604,74 @@
                 <w:webHidden/>
               </w:rPr>
               <w:t>7</w:t>
+            </w:r>
+            <w:r>
+              <w:rPr>
+                <w:noProof/>
+                <w:webHidden/>
+              </w:rPr>
+              <w:fldChar w:fldCharType="end"/>
+            </w:r>
+          </w:hyperlink>
+        </w:p>
+        <w:p>
+          <w:pPr>
+            <w:pStyle w:val="TOC3"/>
+            <w:tabs>
+              <w:tab w:val="right" w:leader="dot" w:pos="9350"/>
+            </w:tabs>
+            <w:rPr>
+              <w:noProof/>
+            </w:rPr>
+          </w:pPr>
+          <w:hyperlink w:anchor="_Toc384299417" w:history="1">
+            <w:r>
+              <w:rPr>
+                <w:rStyle w:val="Hyperlink"/>
+                <w:noProof/>
+              </w:rPr>
+              <w:t>Django Unit Tests</w:t>
+            </w:r>
+            <w:r>
+              <w:rPr>
+                <w:noProof/>
+                <w:webHidden/>
+              </w:rPr>
+              <w:tab/>
+            </w:r>
+            <w:r>
+              <w:rPr>
+                <w:noProof/>
+                <w:webHidden/>
+              </w:rPr>
+              <w:fldChar w:fldCharType="begin"/>
+            </w:r>
+            <w:r>
+              <w:rPr>
+                <w:noProof/>
+                <w:webHidden/>
+              </w:rPr>
+              <w:instrText xml:space="preserve"> PAGEREF _Toc384299417 \h </w:instrText>
+            </w:r>
+            <w:r>
+              <w:rPr>
+                <w:noProof/>
+                <w:webHidden/>
+              </w:rPr>
+            </w:r>
+            <w:r>
+              <w:rPr>
+                <w:noProof/>
+                <w:webHidden/>
+              </w:rPr>
+              <w:fldChar w:fldCharType="separate"/>
+            </w:r>
+            <w:r>
+              <w:rPr>
+                <w:noProof/>
+                <w:webHidden/>
+              </w:rPr>
+              <w:t>8</w:t>
             </w:r>
             <w:r>
               <w:rPr>
@@ -1672,11 +1689,10 @@
               <w:tab w:val="right" w:leader="dot" w:pos="9350"/>
             </w:tabs>
             <w:rPr>
-              <w:rFonts w:eastAsiaTheme="minorEastAsia"/>
               <w:noProof/>
             </w:rPr>
           </w:pPr>
-          <w:hyperlink w:anchor="_Toc383084324" w:history="1">
+          <w:hyperlink w:anchor="_Toc384299418" w:history="1">
             <w:r>
               <w:rPr>
                 <w:rStyle w:val="Hyperlink"/>
@@ -1703,7 +1719,7 @@
                 <w:noProof/>
                 <w:webHidden/>
               </w:rPr>
-              <w:instrText xml:space="preserve"> PAGEREF _Toc383084324 \h </w:instrText>
+              <w:instrText xml:space="preserve"> PAGEREF _Toc384299418 \h </w:instrText>
             </w:r>
             <w:r>
               <w:rPr>
@@ -1741,11 +1757,10 @@
               <w:tab w:val="right" w:leader="dot" w:pos="9350"/>
             </w:tabs>
             <w:rPr>
-              <w:rFonts w:eastAsiaTheme="minorEastAsia"/>
               <w:noProof/>
             </w:rPr>
           </w:pPr>
-          <w:hyperlink w:anchor="_Toc383084325" w:history="1">
+          <w:hyperlink w:anchor="_Toc384299419" w:history="1">
             <w:r>
               <w:rPr>
                 <w:rStyle w:val="Hyperlink"/>
@@ -1772,7 +1787,7 @@
                 <w:noProof/>
                 <w:webHidden/>
               </w:rPr>
-              <w:instrText xml:space="preserve"> PAGEREF _Toc383084325 \h </w:instrText>
+              <w:instrText xml:space="preserve"> PAGEREF _Toc384299419 \h </w:instrText>
             </w:r>
             <w:r>
               <w:rPr>
@@ -1810,11 +1825,10 @@
               <w:tab w:val="right" w:leader="dot" w:pos="9350"/>
             </w:tabs>
             <w:rPr>
-              <w:rFonts w:eastAsiaTheme="minorEastAsia"/>
               <w:noProof/>
             </w:rPr>
           </w:pPr>
-          <w:hyperlink w:anchor="_Toc383084326" w:history="1">
+          <w:hyperlink w:anchor="_Toc384299420" w:history="1">
             <w:r>
               <w:rPr>
                 <w:rStyle w:val="Hyperlink"/>
@@ -1841,7 +1855,7 @@
                 <w:noProof/>
                 <w:webHidden/>
               </w:rPr>
-              <w:instrText xml:space="preserve"> PAGEREF _Toc383084326 \h </w:instrText>
+              <w:instrText xml:space="preserve"> PAGEREF _Toc384299420 \h </w:instrText>
             </w:r>
             <w:r>
               <w:rPr>
@@ -1879,11 +1893,10 @@
               <w:tab w:val="right" w:leader="dot" w:pos="9350"/>
             </w:tabs>
             <w:rPr>
-              <w:rFonts w:eastAsiaTheme="minorEastAsia"/>
               <w:noProof/>
             </w:rPr>
           </w:pPr>
-          <w:hyperlink w:anchor="_Toc383084327" w:history="1">
+          <w:hyperlink w:anchor="_Toc384299421" w:history="1">
             <w:r>
               <w:rPr>
                 <w:rStyle w:val="Hyperlink"/>
@@ -1910,7 +1923,7 @@
                 <w:noProof/>
                 <w:webHidden/>
               </w:rPr>
-              <w:instrText xml:space="preserve"> PAGEREF _Toc383084327 \h </w:instrText>
+              <w:instrText xml:space="preserve"> PAGEREF _Toc384299421 \h </w:instrText>
             </w:r>
             <w:r>
               <w:rPr>
@@ -1930,7 +1943,7 @@
                 <w:noProof/>
                 <w:webHidden/>
               </w:rPr>
-              <w:t>10</w:t>
+              <w:t>11</w:t>
             </w:r>
             <w:r>
               <w:rPr>
@@ -1948,11 +1961,10 @@
               <w:tab w:val="right" w:leader="dot" w:pos="9350"/>
             </w:tabs>
             <w:rPr>
-              <w:rFonts w:eastAsiaTheme="minorEastAsia"/>
               <w:noProof/>
             </w:rPr>
           </w:pPr>
-          <w:hyperlink w:anchor="_Toc383084328" w:history="1">
+          <w:hyperlink w:anchor="_Toc384299422" w:history="1">
             <w:r>
               <w:rPr>
                 <w:rStyle w:val="Hyperlink"/>
@@ -1979,7 +1991,7 @@
                 <w:noProof/>
                 <w:webHidden/>
               </w:rPr>
-              <w:instrText xml:space="preserve"> PAGEREF _Toc383084328 \h </w:instrText>
+              <w:instrText xml:space="preserve"> PAGEREF _Toc384299422 \h </w:instrText>
             </w:r>
             <w:r>
               <w:rPr>
@@ -2017,11 +2029,10 @@
               <w:tab w:val="right" w:leader="dot" w:pos="9350"/>
             </w:tabs>
             <w:rPr>
-              <w:rFonts w:eastAsiaTheme="minorEastAsia"/>
               <w:noProof/>
             </w:rPr>
           </w:pPr>
-          <w:hyperlink w:anchor="_Toc383084329" w:history="1">
+          <w:hyperlink w:anchor="_Toc384299423" w:history="1">
             <w:r>
               <w:rPr>
                 <w:rStyle w:val="Hyperlink"/>
@@ -2048,7 +2059,7 @@
                 <w:noProof/>
                 <w:webHidden/>
               </w:rPr>
-              <w:instrText xml:space="preserve"> PAGEREF _Toc383084329 \h </w:instrText>
+              <w:instrText xml:space="preserve"> PAGEREF _Toc384299423 \h </w:instrText>
             </w:r>
             <w:r>
               <w:rPr>
@@ -2068,7 +2079,7 @@
                 <w:noProof/>
                 <w:webHidden/>
               </w:rPr>
-              <w:t>11</w:t>
+              <w:t>12</w:t>
             </w:r>
             <w:r>
               <w:rPr>
@@ -2086,11 +2097,10 @@
               <w:tab w:val="right" w:leader="dot" w:pos="9350"/>
             </w:tabs>
             <w:rPr>
-              <w:rFonts w:eastAsiaTheme="minorEastAsia"/>
               <w:noProof/>
             </w:rPr>
           </w:pPr>
-          <w:hyperlink w:anchor="_Toc383084330" w:history="1">
+          <w:hyperlink w:anchor="_Toc384299424" w:history="1">
             <w:r>
               <w:rPr>
                 <w:rStyle w:val="Hyperlink"/>
@@ -2117,7 +2127,7 @@
                 <w:noProof/>
                 <w:webHidden/>
               </w:rPr>
-              <w:instrText xml:space="preserve"> PAGEREF _Toc383084330 \h </w:instrText>
+              <w:instrText xml:space="preserve"> PAGEREF _Toc384299424 \h </w:instrText>
             </w:r>
             <w:r>
               <w:rPr>
@@ -2138,6 +2148,213 @@
                 <w:webHidden/>
               </w:rPr>
               <w:t>12</w:t>
+            </w:r>
+            <w:r>
+              <w:rPr>
+                <w:noProof/>
+                <w:webHidden/>
+              </w:rPr>
+              <w:fldChar w:fldCharType="end"/>
+            </w:r>
+          </w:hyperlink>
+        </w:p>
+        <w:p>
+          <w:pPr>
+            <w:pStyle w:val="TOC1"/>
+            <w:tabs>
+              <w:tab w:val="right" w:leader="dot" w:pos="9350"/>
+            </w:tabs>
+            <w:rPr>
+              <w:noProof/>
+            </w:rPr>
+          </w:pPr>
+          <w:hyperlink w:anchor="_Toc384299425" w:history="1">
+            <w:r>
+              <w:rPr>
+                <w:rStyle w:val="Hyperlink"/>
+                <w:noProof/>
+                <w:lang w:val="en"/>
+              </w:rPr>
+              <w:t>Frontend Design</w:t>
+            </w:r>
+            <w:r>
+              <w:rPr>
+                <w:noProof/>
+                <w:webHidden/>
+              </w:rPr>
+              <w:tab/>
+            </w:r>
+            <w:r>
+              <w:rPr>
+                <w:noProof/>
+                <w:webHidden/>
+              </w:rPr>
+              <w:fldChar w:fldCharType="begin"/>
+            </w:r>
+            <w:r>
+              <w:rPr>
+                <w:noProof/>
+                <w:webHidden/>
+              </w:rPr>
+              <w:instrText xml:space="preserve"> PAGEREF _Toc384299425 \h </w:instrText>
+            </w:r>
+            <w:r>
+              <w:rPr>
+                <w:noProof/>
+                <w:webHidden/>
+              </w:rPr>
+            </w:r>
+            <w:r>
+              <w:rPr>
+                <w:noProof/>
+                <w:webHidden/>
+              </w:rPr>
+              <w:fldChar w:fldCharType="separate"/>
+            </w:r>
+            <w:r>
+              <w:rPr>
+                <w:noProof/>
+                <w:webHidden/>
+              </w:rPr>
+              <w:t>13</w:t>
+            </w:r>
+            <w:r>
+              <w:rPr>
+                <w:noProof/>
+                <w:webHidden/>
+              </w:rPr>
+              <w:fldChar w:fldCharType="end"/>
+            </w:r>
+          </w:hyperlink>
+        </w:p>
+        <w:p>
+          <w:pPr>
+            <w:pStyle w:val="TOC2"/>
+            <w:tabs>
+              <w:tab w:val="right" w:leader="dot" w:pos="9350"/>
+            </w:tabs>
+            <w:rPr>
+              <w:noProof/>
+            </w:rPr>
+          </w:pPr>
+          <w:hyperlink w:anchor="_Toc384299426" w:history="1">
+            <w:r>
+              <w:rPr>
+                <w:rStyle w:val="Hyperlink"/>
+                <w:noProof/>
+                <w:lang w:val="en"/>
+              </w:rPr>
+              <w:t>Overview</w:t>
+            </w:r>
+            <w:r>
+              <w:rPr>
+                <w:noProof/>
+                <w:webHidden/>
+              </w:rPr>
+              <w:tab/>
+            </w:r>
+            <w:r>
+              <w:rPr>
+                <w:noProof/>
+                <w:webHidden/>
+              </w:rPr>
+              <w:fldChar w:fldCharType="begin"/>
+            </w:r>
+            <w:r>
+              <w:rPr>
+                <w:noProof/>
+                <w:webHidden/>
+              </w:rPr>
+              <w:instrText xml:space="preserve"> PAGEREF _Toc384299426 \h </w:instrText>
+            </w:r>
+            <w:r>
+              <w:rPr>
+                <w:noProof/>
+                <w:webHidden/>
+              </w:rPr>
+            </w:r>
+            <w:r>
+              <w:rPr>
+                <w:noProof/>
+                <w:webHidden/>
+              </w:rPr>
+              <w:fldChar w:fldCharType="separate"/>
+            </w:r>
+            <w:r>
+              <w:rPr>
+                <w:noProof/>
+                <w:webHidden/>
+              </w:rPr>
+              <w:t>13</w:t>
+            </w:r>
+            <w:r>
+              <w:rPr>
+                <w:noProof/>
+                <w:webHidden/>
+              </w:rPr>
+              <w:fldChar w:fldCharType="end"/>
+            </w:r>
+          </w:hyperlink>
+        </w:p>
+        <w:p>
+          <w:pPr>
+            <w:pStyle w:val="TOC2"/>
+            <w:tabs>
+              <w:tab w:val="right" w:leader="dot" w:pos="9350"/>
+            </w:tabs>
+            <w:rPr>
+              <w:noProof/>
+            </w:rPr>
+          </w:pPr>
+          <w:hyperlink w:anchor="_Toc384299427" w:history="1">
+            <w:r>
+              <w:rPr>
+                <w:rStyle w:val="Hyperlink"/>
+                <w:noProof/>
+                <w:lang w:val="en"/>
+              </w:rPr>
+              <w:t>Splash Page</w:t>
+            </w:r>
+            <w:r>
+              <w:rPr>
+                <w:noProof/>
+                <w:webHidden/>
+              </w:rPr>
+              <w:tab/>
+            </w:r>
+            <w:r>
+              <w:rPr>
+                <w:noProof/>
+                <w:webHidden/>
+              </w:rPr>
+              <w:fldChar w:fldCharType="begin"/>
+            </w:r>
+            <w:r>
+              <w:rPr>
+                <w:noProof/>
+                <w:webHidden/>
+              </w:rPr>
+              <w:instrText xml:space="preserve"> PAGEREF _Toc384299427 \h </w:instrText>
+            </w:r>
+            <w:r>
+              <w:rPr>
+                <w:noProof/>
+                <w:webHidden/>
+              </w:rPr>
+            </w:r>
+            <w:r>
+              <w:rPr>
+                <w:noProof/>
+                <w:webHidden/>
+              </w:rPr>
+              <w:fldChar w:fldCharType="separate"/>
+            </w:r>
+            <w:r>
+              <w:rPr>
+                <w:noProof/>
+                <w:webHidden/>
+              </w:rPr>
+              <w:t>14</w:t>
             </w:r>
             <w:r>
               <w:rPr>
@@ -2185,9 +2402,8 @@
         <w:pStyle w:val="Heading1"/>
         <w:spacing w:line="480" w:lineRule="auto"/>
       </w:pPr>
-      <w:bookmarkStart w:id="0" w:name="_Toc383084311"/>
-      <w:r>
-        <w:lastRenderedPageBreak/>
+      <w:bookmarkStart w:id="0" w:name="_Toc384299404"/>
+      <w:r>
         <w:t>Introduction</w:t>
       </w:r>
       <w:bookmarkEnd w:id="0"/>
@@ -2197,7 +2413,7 @@
         <w:pStyle w:val="Heading2"/>
         <w:spacing w:line="480" w:lineRule="auto"/>
       </w:pPr>
-      <w:bookmarkStart w:id="1" w:name="_Toc383084312"/>
+      <w:bookmarkStart w:id="1" w:name="_Toc384299405"/>
       <w:r>
         <w:t>Problem</w:t>
       </w:r>
@@ -2284,7 +2500,7 @@
         <w:pStyle w:val="Heading2"/>
         <w:spacing w:line="480" w:lineRule="auto"/>
       </w:pPr>
-      <w:bookmarkStart w:id="2" w:name="_Toc383084313"/>
+      <w:bookmarkStart w:id="2" w:name="_Toc384299406"/>
       <w:r>
         <w:t>Use Cases</w:t>
       </w:r>
@@ -2344,6 +2560,7 @@
         <w:spacing w:line="480" w:lineRule="auto"/>
       </w:pPr>
       <w:r>
+        <w:lastRenderedPageBreak/>
         <w:t xml:space="preserve">Information </w:t>
       </w:r>
       <w:r>
@@ -2355,79 +2572,81 @@
         <w:spacing w:line="480" w:lineRule="auto"/>
       </w:pPr>
       <w:r>
+        <w:t>Information about Senate committees, including a description, their members, and a list of all bills to have gone through that committee.</w:t>
+      </w:r>
+    </w:p>
+    <w:p>
+      <w:pPr>
+        <w:spacing w:line="480" w:lineRule="auto"/>
+      </w:pPr>
+      <w:r>
+        <w:t xml:space="preserve">Users of the Texas </w:t>
+      </w:r>
+      <w:r>
+        <w:t>Law</w:t>
+      </w:r>
+      <w:r>
+        <w:t xml:space="preserve"> Database can learn about the most recent bills to go through committee or a floor vote, or they can look through the lists of senators and committees and see information about the bills they have voted on. </w:t>
+      </w:r>
+    </w:p>
+    <w:p>
+      <w:pPr>
+        <w:spacing w:line="480" w:lineRule="auto"/>
+      </w:pPr>
+      <w:r>
+        <w:t xml:space="preserve">Users can use the Texas </w:t>
+      </w:r>
+      <w:r>
+        <w:t>Law</w:t>
+      </w:r>
+      <w:r>
+        <w:t xml:space="preserve"> Database to see Senator’s voting records over time, and thus get a better understanding of a senator’s position on issues. </w:t>
+      </w:r>
+      <w:r>
+        <w:t>Voters can then use this information to affect their voting decision.</w:t>
+      </w:r>
+    </w:p>
+    <w:p>
+      <w:pPr>
+        <w:spacing w:line="480" w:lineRule="auto"/>
+      </w:pPr>
+      <w:r>
+        <w:t>Users can see a list of bills that passed or failed and gain a greater understanding of the legal trends for the Senate as a whole.</w:t>
+      </w:r>
+      <w:r>
+        <w:t xml:space="preserve"> </w:t>
+      </w:r>
+      <w:r>
+        <w:t xml:space="preserve">Users in the political field can </w:t>
+      </w:r>
+      <w:r>
+        <w:t xml:space="preserve">use </w:t>
+      </w:r>
+      <w:r>
+        <w:t>this information to make informed predictions on proposed bills or bills to be proposed.</w:t>
+      </w:r>
+    </w:p>
+    <w:p>
+      <w:pPr>
+        <w:spacing w:line="480" w:lineRule="auto"/>
+      </w:pPr>
+      <w:r>
+        <w:t>The net effect of this information is to allow voters in Texas to contribute to</w:t>
+      </w:r>
+      <w:r>
+        <w:t xml:space="preserve"> and to learn about the Texas senate, to inject some much needed openness in the democratic process, and to give voters and citizens in Texas the tools to make informed decisions about their Senate.</w:t>
+      </w:r>
+    </w:p>
+    <w:p>
+      <w:pPr>
+        <w:pStyle w:val="Heading1"/>
+      </w:pPr>
+      <w:bookmarkStart w:id="3" w:name="_Toc384299407"/>
+      <w:r>
         <w:lastRenderedPageBreak/>
-        <w:t>Information about Senate committees, including a description, their members, and a list of all bills to have gone through that committee.</w:t>
-      </w:r>
-    </w:p>
-    <w:p>
-      <w:pPr>
-        <w:spacing w:line="480" w:lineRule="auto"/>
-      </w:pPr>
-      <w:r>
-        <w:t xml:space="preserve">Users of the Texas </w:t>
-      </w:r>
-      <w:r>
-        <w:t>Law</w:t>
-      </w:r>
-      <w:r>
-        <w:t xml:space="preserve"> Database can learn about the most recent bills to go through committee or a floor vote, or they can look through the lists of senators and committees and see information about the bills they have voted on. </w:t>
-      </w:r>
-    </w:p>
-    <w:p>
-      <w:pPr>
-        <w:spacing w:line="480" w:lineRule="auto"/>
-      </w:pPr>
-      <w:r>
-        <w:t xml:space="preserve">Users can use the Texas </w:t>
-      </w:r>
-      <w:r>
-        <w:t>Law</w:t>
-      </w:r>
-      <w:r>
-        <w:t xml:space="preserve"> Database to see Senator’s voting records over time, and thus get a better understanding of a senator’s position on issues. </w:t>
-      </w:r>
-      <w:r>
-        <w:t>Voters can then use this information to affect their voting decision.</w:t>
-      </w:r>
-    </w:p>
-    <w:p>
-      <w:pPr>
-        <w:spacing w:line="480" w:lineRule="auto"/>
-      </w:pPr>
-      <w:r>
-        <w:t>Users can see a list of bills that passed or failed and gain a greater understanding of the legal trends for the Senate as a whole.</w:t>
-      </w:r>
-      <w:r>
-        <w:t xml:space="preserve"> </w:t>
-      </w:r>
-      <w:r>
-        <w:t xml:space="preserve">Users in the political field can </w:t>
-      </w:r>
-      <w:r>
-        <w:t xml:space="preserve">use </w:t>
-      </w:r>
-      <w:r>
-        <w:t>this information to make informed predictions on proposed bills or bills to be proposed.</w:t>
-      </w:r>
-    </w:p>
-    <w:p>
-      <w:pPr>
-        <w:spacing w:line="480" w:lineRule="auto"/>
-      </w:pPr>
-      <w:r>
-        <w:t>The net effect of this information is to allow voters in Texas to contribute to</w:t>
-      </w:r>
-      <w:r>
-        <w:t xml:space="preserve"> and to learn about the Texas senate, to inject some much needed openness in the democratic process, and to give voters and citizens in Texas the tools to make informed decisions about their Senate.</w:t>
-      </w:r>
-    </w:p>
-    <w:p>
-      <w:pPr>
-        <w:pStyle w:val="Heading1"/>
-      </w:pPr>
-      <w:bookmarkStart w:id="3" w:name="_Toc383084314"/>
-      <w:r>
-        <w:lastRenderedPageBreak/>
+        <w:t xml:space="preserve">Backend </w:t>
+      </w:r>
+      <w:r>
         <w:t>Design</w:t>
       </w:r>
       <w:bookmarkEnd w:id="3"/>
@@ -2436,7 +2655,7 @@
       <w:pPr>
         <w:pStyle w:val="Heading2"/>
       </w:pPr>
-      <w:bookmarkStart w:id="4" w:name="_Toc383084315"/>
+      <w:bookmarkStart w:id="4" w:name="_Toc384299408"/>
       <w:r>
         <w:t>Design Overview</w:t>
       </w:r>
@@ -2501,27 +2720,14 @@
       <w:r>
         <w:t xml:space="preserve">Figure </w:t>
       </w:r>
-      <w:r>
-        <w:fldChar w:fldCharType="begin"/>
-      </w:r>
-      <w:r>
-        <w:instrText xml:space="preserve"> SEQ Figure \* ARABIC </w:instrText>
-      </w:r>
-      <w:r>
-        <w:fldChar w:fldCharType="separate"/>
-      </w:r>
-      <w:r>
-        <w:rPr>
-          <w:noProof/>
-        </w:rPr>
-        <w:t>1</w:t>
-      </w:r>
-      <w:r>
-        <w:rPr>
-          <w:noProof/>
-        </w:rPr>
-        <w:fldChar w:fldCharType="end"/>
-      </w:r>
+      <w:fldSimple w:instr=" SEQ Figure \* ARABIC ">
+        <w:r>
+          <w:rPr>
+            <w:noProof/>
+          </w:rPr>
+          <w:t>1</w:t>
+        </w:r>
+      </w:fldSimple>
       <w:r>
         <w:t>: UML Overview of Models</w:t>
       </w:r>
@@ -2533,7 +2739,7 @@
         <w:pStyle w:val="Heading2"/>
         <w:spacing w:line="480" w:lineRule="auto"/>
       </w:pPr>
-      <w:bookmarkStart w:id="5" w:name="_Toc383084316"/>
+      <w:bookmarkStart w:id="5" w:name="_Toc384299409"/>
       <w:r>
         <w:lastRenderedPageBreak/>
         <w:t>Django Models</w:t>
@@ -2545,7 +2751,7 @@
         <w:pStyle w:val="Heading3"/>
         <w:spacing w:line="480" w:lineRule="auto"/>
       </w:pPr>
-      <w:bookmarkStart w:id="6" w:name="_Toc383084317"/>
+      <w:bookmarkStart w:id="6" w:name="_Toc384299410"/>
       <w:r>
         <w:t>Senator Model</w:t>
       </w:r>
@@ -2622,7 +2828,7 @@
         <w:pStyle w:val="Heading3"/>
         <w:spacing w:line="480" w:lineRule="auto"/>
       </w:pPr>
-      <w:bookmarkStart w:id="7" w:name="_Toc383084318"/>
+      <w:bookmarkStart w:id="7" w:name="_Toc384299411"/>
       <w:r>
         <w:t>Bill Model</w:t>
       </w:r>
@@ -2712,7 +2918,7 @@
         <w:pStyle w:val="Heading3"/>
         <w:spacing w:line="480" w:lineRule="auto"/>
       </w:pPr>
-      <w:bookmarkStart w:id="8" w:name="_Toc383084319"/>
+      <w:bookmarkStart w:id="8" w:name="_Toc384299412"/>
       <w:r>
         <w:t>Committee Model</w:t>
       </w:r>
@@ -2789,7 +2995,7 @@
         <w:pStyle w:val="Heading3"/>
         <w:spacing w:line="480" w:lineRule="auto"/>
       </w:pPr>
-      <w:bookmarkStart w:id="9" w:name="_Toc383084320"/>
+      <w:bookmarkStart w:id="9" w:name="_Toc384299413"/>
       <w:r>
         <w:t>Vote Model</w:t>
       </w:r>
@@ -2877,7 +3083,7 @@
         <w:pStyle w:val="Heading3"/>
         <w:spacing w:line="480" w:lineRule="auto"/>
       </w:pPr>
-      <w:bookmarkStart w:id="10" w:name="_Toc383084321"/>
+      <w:bookmarkStart w:id="10" w:name="_Toc384299414"/>
       <w:r>
         <w:lastRenderedPageBreak/>
         <w:t>Senator and Bill Relationship</w:t>
@@ -2918,7 +3124,7 @@
         <w:pStyle w:val="Heading3"/>
         <w:spacing w:line="480" w:lineRule="auto"/>
       </w:pPr>
-      <w:bookmarkStart w:id="11" w:name="_Toc383084322"/>
+      <w:bookmarkStart w:id="11" w:name="_Toc384299415"/>
       <w:r>
         <w:t>Senator and Committee Relationship</w:t>
       </w:r>
@@ -2943,7 +3149,7 @@
         <w:pStyle w:val="Heading3"/>
         <w:spacing w:line="480" w:lineRule="auto"/>
       </w:pPr>
-      <w:bookmarkStart w:id="12" w:name="_Toc383084323"/>
+      <w:bookmarkStart w:id="12" w:name="_Toc384299416"/>
       <w:r>
         <w:t>Bill and Committee Relationship</w:t>
       </w:r>
@@ -2960,31 +3166,51 @@
         <w:t>. Therefore, there exists a many to one relationship between bills and committees.</w:t>
       </w:r>
     </w:p>
+    <w:p>
+      <w:pPr>
+        <w:pStyle w:val="Heading3"/>
+        <w:spacing w:line="480" w:lineRule="auto"/>
+      </w:pPr>
+      <w:bookmarkStart w:id="13" w:name="_Toc384299417"/>
+      <w:r>
+        <w:lastRenderedPageBreak/>
+        <w:t>Django Unit Tests</w:t>
+      </w:r>
+      <w:bookmarkEnd w:id="13"/>
+    </w:p>
+    <w:p>
+      <w:pPr>
+        <w:spacing w:line="480" w:lineRule="auto"/>
+      </w:pPr>
+      <w:r>
+        <w:t xml:space="preserve">Django unit tests, found at cs373-idb/idb/tests, aims to comprehensively test the capabilities of the Django model. For each of the models, we first set up a test case for the model by creating, using Django methods, a test member with the desired attributes and relationships. This simulates the way Django itself uses these methods to populate the database. We then use Django’s methods to retrieve a member, and we check that the values in Django’s database match what is expected. In this way, we are able to test Django’s ability to add to and retrieve from the database. </w:t>
+      </w:r>
+    </w:p>
+    <w:p/>
     <w:p>
       <w:pPr>
         <w:pStyle w:val="Heading2"/>
         <w:spacing w:line="480" w:lineRule="auto"/>
       </w:pPr>
-      <w:bookmarkStart w:id="13" w:name="_Toc383084324"/>
-      <w:r>
-        <w:lastRenderedPageBreak/>
+      <w:bookmarkStart w:id="14" w:name="_Toc384299418"/>
+      <w:r>
         <w:t xml:space="preserve">RESTful </w:t>
       </w:r>
       <w:r>
         <w:t>API</w:t>
       </w:r>
-      <w:bookmarkEnd w:id="13"/>
+      <w:bookmarkEnd w:id="14"/>
     </w:p>
     <w:p>
       <w:pPr>
         <w:pStyle w:val="Heading3"/>
         <w:spacing w:line="480" w:lineRule="auto"/>
       </w:pPr>
-      <w:bookmarkStart w:id="14" w:name="_Toc383084325"/>
+      <w:bookmarkStart w:id="15" w:name="_Toc384299419"/>
       <w:r>
         <w:t>JSON</w:t>
       </w:r>
-      <w:bookmarkEnd w:id="14"/>
+      <w:bookmarkEnd w:id="15"/>
     </w:p>
     <w:p>
       <w:pPr>
@@ -3014,11 +3240,11 @@
         <w:pStyle w:val="Heading3"/>
         <w:spacing w:line="480" w:lineRule="auto"/>
       </w:pPr>
-      <w:bookmarkStart w:id="15" w:name="_Toc383084326"/>
+      <w:bookmarkStart w:id="16" w:name="_Toc384299420"/>
       <w:r>
         <w:t>GET</w:t>
       </w:r>
-      <w:bookmarkEnd w:id="15"/>
+      <w:bookmarkEnd w:id="16"/>
     </w:p>
     <w:p>
       <w:r>
@@ -3267,6 +3493,7 @@
           <w:sz w:val="20"/>
           <w:szCs w:val="20"/>
         </w:rPr>
+        <w:lastRenderedPageBreak/>
         <w:t xml:space="preserve">                "name": "Jane Nelson",</w:t>
       </w:r>
     </w:p>
@@ -4173,7 +4400,6 @@
           <w:sz w:val="20"/>
           <w:szCs w:val="20"/>
         </w:rPr>
-        <w:lastRenderedPageBreak/>
         <w:t xml:space="preserve">            }</w:t>
       </w:r>
     </w:p>
@@ -5064,7 +5290,6 @@
         <w:spacing w:line="480" w:lineRule="auto"/>
       </w:pPr>
       <w:r>
-        <w:lastRenderedPageBreak/>
         <w:t>Others</w:t>
       </w:r>
     </w:p>
@@ -5283,11 +5508,12 @@
         <w:pStyle w:val="Heading3"/>
         <w:spacing w:line="480" w:lineRule="auto"/>
       </w:pPr>
-      <w:bookmarkStart w:id="16" w:name="_Toc383084327"/>
-      <w:r>
+      <w:bookmarkStart w:id="17" w:name="_Toc384299421"/>
+      <w:r>
+        <w:lastRenderedPageBreak/>
         <w:t>PUT</w:t>
       </w:r>
-      <w:bookmarkEnd w:id="16"/>
+      <w:bookmarkEnd w:id="17"/>
     </w:p>
     <w:p>
       <w:pPr>
@@ -5627,7 +5853,6 @@
           <w:sz w:val="18"/>
           <w:szCs w:val="18"/>
         </w:rPr>
-        <w:lastRenderedPageBreak/>
         <w:t>+ Response 204</w:t>
       </w:r>
     </w:p>
@@ -5701,11 +5926,11 @@
           <w:szCs w:val="18"/>
         </w:rPr>
       </w:pPr>
-      <w:bookmarkStart w:id="17" w:name="_Toc383084328"/>
+      <w:bookmarkStart w:id="18" w:name="_Toc384299422"/>
       <w:r>
         <w:t>POST</w:t>
       </w:r>
-      <w:bookmarkEnd w:id="17"/>
+      <w:bookmarkEnd w:id="18"/>
     </w:p>
     <w:p>
       <w:pPr>
@@ -5994,6 +6219,7 @@
           <w:sz w:val="18"/>
           <w:szCs w:val="18"/>
         </w:rPr>
+        <w:lastRenderedPageBreak/>
         <w:t>                "committees": [1,2]</w:t>
       </w:r>
     </w:p>
@@ -6038,8 +6264,6 @@
         </w:rPr>
         <w:t>        ]</w:t>
       </w:r>
-      <w:bookmarkStart w:id="18" w:name="_GoBack"/>
-      <w:bookmarkEnd w:id="18"/>
     </w:p>
     <w:p>
       <w:pPr>
@@ -6214,7 +6438,7 @@
           <w:szCs w:val="18"/>
         </w:rPr>
       </w:pPr>
-      <w:bookmarkStart w:id="19" w:name="_Toc383084329"/>
+      <w:bookmarkStart w:id="19" w:name="_Toc384299423"/>
       <w:r>
         <w:t>DELETE</w:t>
       </w:r>
@@ -6262,7 +6486,6 @@
         <w:spacing w:line="480" w:lineRule="auto"/>
       </w:pPr>
       <w:r>
-        <w:lastRenderedPageBreak/>
         <w:t>Others</w:t>
       </w:r>
     </w:p>
@@ -6304,7 +6527,7 @@
         <w:pStyle w:val="Heading3"/>
         <w:spacing w:line="480" w:lineRule="auto"/>
       </w:pPr>
-      <w:bookmarkStart w:id="20" w:name="_Toc383084330"/>
+      <w:bookmarkStart w:id="20" w:name="_Toc384299424"/>
       <w:r>
         <w:t>API Unit Tests</w:t>
       </w:r>
@@ -6339,7 +6562,14 @@
           <w:rFonts w:ascii="Calibri" w:hAnsi="Calibri" w:cs="Calibri"/>
           <w:lang w:val="en"/>
         </w:rPr>
-        <w:t>, found in cs373/idb/tests.py,</w:t>
+        <w:t>, found in cs373-</w:t>
+      </w:r>
+      <w:r>
+        <w:rPr>
+          <w:rFonts w:ascii="Calibri" w:hAnsi="Calibri" w:cs="Calibri"/>
+          <w:lang w:val="en"/>
+        </w:rPr>
+        <w:t>idb/tests.py,</w:t>
       </w:r>
       <w:r>
         <w:rPr>
@@ -6371,7 +6601,15 @@
           <w:lang w:val="en"/>
         </w:rPr>
         <w:tab/>
-        <w:t>In the tests for the POST and PUT HTTP methods, the variable “values” is used with the “json.dumps” function to convert a python list/dictionary into a JSON object to be passed to the client. For the POST method, the response body is a JSON object containing only the id of the new object. For the PUT method, there is no response body check.</w:t>
+        <w:t xml:space="preserve">In the tests for the POST and PUT HTTP methods, the variable “values” is used with the “json.dumps” function to convert a python list/dictionary into a JSON object to be passed to the client. For the POST method, the response body is a JSON object containing only the id of the new object. For </w:t>
+      </w:r>
+      <w:r>
+        <w:rPr>
+          <w:rFonts w:ascii="Calibri" w:hAnsi="Calibri" w:cs="Calibri"/>
+          <w:lang w:val="en"/>
+        </w:rPr>
+        <w:lastRenderedPageBreak/>
+        <w:t>the PUT method, there is no response body check.</w:t>
       </w:r>
     </w:p>
     <w:p>
@@ -6402,40 +6640,1312 @@
     <w:p>
       <w:pPr>
         <w:spacing w:line="480" w:lineRule="auto"/>
-      </w:pPr>
-      <w:r>
         <w:rPr>
           <w:rFonts w:ascii="Calibri" w:hAnsi="Calibri" w:cs="Calibri"/>
           <w:lang w:val="en"/>
         </w:rPr>
+      </w:pPr>
+      <w:r>
+        <w:rPr>
+          <w:rFonts w:ascii="Calibri" w:hAnsi="Calibri" w:cs="Calibri"/>
+          <w:lang w:val="en"/>
+        </w:rPr>
         <w:tab/>
         <w:t>In the tests for the DELETE HTTP methods, there is no “desired_body” or “values” variables as no JSON objects are passed to or from the client.</w:t>
       </w:r>
     </w:p>
     <w:p>
       <w:pPr>
-        <w:pStyle w:val="HTMLPreformatted"/>
-        <w:spacing w:line="270" w:lineRule="atLeast"/>
-        <w:rPr>
-          <w:rFonts w:ascii="Consolas" w:hAnsi="Consolas" w:cs="Consolas"/>
-          <w:color w:val="333333"/>
-          <w:sz w:val="18"/>
-          <w:szCs w:val="18"/>
-        </w:rPr>
-      </w:pPr>
-      <w:r>
-        <w:rPr>
-          <w:rFonts w:ascii="Consolas" w:hAnsi="Consolas" w:cs="Consolas"/>
-          <w:color w:val="333333"/>
-          <w:sz w:val="18"/>
-          <w:szCs w:val="18"/>
-        </w:rPr>
-        <w:t>       </w:t>
+        <w:pStyle w:val="Heading1"/>
+        <w:spacing w:line="480" w:lineRule="auto"/>
+        <w:rPr>
+          <w:lang w:val="en"/>
+        </w:rPr>
+      </w:pPr>
+      <w:bookmarkStart w:id="21" w:name="_Toc384299425"/>
+      <w:r>
+        <w:rPr>
+          <w:lang w:val="en"/>
+        </w:rPr>
+        <w:t>Frontend Design</w:t>
+      </w:r>
+      <w:bookmarkEnd w:id="21"/>
+    </w:p>
+    <w:p>
+      <w:pPr>
+        <w:pStyle w:val="Heading2"/>
+        <w:spacing w:line="480" w:lineRule="auto"/>
+        <w:rPr>
+          <w:lang w:val="en"/>
+        </w:rPr>
+      </w:pPr>
+      <w:bookmarkStart w:id="22" w:name="_Toc384299426"/>
+      <w:r>
+        <w:rPr>
+          <w:lang w:val="en"/>
+        </w:rPr>
+        <w:t>Overview</w:t>
+      </w:r>
+      <w:bookmarkEnd w:id="22"/>
+    </w:p>
+    <w:p>
+      <w:pPr>
+        <w:spacing w:line="480" w:lineRule="auto"/>
+        <w:rPr>
+          <w:lang w:val="en"/>
+        </w:rPr>
+      </w:pPr>
+      <w:r>
+        <w:rPr>
+          <w:lang w:val="en"/>
+        </w:rPr>
+        <w:t xml:space="preserve">The driving idea behind the UI design of the Texas Law Database is clarity. We believe that clear, readily available information best serve our goals for not only a functional, usable website, but also serve our goal to presenting information to voters in an easily accessible way. We believe that an open democracy is best served when citizens have full access to information, and the best way to achieve that is to not hide information, but to display it in the open. To that end, we have, wherever possible, </w:t>
+      </w:r>
+      <w:r>
+        <w:rPr>
+          <w:lang w:val="en"/>
+        </w:rPr>
+        <w:t xml:space="preserve">eschewed complicated menus and hierarchal displays of data and instead opted for a clear, concise view of information. </w:t>
+      </w:r>
+      <w:r>
+        <w:rPr>
+          <w:lang w:val="en"/>
+        </w:rPr>
+        <w:t>Furthermore, we recognize that our website is a tool for the 21</w:t>
+      </w:r>
+      <w:r>
+        <w:rPr>
+          <w:vertAlign w:val="superscript"/>
+          <w:lang w:val="en"/>
+        </w:rPr>
+        <w:t>s</w:t>
+      </w:r>
+      <w:r>
+        <w:rPr>
+          <w:vertAlign w:val="superscript"/>
+          <w:lang w:val="en"/>
+        </w:rPr>
+        <w:t xml:space="preserve">t </w:t>
+      </w:r>
+      <w:r>
+        <w:rPr>
+          <w:lang w:val="en"/>
+        </w:rPr>
+        <w:t>century voter, and with that comes the expectation that our website looks modern, feels modern, and is usable on modern devices, such as phones and tablets. To that end, we have used Twitter Bootstrap as our front end framework. Not only</w:t>
+      </w:r>
+      <w:r>
+        <w:rPr>
+          <w:lang w:val="en"/>
+        </w:rPr>
+        <w:t xml:space="preserve"> does Twitter Bootstrap provide a sleek, intuitive, powerful framework for our frontend, it also provides features such as responsive CSS to allow our website to be used by a variety of devices at a variety of resolutions. With these goals in mind, the following pages will attempt to provide a user perspective on the frontend design of the Texas Law Database</w:t>
+      </w:r>
+    </w:p>
+    <w:p>
+      <w:pPr>
+        <w:pStyle w:val="Heading2"/>
+        <w:spacing w:line="480" w:lineRule="auto"/>
+        <w:rPr>
+          <w:lang w:val="en"/>
+        </w:rPr>
+      </w:pPr>
+      <w:bookmarkStart w:id="23" w:name="_Toc384299427"/>
+      <w:r>
+        <w:rPr>
+          <w:lang w:val="en"/>
+        </w:rPr>
+        <w:lastRenderedPageBreak/>
+        <w:t>Splash Page</w:t>
+      </w:r>
+      <w:bookmarkEnd w:id="23"/>
+    </w:p>
+    <w:p>
+      <w:pPr>
+        <w:keepNext/>
+        <w:spacing w:line="480" w:lineRule="auto"/>
+      </w:pPr>
+      <w:r>
+        <w:rPr>
+          <w:noProof/>
+        </w:rPr>
+        <w:drawing>
+          <wp:inline distT="0" distB="0" distL="0" distR="0" wp14:anchorId="53675854" wp14:editId="37ED5C35">
+            <wp:extent cx="5943600" cy="548640"/>
+            <wp:effectExtent l="38100" t="38100" r="95250" b="99060"/>
+            <wp:docPr id="3" name="Picture 3"/>
+            <wp:cNvGraphicFramePr>
+              <a:graphicFrameLocks xmlns:a="http://schemas.openxmlformats.org/drawingml/2006/main" noChangeAspect="1"/>
+            </wp:cNvGraphicFramePr>
+            <a:graphic xmlns:a="http://schemas.openxmlformats.org/drawingml/2006/main">
+              <a:graphicData uri="http://schemas.openxmlformats.org/drawingml/2006/picture">
+                <pic:pic xmlns:pic="http://schemas.openxmlformats.org/drawingml/2006/picture">
+                  <pic:nvPicPr>
+                    <pic:cNvPr id="0" name="Picture 1"/>
+                    <pic:cNvPicPr>
+                      <a:picLocks noChangeAspect="1" noChangeArrowheads="1"/>
+                    </pic:cNvPicPr>
+                  </pic:nvPicPr>
+                  <pic:blipFill>
+                    <a:blip r:embed="rId16">
+                      <a:extLst>
+                        <a:ext uri="{28A0092B-C50C-407E-A947-70E740481C1C}">
+                          <a14:useLocalDpi xmlns:a14="http://schemas.microsoft.com/office/drawing/2010/main" val="0"/>
+                        </a:ext>
+                      </a:extLst>
+                    </a:blip>
+                    <a:srcRect/>
+                    <a:stretch>
+                      <a:fillRect/>
+                    </a:stretch>
+                  </pic:blipFill>
+                  <pic:spPr bwMode="auto">
+                    <a:xfrm>
+                      <a:off x="0" y="0"/>
+                      <a:ext cx="5943600" cy="548640"/>
+                    </a:xfrm>
+                    <a:prstGeom prst="rect">
+                      <a:avLst/>
+                    </a:prstGeom>
+                    <a:noFill/>
+                    <a:ln>
+                      <a:noFill/>
+                    </a:ln>
+                    <a:effectLst>
+                      <a:outerShdw blurRad="50800" dist="38100" dir="2700000" algn="tl" rotWithShape="0">
+                        <a:prstClr val="black">
+                          <a:alpha val="40000"/>
+                        </a:prstClr>
+                      </a:outerShdw>
+                    </a:effectLst>
+                  </pic:spPr>
+                </pic:pic>
+              </a:graphicData>
+            </a:graphic>
+          </wp:inline>
+        </w:drawing>
+      </w:r>
+    </w:p>
+    <w:p>
+      <w:pPr>
+        <w:pStyle w:val="Caption"/>
+        <w:spacing w:line="480" w:lineRule="auto"/>
+      </w:pPr>
+      <w:r>
+        <w:t xml:space="preserve">Figure </w:t>
+      </w:r>
+      <w:fldSimple w:instr=" SEQ Figure \* ARABIC ">
+        <w:r>
+          <w:rPr>
+            <w:noProof/>
+          </w:rPr>
+          <w:t>2</w:t>
+        </w:r>
+      </w:fldSimple>
+      <w:r>
+        <w:t>: Desktop Splash Page Header</w:t>
+      </w:r>
+    </w:p>
+    <w:p>
+      <w:pPr>
+        <w:spacing w:line="480" w:lineRule="auto"/>
+        <w:rPr>
+          <w:lang w:val="en"/>
+        </w:rPr>
+      </w:pPr>
+      <w:r>
+        <w:rPr>
+          <w:noProof/>
+        </w:rPr>
+        <mc:AlternateContent>
+          <mc:Choice Requires="wps">
+            <w:drawing>
+              <wp:anchor distT="0" distB="0" distL="114300" distR="114300" simplePos="0" relativeHeight="251668480" behindDoc="0" locked="0" layoutInCell="1" allowOverlap="1" wp14:anchorId="44D4EC8D" wp14:editId="612A6DB2">
+                <wp:simplePos x="0" y="0"/>
+                <wp:positionH relativeFrom="column">
+                  <wp:posOffset>0</wp:posOffset>
+                </wp:positionH>
+                <wp:positionV relativeFrom="paragraph">
+                  <wp:posOffset>3884930</wp:posOffset>
+                </wp:positionV>
+                <wp:extent cx="2419350" cy="635"/>
+                <wp:effectExtent l="0" t="0" r="0" b="0"/>
+                <wp:wrapTopAndBottom/>
+                <wp:docPr id="11" name="Text Box 11"/>
+                <wp:cNvGraphicFramePr/>
+                <a:graphic xmlns:a="http://schemas.openxmlformats.org/drawingml/2006/main">
+                  <a:graphicData uri="http://schemas.microsoft.com/office/word/2010/wordprocessingShape">
+                    <wps:wsp>
+                      <wps:cNvSpPr txBox="1"/>
+                      <wps:spPr>
+                        <a:xfrm>
+                          <a:off x="0" y="0"/>
+                          <a:ext cx="2419350" cy="635"/>
+                        </a:xfrm>
+                        <a:prstGeom prst="rect">
+                          <a:avLst/>
+                        </a:prstGeom>
+                        <a:solidFill>
+                          <a:prstClr val="white"/>
+                        </a:solidFill>
+                        <a:ln>
+                          <a:noFill/>
+                        </a:ln>
+                        <a:effectLst/>
+                      </wps:spPr>
+                      <wps:txbx>
+                        <w:txbxContent>
+                          <w:p>
+                            <w:pPr>
+                              <w:pStyle w:val="Caption"/>
+                              <w:rPr>
+                                <w:noProof/>
+                              </w:rPr>
+                            </w:pPr>
+                            <w:r>
+                              <w:t xml:space="preserve">Figure </w:t>
+                            </w:r>
+                            <w:fldSimple w:instr=" SEQ Figure \* ARABIC ">
+                              <w:r>
+                                <w:rPr>
+                                  <w:noProof/>
+                                </w:rPr>
+                                <w:t>3</w:t>
+                              </w:r>
+                            </w:fldSimple>
+                            <w:r>
+                              <w:t>: Splash Header Mobile Unengaged</w:t>
+                            </w:r>
+                          </w:p>
+                        </w:txbxContent>
+                      </wps:txbx>
+                      <wps:bodyPr rot="0" spcFirstLastPara="0" vertOverflow="overflow" horzOverflow="overflow" vert="horz" wrap="square" lIns="0" tIns="0" rIns="0" bIns="0" numCol="1" spcCol="0" rtlCol="0" fromWordArt="0" anchor="t" anchorCtr="0" forceAA="0" compatLnSpc="1">
+                        <a:prstTxWarp prst="textNoShape">
+                          <a:avLst/>
+                        </a:prstTxWarp>
+                        <a:spAutoFit/>
+                      </wps:bodyPr>
+                    </wps:wsp>
+                  </a:graphicData>
+                </a:graphic>
+              </wp:anchor>
+            </w:drawing>
+          </mc:Choice>
+          <mc:Fallback>
+            <w:pict>
+              <v:shape w14:anchorId="44D4EC8D" id="Text Box 11" o:spid="_x0000_s1028" type="#_x0000_t202" style="position:absolute;margin-left:0;margin-top:305.9pt;width:190.5pt;height:.05pt;z-index:251668480;visibility:visible;mso-wrap-style:square;mso-wrap-distance-left:9pt;mso-wrap-distance-top:0;mso-wrap-distance-right:9pt;mso-wrap-distance-bottom:0;mso-position-horizontal:absolute;mso-position-horizontal-relative:text;mso-position-vertical:absolute;mso-position-vertical-relative:text;v-text-anchor:top" o:gfxdata="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" stroked="f">
+                <v:textbox style="mso-fit-shape-to-text:t" inset="0,0,0,0">
+                  <w:txbxContent>
+                    <w:p>
+                      <w:pPr>
+                        <w:pStyle w:val="Caption"/>
+                        <w:rPr>
+                          <w:noProof/>
+                        </w:rPr>
+                      </w:pPr>
+                      <w:r>
+                        <w:t xml:space="preserve">Figure </w:t>
+                      </w:r>
+                      <w:fldSimple w:instr=" SEQ Figure \* ARABIC ">
+                        <w:r>
+                          <w:rPr>
+                            <w:noProof/>
+                          </w:rPr>
+                          <w:t>3</w:t>
+                        </w:r>
+                      </w:fldSimple>
+                      <w:r>
+                        <w:t>: Splash Header Mobile Unengaged</w:t>
+                      </w:r>
+                    </w:p>
+                  </w:txbxContent>
+                </v:textbox>
+                <w10:wrap type="topAndBottom"/>
+              </v:shape>
+            </w:pict>
+          </mc:Fallback>
+        </mc:AlternateContent>
+      </w:r>
+      <w:r>
+        <w:rPr>
+          <w:noProof/>
+        </w:rPr>
+        <w:drawing>
+          <wp:anchor distT="0" distB="0" distL="114300" distR="114300" simplePos="0" relativeHeight="251665408" behindDoc="0" locked="0" layoutInCell="1" allowOverlap="1" wp14:anchorId="585CB79F" wp14:editId="21CB4D65">
+            <wp:simplePos x="0" y="0"/>
+            <wp:positionH relativeFrom="column">
+              <wp:posOffset>0</wp:posOffset>
+            </wp:positionH>
+            <wp:positionV relativeFrom="page">
+              <wp:posOffset>4933950</wp:posOffset>
+            </wp:positionV>
+            <wp:extent cx="2419350" cy="1571625"/>
+            <wp:effectExtent l="38100" t="38100" r="95250" b="104775"/>
+            <wp:wrapTopAndBottom/>
+            <wp:docPr id="8" name="Picture 8"/>
+            <wp:cNvGraphicFramePr>
+              <a:graphicFrameLocks xmlns:a="http://schemas.openxmlformats.org/drawingml/2006/main" noChangeAspect="1"/>
+            </wp:cNvGraphicFramePr>
+            <a:graphic xmlns:a="http://schemas.openxmlformats.org/drawingml/2006/main">
+              <a:graphicData uri="http://schemas.openxmlformats.org/drawingml/2006/picture">
+                <pic:pic xmlns:pic="http://schemas.openxmlformats.org/drawingml/2006/picture">
+                  <pic:nvPicPr>
+                    <pic:cNvPr id="0" name="Picture 5"/>
+                    <pic:cNvPicPr>
+                      <a:picLocks noChangeAspect="1" noChangeArrowheads="1"/>
+                    </pic:cNvPicPr>
+                  </pic:nvPicPr>
+                  <pic:blipFill>
+                    <a:blip r:embed="rId17">
+                      <a:extLst>
+                        <a:ext uri="{28A0092B-C50C-407E-A947-70E740481C1C}">
+                          <a14:useLocalDpi xmlns:a14="http://schemas.microsoft.com/office/drawing/2010/main" val="0"/>
+                        </a:ext>
+                      </a:extLst>
+                    </a:blip>
+                    <a:srcRect/>
+                    <a:stretch>
+                      <a:fillRect/>
+                    </a:stretch>
+                  </pic:blipFill>
+                  <pic:spPr bwMode="auto">
+                    <a:xfrm>
+                      <a:off x="0" y="0"/>
+                      <a:ext cx="2419350" cy="1571625"/>
+                    </a:xfrm>
+                    <a:prstGeom prst="rect">
+                      <a:avLst/>
+                    </a:prstGeom>
+                    <a:noFill/>
+                    <a:ln>
+                      <a:noFill/>
+                    </a:ln>
+                    <a:effectLst>
+                      <a:outerShdw blurRad="50800" dist="38100" dir="2700000" algn="tl" rotWithShape="0">
+                        <a:prstClr val="black">
+                          <a:alpha val="40000"/>
+                        </a:prstClr>
+                      </a:outerShdw>
+                    </a:effectLst>
+                  </pic:spPr>
+                </pic:pic>
+              </a:graphicData>
+            </a:graphic>
+          </wp:anchor>
+        </w:drawing>
+      </w:r>
+      <w:r>
+        <w:rPr>
+          <w:noProof/>
+        </w:rPr>
+        <mc:AlternateContent>
+          <mc:Choice Requires="wps">
+            <w:drawing>
+              <wp:anchor distT="0" distB="0" distL="114300" distR="114300" simplePos="0" relativeHeight="251670528" behindDoc="0" locked="0" layoutInCell="1" allowOverlap="1" wp14:anchorId="6567A3E4" wp14:editId="4F492513">
+                <wp:simplePos x="0" y="0"/>
+                <wp:positionH relativeFrom="column">
+                  <wp:posOffset>2476500</wp:posOffset>
+                </wp:positionH>
+                <wp:positionV relativeFrom="paragraph">
+                  <wp:posOffset>4778375</wp:posOffset>
+                </wp:positionV>
+                <wp:extent cx="2651760" cy="635"/>
+                <wp:effectExtent l="0" t="0" r="0" b="0"/>
+                <wp:wrapTopAndBottom/>
+                <wp:docPr id="12" name="Text Box 12"/>
+                <wp:cNvGraphicFramePr/>
+                <a:graphic xmlns:a="http://schemas.openxmlformats.org/drawingml/2006/main">
+                  <a:graphicData uri="http://schemas.microsoft.com/office/word/2010/wordprocessingShape">
+                    <wps:wsp>
+                      <wps:cNvSpPr txBox="1"/>
+                      <wps:spPr>
+                        <a:xfrm>
+                          <a:off x="0" y="0"/>
+                          <a:ext cx="2651760" cy="635"/>
+                        </a:xfrm>
+                        <a:prstGeom prst="rect">
+                          <a:avLst/>
+                        </a:prstGeom>
+                        <a:solidFill>
+                          <a:prstClr val="white"/>
+                        </a:solidFill>
+                        <a:ln>
+                          <a:noFill/>
+                        </a:ln>
+                        <a:effectLst/>
+                      </wps:spPr>
+                      <wps:txbx>
+                        <w:txbxContent>
+                          <w:p>
+                            <w:pPr>
+                              <w:pStyle w:val="Caption"/>
+                              <w:rPr>
+                                <w:noProof/>
+                              </w:rPr>
+                            </w:pPr>
+                            <w:r>
+                              <w:t xml:space="preserve">Figure </w:t>
+                            </w:r>
+                            <w:fldSimple w:instr=" SEQ Figure \* ARABIC ">
+                              <w:r>
+                                <w:rPr>
+                                  <w:noProof/>
+                                </w:rPr>
+                                <w:t>4</w:t>
+                              </w:r>
+                            </w:fldSimple>
+                            <w:r>
+                              <w:t>: Splash Header Mobile Engaged</w:t>
+                            </w:r>
+                          </w:p>
+                        </w:txbxContent>
+                      </wps:txbx>
+                      <wps:bodyPr rot="0" spcFirstLastPara="0" vertOverflow="overflow" horzOverflow="overflow" vert="horz" wrap="square" lIns="0" tIns="0" rIns="0" bIns="0" numCol="1" spcCol="0" rtlCol="0" fromWordArt="0" anchor="t" anchorCtr="0" forceAA="0" compatLnSpc="1">
+                        <a:prstTxWarp prst="textNoShape">
+                          <a:avLst/>
+                        </a:prstTxWarp>
+                        <a:spAutoFit/>
+                      </wps:bodyPr>
+                    </wps:wsp>
+                  </a:graphicData>
+                </a:graphic>
+              </wp:anchor>
+            </w:drawing>
+          </mc:Choice>
+          <mc:Fallback>
+            <w:pict>
+              <v:shape w14:anchorId="6567A3E4" id="Text Box 12" o:spid="_x0000_s1029" type="#_x0000_t202" style="position:absolute;margin-left:195pt;margin-top:376.25pt;width:208.8pt;height:.05pt;z-index:251670528;visibility:visible;mso-wrap-style:square;mso-wrap-distance-left:9pt;mso-wrap-distance-top:0;mso-wrap-distance-right:9pt;mso-wrap-distance-bottom:0;mso-position-horizontal:absolute;mso-position-horizontal-relative:text;mso-position-vertical:absolute;mso-position-vertical-relative:text;v-text-anchor:top" o:gfxdata="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" stroked="f">
+                <v:textbox style="mso-fit-shape-to-text:t" inset="0,0,0,0">
+                  <w:txbxContent>
+                    <w:p>
+                      <w:pPr>
+                        <w:pStyle w:val="Caption"/>
+                        <w:rPr>
+                          <w:noProof/>
+                        </w:rPr>
+                      </w:pPr>
+                      <w:r>
+                        <w:t xml:space="preserve">Figure </w:t>
+                      </w:r>
+                      <w:fldSimple w:instr=" SEQ Figure \* ARABIC ">
+                        <w:r>
+                          <w:rPr>
+                            <w:noProof/>
+                          </w:rPr>
+                          <w:t>4</w:t>
+                        </w:r>
+                      </w:fldSimple>
+                      <w:r>
+                        <w:t>: Splash Header Mobile Engaged</w:t>
+                      </w:r>
+                    </w:p>
+                  </w:txbxContent>
+                </v:textbox>
+                <w10:wrap type="topAndBottom"/>
+              </v:shape>
+            </w:pict>
+          </mc:Fallback>
+        </mc:AlternateContent>
+      </w:r>
+      <w:r>
+        <w:rPr>
+          <w:noProof/>
+        </w:rPr>
+        <w:drawing>
+          <wp:anchor distT="0" distB="0" distL="114300" distR="114300" simplePos="0" relativeHeight="251666432" behindDoc="0" locked="0" layoutInCell="1" allowOverlap="1" wp14:anchorId="746BCD71" wp14:editId="0F64D3E4">
+            <wp:simplePos x="0" y="0"/>
+            <wp:positionH relativeFrom="column">
+              <wp:posOffset>2476500</wp:posOffset>
+            </wp:positionH>
+            <wp:positionV relativeFrom="page">
+              <wp:posOffset>4930140</wp:posOffset>
+            </wp:positionV>
+            <wp:extent cx="2651760" cy="2468880"/>
+            <wp:effectExtent l="38100" t="38100" r="91440" b="102870"/>
+            <wp:wrapTopAndBottom/>
+            <wp:docPr id="7" name="Picture 7"/>
+            <wp:cNvGraphicFramePr>
+              <a:graphicFrameLocks xmlns:a="http://schemas.openxmlformats.org/drawingml/2006/main" noChangeAspect="1"/>
+            </wp:cNvGraphicFramePr>
+            <a:graphic xmlns:a="http://schemas.openxmlformats.org/drawingml/2006/main">
+              <a:graphicData uri="http://schemas.openxmlformats.org/drawingml/2006/picture">
+                <pic:pic xmlns:pic="http://schemas.openxmlformats.org/drawingml/2006/picture">
+                  <pic:nvPicPr>
+                    <pic:cNvPr id="0" name="Picture 4"/>
+                    <pic:cNvPicPr>
+                      <a:picLocks noChangeAspect="1" noChangeArrowheads="1"/>
+                    </pic:cNvPicPr>
+                  </pic:nvPicPr>
+                  <pic:blipFill>
+                    <a:blip r:embed="rId18">
+                      <a:extLst>
+                        <a:ext uri="{28A0092B-C50C-407E-A947-70E740481C1C}">
+                          <a14:useLocalDpi xmlns:a14="http://schemas.microsoft.com/office/drawing/2010/main" val="0"/>
+                        </a:ext>
+                      </a:extLst>
+                    </a:blip>
+                    <a:srcRect/>
+                    <a:stretch>
+                      <a:fillRect/>
+                    </a:stretch>
+                  </pic:blipFill>
+                  <pic:spPr bwMode="auto">
+                    <a:xfrm>
+                      <a:off x="0" y="0"/>
+                      <a:ext cx="2651760" cy="2468880"/>
+                    </a:xfrm>
+                    <a:prstGeom prst="rect">
+                      <a:avLst/>
+                    </a:prstGeom>
+                    <a:noFill/>
+                    <a:ln>
+                      <a:noFill/>
+                    </a:ln>
+                    <a:effectLst>
+                      <a:outerShdw blurRad="50800" dist="38100" dir="2700000" algn="tl" rotWithShape="0">
+                        <a:prstClr val="black">
+                          <a:alpha val="40000"/>
+                        </a:prstClr>
+                      </a:outerShdw>
+                    </a:effectLst>
+                  </pic:spPr>
+                </pic:pic>
+              </a:graphicData>
+            </a:graphic>
+          </wp:anchor>
+        </w:drawing>
+      </w:r>
+      <w:r>
+        <w:rPr>
+          <w:lang w:val="en"/>
+        </w:rPr>
+        <w:t xml:space="preserve">The first thing a user sees when navigating to the Texas Law Database is the splash page. There, as required, one can see a list of contributors to the project. More importantly, one can see the header, which lists the categories for which the Texas Law Database provides information about, each of which is represented by a Django model. This allows the user to easily and quickly select what they are </w:t>
+      </w:r>
+      <w:r>
+        <w:rPr>
+          <w:lang w:val="en"/>
+        </w:rPr>
+        <w:t xml:space="preserve">immediately interested in, allowing easy navigation to the site’s full capabilities. This header is placed on every page of the Texas Law Database, so that a user can return to the splash page or navigate to any category from any page. </w:t>
+      </w:r>
+    </w:p>
+    <w:p>
+      <w:pPr>
+        <w:spacing w:line="480" w:lineRule="auto"/>
+        <w:rPr>
+          <w:lang w:val="en"/>
+        </w:rPr>
+      </w:pPr>
+      <w:r>
+        <w:rPr>
+          <w:lang w:val="en"/>
+        </w:rPr>
+        <w:lastRenderedPageBreak/>
+        <w:t>Here already, we can see the power of Twitter Bootstrap. The header is preserved in function on mobile devices, and we see that the menu collapses into a touchable element. In this way, mobile users can still have the full functionality of the header without sacrificing valuable mobile screen real estate.</w:t>
+      </w:r>
+    </w:p>
+    <w:p>
+      <w:pPr>
+        <w:pStyle w:val="Heading2"/>
+        <w:spacing w:line="480" w:lineRule="auto"/>
+        <w:rPr>
+          <w:lang w:val="en"/>
+        </w:rPr>
+      </w:pPr>
+      <w:r>
+        <w:rPr>
+          <w:lang w:val="en"/>
+        </w:rPr>
+        <w:t>Senators View</w:t>
+      </w:r>
+    </w:p>
+    <w:p>
+      <w:pPr>
+        <w:keepNext/>
+        <w:spacing w:line="480" w:lineRule="auto"/>
+      </w:pPr>
+      <w:r>
+        <w:rPr>
+          <w:noProof/>
+        </w:rPr>
+        <w:drawing>
+          <wp:inline distT="0" distB="0" distL="0" distR="0" wp14:anchorId="23BD533E" wp14:editId="0117B882">
+            <wp:extent cx="5934075" cy="2228850"/>
+            <wp:effectExtent l="0" t="0" r="9525" b="0"/>
+            <wp:docPr id="13" name="Picture 13"/>
+            <wp:cNvGraphicFramePr>
+              <a:graphicFrameLocks xmlns:a="http://schemas.openxmlformats.org/drawingml/2006/main" noChangeAspect="1"/>
+            </wp:cNvGraphicFramePr>
+            <a:graphic xmlns:a="http://schemas.openxmlformats.org/drawingml/2006/main">
+              <a:graphicData uri="http://schemas.openxmlformats.org/drawingml/2006/picture">
+                <pic:pic xmlns:pic="http://schemas.openxmlformats.org/drawingml/2006/picture">
+                  <pic:nvPicPr>
+                    <pic:cNvPr id="0" name="Picture 6"/>
+                    <pic:cNvPicPr>
+                      <a:picLocks noChangeAspect="1" noChangeArrowheads="1"/>
+                    </pic:cNvPicPr>
+                  </pic:nvPicPr>
+                  <pic:blipFill>
+                    <a:blip r:embed="rId19">
+                      <a:extLst>
+                        <a:ext uri="{28A0092B-C50C-407E-A947-70E740481C1C}">
+                          <a14:useLocalDpi xmlns:a14="http://schemas.microsoft.com/office/drawing/2010/main" val="0"/>
+                        </a:ext>
+                      </a:extLst>
+                    </a:blip>
+                    <a:srcRect/>
+                    <a:stretch>
+                      <a:fillRect/>
+                    </a:stretch>
+                  </pic:blipFill>
+                  <pic:spPr bwMode="auto">
+                    <a:xfrm>
+                      <a:off x="0" y="0"/>
+                      <a:ext cx="5934075" cy="2228850"/>
+                    </a:xfrm>
+                    <a:prstGeom prst="rect">
+                      <a:avLst/>
+                    </a:prstGeom>
+                    <a:noFill/>
+                    <a:ln>
+                      <a:noFill/>
+                    </a:ln>
+                  </pic:spPr>
+                </pic:pic>
+              </a:graphicData>
+            </a:graphic>
+          </wp:inline>
+        </w:drawing>
+      </w:r>
+    </w:p>
+    <w:p>
+      <w:pPr>
+        <w:pStyle w:val="Caption"/>
+      </w:pPr>
+      <w:r>
+        <w:t xml:space="preserve">Figure </w:t>
+      </w:r>
+      <w:fldSimple w:instr=" SEQ Figure \* ARABIC ">
+        <w:r>
+          <w:rPr>
+            <w:noProof/>
+          </w:rPr>
+          <w:t>5</w:t>
+        </w:r>
+      </w:fldSimple>
+      <w:r>
+        <w:t>: Senators Overview Page</w:t>
+      </w:r>
+    </w:p>
+    <w:p>
+      <w:pPr>
+        <w:pStyle w:val="Heading3"/>
+        <w:spacing w:line="480" w:lineRule="auto"/>
+        <w:rPr>
+          <w:lang w:val="en"/>
+        </w:rPr>
+      </w:pPr>
+      <w:r>
+        <w:rPr>
+          <w:lang w:val="en"/>
+        </w:rPr>
+        <w:t>Overview Page</w:t>
+      </w:r>
+    </w:p>
+    <w:p>
+      <w:pPr>
+        <w:spacing w:line="480" w:lineRule="auto"/>
+        <w:rPr>
+          <w:lang w:val="en"/>
+        </w:rPr>
+      </w:pPr>
+      <w:r>
+        <w:rPr>
+          <w:lang w:val="en"/>
+        </w:rPr>
+        <w:t xml:space="preserve"> </w:t>
+      </w:r>
+      <w:r>
+        <w:rPr>
+          <w:lang w:val="en"/>
+        </w:rPr>
+        <w:t>Navigating to the senators page (at texaslawdb.heroku.com/senators or from clicking on the senators link in the header) brings us to the senator overview page. Here, we list the members of the Texas Senate of the current legislature and display their picture, taken from their Twitter profile. Not only is this source of pictures programmatically easier, this allows voters to visually search for their senator in a way that they are already used to through twitter. This way, voters already familiar with their senator can easily, through recognition of familiar visual cues, navigate to the page of the senator they’re interested in.</w:t>
+      </w:r>
+    </w:p>
+    <w:p>
+      <w:pPr>
+        <w:pStyle w:val="Heading3"/>
+        <w:spacing w:line="480" w:lineRule="auto"/>
+        <w:rPr>
+          <w:lang w:val="en"/>
+        </w:rPr>
+      </w:pPr>
+      <w:r>
+        <w:rPr>
+          <w:lang w:val="en"/>
+        </w:rPr>
+        <w:lastRenderedPageBreak/>
+        <w:t>Individual Page</w:t>
+      </w:r>
+    </w:p>
+    <w:p>
+      <w:pPr>
+        <w:spacing w:line="480" w:lineRule="auto"/>
+        <w:rPr>
+          <w:lang w:val="en"/>
+        </w:rPr>
+      </w:pPr>
+      <w:r>
+        <w:rPr>
+          <w:noProof/>
+        </w:rPr>
+        <mc:AlternateContent>
+          <mc:Choice Requires="wps">
+            <w:drawing>
+              <wp:anchor distT="0" distB="0" distL="114300" distR="114300" simplePos="0" relativeHeight="251673600" behindDoc="0" locked="0" layoutInCell="1" allowOverlap="1" wp14:anchorId="63F5FC83" wp14:editId="7474B324">
+                <wp:simplePos x="0" y="0"/>
+                <wp:positionH relativeFrom="column">
+                  <wp:posOffset>0</wp:posOffset>
+                </wp:positionH>
+                <wp:positionV relativeFrom="paragraph">
+                  <wp:posOffset>3061335</wp:posOffset>
+                </wp:positionV>
+                <wp:extent cx="4062730" cy="635"/>
+                <wp:effectExtent l="0" t="0" r="0" b="0"/>
+                <wp:wrapSquare wrapText="bothSides"/>
+                <wp:docPr id="17" name="Text Box 17"/>
+                <wp:cNvGraphicFramePr/>
+                <a:graphic xmlns:a="http://schemas.openxmlformats.org/drawingml/2006/main">
+                  <a:graphicData uri="http://schemas.microsoft.com/office/word/2010/wordprocessingShape">
+                    <wps:wsp>
+                      <wps:cNvSpPr txBox="1"/>
+                      <wps:spPr>
+                        <a:xfrm>
+                          <a:off x="0" y="0"/>
+                          <a:ext cx="4062730" cy="635"/>
+                        </a:xfrm>
+                        <a:prstGeom prst="rect">
+                          <a:avLst/>
+                        </a:prstGeom>
+                        <a:solidFill>
+                          <a:prstClr val="white"/>
+                        </a:solidFill>
+                        <a:ln>
+                          <a:noFill/>
+                        </a:ln>
+                        <a:effectLst/>
+                      </wps:spPr>
+                      <wps:txbx>
+                        <w:txbxContent>
+                          <w:p>
+                            <w:pPr>
+                              <w:pStyle w:val="Caption"/>
+                              <w:rPr>
+                                <w:noProof/>
+                              </w:rPr>
+                            </w:pPr>
+                            <w:r>
+                              <w:t xml:space="preserve">Figure </w:t>
+                            </w:r>
+                            <w:fldSimple w:instr=" SEQ Figure \* ARABIC ">
+                              <w:r>
+                                <w:rPr>
+                                  <w:noProof/>
+                                </w:rPr>
+                                <w:t>6</w:t>
+                              </w:r>
+                            </w:fldSimple>
+                            <w:r>
+                              <w:t>: Senator Attribute View</w:t>
+                            </w:r>
+                          </w:p>
+                        </w:txbxContent>
+                      </wps:txbx>
+                      <wps:bodyPr rot="0" spcFirstLastPara="0" vertOverflow="overflow" horzOverflow="overflow" vert="horz" wrap="square" lIns="0" tIns="0" rIns="0" bIns="0" numCol="1" spcCol="0" rtlCol="0" fromWordArt="0" anchor="t" anchorCtr="0" forceAA="0" compatLnSpc="1">
+                        <a:prstTxWarp prst="textNoShape">
+                          <a:avLst/>
+                        </a:prstTxWarp>
+                        <a:spAutoFit/>
+                      </wps:bodyPr>
+                    </wps:wsp>
+                  </a:graphicData>
+                </a:graphic>
+              </wp:anchor>
+            </w:drawing>
+          </mc:Choice>
+          <mc:Fallback>
+            <w:pict>
+              <v:shape w14:anchorId="63F5FC83" id="Text Box 17" o:spid="_x0000_s1030" type="#_x0000_t202" style="position:absolute;margin-left:0;margin-top:241.05pt;width:319.9pt;height:.05pt;z-index:251673600;visibility:visible;mso-wrap-style:square;mso-wrap-distance-left:9pt;mso-wrap-distance-top:0;mso-wrap-distance-right:9pt;mso-wrap-distance-bottom:0;mso-position-horizontal:absolute;mso-position-horizontal-relative:text;mso-position-vertical:absolute;mso-position-vertical-relative:text;v-text-anchor:top" o:gfxdata="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" stroked="f">
+                <v:textbox style="mso-fit-shape-to-text:t" inset="0,0,0,0">
+                  <w:txbxContent>
+                    <w:p>
+                      <w:pPr>
+                        <w:pStyle w:val="Caption"/>
+                        <w:rPr>
+                          <w:noProof/>
+                        </w:rPr>
+                      </w:pPr>
+                      <w:r>
+                        <w:t xml:space="preserve">Figure </w:t>
+                      </w:r>
+                      <w:fldSimple w:instr=" SEQ Figure \* ARABIC ">
+                        <w:r>
+                          <w:rPr>
+                            <w:noProof/>
+                          </w:rPr>
+                          <w:t>6</w:t>
+                        </w:r>
+                      </w:fldSimple>
+                      <w:r>
+                        <w:t>: Senator Attribute View</w:t>
+                      </w:r>
+                    </w:p>
+                  </w:txbxContent>
+                </v:textbox>
+                <w10:wrap type="square"/>
+              </v:shape>
+            </w:pict>
+          </mc:Fallback>
+        </mc:AlternateContent>
+      </w:r>
+      <w:r>
+        <w:rPr>
+          <w:noProof/>
+        </w:rPr>
+        <w:drawing>
+          <wp:anchor distT="0" distB="0" distL="114300" distR="114300" simplePos="0" relativeHeight="251671552" behindDoc="0" locked="0" layoutInCell="1" allowOverlap="1" wp14:anchorId="505A8D8B" wp14:editId="645703BF">
+            <wp:simplePos x="0" y="0"/>
+            <wp:positionH relativeFrom="column">
+              <wp:posOffset>0</wp:posOffset>
+            </wp:positionH>
+            <wp:positionV relativeFrom="paragraph">
+              <wp:posOffset>3810</wp:posOffset>
+            </wp:positionV>
+            <wp:extent cx="4063008" cy="3000375"/>
+            <wp:effectExtent l="38100" t="38100" r="90170" b="85725"/>
+            <wp:wrapSquare wrapText="bothSides"/>
+            <wp:docPr id="15" name="Picture 15"/>
+            <wp:cNvGraphicFramePr>
+              <a:graphicFrameLocks xmlns:a="http://schemas.openxmlformats.org/drawingml/2006/main" noChangeAspect="1"/>
+            </wp:cNvGraphicFramePr>
+            <a:graphic xmlns:a="http://schemas.openxmlformats.org/drawingml/2006/main">
+              <a:graphicData uri="http://schemas.openxmlformats.org/drawingml/2006/picture">
+                <pic:pic xmlns:pic="http://schemas.openxmlformats.org/drawingml/2006/picture">
+                  <pic:nvPicPr>
+                    <pic:cNvPr id="0" name="Picture 8"/>
+                    <pic:cNvPicPr>
+                      <a:picLocks noChangeAspect="1" noChangeArrowheads="1"/>
+                    </pic:cNvPicPr>
+                  </pic:nvPicPr>
+                  <pic:blipFill>
+                    <a:blip r:embed="rId20">
+                      <a:extLst>
+                        <a:ext uri="{28A0092B-C50C-407E-A947-70E740481C1C}">
+                          <a14:useLocalDpi xmlns:a14="http://schemas.microsoft.com/office/drawing/2010/main" val="0"/>
+                        </a:ext>
+                      </a:extLst>
+                    </a:blip>
+                    <a:srcRect/>
+                    <a:stretch>
+                      <a:fillRect/>
+                    </a:stretch>
+                  </pic:blipFill>
+                  <pic:spPr bwMode="auto">
+                    <a:xfrm>
+                      <a:off x="0" y="0"/>
+                      <a:ext cx="4063008" cy="3000375"/>
+                    </a:xfrm>
+                    <a:prstGeom prst="rect">
+                      <a:avLst/>
+                    </a:prstGeom>
+                    <a:noFill/>
+                    <a:ln>
+                      <a:noFill/>
+                    </a:ln>
+                    <a:effectLst>
+                      <a:outerShdw blurRad="50800" dist="38100" dir="2700000" algn="tl" rotWithShape="0">
+                        <a:prstClr val="black">
+                          <a:alpha val="40000"/>
+                        </a:prstClr>
+                      </a:outerShdw>
+                    </a:effectLst>
+                  </pic:spPr>
+                </pic:pic>
+              </a:graphicData>
+            </a:graphic>
+            <wp14:sizeRelH relativeFrom="page">
+              <wp14:pctWidth>0</wp14:pctWidth>
+            </wp14:sizeRelH>
+            <wp14:sizeRelV relativeFrom="page">
+              <wp14:pctHeight>0</wp14:pctHeight>
+            </wp14:sizeRelV>
+          </wp:anchor>
+        </w:drawing>
+      </w:r>
+      <w:r>
+        <w:rPr>
+          <w:lang w:val="en"/>
+        </w:rPr>
+        <w:t xml:space="preserve">Navigating to an individual senator’s page from the overview page brings us to this view. Here, we can see an individual senator’s district, party, legislative experience, occupation, </w:t>
+      </w:r>
+      <w:r>
+        <w:rPr>
+          <w:lang w:val="en"/>
+        </w:rPr>
+        <w:t>committee membership, and address. These attributes are all contained in the Django model, and provide valuable information to voters interested in a legislator.</w:t>
+      </w:r>
+      <w:r>
+        <w:rPr>
+          <w:lang w:val="en"/>
+        </w:rPr>
+        <w:t xml:space="preserve"> The committee membership in particular is modeled entirely through Django, and links to those committees from a senator’s individual page will bring you to the individual page for the committee.</w:t>
+      </w:r>
+    </w:p>
+    <w:p>
+      <w:pPr>
+        <w:keepNext/>
+        <w:spacing w:line="480" w:lineRule="auto"/>
+      </w:pPr>
+      <w:r>
+        <w:rPr>
+          <w:noProof/>
+        </w:rPr>
+        <w:lastRenderedPageBreak/>
+        <w:drawing>
+          <wp:inline distT="0" distB="0" distL="0" distR="0" wp14:anchorId="037C23A2" wp14:editId="3256920B">
+            <wp:extent cx="5486400" cy="3258376"/>
+            <wp:effectExtent l="38100" t="38100" r="95250" b="94615"/>
+            <wp:docPr id="16" name="Picture 16"/>
+            <wp:cNvGraphicFramePr>
+              <a:graphicFrameLocks xmlns:a="http://schemas.openxmlformats.org/drawingml/2006/main" noChangeAspect="1"/>
+            </wp:cNvGraphicFramePr>
+            <a:graphic xmlns:a="http://schemas.openxmlformats.org/drawingml/2006/main">
+              <a:graphicData uri="http://schemas.openxmlformats.org/drawingml/2006/picture">
+                <pic:pic xmlns:pic="http://schemas.openxmlformats.org/drawingml/2006/picture">
+                  <pic:nvPicPr>
+                    <pic:cNvPr id="0" name="Picture 9"/>
+                    <pic:cNvPicPr>
+                      <a:picLocks noChangeAspect="1" noChangeArrowheads="1"/>
+                    </pic:cNvPicPr>
+                  </pic:nvPicPr>
+                  <pic:blipFill>
+                    <a:blip r:embed="rId21">
+                      <a:extLst>
+                        <a:ext uri="{28A0092B-C50C-407E-A947-70E740481C1C}">
+                          <a14:useLocalDpi xmlns:a14="http://schemas.microsoft.com/office/drawing/2010/main" val="0"/>
+                        </a:ext>
+                      </a:extLst>
+                    </a:blip>
+                    <a:srcRect/>
+                    <a:stretch>
+                      <a:fillRect/>
+                    </a:stretch>
+                  </pic:blipFill>
+                  <pic:spPr bwMode="auto">
+                    <a:xfrm>
+                      <a:off x="0" y="0"/>
+                      <a:ext cx="5497570" cy="3265010"/>
+                    </a:xfrm>
+                    <a:prstGeom prst="rect">
+                      <a:avLst/>
+                    </a:prstGeom>
+                    <a:noFill/>
+                    <a:ln>
+                      <a:noFill/>
+                    </a:ln>
+                    <a:effectLst>
+                      <a:outerShdw blurRad="50800" dist="38100" dir="2700000" algn="tl" rotWithShape="0">
+                        <a:prstClr val="black">
+                          <a:alpha val="40000"/>
+                        </a:prstClr>
+                      </a:outerShdw>
+                    </a:effectLst>
+                  </pic:spPr>
+                </pic:pic>
+              </a:graphicData>
+            </a:graphic>
+          </wp:inline>
+        </w:drawing>
+      </w:r>
+    </w:p>
+    <w:p>
+      <w:pPr>
+        <w:pStyle w:val="Caption"/>
+      </w:pPr>
+      <w:r>
+        <w:t xml:space="preserve">Figure </w:t>
+      </w:r>
+      <w:fldSimple w:instr=" SEQ Figure \* ARABIC ">
+        <w:r>
+          <w:rPr>
+            <w:noProof/>
+          </w:rPr>
+          <w:t>7</w:t>
+        </w:r>
+      </w:fldSimple>
+      <w:r>
+        <w:t>: Senator Social Media View</w:t>
+      </w:r>
+    </w:p>
+    <w:p>
+      <w:pPr>
+        <w:spacing w:line="480" w:lineRule="auto"/>
+        <w:rPr>
+          <w:lang w:val="en"/>
+        </w:rPr>
+      </w:pPr>
+      <w:r>
+        <w:rPr>
+          <w:lang w:val="en"/>
+        </w:rPr>
+        <w:t>Scrolling down further brings us to the social media feeds of the legislators. We believe that there is no better tool in the 21</w:t>
+      </w:r>
+      <w:r>
+        <w:rPr>
+          <w:vertAlign w:val="superscript"/>
+          <w:lang w:val="en"/>
+        </w:rPr>
+        <w:t>st</w:t>
+      </w:r>
+      <w:r>
+        <w:rPr>
+          <w:lang w:val="en"/>
+        </w:rPr>
+        <w:t xml:space="preserve"> century for voters to interact with their legislators than through social media. An open social media platform allows voters to connect with legislators on an unprecedented basis. In many cases, legislators themselves will run their own social media operations, allowing voters ready access to their legislators’ thoughts and actions in a nearly unrestricted way. Since social media is so important to our goal of furthering an open-source democracy, we have given it great prominence on our senators’ pages. We hope that voters can use our website to learn about their legislators’ actions from us, and interact with them without having to leave our website. This way, we give users all the tools they need to interact with their legislators, and open up democracy beyond what information they can get from traditional media sources.</w:t>
+      </w:r>
+    </w:p>
+    <w:p>
+      <w:pPr>
+        <w:pStyle w:val="Heading2"/>
+        <w:rPr>
+          <w:lang w:val="en"/>
+        </w:rPr>
+      </w:pPr>
+      <w:r>
+        <w:rPr>
+          <w:lang w:val="en"/>
+        </w:rPr>
+        <w:lastRenderedPageBreak/>
+        <w:t>Bills</w:t>
+      </w:r>
+    </w:p>
+    <w:p>
+      <w:pPr>
+        <w:keepNext/>
+      </w:pPr>
+      <w:r>
+        <w:rPr>
+          <w:noProof/>
+        </w:rPr>
+        <w:drawing>
+          <wp:inline distT="0" distB="0" distL="0" distR="0" wp14:anchorId="2768EE0B" wp14:editId="44763CEB">
+            <wp:extent cx="5943600" cy="2009775"/>
+            <wp:effectExtent l="38100" t="38100" r="95250" b="104775"/>
+            <wp:docPr id="18" name="Picture 18"/>
+            <wp:cNvGraphicFramePr>
+              <a:graphicFrameLocks xmlns:a="http://schemas.openxmlformats.org/drawingml/2006/main" noChangeAspect="1"/>
+            </wp:cNvGraphicFramePr>
+            <a:graphic xmlns:a="http://schemas.openxmlformats.org/drawingml/2006/main">
+              <a:graphicData uri="http://schemas.openxmlformats.org/drawingml/2006/picture">
+                <pic:pic xmlns:pic="http://schemas.openxmlformats.org/drawingml/2006/picture">
+                  <pic:nvPicPr>
+                    <pic:cNvPr id="0" name="Picture 10"/>
+                    <pic:cNvPicPr>
+                      <a:picLocks noChangeAspect="1" noChangeArrowheads="1"/>
+                    </pic:cNvPicPr>
+                  </pic:nvPicPr>
+                  <pic:blipFill>
+                    <a:blip r:embed="rId22">
+                      <a:extLst>
+                        <a:ext uri="{28A0092B-C50C-407E-A947-70E740481C1C}">
+                          <a14:useLocalDpi xmlns:a14="http://schemas.microsoft.com/office/drawing/2010/main" val="0"/>
+                        </a:ext>
+                      </a:extLst>
+                    </a:blip>
+                    <a:srcRect/>
+                    <a:stretch>
+                      <a:fillRect/>
+                    </a:stretch>
+                  </pic:blipFill>
+                  <pic:spPr bwMode="auto">
+                    <a:xfrm>
+                      <a:off x="0" y="0"/>
+                      <a:ext cx="5943600" cy="2009775"/>
+                    </a:xfrm>
+                    <a:prstGeom prst="rect">
+                      <a:avLst/>
+                    </a:prstGeom>
+                    <a:noFill/>
+                    <a:ln>
+                      <a:noFill/>
+                    </a:ln>
+                    <a:effectLst>
+                      <a:outerShdw blurRad="50800" dist="38100" dir="2700000" algn="tl" rotWithShape="0">
+                        <a:prstClr val="black">
+                          <a:alpha val="40000"/>
+                        </a:prstClr>
+                      </a:outerShdw>
+                    </a:effectLst>
+                  </pic:spPr>
+                </pic:pic>
+              </a:graphicData>
+            </a:graphic>
+          </wp:inline>
+        </w:drawing>
+      </w:r>
+    </w:p>
+    <w:p>
+      <w:pPr>
+        <w:pStyle w:val="Caption"/>
+      </w:pPr>
+      <w:r>
+        <w:t xml:space="preserve">Figure </w:t>
+      </w:r>
+      <w:fldSimple w:instr=" SEQ Figure \* ARABIC ">
+        <w:r>
+          <w:rPr>
+            <w:noProof/>
+          </w:rPr>
+          <w:t>8</w:t>
+        </w:r>
+      </w:fldSimple>
+      <w:r>
+        <w:t>: Individual Bill View</w:t>
+      </w:r>
+    </w:p>
+    <w:p>
+      <w:pPr>
+        <w:spacing w:line="480" w:lineRule="auto"/>
+      </w:pPr>
+      <w:r>
+        <w:t>From the bill view, voters can learn about individual bills. They can see the legislative session to which the bill belongs to, the primary committee through which the bill was passed, the status of the bill, dates regarding the bill, the author to the bill, and a link to the full text of the bill. Of these, the committee and author are modeled through Django, and clicking on those links will bring you to the appropriate page in the Texas Law Database</w:t>
+      </w:r>
+    </w:p>
+    <w:p>
+      <w:pPr>
+        <w:pStyle w:val="Heading2"/>
+        <w:spacing w:line="480" w:lineRule="auto"/>
+        <w:rPr>
+          <w:lang w:val="en"/>
+        </w:rPr>
+      </w:pPr>
+      <w:r>
+        <w:rPr>
+          <w:lang w:val="en"/>
+        </w:rPr>
+        <w:lastRenderedPageBreak/>
+        <w:t>Committees</w:t>
+      </w:r>
+    </w:p>
+    <w:p>
+      <w:pPr>
+        <w:keepNext/>
+      </w:pPr>
+      <w:r>
+        <w:rPr>
+          <w:noProof/>
+        </w:rPr>
+        <w:drawing>
+          <wp:inline distT="0" distB="0" distL="0" distR="0" wp14:anchorId="33E06B24" wp14:editId="330453EF">
+            <wp:extent cx="5943600" cy="3000375"/>
+            <wp:effectExtent l="38100" t="38100" r="95250" b="104775"/>
+            <wp:docPr id="19" name="Picture 19"/>
+            <wp:cNvGraphicFramePr>
+              <a:graphicFrameLocks xmlns:a="http://schemas.openxmlformats.org/drawingml/2006/main" noChangeAspect="1"/>
+            </wp:cNvGraphicFramePr>
+            <a:graphic xmlns:a="http://schemas.openxmlformats.org/drawingml/2006/main">
+              <a:graphicData uri="http://schemas.openxmlformats.org/drawingml/2006/picture">
+                <pic:pic xmlns:pic="http://schemas.openxmlformats.org/drawingml/2006/picture">
+                  <pic:nvPicPr>
+                    <pic:cNvPr id="0" name="Picture 11"/>
+                    <pic:cNvPicPr>
+                      <a:picLocks noChangeAspect="1" noChangeArrowheads="1"/>
+                    </pic:cNvPicPr>
+                  </pic:nvPicPr>
+                  <pic:blipFill>
+                    <a:blip r:embed="rId23">
+                      <a:extLst>
+                        <a:ext uri="{28A0092B-C50C-407E-A947-70E740481C1C}">
+                          <a14:useLocalDpi xmlns:a14="http://schemas.microsoft.com/office/drawing/2010/main" val="0"/>
+                        </a:ext>
+                      </a:extLst>
+                    </a:blip>
+                    <a:srcRect/>
+                    <a:stretch>
+                      <a:fillRect/>
+                    </a:stretch>
+                  </pic:blipFill>
+                  <pic:spPr bwMode="auto">
+                    <a:xfrm>
+                      <a:off x="0" y="0"/>
+                      <a:ext cx="5943600" cy="3000375"/>
+                    </a:xfrm>
+                    <a:prstGeom prst="rect">
+                      <a:avLst/>
+                    </a:prstGeom>
+                    <a:noFill/>
+                    <a:ln>
+                      <a:noFill/>
+                    </a:ln>
+                    <a:effectLst>
+                      <a:outerShdw blurRad="50800" dist="38100" dir="2700000" algn="tl" rotWithShape="0">
+                        <a:prstClr val="black">
+                          <a:alpha val="40000"/>
+                        </a:prstClr>
+                      </a:outerShdw>
+                    </a:effectLst>
+                  </pic:spPr>
+                </pic:pic>
+              </a:graphicData>
+            </a:graphic>
+          </wp:inline>
+        </w:drawing>
+      </w:r>
+    </w:p>
+    <w:p>
+      <w:pPr>
+        <w:pStyle w:val="Caption"/>
+        <w:rPr>
+          <w:lang w:val="en"/>
+        </w:rPr>
+      </w:pPr>
+      <w:r>
+        <w:t xml:space="preserve">Figure </w:t>
+      </w:r>
+      <w:fldSimple w:instr=" SEQ Figure \* ARABIC ">
+        <w:r>
+          <w:rPr>
+            <w:noProof/>
+          </w:rPr>
+          <w:t>9</w:t>
+        </w:r>
+      </w:fldSimple>
+      <w:r>
+        <w:t>: Individual Committee View</w:t>
+      </w:r>
+    </w:p>
+    <w:p>
+      <w:pPr>
+        <w:spacing w:line="480" w:lineRule="auto"/>
+        <w:rPr>
+          <w:lang w:val="en"/>
+        </w:rPr>
+      </w:pPr>
+      <w:r>
+        <w:rPr>
+          <w:lang w:val="en"/>
+        </w:rPr>
+        <w:t>Clicking on an individual committee will bring us to this view, where users can learn about the charge of a committee, and see a list of its members. These members are all senators as modeled by our senators model, and c</w:t>
+      </w:r>
+      <w:bookmarkStart w:id="24" w:name="_GoBack"/>
+      <w:bookmarkEnd w:id="24"/>
+      <w:r>
+        <w:rPr>
+          <w:lang w:val="en"/>
+        </w:rPr>
+        <w:t xml:space="preserve">licking on a link to a senator will bring us to the individual page for the senator. </w:t>
       </w:r>
     </w:p>
     <w:sectPr>
-      <w:headerReference w:type="default" r:id="rId16"/>
-      <w:footerReference w:type="default" r:id="rId17"/>
+      <w:headerReference w:type="default" r:id="rId24"/>
+      <w:footerReference w:type="default" r:id="rId25"/>
       <w:pgSz w:w="12240" w:h="15840"/>
       <w:pgMar w:top="1440" w:right="1440" w:bottom="1440" w:left="1440" w:header="720" w:footer="720" w:gutter="0"/>
       <w:pgNumType w:start="0"/>
@@ -6513,7 +8023,7 @@
           <w:rPr>
             <w:noProof/>
           </w:rPr>
-          <w:t>12</w:t>
+          <w:t>19</w:t>
         </w:r>
         <w:r>
           <w:rPr>
@@ -7076,7 +8586,7 @@
   <w:docDefaults>
     <w:rPrDefault>
       <w:rPr>
-        <w:rFonts w:asciiTheme="minorHAnsi" w:eastAsiaTheme="minorHAnsi" w:hAnsiTheme="minorHAnsi" w:cstheme="minorBidi"/>
+        <w:rFonts w:asciiTheme="minorHAnsi" w:eastAsiaTheme="minorEastAsia" w:hAnsiTheme="minorHAnsi" w:cstheme="minorBidi"/>
         <w:sz w:val="22"/>
         <w:szCs w:val="22"/>
         <w:lang w:val="en-US" w:eastAsia="en-US" w:bidi="ar-SA"/>
@@ -7464,6 +8974,7 @@
   <w:style w:type="paragraph" w:default="1" w:styleId="Normal">
     <w:name w:val="Normal"/>
     <w:qFormat/>
+    <w:rsid w:val="00037871"/>
   </w:style>
   <w:style w:type="paragraph" w:styleId="Heading1">
     <w:name w:val="heading 1"/>
@@ -7472,18 +8983,18 @@
     <w:link w:val="Heading1Char"/>
     <w:uiPriority w:val="9"/>
     <w:qFormat/>
-    <w:rsid w:val="00F04A36"/>
+    <w:rsid w:val="00037871"/>
     <w:pPr>
       <w:keepNext/>
       <w:keepLines/>
-      <w:spacing w:before="240" w:after="0"/>
+      <w:spacing w:before="400" w:after="40" w:line="240" w:lineRule="auto"/>
       <w:outlineLvl w:val="0"/>
     </w:pPr>
     <w:rPr>
       <w:rFonts w:asciiTheme="majorHAnsi" w:eastAsiaTheme="majorEastAsia" w:hAnsiTheme="majorHAnsi" w:cstheme="majorBidi"/>
-      <w:color w:val="2E74B5" w:themeColor="accent1" w:themeShade="BF"/>
-      <w:sz w:val="32"/>
-      <w:szCs w:val="32"/>
+      <w:color w:val="1F4E79" w:themeColor="accent1" w:themeShade="80"/>
+      <w:sz w:val="36"/>
+      <w:szCs w:val="36"/>
     </w:rPr>
   </w:style>
   <w:style w:type="paragraph" w:styleId="Heading2">
@@ -7494,18 +9005,18 @@
     <w:uiPriority w:val="9"/>
     <w:unhideWhenUsed/>
     <w:qFormat/>
-    <w:rsid w:val="00F04A36"/>
+    <w:rsid w:val="00037871"/>
     <w:pPr>
       <w:keepNext/>
       <w:keepLines/>
-      <w:spacing w:before="40" w:after="0"/>
+      <w:spacing w:before="40" w:after="0" w:line="240" w:lineRule="auto"/>
       <w:outlineLvl w:val="1"/>
     </w:pPr>
     <w:rPr>
       <w:rFonts w:asciiTheme="majorHAnsi" w:eastAsiaTheme="majorEastAsia" w:hAnsiTheme="majorHAnsi" w:cstheme="majorBidi"/>
       <w:color w:val="2E74B5" w:themeColor="accent1" w:themeShade="BF"/>
-      <w:sz w:val="26"/>
-      <w:szCs w:val="26"/>
+      <w:sz w:val="32"/>
+      <w:szCs w:val="32"/>
     </w:rPr>
   </w:style>
   <w:style w:type="paragraph" w:styleId="Heading3">
@@ -7516,18 +9027,18 @@
     <w:uiPriority w:val="9"/>
     <w:unhideWhenUsed/>
     <w:qFormat/>
-    <w:rsid w:val="007F2787"/>
+    <w:rsid w:val="00037871"/>
     <w:pPr>
       <w:keepNext/>
       <w:keepLines/>
-      <w:spacing w:before="40" w:after="0"/>
+      <w:spacing w:before="40" w:after="0" w:line="240" w:lineRule="auto"/>
       <w:outlineLvl w:val="2"/>
     </w:pPr>
     <w:rPr>
       <w:rFonts w:asciiTheme="majorHAnsi" w:eastAsiaTheme="majorEastAsia" w:hAnsiTheme="majorHAnsi" w:cstheme="majorBidi"/>
-      <w:color w:val="1F4D78" w:themeColor="accent1" w:themeShade="7F"/>
-      <w:sz w:val="24"/>
-      <w:szCs w:val="24"/>
+      <w:color w:val="2E74B5" w:themeColor="accent1" w:themeShade="BF"/>
+      <w:sz w:val="28"/>
+      <w:szCs w:val="28"/>
     </w:rPr>
   </w:style>
   <w:style w:type="paragraph" w:styleId="Heading4">
@@ -7538,7 +9049,7 @@
     <w:uiPriority w:val="9"/>
     <w:unhideWhenUsed/>
     <w:qFormat/>
-    <w:rsid w:val="00E9743D"/>
+    <w:rsid w:val="00037871"/>
     <w:pPr>
       <w:keepNext/>
       <w:keepLines/>
@@ -7547,9 +9058,126 @@
     </w:pPr>
     <w:rPr>
       <w:rFonts w:asciiTheme="majorHAnsi" w:eastAsiaTheme="majorEastAsia" w:hAnsiTheme="majorHAnsi" w:cstheme="majorBidi"/>
+      <w:color w:val="2E74B5" w:themeColor="accent1" w:themeShade="BF"/>
+      <w:sz w:val="24"/>
+      <w:szCs w:val="24"/>
+    </w:rPr>
+  </w:style>
+  <w:style w:type="paragraph" w:styleId="Heading5">
+    <w:name w:val="heading 5"/>
+    <w:basedOn w:val="Normal"/>
+    <w:next w:val="Normal"/>
+    <w:link w:val="Heading5Char"/>
+    <w:uiPriority w:val="9"/>
+    <w:semiHidden/>
+    <w:unhideWhenUsed/>
+    <w:qFormat/>
+    <w:rsid w:val="00037871"/>
+    <w:pPr>
+      <w:keepNext/>
+      <w:keepLines/>
+      <w:spacing w:before="40" w:after="0"/>
+      <w:outlineLvl w:val="4"/>
+    </w:pPr>
+    <w:rPr>
+      <w:rFonts w:asciiTheme="majorHAnsi" w:eastAsiaTheme="majorEastAsia" w:hAnsiTheme="majorHAnsi" w:cstheme="majorBidi"/>
+      <w:caps/>
+      <w:color w:val="2E74B5" w:themeColor="accent1" w:themeShade="BF"/>
+    </w:rPr>
+  </w:style>
+  <w:style w:type="paragraph" w:styleId="Heading6">
+    <w:name w:val="heading 6"/>
+    <w:basedOn w:val="Normal"/>
+    <w:next w:val="Normal"/>
+    <w:link w:val="Heading6Char"/>
+    <w:uiPriority w:val="9"/>
+    <w:semiHidden/>
+    <w:unhideWhenUsed/>
+    <w:qFormat/>
+    <w:rsid w:val="00037871"/>
+    <w:pPr>
+      <w:keepNext/>
+      <w:keepLines/>
+      <w:spacing w:before="40" w:after="0"/>
+      <w:outlineLvl w:val="5"/>
+    </w:pPr>
+    <w:rPr>
+      <w:rFonts w:asciiTheme="majorHAnsi" w:eastAsiaTheme="majorEastAsia" w:hAnsiTheme="majorHAnsi" w:cstheme="majorBidi"/>
       <w:i/>
       <w:iCs/>
-      <w:color w:val="2E74B5" w:themeColor="accent1" w:themeShade="BF"/>
+      <w:caps/>
+      <w:color w:val="1F4E79" w:themeColor="accent1" w:themeShade="80"/>
+    </w:rPr>
+  </w:style>
+  <w:style w:type="paragraph" w:styleId="Heading7">
+    <w:name w:val="heading 7"/>
+    <w:basedOn w:val="Normal"/>
+    <w:next w:val="Normal"/>
+    <w:link w:val="Heading7Char"/>
+    <w:uiPriority w:val="9"/>
+    <w:semiHidden/>
+    <w:unhideWhenUsed/>
+    <w:qFormat/>
+    <w:rsid w:val="00037871"/>
+    <w:pPr>
+      <w:keepNext/>
+      <w:keepLines/>
+      <w:spacing w:before="40" w:after="0"/>
+      <w:outlineLvl w:val="6"/>
+    </w:pPr>
+    <w:rPr>
+      <w:rFonts w:asciiTheme="majorHAnsi" w:eastAsiaTheme="majorEastAsia" w:hAnsiTheme="majorHAnsi" w:cstheme="majorBidi"/>
+      <w:b/>
+      <w:bCs/>
+      <w:color w:val="1F4E79" w:themeColor="accent1" w:themeShade="80"/>
+    </w:rPr>
+  </w:style>
+  <w:style w:type="paragraph" w:styleId="Heading8">
+    <w:name w:val="heading 8"/>
+    <w:basedOn w:val="Normal"/>
+    <w:next w:val="Normal"/>
+    <w:link w:val="Heading8Char"/>
+    <w:uiPriority w:val="9"/>
+    <w:semiHidden/>
+    <w:unhideWhenUsed/>
+    <w:qFormat/>
+    <w:rsid w:val="00037871"/>
+    <w:pPr>
+      <w:keepNext/>
+      <w:keepLines/>
+      <w:spacing w:before="40" w:after="0"/>
+      <w:outlineLvl w:val="7"/>
+    </w:pPr>
+    <w:rPr>
+      <w:rFonts w:asciiTheme="majorHAnsi" w:eastAsiaTheme="majorEastAsia" w:hAnsiTheme="majorHAnsi" w:cstheme="majorBidi"/>
+      <w:b/>
+      <w:bCs/>
+      <w:i/>
+      <w:iCs/>
+      <w:color w:val="1F4E79" w:themeColor="accent1" w:themeShade="80"/>
+    </w:rPr>
+  </w:style>
+  <w:style w:type="paragraph" w:styleId="Heading9">
+    <w:name w:val="heading 9"/>
+    <w:basedOn w:val="Normal"/>
+    <w:next w:val="Normal"/>
+    <w:link w:val="Heading9Char"/>
+    <w:uiPriority w:val="9"/>
+    <w:semiHidden/>
+    <w:unhideWhenUsed/>
+    <w:qFormat/>
+    <w:rsid w:val="00037871"/>
+    <w:pPr>
+      <w:keepNext/>
+      <w:keepLines/>
+      <w:spacing w:before="40" w:after="0"/>
+      <w:outlineLvl w:val="8"/>
+    </w:pPr>
+    <w:rPr>
+      <w:rFonts w:asciiTheme="majorHAnsi" w:eastAsiaTheme="majorEastAsia" w:hAnsiTheme="majorHAnsi" w:cstheme="majorBidi"/>
+      <w:i/>
+      <w:iCs/>
+      <w:color w:val="1F4E79" w:themeColor="accent1" w:themeShade="80"/>
     </w:rPr>
   </w:style>
   <w:style w:type="character" w:default="1" w:styleId="DefaultParagraphFont">
@@ -7584,12 +9212,12 @@
     <w:basedOn w:val="DefaultParagraphFont"/>
     <w:link w:val="Heading1"/>
     <w:uiPriority w:val="9"/>
-    <w:rsid w:val="00F04A36"/>
+    <w:rsid w:val="00037871"/>
     <w:rPr>
       <w:rFonts w:asciiTheme="majorHAnsi" w:eastAsiaTheme="majorEastAsia" w:hAnsiTheme="majorHAnsi" w:cstheme="majorBidi"/>
-      <w:color w:val="2E74B5" w:themeColor="accent1" w:themeShade="BF"/>
-      <w:sz w:val="32"/>
-      <w:szCs w:val="32"/>
+      <w:color w:val="1F4E79" w:themeColor="accent1" w:themeShade="80"/>
+      <w:sz w:val="36"/>
+      <w:szCs w:val="36"/>
     </w:rPr>
   </w:style>
   <w:style w:type="character" w:customStyle="1" w:styleId="Heading2Char">
@@ -7597,12 +9225,12 @@
     <w:basedOn w:val="DefaultParagraphFont"/>
     <w:link w:val="Heading2"/>
     <w:uiPriority w:val="9"/>
-    <w:rsid w:val="00F04A36"/>
+    <w:rsid w:val="00037871"/>
     <w:rPr>
       <w:rFonts w:asciiTheme="majorHAnsi" w:eastAsiaTheme="majorEastAsia" w:hAnsiTheme="majorHAnsi" w:cstheme="majorBidi"/>
       <w:color w:val="2E74B5" w:themeColor="accent1" w:themeShade="BF"/>
-      <w:sz w:val="26"/>
-      <w:szCs w:val="26"/>
+      <w:sz w:val="32"/>
+      <w:szCs w:val="32"/>
     </w:rPr>
   </w:style>
   <w:style w:type="paragraph" w:styleId="BalloonText">
@@ -7653,7 +9281,7 @@
     <w:uiPriority w:val="39"/>
     <w:unhideWhenUsed/>
     <w:qFormat/>
-    <w:rsid w:val="003D304A"/>
+    <w:rsid w:val="00037871"/>
     <w:pPr>
       <w:outlineLvl w:val="9"/>
     </w:pPr>
@@ -7688,13 +9316,10 @@
     <w:link w:val="NoSpacingChar"/>
     <w:uiPriority w:val="1"/>
     <w:qFormat/>
-    <w:rsid w:val="005D756A"/>
+    <w:rsid w:val="00037871"/>
     <w:pPr>
       <w:spacing w:after="0" w:line="240" w:lineRule="auto"/>
     </w:pPr>
-    <w:rPr>
-      <w:rFonts w:eastAsiaTheme="minorEastAsia"/>
-    </w:rPr>
   </w:style>
   <w:style w:type="character" w:customStyle="1" w:styleId="NoSpacingChar">
     <w:name w:val="No Spacing Char"/>
@@ -7702,9 +9327,6 @@
     <w:link w:val="NoSpacing"/>
     <w:uiPriority w:val="1"/>
     <w:rsid w:val="005D756A"/>
-    <w:rPr>
-      <w:rFonts w:eastAsiaTheme="minorEastAsia"/>
-    </w:rPr>
   </w:style>
   <w:style w:type="paragraph" w:styleId="Caption">
     <w:name w:val="caption"/>
@@ -7713,16 +9335,15 @@
     <w:uiPriority w:val="35"/>
     <w:unhideWhenUsed/>
     <w:qFormat/>
-    <w:rsid w:val="00242D93"/>
+    <w:rsid w:val="00037871"/>
     <w:pPr>
-      <w:spacing w:after="200" w:line="240" w:lineRule="auto"/>
+      <w:spacing w:line="240" w:lineRule="auto"/>
     </w:pPr>
     <w:rPr>
-      <w:i/>
-      <w:iCs/>
+      <w:b/>
+      <w:bCs/>
+      <w:smallCaps/>
       <w:color w:val="44546A" w:themeColor="text2"/>
-      <w:sz w:val="18"/>
-      <w:szCs w:val="18"/>
     </w:rPr>
   </w:style>
   <w:style w:type="paragraph" w:styleId="Header">
@@ -7774,12 +9395,12 @@
     <w:basedOn w:val="DefaultParagraphFont"/>
     <w:link w:val="Heading3"/>
     <w:uiPriority w:val="9"/>
-    <w:rsid w:val="007F2787"/>
+    <w:rsid w:val="00037871"/>
     <w:rPr>
       <w:rFonts w:asciiTheme="majorHAnsi" w:eastAsiaTheme="majorEastAsia" w:hAnsiTheme="majorHAnsi" w:cstheme="majorBidi"/>
-      <w:color w:val="1F4D78" w:themeColor="accent1" w:themeShade="7F"/>
-      <w:sz w:val="24"/>
-      <w:szCs w:val="24"/>
+      <w:color w:val="2E74B5" w:themeColor="accent1" w:themeShade="BF"/>
+      <w:sz w:val="28"/>
+      <w:szCs w:val="28"/>
     </w:rPr>
   </w:style>
   <w:style w:type="paragraph" w:styleId="TOC3">
@@ -7800,12 +9421,12 @@
     <w:basedOn w:val="DefaultParagraphFont"/>
     <w:link w:val="Heading4"/>
     <w:uiPriority w:val="9"/>
-    <w:rsid w:val="00E9743D"/>
+    <w:rsid w:val="00037871"/>
     <w:rPr>
       <w:rFonts w:asciiTheme="majorHAnsi" w:eastAsiaTheme="majorEastAsia" w:hAnsiTheme="majorHAnsi" w:cstheme="majorBidi"/>
-      <w:i/>
-      <w:iCs/>
       <w:color w:val="2E74B5" w:themeColor="accent1" w:themeShade="BF"/>
+      <w:sz w:val="24"/>
+      <w:szCs w:val="24"/>
     </w:rPr>
   </w:style>
   <w:style w:type="paragraph" w:styleId="HTMLPreformatted">
@@ -7876,6 +9497,300 @@
     <w:pPr>
       <w:spacing w:after="0" w:line="240" w:lineRule="auto"/>
     </w:pPr>
+  </w:style>
+  <w:style w:type="character" w:customStyle="1" w:styleId="Heading5Char">
+    <w:name w:val="Heading 5 Char"/>
+    <w:basedOn w:val="DefaultParagraphFont"/>
+    <w:link w:val="Heading5"/>
+    <w:uiPriority w:val="9"/>
+    <w:semiHidden/>
+    <w:rsid w:val="00037871"/>
+    <w:rPr>
+      <w:rFonts w:asciiTheme="majorHAnsi" w:eastAsiaTheme="majorEastAsia" w:hAnsiTheme="majorHAnsi" w:cstheme="majorBidi"/>
+      <w:caps/>
+      <w:color w:val="2E74B5" w:themeColor="accent1" w:themeShade="BF"/>
+    </w:rPr>
+  </w:style>
+  <w:style w:type="character" w:customStyle="1" w:styleId="Heading6Char">
+    <w:name w:val="Heading 6 Char"/>
+    <w:basedOn w:val="DefaultParagraphFont"/>
+    <w:link w:val="Heading6"/>
+    <w:uiPriority w:val="9"/>
+    <w:semiHidden/>
+    <w:rsid w:val="00037871"/>
+    <w:rPr>
+      <w:rFonts w:asciiTheme="majorHAnsi" w:eastAsiaTheme="majorEastAsia" w:hAnsiTheme="majorHAnsi" w:cstheme="majorBidi"/>
+      <w:i/>
+      <w:iCs/>
+      <w:caps/>
+      <w:color w:val="1F4E79" w:themeColor="accent1" w:themeShade="80"/>
+    </w:rPr>
+  </w:style>
+  <w:style w:type="character" w:customStyle="1" w:styleId="Heading7Char">
+    <w:name w:val="Heading 7 Char"/>
+    <w:basedOn w:val="DefaultParagraphFont"/>
+    <w:link w:val="Heading7"/>
+    <w:uiPriority w:val="9"/>
+    <w:semiHidden/>
+    <w:rsid w:val="00037871"/>
+    <w:rPr>
+      <w:rFonts w:asciiTheme="majorHAnsi" w:eastAsiaTheme="majorEastAsia" w:hAnsiTheme="majorHAnsi" w:cstheme="majorBidi"/>
+      <w:b/>
+      <w:bCs/>
+      <w:color w:val="1F4E79" w:themeColor="accent1" w:themeShade="80"/>
+    </w:rPr>
+  </w:style>
+  <w:style w:type="character" w:customStyle="1" w:styleId="Heading8Char">
+    <w:name w:val="Heading 8 Char"/>
+    <w:basedOn w:val="DefaultParagraphFont"/>
+    <w:link w:val="Heading8"/>
+    <w:uiPriority w:val="9"/>
+    <w:semiHidden/>
+    <w:rsid w:val="00037871"/>
+    <w:rPr>
+      <w:rFonts w:asciiTheme="majorHAnsi" w:eastAsiaTheme="majorEastAsia" w:hAnsiTheme="majorHAnsi" w:cstheme="majorBidi"/>
+      <w:b/>
+      <w:bCs/>
+      <w:i/>
+      <w:iCs/>
+      <w:color w:val="1F4E79" w:themeColor="accent1" w:themeShade="80"/>
+    </w:rPr>
+  </w:style>
+  <w:style w:type="character" w:customStyle="1" w:styleId="Heading9Char">
+    <w:name w:val="Heading 9 Char"/>
+    <w:basedOn w:val="DefaultParagraphFont"/>
+    <w:link w:val="Heading9"/>
+    <w:uiPriority w:val="9"/>
+    <w:semiHidden/>
+    <w:rsid w:val="00037871"/>
+    <w:rPr>
+      <w:rFonts w:asciiTheme="majorHAnsi" w:eastAsiaTheme="majorEastAsia" w:hAnsiTheme="majorHAnsi" w:cstheme="majorBidi"/>
+      <w:i/>
+      <w:iCs/>
+      <w:color w:val="1F4E79" w:themeColor="accent1" w:themeShade="80"/>
+    </w:rPr>
+  </w:style>
+  <w:style w:type="paragraph" w:styleId="Title">
+    <w:name w:val="Title"/>
+    <w:basedOn w:val="Normal"/>
+    <w:next w:val="Normal"/>
+    <w:link w:val="TitleChar"/>
+    <w:uiPriority w:val="10"/>
+    <w:qFormat/>
+    <w:rsid w:val="00037871"/>
+    <w:pPr>
+      <w:spacing w:after="0" w:line="204" w:lineRule="auto"/>
+      <w:contextualSpacing/>
+    </w:pPr>
+    <w:rPr>
+      <w:rFonts w:asciiTheme="majorHAnsi" w:eastAsiaTheme="majorEastAsia" w:hAnsiTheme="majorHAnsi" w:cstheme="majorBidi"/>
+      <w:caps/>
+      <w:color w:val="44546A" w:themeColor="text2"/>
+      <w:spacing w:val="-15"/>
+      <w:sz w:val="72"/>
+      <w:szCs w:val="72"/>
+    </w:rPr>
+  </w:style>
+  <w:style w:type="character" w:customStyle="1" w:styleId="TitleChar">
+    <w:name w:val="Title Char"/>
+    <w:basedOn w:val="DefaultParagraphFont"/>
+    <w:link w:val="Title"/>
+    <w:uiPriority w:val="10"/>
+    <w:rsid w:val="00037871"/>
+    <w:rPr>
+      <w:rFonts w:asciiTheme="majorHAnsi" w:eastAsiaTheme="majorEastAsia" w:hAnsiTheme="majorHAnsi" w:cstheme="majorBidi"/>
+      <w:caps/>
+      <w:color w:val="44546A" w:themeColor="text2"/>
+      <w:spacing w:val="-15"/>
+      <w:sz w:val="72"/>
+      <w:szCs w:val="72"/>
+    </w:rPr>
+  </w:style>
+  <w:style w:type="paragraph" w:styleId="Subtitle">
+    <w:name w:val="Subtitle"/>
+    <w:basedOn w:val="Normal"/>
+    <w:next w:val="Normal"/>
+    <w:link w:val="SubtitleChar"/>
+    <w:uiPriority w:val="11"/>
+    <w:qFormat/>
+    <w:rsid w:val="00037871"/>
+    <w:pPr>
+      <w:numPr>
+        <w:ilvl w:val="1"/>
+      </w:numPr>
+      <w:spacing w:after="240" w:line="240" w:lineRule="auto"/>
+    </w:pPr>
+    <w:rPr>
+      <w:rFonts w:asciiTheme="majorHAnsi" w:eastAsiaTheme="majorEastAsia" w:hAnsiTheme="majorHAnsi" w:cstheme="majorBidi"/>
+      <w:color w:val="5B9BD5" w:themeColor="accent1"/>
+      <w:sz w:val="28"/>
+      <w:szCs w:val="28"/>
+    </w:rPr>
+  </w:style>
+  <w:style w:type="character" w:customStyle="1" w:styleId="SubtitleChar">
+    <w:name w:val="Subtitle Char"/>
+    <w:basedOn w:val="DefaultParagraphFont"/>
+    <w:link w:val="Subtitle"/>
+    <w:uiPriority w:val="11"/>
+    <w:rsid w:val="00037871"/>
+    <w:rPr>
+      <w:rFonts w:asciiTheme="majorHAnsi" w:eastAsiaTheme="majorEastAsia" w:hAnsiTheme="majorHAnsi" w:cstheme="majorBidi"/>
+      <w:color w:val="5B9BD5" w:themeColor="accent1"/>
+      <w:sz w:val="28"/>
+      <w:szCs w:val="28"/>
+    </w:rPr>
+  </w:style>
+  <w:style w:type="character" w:styleId="Strong">
+    <w:name w:val="Strong"/>
+    <w:basedOn w:val="DefaultParagraphFont"/>
+    <w:uiPriority w:val="22"/>
+    <w:qFormat/>
+    <w:rsid w:val="00037871"/>
+    <w:rPr>
+      <w:b/>
+      <w:bCs/>
+    </w:rPr>
+  </w:style>
+  <w:style w:type="character" w:styleId="Emphasis">
+    <w:name w:val="Emphasis"/>
+    <w:basedOn w:val="DefaultParagraphFont"/>
+    <w:uiPriority w:val="20"/>
+    <w:qFormat/>
+    <w:rsid w:val="00037871"/>
+    <w:rPr>
+      <w:i/>
+      <w:iCs/>
+    </w:rPr>
+  </w:style>
+  <w:style w:type="paragraph" w:styleId="Quote">
+    <w:name w:val="Quote"/>
+    <w:basedOn w:val="Normal"/>
+    <w:next w:val="Normal"/>
+    <w:link w:val="QuoteChar"/>
+    <w:uiPriority w:val="29"/>
+    <w:qFormat/>
+    <w:rsid w:val="00037871"/>
+    <w:pPr>
+      <w:spacing w:before="120" w:after="120"/>
+      <w:ind w:left="720"/>
+    </w:pPr>
+    <w:rPr>
+      <w:color w:val="44546A" w:themeColor="text2"/>
+      <w:sz w:val="24"/>
+      <w:szCs w:val="24"/>
+    </w:rPr>
+  </w:style>
+  <w:style w:type="character" w:customStyle="1" w:styleId="QuoteChar">
+    <w:name w:val="Quote Char"/>
+    <w:basedOn w:val="DefaultParagraphFont"/>
+    <w:link w:val="Quote"/>
+    <w:uiPriority w:val="29"/>
+    <w:rsid w:val="00037871"/>
+    <w:rPr>
+      <w:color w:val="44546A" w:themeColor="text2"/>
+      <w:sz w:val="24"/>
+      <w:szCs w:val="24"/>
+    </w:rPr>
+  </w:style>
+  <w:style w:type="paragraph" w:styleId="IntenseQuote">
+    <w:name w:val="Intense Quote"/>
+    <w:basedOn w:val="Normal"/>
+    <w:next w:val="Normal"/>
+    <w:link w:val="IntenseQuoteChar"/>
+    <w:uiPriority w:val="30"/>
+    <w:qFormat/>
+    <w:rsid w:val="00037871"/>
+    <w:pPr>
+      <w:spacing w:before="100" w:beforeAutospacing="1" w:after="240" w:line="240" w:lineRule="auto"/>
+      <w:ind w:left="720"/>
+      <w:jc w:val="center"/>
+    </w:pPr>
+    <w:rPr>
+      <w:rFonts w:asciiTheme="majorHAnsi" w:eastAsiaTheme="majorEastAsia" w:hAnsiTheme="majorHAnsi" w:cstheme="majorBidi"/>
+      <w:color w:val="44546A" w:themeColor="text2"/>
+      <w:spacing w:val="-6"/>
+      <w:sz w:val="32"/>
+      <w:szCs w:val="32"/>
+    </w:rPr>
+  </w:style>
+  <w:style w:type="character" w:customStyle="1" w:styleId="IntenseQuoteChar">
+    <w:name w:val="Intense Quote Char"/>
+    <w:basedOn w:val="DefaultParagraphFont"/>
+    <w:link w:val="IntenseQuote"/>
+    <w:uiPriority w:val="30"/>
+    <w:rsid w:val="00037871"/>
+    <w:rPr>
+      <w:rFonts w:asciiTheme="majorHAnsi" w:eastAsiaTheme="majorEastAsia" w:hAnsiTheme="majorHAnsi" w:cstheme="majorBidi"/>
+      <w:color w:val="44546A" w:themeColor="text2"/>
+      <w:spacing w:val="-6"/>
+      <w:sz w:val="32"/>
+      <w:szCs w:val="32"/>
+    </w:rPr>
+  </w:style>
+  <w:style w:type="character" w:styleId="SubtleEmphasis">
+    <w:name w:val="Subtle Emphasis"/>
+    <w:basedOn w:val="DefaultParagraphFont"/>
+    <w:uiPriority w:val="19"/>
+    <w:qFormat/>
+    <w:rsid w:val="00037871"/>
+    <w:rPr>
+      <w:i/>
+      <w:iCs/>
+      <w:color w:val="595959" w:themeColor="text1" w:themeTint="A6"/>
+    </w:rPr>
+  </w:style>
+  <w:style w:type="character" w:styleId="IntenseEmphasis">
+    <w:name w:val="Intense Emphasis"/>
+    <w:basedOn w:val="DefaultParagraphFont"/>
+    <w:uiPriority w:val="21"/>
+    <w:qFormat/>
+    <w:rsid w:val="00037871"/>
+    <w:rPr>
+      <w:b/>
+      <w:bCs/>
+      <w:i/>
+      <w:iCs/>
+    </w:rPr>
+  </w:style>
+  <w:style w:type="character" w:styleId="SubtleReference">
+    <w:name w:val="Subtle Reference"/>
+    <w:basedOn w:val="DefaultParagraphFont"/>
+    <w:uiPriority w:val="31"/>
+    <w:qFormat/>
+    <w:rsid w:val="00037871"/>
+    <w:rPr>
+      <w:smallCaps/>
+      <w:color w:val="595959" w:themeColor="text1" w:themeTint="A6"/>
+      <w:u w:val="none" w:color="7F7F7F" w:themeColor="text1" w:themeTint="80"/>
+      <w:bdr w:val="none" w:sz="0" w:space="0" w:color="auto"/>
+    </w:rPr>
+  </w:style>
+  <w:style w:type="character" w:styleId="IntenseReference">
+    <w:name w:val="Intense Reference"/>
+    <w:basedOn w:val="DefaultParagraphFont"/>
+    <w:uiPriority w:val="32"/>
+    <w:qFormat/>
+    <w:rsid w:val="00037871"/>
+    <w:rPr>
+      <w:b/>
+      <w:bCs/>
+      <w:smallCaps/>
+      <w:color w:val="44546A" w:themeColor="text2"/>
+      <w:u w:val="single"/>
+    </w:rPr>
+  </w:style>
+  <w:style w:type="character" w:styleId="BookTitle">
+    <w:name w:val="Book Title"/>
+    <w:basedOn w:val="DefaultParagraphFont"/>
+    <w:uiPriority w:val="33"/>
+    <w:qFormat/>
+    <w:rsid w:val="00037871"/>
+    <w:rPr>
+      <w:b/>
+      <w:bCs/>
+      <w:smallCaps/>
+      <w:spacing w:val="10"/>
+    </w:rPr>
   </w:style>
 </w:styles>
 </file>
@@ -8146,7 +10061,7 @@
 </file>
 
 <file path=customXml/itemProps1.xml><?xml version="1.0" encoding="utf-8"?>
-<ds:datastoreItem xmlns:ds="http://schemas.openxmlformats.org/officeDocument/2006/customXml" ds:itemID="{BC8DAE6E-149B-46AA-970F-808C8E6F175E}">
+<ds:datastoreItem xmlns:ds="http://schemas.openxmlformats.org/officeDocument/2006/customXml" ds:itemID="{9025F889-D1EF-4E42-8CCE-E0EE5B13710A}">
   <ds:schemaRefs>
     <ds:schemaRef ds:uri="http://schemas.openxmlformats.org/officeDocument/2006/bibliography"/>
   </ds:schemaRefs>

</xml_diff>

<commit_message>
Updated Report to reflect API test changes
</commit_message>
<xml_diff>
--- a/Technical Report.docx
+++ b/Technical Report.docx
@@ -416,25 +416,7 @@
                                         <w:sz w:val="36"/>
                                         <w:szCs w:val="36"/>
                                       </w:rPr>
-                                      <w:t>Team: For-</w:t>
-                                    </w:r>
-                                    <w:proofErr w:type="spellStart"/>
-                                    <w:r>
-                                      <w:rPr>
-                                        <w:color w:val="404040" w:themeColor="text1" w:themeTint="BF"/>
-                                        <w:sz w:val="36"/>
-                                        <w:szCs w:val="36"/>
-                                      </w:rPr>
-                                      <w:t>git</w:t>
-                                    </w:r>
-                                    <w:proofErr w:type="spellEnd"/>
-                                    <w:r>
-                                      <w:rPr>
-                                        <w:color w:val="404040" w:themeColor="text1" w:themeTint="BF"/>
-                                        <w:sz w:val="36"/>
-                                        <w:szCs w:val="36"/>
-                                      </w:rPr>
-                                      <w:t xml:space="preserve"> about it</w:t>
+                                      <w:t>Team: For-git about it</w:t>
                                     </w:r>
                                   </w:p>
                                 </w:sdtContent>
@@ -658,95 +640,7 @@
                                       <w14:bevel/>
                                     </w14:textOutline>
                                   </w:rPr>
-                                  <w:t xml:space="preserve">Jimmy </w:t>
-                                </w:r>
-                                <w:proofErr w:type="spellStart"/>
-                                <w:r>
-                                  <w:rPr>
-                                    <w14:textOutline w14:w="9525" w14:cap="rnd" w14:cmpd="sng" w14:algn="ctr">
-                                      <w14:noFill/>
-                                      <w14:prstDash w14:val="solid"/>
-                                      <w14:bevel/>
-                                    </w14:textOutline>
-                                  </w:rPr>
-                                  <w:t>Kettler</w:t>
-                                </w:r>
-                                <w:proofErr w:type="spellEnd"/>
-                                <w:r>
-                                  <w:rPr>
-                                    <w14:textOutline w14:w="9525" w14:cap="rnd" w14:cmpd="sng" w14:algn="ctr">
-                                      <w14:noFill/>
-                                      <w14:prstDash w14:val="solid"/>
-                                      <w14:bevel/>
-                                    </w14:textOutline>
-                                  </w:rPr>
-                                  <w:t xml:space="preserve">, </w:t>
-                                </w:r>
-                                <w:proofErr w:type="spellStart"/>
-                                <w:r>
-                                  <w:rPr>
-                                    <w14:textOutline w14:w="9525" w14:cap="rnd" w14:cmpd="sng" w14:algn="ctr">
-                                      <w14:noFill/>
-                                      <w14:prstDash w14:val="solid"/>
-                                      <w14:bevel/>
-                                    </w14:textOutline>
-                                  </w:rPr>
-                                  <w:t>Eliya</w:t>
-                                </w:r>
-                                <w:proofErr w:type="spellEnd"/>
-                                <w:r>
-                                  <w:rPr>
-                                    <w14:textOutline w14:w="9525" w14:cap="rnd" w14:cmpd="sng" w14:algn="ctr">
-                                      <w14:noFill/>
-                                      <w14:prstDash w14:val="solid"/>
-                                      <w14:bevel/>
-                                    </w14:textOutline>
-                                  </w:rPr>
-                                  <w:t xml:space="preserve"> </w:t>
-                                </w:r>
-                                <w:proofErr w:type="spellStart"/>
-                                <w:r>
-                                  <w:rPr>
-                                    <w14:textOutline w14:w="9525" w14:cap="rnd" w14:cmpd="sng" w14:algn="ctr">
-                                      <w14:noFill/>
-                                      <w14:prstDash w14:val="solid"/>
-                                      <w14:bevel/>
-                                    </w14:textOutline>
-                                  </w:rPr>
-                                  <w:t>Shabanov</w:t>
-                                </w:r>
-                                <w:proofErr w:type="spellEnd"/>
-                                <w:r>
-                                  <w:rPr>
-                                    <w14:textOutline w14:w="9525" w14:cap="rnd" w14:cmpd="sng" w14:algn="ctr">
-                                      <w14:noFill/>
-                                      <w14:prstDash w14:val="solid"/>
-                                      <w14:bevel/>
-                                    </w14:textOutline>
-                                  </w:rPr>
-                                  <w:t xml:space="preserve">, Ian Hays, Keyon </w:t>
-                                </w:r>
-                                <w:proofErr w:type="spellStart"/>
-                                <w:r>
-                                  <w:rPr>
-                                    <w14:textOutline w14:w="9525" w14:cap="rnd" w14:cmpd="sng" w14:algn="ctr">
-                                      <w14:noFill/>
-                                      <w14:prstDash w14:val="solid"/>
-                                      <w14:bevel/>
-                                    </w14:textOutline>
-                                  </w:rPr>
-                                  <w:t>Mohebzad</w:t>
-                                </w:r>
-                                <w:proofErr w:type="spellEnd"/>
-                                <w:r>
-                                  <w:rPr>
-                                    <w14:textOutline w14:w="9525" w14:cap="rnd" w14:cmpd="sng" w14:algn="ctr">
-                                      <w14:noFill/>
-                                      <w14:prstDash w14:val="solid"/>
-                                      <w14:bevel/>
-                                    </w14:textOutline>
-                                  </w:rPr>
-                                  <w:t xml:space="preserve">, Paul Strong, Michael Dong </w:t>
+                                  <w:t xml:space="preserve">Jimmy Kettler, Eliya Shabanov, Ian Hays, Keyon Mohebzad, Paul Strong, Michael Dong </w:t>
                                 </w:r>
                               </w:p>
                             </w:txbxContent>
@@ -3016,14 +2910,6 @@
         <w:t xml:space="preserve">                                                                                                                               </w:t>
       </w:r>
     </w:p>
-    <w:p/>
-    <w:p/>
-    <w:p/>
-    <w:p/>
-    <w:p/>
-    <w:p/>
-    <w:p/>
-    <w:p/>
     <w:p>
       <w:pPr>
         <w:pStyle w:val="Heading1"/>
@@ -3031,6 +2917,7 @@
       </w:pPr>
       <w:bookmarkStart w:id="0" w:name="_Toc384317276"/>
       <w:r>
+        <w:lastRenderedPageBreak/>
         <w:t>Introduction</w:t>
       </w:r>
       <w:bookmarkEnd w:id="0"/>
@@ -3129,84 +3016,76 @@
       </w:pPr>
       <w:bookmarkStart w:id="2" w:name="_Toc384317278"/>
       <w:r>
+        <w:t>Use Cases</w:t>
+      </w:r>
+      <w:bookmarkEnd w:id="2"/>
+    </w:p>
+    <w:p>
+      <w:pPr>
+        <w:spacing w:line="480" w:lineRule="auto"/>
+      </w:pPr>
+      <w:r>
+        <w:t>The</w:t>
+      </w:r>
+      <w:r>
+        <w:t xml:space="preserve"> Texas </w:t>
+      </w:r>
+      <w:r>
+        <w:t>Law</w:t>
+      </w:r>
+      <w:r>
+        <w:t xml:space="preserve"> </w:t>
+      </w:r>
+      <w:r>
+        <w:t xml:space="preserve">Database </w:t>
+      </w:r>
+      <w:r>
+        <w:t>contains the following things:</w:t>
+      </w:r>
+    </w:p>
+    <w:p>
+      <w:pPr>
+        <w:spacing w:line="480" w:lineRule="auto"/>
+      </w:pPr>
+      <w:r>
+        <w:t>Information</w:t>
+      </w:r>
+      <w:r>
+        <w:t xml:space="preserve"> about specific bills</w:t>
+      </w:r>
+      <w:r>
+        <w:t xml:space="preserve"> that are going through, or have gone through, the Texas Senate</w:t>
+      </w:r>
+      <w:r>
+        <w:t>, including</w:t>
+      </w:r>
+      <w:r>
+        <w:t xml:space="preserve"> a brief summary, author, status, a link to the full text of the bill, the committee that the bill went through, and a breakdown of the votes for the</w:t>
+      </w:r>
+      <w:r>
+        <w:t xml:space="preserve"> </w:t>
+      </w:r>
+      <w:r>
+        <w:t>bill.</w:t>
+      </w:r>
+    </w:p>
+    <w:p>
+      <w:pPr>
+        <w:spacing w:line="480" w:lineRule="auto"/>
+      </w:pPr>
+      <w:r>
+        <w:t xml:space="preserve">Information </w:t>
+      </w:r>
+      <w:r>
+        <w:t>about individual senators, including a brief biography, their voting history, a list of committees they chair or are a member of, and a link to their facebook and/or twitter, if they have one.</w:t>
+      </w:r>
+    </w:p>
+    <w:p>
+      <w:pPr>
+        <w:spacing w:line="480" w:lineRule="auto"/>
+      </w:pPr>
+      <w:r>
         <w:lastRenderedPageBreak/>
-        <w:t>Use Cases</w:t>
-      </w:r>
-      <w:bookmarkEnd w:id="2"/>
-    </w:p>
-    <w:p>
-      <w:pPr>
-        <w:spacing w:line="480" w:lineRule="auto"/>
-      </w:pPr>
-      <w:r>
-        <w:t>The</w:t>
-      </w:r>
-      <w:r>
-        <w:t xml:space="preserve"> Texas </w:t>
-      </w:r>
-      <w:r>
-        <w:t>Law</w:t>
-      </w:r>
-      <w:r>
-        <w:t xml:space="preserve"> </w:t>
-      </w:r>
-      <w:r>
-        <w:t xml:space="preserve">Database </w:t>
-      </w:r>
-      <w:r>
-        <w:t>contains the following things:</w:t>
-      </w:r>
-    </w:p>
-    <w:p>
-      <w:pPr>
-        <w:spacing w:line="480" w:lineRule="auto"/>
-      </w:pPr>
-      <w:r>
-        <w:t>Information</w:t>
-      </w:r>
-      <w:r>
-        <w:t xml:space="preserve"> about specific bills</w:t>
-      </w:r>
-      <w:r>
-        <w:t xml:space="preserve"> that are going through, or have gone through, the Texas Senate</w:t>
-      </w:r>
-      <w:r>
-        <w:t>, including</w:t>
-      </w:r>
-      <w:r>
-        <w:t xml:space="preserve"> a brief summary, author, status, a link to the full text of the bill, the committee that the bill went through, and a breakdown of the votes for the</w:t>
-      </w:r>
-      <w:r>
-        <w:t xml:space="preserve"> </w:t>
-      </w:r>
-      <w:r>
-        <w:t>bill.</w:t>
-      </w:r>
-    </w:p>
-    <w:p>
-      <w:pPr>
-        <w:spacing w:line="480" w:lineRule="auto"/>
-      </w:pPr>
-      <w:r>
-        <w:t xml:space="preserve">Information </w:t>
-      </w:r>
-      <w:r>
-        <w:t xml:space="preserve">about individual senators, including a brief biography, their voting history, a list of committees they chair or are a member of, and a link to their </w:t>
-      </w:r>
-      <w:proofErr w:type="spellStart"/>
-      <w:r>
-        <w:t>facebook</w:t>
-      </w:r>
-      <w:proofErr w:type="spellEnd"/>
-      <w:r>
-        <w:t xml:space="preserve"> and/or twitter, if they have one.</w:t>
-      </w:r>
-    </w:p>
-    <w:p>
-      <w:pPr>
-        <w:spacing w:line="480" w:lineRule="auto"/>
-      </w:pPr>
-      <w:r>
         <w:t>Information about Senate committees, including a description, their members, and a list of all bills to have gone through that committee.</w:t>
       </w:r>
     </w:p>
@@ -3369,14 +3248,27 @@
       <w:r>
         <w:t xml:space="preserve">Figure </w:t>
       </w:r>
-      <w:fldSimple w:instr=" SEQ Figure \* ARABIC ">
-        <w:r>
-          <w:rPr>
-            <w:noProof/>
-          </w:rPr>
-          <w:t>1</w:t>
-        </w:r>
-      </w:fldSimple>
+      <w:r>
+        <w:fldChar w:fldCharType="begin"/>
+      </w:r>
+      <w:r>
+        <w:instrText xml:space="preserve"> SEQ Figure \* ARABIC </w:instrText>
+      </w:r>
+      <w:r>
+        <w:fldChar w:fldCharType="separate"/>
+      </w:r>
+      <w:r>
+        <w:rPr>
+          <w:noProof/>
+        </w:rPr>
+        <w:t>1</w:t>
+      </w:r>
+      <w:r>
+        <w:rPr>
+          <w:noProof/>
+        </w:rPr>
+        <w:fldChar w:fldCharType="end"/>
+      </w:r>
       <w:r>
         <w:t>: UML Overview of Models</w:t>
       </w:r>
@@ -3389,13 +3281,8 @@
         <w:spacing w:line="480" w:lineRule="auto"/>
       </w:pPr>
       <w:bookmarkStart w:id="5" w:name="_Toc384317281"/>
-      <w:proofErr w:type="spellStart"/>
-      <w:r>
-        <w:t>Django</w:t>
-      </w:r>
-      <w:proofErr w:type="spellEnd"/>
-      <w:r>
-        <w:t xml:space="preserve"> Models</w:t>
+      <w:r>
+        <w:t>Django Models</w:t>
       </w:r>
       <w:bookmarkEnd w:id="5"/>
     </w:p>
@@ -3473,29 +3360,13 @@
         <w:spacing w:line="480" w:lineRule="auto"/>
       </w:pPr>
       <w:r>
-        <w:t xml:space="preserve">The senator model models each of the 31 individual senators in the Texas Senate. These are the legislators in the Texas Senate who author, sponsor, and vote on bills, whether in committees or on the floor. The primary key is an auto-generated integer ID supplied by </w:t>
-      </w:r>
-      <w:proofErr w:type="spellStart"/>
-      <w:r>
-        <w:t>Django</w:t>
-      </w:r>
-      <w:proofErr w:type="spellEnd"/>
-      <w:r>
-        <w:t xml:space="preserve">. Attributes include their name, district, party, occupation, legislative experience, </w:t>
+        <w:t xml:space="preserve">The senator model models each of the 31 individual senators in the Texas Senate. These are the legislators in the Texas Senate who author, sponsor, and vote on bills, whether in committees or on the floor. The primary key is an auto-generated integer ID supplied by Django. Attributes include their name, district, party, occupation, legislative experience, </w:t>
       </w:r>
       <w:r>
         <w:t xml:space="preserve">a map of where their office is located, </w:t>
       </w:r>
       <w:r>
-        <w:t xml:space="preserve">and their </w:t>
-      </w:r>
-      <w:proofErr w:type="spellStart"/>
-      <w:r>
-        <w:t>facebook</w:t>
-      </w:r>
-      <w:proofErr w:type="spellEnd"/>
-      <w:r>
-        <w:t xml:space="preserve"> and twitter pages if they have one.</w:t>
+        <w:t>and their facebook and twitter pages if they have one.</w:t>
       </w:r>
     </w:p>
     <w:p>
@@ -3576,18 +3447,10 @@
         <w:t>The bill model models specific bills submitted to committees or the senate floor at large. These bills are bills that have gone to a vote in committees or on the floor. As with senators, their primary key is an auto</w:t>
       </w:r>
       <w:r>
-        <w:t xml:space="preserve">-generated integer supplied by </w:t>
-      </w:r>
-      <w:proofErr w:type="spellStart"/>
-      <w:r>
-        <w:t>D</w:t>
-      </w:r>
-      <w:r>
-        <w:t>jango</w:t>
-      </w:r>
-      <w:proofErr w:type="spellEnd"/>
-      <w:r>
-        <w:t xml:space="preserve">. Attributes include the name of the bill, the legislative session in which the bill was proposed, the date it was proposed, and if passed, the date </w:t>
+        <w:t>-generated integer supplied by D</w:t>
+      </w:r>
+      <w:r>
+        <w:t xml:space="preserve">jango. Attributes include the name of the bill, the legislative session in which the bill was proposed, the date it was proposed, and if passed, the date </w:t>
       </w:r>
       <w:r>
         <w:t>it was signed into law and the date it was effective. Attributes also include its status, a link to its full text, and a brief description on the contents of the bill.</w:t>
@@ -3667,15 +3530,7 @@
         <w:spacing w:line="480" w:lineRule="auto"/>
       </w:pPr>
       <w:r>
-        <w:t xml:space="preserve">The committee model models the 31 standing committees in the Texas Senate. Every bill must go through committee, where it is debated, amended, and voted on before it goes to the floor where it is voted on by the Senate as a whole. As with senators and bills, the primary key is an auto-generated integer supplied by </w:t>
-      </w:r>
-      <w:proofErr w:type="spellStart"/>
-      <w:r>
-        <w:t>Django</w:t>
-      </w:r>
-      <w:proofErr w:type="spellEnd"/>
-      <w:r>
-        <w:t>. Attributes include its name, a description, and the date that the committee was first formed.</w:t>
+        <w:t>The committee model models the 31 standing committees in the Texas Senate. Every bill must go through committee, where it is debated, amended, and voted on before it goes to the floor where it is voted on by the Senate as a whole. As with senators and bills, the primary key is an auto-generated integer supplied by Django. Attributes include its name, a description, and the date that the committee was first formed.</w:t>
       </w:r>
     </w:p>
     <w:p>
@@ -3908,31 +3763,7 @@
       </w:r>
       <w:r>
         <w:lastRenderedPageBreak/>
-        <w:t xml:space="preserve">committee relation can belong to: </w:t>
-      </w:r>
-      <w:proofErr w:type="spellStart"/>
-      <w:r>
-        <w:t>committee_chair_set</w:t>
-      </w:r>
-      <w:proofErr w:type="spellEnd"/>
-      <w:r>
-        <w:t xml:space="preserve">, </w:t>
-      </w:r>
-      <w:proofErr w:type="spellStart"/>
-      <w:r>
-        <w:t>committee_vice_chair_set</w:t>
-      </w:r>
-      <w:proofErr w:type="spellEnd"/>
-      <w:r>
-        <w:t xml:space="preserve">, and </w:t>
-      </w:r>
-      <w:proofErr w:type="spellStart"/>
-      <w:r>
-        <w:t>committee_senators_set</w:t>
-      </w:r>
-      <w:proofErr w:type="spellEnd"/>
-      <w:r>
-        <w:t>.</w:t>
+        <w:t>committee relation can belong to: committee_chair_set, committee_vice_chair_set, and committee_senators_set.</w:t>
       </w:r>
     </w:p>
     <w:p>
@@ -3963,13 +3794,8 @@
         <w:spacing w:line="480" w:lineRule="auto"/>
       </w:pPr>
       <w:bookmarkStart w:id="14" w:name="_Toc384317290"/>
-      <w:proofErr w:type="spellStart"/>
-      <w:r>
-        <w:t>Django</w:t>
-      </w:r>
-      <w:proofErr w:type="spellEnd"/>
-      <w:r>
-        <w:t xml:space="preserve"> Unit Tests</w:t>
+      <w:r>
+        <w:t>Django Unit Tests</w:t>
       </w:r>
       <w:bookmarkEnd w:id="14"/>
     </w:p>
@@ -3977,69 +3803,8 @@
       <w:pPr>
         <w:spacing w:line="480" w:lineRule="auto"/>
       </w:pPr>
-      <w:proofErr w:type="spellStart"/>
-      <w:r>
-        <w:t>Django</w:t>
-      </w:r>
-      <w:proofErr w:type="spellEnd"/>
-      <w:r>
-        <w:t xml:space="preserve"> unit tests, found at cs373-idb/</w:t>
-      </w:r>
-      <w:proofErr w:type="spellStart"/>
-      <w:r>
-        <w:t>idb</w:t>
-      </w:r>
-      <w:proofErr w:type="spellEnd"/>
-      <w:r>
-        <w:t xml:space="preserve">/tests, aims to comprehensively test the capabilities of the </w:t>
-      </w:r>
-      <w:proofErr w:type="spellStart"/>
-      <w:r>
-        <w:t>Django</w:t>
-      </w:r>
-      <w:proofErr w:type="spellEnd"/>
-      <w:r>
-        <w:t xml:space="preserve"> model. For each of the models, we first set up a test case for the model by creating, using </w:t>
-      </w:r>
-      <w:proofErr w:type="spellStart"/>
-      <w:r>
-        <w:t>Django</w:t>
-      </w:r>
-      <w:proofErr w:type="spellEnd"/>
-      <w:r>
-        <w:t xml:space="preserve"> methods, a test member with the desired attributes and relationships. This simulates the way </w:t>
-      </w:r>
-      <w:proofErr w:type="spellStart"/>
-      <w:r>
-        <w:t>Django</w:t>
-      </w:r>
-      <w:proofErr w:type="spellEnd"/>
-      <w:r>
-        <w:t xml:space="preserve"> itself uses these methods to populate the database. We then use </w:t>
-      </w:r>
-      <w:proofErr w:type="spellStart"/>
-      <w:r>
-        <w:t>Django’s</w:t>
-      </w:r>
-      <w:proofErr w:type="spellEnd"/>
-      <w:r>
-        <w:t xml:space="preserve"> methods to retrieve a member, and we check that the values in </w:t>
-      </w:r>
-      <w:proofErr w:type="spellStart"/>
-      <w:r>
-        <w:t>Django’s</w:t>
-      </w:r>
-      <w:proofErr w:type="spellEnd"/>
-      <w:r>
-        <w:t xml:space="preserve"> database match what is expected. In this way, we are able to test </w:t>
-      </w:r>
-      <w:proofErr w:type="spellStart"/>
-      <w:r>
-        <w:t>Django’s</w:t>
-      </w:r>
-      <w:proofErr w:type="spellEnd"/>
-      <w:r>
-        <w:t xml:space="preserve"> ability to add to and retrieve from the database. </w:t>
+      <w:r>
+        <w:t xml:space="preserve">Django unit tests, found at cs373-idb/idb/tests, aims to comprehensively test the capabilities of the Django model. For each of the models, we first set up a test case for the model by creating, using Django methods, a test member with the desired attributes and relationships. This simulates the way Django itself uses these methods to populate the database. We then use Django’s methods to retrieve a member, and we check that the values in Django’s database match what is expected. In this way, we are able to test Django’s ability to add to and retrieve from the database. </w:t>
       </w:r>
     </w:p>
     <w:p/>
@@ -4049,13 +3814,8 @@
         <w:spacing w:line="480" w:lineRule="auto"/>
       </w:pPr>
       <w:bookmarkStart w:id="15" w:name="_Toc384317291"/>
-      <w:proofErr w:type="spellStart"/>
-      <w:r>
-        <w:t>RESTful</w:t>
-      </w:r>
-      <w:proofErr w:type="spellEnd"/>
-      <w:r>
-        <w:t xml:space="preserve"> </w:t>
+      <w:r>
+        <w:t xml:space="preserve">RESTful </w:t>
       </w:r>
       <w:r>
         <w:t>API</w:t>
@@ -4078,15 +3838,7 @@
         <w:spacing w:line="480" w:lineRule="auto"/>
       </w:pPr>
       <w:r>
-        <w:t xml:space="preserve">Our API is a </w:t>
-      </w:r>
-      <w:proofErr w:type="spellStart"/>
-      <w:r>
-        <w:t>RESTful</w:t>
-      </w:r>
-      <w:proofErr w:type="spellEnd"/>
-      <w:r>
-        <w:t xml:space="preserve"> API that performs transactions using JSON, a lightweight standard format</w:t>
+        <w:t>Our API is a RESTful API that performs transactions using JSON, a lightweight standard format</w:t>
       </w:r>
       <w:r>
         <w:t xml:space="preserve"> that uses human readable text </w:t>
@@ -4102,31 +3854,8 @@
       </w:r>
       <w:r>
         <w:lastRenderedPageBreak/>
-        <w:t>separated our HTML returns and our JSON returns by prepending /</w:t>
-      </w:r>
-      <w:proofErr w:type="spellStart"/>
-      <w:proofErr w:type="gramStart"/>
-      <w:r>
-        <w:t>api</w:t>
-      </w:r>
-      <w:proofErr w:type="spellEnd"/>
-      <w:proofErr w:type="gramEnd"/>
-      <w:r>
-        <w:t>. Example: API endpoint for ‘/people’ would be ‘/</w:t>
-      </w:r>
-      <w:proofErr w:type="spellStart"/>
-      <w:r>
-        <w:t>api</w:t>
-      </w:r>
-      <w:proofErr w:type="spellEnd"/>
-      <w:r>
-        <w:t>/people/</w:t>
-      </w:r>
-      <w:proofErr w:type="gramStart"/>
-      <w:r>
-        <w:t>’ .</w:t>
-      </w:r>
-      <w:proofErr w:type="gramEnd"/>
+        <w:t>separated our HTML returns and our JSON returns by prepending /api. Example: API endpoint for ‘/people’ would be ‘/api/people/’ .</w:t>
+      </w:r>
       <w:r>
         <w:t xml:space="preserve"> </w:t>
       </w:r>
@@ -4155,11 +3884,9 @@
       <w:r>
         <w:t>/</w:t>
       </w:r>
-      <w:proofErr w:type="spellStart"/>
       <w:r>
         <w:t>api</w:t>
       </w:r>
-      <w:proofErr w:type="spellEnd"/>
       <w:r>
         <w:t>/senators</w:t>
       </w:r>
@@ -4210,27 +3937,7 @@
           <w:sz w:val="20"/>
           <w:szCs w:val="20"/>
         </w:rPr>
-        <w:t>+ Response 200 (application/</w:t>
-      </w:r>
-      <w:proofErr w:type="spellStart"/>
-      <w:r>
-        <w:rPr>
-          <w:rFonts w:ascii="Courier New" w:eastAsia="Times New Roman" w:hAnsi="Courier New" w:cs="Courier New"/>
-          <w:color w:val="000000"/>
-          <w:sz w:val="20"/>
-          <w:szCs w:val="20"/>
-        </w:rPr>
-        <w:t>json</w:t>
-      </w:r>
-      <w:proofErr w:type="spellEnd"/>
-      <w:r>
-        <w:rPr>
-          <w:rFonts w:ascii="Courier New" w:eastAsia="Times New Roman" w:hAnsi="Courier New" w:cs="Courier New"/>
-          <w:color w:val="000000"/>
-          <w:sz w:val="20"/>
-          <w:szCs w:val="20"/>
-        </w:rPr>
-        <w:t>)</w:t>
+        <w:t>+ Response 200 (application/json)</w:t>
       </w:r>
     </w:p>
     <w:p>
@@ -4373,27 +4080,7 @@
           <w:sz w:val="20"/>
           <w:szCs w:val="20"/>
         </w:rPr>
-        <w:t xml:space="preserve">                "</w:t>
-      </w:r>
-      <w:proofErr w:type="gramStart"/>
-      <w:r>
-        <w:rPr>
-          <w:rFonts w:ascii="Courier New" w:eastAsia="Times New Roman" w:hAnsi="Courier New" w:cs="Courier New"/>
-          <w:color w:val="000000"/>
-          <w:sz w:val="20"/>
-          <w:szCs w:val="20"/>
-        </w:rPr>
-        <w:t>id</w:t>
-      </w:r>
-      <w:proofErr w:type="gramEnd"/>
-      <w:r>
-        <w:rPr>
-          <w:rFonts w:ascii="Courier New" w:eastAsia="Times New Roman" w:hAnsi="Courier New" w:cs="Courier New"/>
-          <w:color w:val="000000"/>
-          <w:sz w:val="20"/>
-          <w:szCs w:val="20"/>
-        </w:rPr>
-        <w:t>": 1,</w:t>
+        <w:t xml:space="preserve">                "id": 1,</w:t>
       </w:r>
     </w:p>
     <w:p>
@@ -4431,27 +4118,7 @@
           <w:sz w:val="20"/>
           <w:szCs w:val="20"/>
         </w:rPr>
-        <w:t xml:space="preserve">                "</w:t>
-      </w:r>
-      <w:proofErr w:type="gramStart"/>
-      <w:r>
-        <w:rPr>
-          <w:rFonts w:ascii="Courier New" w:eastAsia="Times New Roman" w:hAnsi="Courier New" w:cs="Courier New"/>
-          <w:color w:val="000000"/>
-          <w:sz w:val="20"/>
-          <w:szCs w:val="20"/>
-        </w:rPr>
-        <w:t>name</w:t>
-      </w:r>
-      <w:proofErr w:type="gramEnd"/>
-      <w:r>
-        <w:rPr>
-          <w:rFonts w:ascii="Courier New" w:eastAsia="Times New Roman" w:hAnsi="Courier New" w:cs="Courier New"/>
-          <w:color w:val="000000"/>
-          <w:sz w:val="20"/>
-          <w:szCs w:val="20"/>
-        </w:rPr>
-        <w:t>": "Jane Nelson",</w:t>
+        <w:t xml:space="preserve">                "name": "Jane Nelson",</w:t>
       </w:r>
     </w:p>
     <w:p>
@@ -4489,27 +4156,7 @@
           <w:sz w:val="20"/>
           <w:szCs w:val="20"/>
         </w:rPr>
-        <w:t xml:space="preserve">                "</w:t>
-      </w:r>
-      <w:proofErr w:type="gramStart"/>
-      <w:r>
-        <w:rPr>
-          <w:rFonts w:ascii="Courier New" w:eastAsia="Times New Roman" w:hAnsi="Courier New" w:cs="Courier New"/>
-          <w:color w:val="000000"/>
-          <w:sz w:val="20"/>
-          <w:szCs w:val="20"/>
-        </w:rPr>
-        <w:t>party</w:t>
-      </w:r>
-      <w:proofErr w:type="gramEnd"/>
-      <w:r>
-        <w:rPr>
-          <w:rFonts w:ascii="Courier New" w:eastAsia="Times New Roman" w:hAnsi="Courier New" w:cs="Courier New"/>
-          <w:color w:val="000000"/>
-          <w:sz w:val="20"/>
-          <w:szCs w:val="20"/>
-        </w:rPr>
-        <w:t>": "Republican",</w:t>
+        <w:t xml:space="preserve">                "party": "Republican",</w:t>
       </w:r>
     </w:p>
     <w:p>
@@ -4547,27 +4194,7 @@
           <w:sz w:val="20"/>
           <w:szCs w:val="20"/>
         </w:rPr>
-        <w:t xml:space="preserve">                "</w:t>
-      </w:r>
-      <w:proofErr w:type="gramStart"/>
-      <w:r>
-        <w:rPr>
-          <w:rFonts w:ascii="Courier New" w:eastAsia="Times New Roman" w:hAnsi="Courier New" w:cs="Courier New"/>
-          <w:color w:val="000000"/>
-          <w:sz w:val="20"/>
-          <w:szCs w:val="20"/>
-        </w:rPr>
-        <w:t>occupation</w:t>
-      </w:r>
-      <w:proofErr w:type="gramEnd"/>
-      <w:r>
-        <w:rPr>
-          <w:rFonts w:ascii="Courier New" w:eastAsia="Times New Roman" w:hAnsi="Courier New" w:cs="Courier New"/>
-          <w:color w:val="000000"/>
-          <w:sz w:val="20"/>
-          <w:szCs w:val="20"/>
-        </w:rPr>
-        <w:t>": "Businesswoman, former teacher",</w:t>
+        <w:t xml:space="preserve">                "occupation": "Businesswoman, former teacher",</w:t>
       </w:r>
     </w:p>
     <w:p>
@@ -4605,27 +4232,7 @@
           <w:sz w:val="20"/>
           <w:szCs w:val="20"/>
         </w:rPr>
-        <w:t xml:space="preserve">                "</w:t>
-      </w:r>
-      <w:proofErr w:type="spellStart"/>
-      <w:r>
-        <w:rPr>
-          <w:rFonts w:ascii="Courier New" w:eastAsia="Times New Roman" w:hAnsi="Courier New" w:cs="Courier New"/>
-          <w:color w:val="000000"/>
-          <w:sz w:val="20"/>
-          <w:szCs w:val="20"/>
-        </w:rPr>
-        <w:t>legistlative_experience</w:t>
-      </w:r>
-      <w:proofErr w:type="spellEnd"/>
-      <w:r>
-        <w:rPr>
-          <w:rFonts w:ascii="Courier New" w:eastAsia="Times New Roman" w:hAnsi="Courier New" w:cs="Courier New"/>
-          <w:color w:val="000000"/>
-          <w:sz w:val="20"/>
-          <w:szCs w:val="20"/>
-        </w:rPr>
-        <w:t>": "Disaster Relief",</w:t>
+        <w:t xml:space="preserve">                "legistlative_experience": "Disaster Relief",</w:t>
       </w:r>
     </w:p>
     <w:p>
@@ -4663,27 +4270,7 @@
           <w:sz w:val="20"/>
           <w:szCs w:val="20"/>
         </w:rPr>
-        <w:t xml:space="preserve">                "</w:t>
-      </w:r>
-      <w:proofErr w:type="gramStart"/>
-      <w:r>
-        <w:rPr>
-          <w:rFonts w:ascii="Courier New" w:eastAsia="Times New Roman" w:hAnsi="Courier New" w:cs="Courier New"/>
-          <w:color w:val="000000"/>
-          <w:sz w:val="20"/>
-          <w:szCs w:val="20"/>
-        </w:rPr>
-        <w:t>district</w:t>
-      </w:r>
-      <w:proofErr w:type="gramEnd"/>
-      <w:r>
-        <w:rPr>
-          <w:rFonts w:ascii="Courier New" w:eastAsia="Times New Roman" w:hAnsi="Courier New" w:cs="Courier New"/>
-          <w:color w:val="000000"/>
-          <w:sz w:val="20"/>
-          <w:szCs w:val="20"/>
-        </w:rPr>
-        <w:t>": "12",</w:t>
+        <w:t xml:space="preserve">                "district": "12",</w:t>
       </w:r>
     </w:p>
     <w:p>
@@ -4721,47 +4308,7 @@
           <w:sz w:val="20"/>
           <w:szCs w:val="20"/>
         </w:rPr>
-        <w:t xml:space="preserve">                "</w:t>
-      </w:r>
-      <w:proofErr w:type="gramStart"/>
-      <w:r>
-        <w:rPr>
-          <w:rFonts w:ascii="Courier New" w:eastAsia="Times New Roman" w:hAnsi="Courier New" w:cs="Courier New"/>
-          <w:color w:val="000000"/>
-          <w:sz w:val="20"/>
-          <w:szCs w:val="20"/>
-        </w:rPr>
-        <w:t>twitter</w:t>
-      </w:r>
-      <w:proofErr w:type="gramEnd"/>
-      <w:r>
-        <w:rPr>
-          <w:rFonts w:ascii="Courier New" w:eastAsia="Times New Roman" w:hAnsi="Courier New" w:cs="Courier New"/>
-          <w:color w:val="000000"/>
-          <w:sz w:val="20"/>
-          <w:szCs w:val="20"/>
-        </w:rPr>
-        <w:t>": "https://twitter.com/</w:t>
-      </w:r>
-      <w:proofErr w:type="spellStart"/>
-      <w:r>
-        <w:rPr>
-          <w:rFonts w:ascii="Courier New" w:eastAsia="Times New Roman" w:hAnsi="Courier New" w:cs="Courier New"/>
-          <w:color w:val="000000"/>
-          <w:sz w:val="20"/>
-          <w:szCs w:val="20"/>
-        </w:rPr>
-        <w:t>SenJaneNelson</w:t>
-      </w:r>
-      <w:proofErr w:type="spellEnd"/>
-      <w:r>
-        <w:rPr>
-          <w:rFonts w:ascii="Courier New" w:eastAsia="Times New Roman" w:hAnsi="Courier New" w:cs="Courier New"/>
-          <w:color w:val="000000"/>
-          <w:sz w:val="20"/>
-          <w:szCs w:val="20"/>
-        </w:rPr>
-        <w:t>",</w:t>
+        <w:t xml:space="preserve">                "twitter": "https://twitter.com/SenJaneNelson",</w:t>
       </w:r>
     </w:p>
     <w:p>
@@ -4799,29 +4346,7 @@
           <w:sz w:val="20"/>
           <w:szCs w:val="20"/>
         </w:rPr>
-        <w:t xml:space="preserve">                "</w:t>
-      </w:r>
-      <w:proofErr w:type="spellStart"/>
-      <w:proofErr w:type="gramStart"/>
-      <w:r>
-        <w:rPr>
-          <w:rFonts w:ascii="Courier New" w:eastAsia="Times New Roman" w:hAnsi="Courier New" w:cs="Courier New"/>
-          <w:color w:val="000000"/>
-          <w:sz w:val="20"/>
-          <w:szCs w:val="20"/>
-        </w:rPr>
-        <w:t>facebook</w:t>
-      </w:r>
-      <w:proofErr w:type="spellEnd"/>
-      <w:proofErr w:type="gramEnd"/>
-      <w:r>
-        <w:rPr>
-          <w:rFonts w:ascii="Courier New" w:eastAsia="Times New Roman" w:hAnsi="Courier New" w:cs="Courier New"/>
-          <w:color w:val="000000"/>
-          <w:sz w:val="20"/>
-          <w:szCs w:val="20"/>
-        </w:rPr>
-        <w:t>": "https://www.facebook.com/SenatorJaneNelson",</w:t>
+        <w:t xml:space="preserve">                "facebook": "https://www.facebook.com/SenatorJaneNelson",</w:t>
       </w:r>
     </w:p>
     <w:p>
@@ -4868,27 +4393,7 @@
           <w:sz w:val="20"/>
           <w:szCs w:val="20"/>
         </w:rPr>
-        <w:t xml:space="preserve">        "</w:t>
-      </w:r>
-      <w:proofErr w:type="gramStart"/>
-      <w:r>
-        <w:rPr>
-          <w:rFonts w:ascii="Courier New" w:eastAsia="Times New Roman" w:hAnsi="Courier New" w:cs="Courier New"/>
-          <w:color w:val="000000"/>
-          <w:sz w:val="20"/>
-          <w:szCs w:val="20"/>
-        </w:rPr>
-        <w:t>committees</w:t>
-      </w:r>
-      <w:proofErr w:type="gramEnd"/>
-      <w:r>
-        <w:rPr>
-          <w:rFonts w:ascii="Courier New" w:eastAsia="Times New Roman" w:hAnsi="Courier New" w:cs="Courier New"/>
-          <w:color w:val="000000"/>
-          <w:sz w:val="20"/>
-          <w:szCs w:val="20"/>
-        </w:rPr>
-        <w:t>": [1,2]</w:t>
+        <w:t xml:space="preserve">        "committees": [1,2]</w:t>
       </w:r>
     </w:p>
     <w:p>
@@ -5011,27 +4516,7 @@
           <w:sz w:val="20"/>
           <w:szCs w:val="20"/>
         </w:rPr>
-        <w:t xml:space="preserve">                "</w:t>
-      </w:r>
-      <w:proofErr w:type="gramStart"/>
-      <w:r>
-        <w:rPr>
-          <w:rFonts w:ascii="Courier New" w:eastAsia="Times New Roman" w:hAnsi="Courier New" w:cs="Courier New"/>
-          <w:color w:val="000000"/>
-          <w:sz w:val="20"/>
-          <w:szCs w:val="20"/>
-        </w:rPr>
-        <w:t>id</w:t>
-      </w:r>
-      <w:proofErr w:type="gramEnd"/>
-      <w:r>
-        <w:rPr>
-          <w:rFonts w:ascii="Courier New" w:eastAsia="Times New Roman" w:hAnsi="Courier New" w:cs="Courier New"/>
-          <w:color w:val="000000"/>
-          <w:sz w:val="20"/>
-          <w:szCs w:val="20"/>
-        </w:rPr>
-        <w:t xml:space="preserve">": </w:t>
+        <w:t xml:space="preserve">                "id": </w:t>
       </w:r>
       <w:r>
         <w:rPr>
@@ -5087,9 +4572,8 @@
           <w:sz w:val="20"/>
           <w:szCs w:val="20"/>
         </w:rPr>
-        <w:t xml:space="preserve">                "</w:t>
-      </w:r>
-      <w:proofErr w:type="gramStart"/>
+        <w:t xml:space="preserve">                "name": "</w:t>
+      </w:r>
       <w:r>
         <w:rPr>
           <w:rFonts w:ascii="Courier New" w:eastAsia="Times New Roman" w:hAnsi="Courier New" w:cs="Courier New"/>
@@ -5097,38 +4581,8 @@
           <w:sz w:val="20"/>
           <w:szCs w:val="20"/>
         </w:rPr>
-        <w:t>name</w:t>
-      </w:r>
-      <w:proofErr w:type="gramEnd"/>
-      <w:r>
-        <w:rPr>
-          <w:rFonts w:ascii="Courier New" w:eastAsia="Times New Roman" w:hAnsi="Courier New" w:cs="Courier New"/>
-          <w:color w:val="000000"/>
-          <w:sz w:val="20"/>
-          <w:szCs w:val="20"/>
-        </w:rPr>
-        <w:t>": "</w:t>
-      </w:r>
-      <w:r>
-        <w:rPr>
-          <w:rFonts w:ascii="Courier New" w:eastAsia="Times New Roman" w:hAnsi="Courier New" w:cs="Courier New"/>
-          <w:color w:val="000000"/>
-          <w:sz w:val="20"/>
-          <w:szCs w:val="20"/>
-        </w:rPr>
-        <w:t xml:space="preserve">John </w:t>
-      </w:r>
-      <w:proofErr w:type="spellStart"/>
-      <w:r>
-        <w:rPr>
-          <w:rFonts w:ascii="Courier New" w:eastAsia="Times New Roman" w:hAnsi="Courier New" w:cs="Courier New"/>
-          <w:color w:val="000000"/>
-          <w:sz w:val="20"/>
-          <w:szCs w:val="20"/>
-        </w:rPr>
-        <w:t>Whitmire</w:t>
-      </w:r>
-      <w:proofErr w:type="spellEnd"/>
+        <w:t>John Whitmire</w:t>
+      </w:r>
       <w:r>
         <w:rPr>
           <w:rFonts w:ascii="Courier New" w:eastAsia="Times New Roman" w:hAnsi="Courier New" w:cs="Courier New"/>
@@ -5174,27 +4628,7 @@
           <w:sz w:val="20"/>
           <w:szCs w:val="20"/>
         </w:rPr>
-        <w:t xml:space="preserve">                "</w:t>
-      </w:r>
-      <w:proofErr w:type="gramStart"/>
-      <w:r>
-        <w:rPr>
-          <w:rFonts w:ascii="Courier New" w:eastAsia="Times New Roman" w:hAnsi="Courier New" w:cs="Courier New"/>
-          <w:color w:val="000000"/>
-          <w:sz w:val="20"/>
-          <w:szCs w:val="20"/>
-        </w:rPr>
-        <w:t>party</w:t>
-      </w:r>
-      <w:proofErr w:type="gramEnd"/>
-      <w:r>
-        <w:rPr>
-          <w:rFonts w:ascii="Courier New" w:eastAsia="Times New Roman" w:hAnsi="Courier New" w:cs="Courier New"/>
-          <w:color w:val="000000"/>
-          <w:sz w:val="20"/>
-          <w:szCs w:val="20"/>
-        </w:rPr>
-        <w:t>": "</w:t>
+        <w:t xml:space="preserve">                "party": "</w:t>
       </w:r>
       <w:r>
         <w:rPr>
@@ -5250,27 +4684,7 @@
           <w:sz w:val="20"/>
           <w:szCs w:val="20"/>
         </w:rPr>
-        <w:t xml:space="preserve">                "</w:t>
-      </w:r>
-      <w:proofErr w:type="gramStart"/>
-      <w:r>
-        <w:rPr>
-          <w:rFonts w:ascii="Courier New" w:eastAsia="Times New Roman" w:hAnsi="Courier New" w:cs="Courier New"/>
-          <w:color w:val="000000"/>
-          <w:sz w:val="20"/>
-          <w:szCs w:val="20"/>
-        </w:rPr>
-        <w:t>occupation</w:t>
-      </w:r>
-      <w:proofErr w:type="gramEnd"/>
-      <w:r>
-        <w:rPr>
-          <w:rFonts w:ascii="Courier New" w:eastAsia="Times New Roman" w:hAnsi="Courier New" w:cs="Courier New"/>
-          <w:color w:val="000000"/>
-          <w:sz w:val="20"/>
-          <w:szCs w:val="20"/>
-        </w:rPr>
-        <w:t>": "</w:t>
+        <w:t xml:space="preserve">                "occupation": "</w:t>
       </w:r>
       <w:r>
         <w:rPr>
@@ -5326,27 +4740,7 @@
           <w:sz w:val="20"/>
           <w:szCs w:val="20"/>
         </w:rPr>
-        <w:t xml:space="preserve">                "</w:t>
-      </w:r>
-      <w:proofErr w:type="spellStart"/>
-      <w:r>
-        <w:rPr>
-          <w:rFonts w:ascii="Courier New" w:eastAsia="Times New Roman" w:hAnsi="Courier New" w:cs="Courier New"/>
-          <w:color w:val="000000"/>
-          <w:sz w:val="20"/>
-          <w:szCs w:val="20"/>
-        </w:rPr>
-        <w:t>legistlative_experience</w:t>
-      </w:r>
-      <w:proofErr w:type="spellEnd"/>
-      <w:r>
-        <w:rPr>
-          <w:rFonts w:ascii="Courier New" w:eastAsia="Times New Roman" w:hAnsi="Courier New" w:cs="Courier New"/>
-          <w:color w:val="000000"/>
-          <w:sz w:val="20"/>
-          <w:szCs w:val="20"/>
-        </w:rPr>
-        <w:t>": "",</w:t>
+        <w:t xml:space="preserve">                "legistlative_experience": "",</w:t>
       </w:r>
     </w:p>
     <w:p>
@@ -5384,27 +4778,7 @@
           <w:sz w:val="20"/>
           <w:szCs w:val="20"/>
         </w:rPr>
-        <w:t xml:space="preserve">                "</w:t>
-      </w:r>
-      <w:proofErr w:type="gramStart"/>
-      <w:r>
-        <w:rPr>
-          <w:rFonts w:ascii="Courier New" w:eastAsia="Times New Roman" w:hAnsi="Courier New" w:cs="Courier New"/>
-          <w:color w:val="000000"/>
-          <w:sz w:val="20"/>
-          <w:szCs w:val="20"/>
-        </w:rPr>
-        <w:t>district</w:t>
-      </w:r>
-      <w:proofErr w:type="gramEnd"/>
-      <w:r>
-        <w:rPr>
-          <w:rFonts w:ascii="Courier New" w:eastAsia="Times New Roman" w:hAnsi="Courier New" w:cs="Courier New"/>
-          <w:color w:val="000000"/>
-          <w:sz w:val="20"/>
-          <w:szCs w:val="20"/>
-        </w:rPr>
-        <w:t>": "</w:t>
+        <w:t xml:space="preserve">                "district": "</w:t>
       </w:r>
       <w:r>
         <w:rPr>
@@ -5498,27 +4872,7 @@
           <w:sz w:val="20"/>
           <w:szCs w:val="20"/>
         </w:rPr>
-        <w:t xml:space="preserve">                "</w:t>
-      </w:r>
-      <w:proofErr w:type="spellStart"/>
-      <w:r>
-        <w:rPr>
-          <w:rFonts w:ascii="Courier New" w:eastAsia="Times New Roman" w:hAnsi="Courier New" w:cs="Courier New"/>
-          <w:color w:val="000000"/>
-          <w:sz w:val="20"/>
-          <w:szCs w:val="20"/>
-        </w:rPr>
-        <w:t>facebook</w:t>
-      </w:r>
-      <w:proofErr w:type="spellEnd"/>
-      <w:r>
-        <w:rPr>
-          <w:rFonts w:ascii="Courier New" w:eastAsia="Times New Roman" w:hAnsi="Courier New" w:cs="Courier New"/>
-          <w:color w:val="000000"/>
-          <w:sz w:val="20"/>
-          <w:szCs w:val="20"/>
-        </w:rPr>
-        <w:t>": "",</w:t>
+        <w:t xml:space="preserve">                "facebook": "",</w:t>
       </w:r>
     </w:p>
     <w:p>
@@ -5565,27 +4919,7 @@
           <w:sz w:val="20"/>
           <w:szCs w:val="20"/>
         </w:rPr>
-        <w:t>"</w:t>
-      </w:r>
-      <w:proofErr w:type="gramStart"/>
-      <w:r>
-        <w:rPr>
-          <w:rFonts w:ascii="Courier New" w:eastAsia="Times New Roman" w:hAnsi="Courier New" w:cs="Courier New"/>
-          <w:color w:val="000000"/>
-          <w:sz w:val="20"/>
-          <w:szCs w:val="20"/>
-        </w:rPr>
-        <w:t>committees</w:t>
-      </w:r>
-      <w:proofErr w:type="gramEnd"/>
-      <w:r>
-        <w:rPr>
-          <w:rFonts w:ascii="Courier New" w:eastAsia="Times New Roman" w:hAnsi="Courier New" w:cs="Courier New"/>
-          <w:color w:val="000000"/>
-          <w:sz w:val="20"/>
-          <w:szCs w:val="20"/>
-        </w:rPr>
-        <w:t>": [</w:t>
+        <w:t>"committees": [</w:t>
       </w:r>
       <w:r>
         <w:rPr>
@@ -5739,21 +5073,14 @@
       <w:r>
         <w:t>/</w:t>
       </w:r>
-      <w:proofErr w:type="spellStart"/>
       <w:r>
         <w:t>api</w:t>
       </w:r>
-      <w:proofErr w:type="spellEnd"/>
       <w:r>
         <w:t>/senators</w:t>
       </w:r>
-      <w:proofErr w:type="gramStart"/>
-      <w:r>
-        <w:t>/{</w:t>
-      </w:r>
-      <w:proofErr w:type="gramEnd"/>
-      <w:r>
-        <w:t>id}</w:t>
+      <w:r>
+        <w:t>/{id}</w:t>
       </w:r>
       <w:r>
         <w:t xml:space="preserve"> - GET</w:t>
@@ -5785,27 +5112,7 @@
           <w:sz w:val="18"/>
           <w:szCs w:val="18"/>
         </w:rPr>
-        <w:t>+ Response 200 (application/</w:t>
-      </w:r>
-      <w:proofErr w:type="spellStart"/>
-      <w:r>
-        <w:rPr>
-          <w:rFonts w:ascii="Consolas" w:hAnsi="Consolas" w:cs="Consolas"/>
-          <w:color w:val="333333"/>
-          <w:sz w:val="18"/>
-          <w:szCs w:val="18"/>
-        </w:rPr>
-        <w:t>json</w:t>
-      </w:r>
-      <w:proofErr w:type="spellEnd"/>
-      <w:r>
-        <w:rPr>
-          <w:rFonts w:ascii="Consolas" w:hAnsi="Consolas" w:cs="Consolas"/>
-          <w:color w:val="333333"/>
-          <w:sz w:val="18"/>
-          <w:szCs w:val="18"/>
-        </w:rPr>
-        <w:t>)</w:t>
+        <w:t>+ Response 200 (application/json)</w:t>
       </w:r>
     </w:p>
     <w:p>
@@ -5890,27 +5197,7 @@
           <w:szCs w:val="18"/>
         </w:rPr>
         <w:lastRenderedPageBreak/>
-        <w:t>                "</w:t>
-      </w:r>
-      <w:proofErr w:type="gramStart"/>
-      <w:r>
-        <w:rPr>
-          <w:rFonts w:ascii="Consolas" w:hAnsi="Consolas" w:cs="Consolas"/>
-          <w:color w:val="333333"/>
-          <w:sz w:val="18"/>
-          <w:szCs w:val="18"/>
-        </w:rPr>
-        <w:t>id</w:t>
-      </w:r>
-      <w:proofErr w:type="gramEnd"/>
-      <w:r>
-        <w:rPr>
-          <w:rFonts w:ascii="Consolas" w:hAnsi="Consolas" w:cs="Consolas"/>
-          <w:color w:val="333333"/>
-          <w:sz w:val="18"/>
-          <w:szCs w:val="18"/>
-        </w:rPr>
-        <w:t>": 1,</w:t>
+        <w:t>                "id": 1,</w:t>
       </w:r>
     </w:p>
     <w:p>
@@ -5931,27 +5218,7 @@
           <w:sz w:val="18"/>
           <w:szCs w:val="18"/>
         </w:rPr>
-        <w:t>                "</w:t>
-      </w:r>
-      <w:proofErr w:type="gramStart"/>
-      <w:r>
-        <w:rPr>
-          <w:rFonts w:ascii="Consolas" w:hAnsi="Consolas" w:cs="Consolas"/>
-          <w:color w:val="333333"/>
-          <w:sz w:val="18"/>
-          <w:szCs w:val="18"/>
-        </w:rPr>
-        <w:t>name</w:t>
-      </w:r>
-      <w:proofErr w:type="gramEnd"/>
-      <w:r>
-        <w:rPr>
-          <w:rFonts w:ascii="Consolas" w:hAnsi="Consolas" w:cs="Consolas"/>
-          <w:color w:val="333333"/>
-          <w:sz w:val="18"/>
-          <w:szCs w:val="18"/>
-        </w:rPr>
-        <w:t>": "Jane Nelson",</w:t>
+        <w:t>                "name": "Jane Nelson",</w:t>
       </w:r>
     </w:p>
     <w:p>
@@ -5972,27 +5239,7 @@
           <w:sz w:val="18"/>
           <w:szCs w:val="18"/>
         </w:rPr>
-        <w:t>                "</w:t>
-      </w:r>
-      <w:proofErr w:type="gramStart"/>
-      <w:r>
-        <w:rPr>
-          <w:rFonts w:ascii="Consolas" w:hAnsi="Consolas" w:cs="Consolas"/>
-          <w:color w:val="333333"/>
-          <w:sz w:val="18"/>
-          <w:szCs w:val="18"/>
-        </w:rPr>
-        <w:t>party</w:t>
-      </w:r>
-      <w:proofErr w:type="gramEnd"/>
-      <w:r>
-        <w:rPr>
-          <w:rFonts w:ascii="Consolas" w:hAnsi="Consolas" w:cs="Consolas"/>
-          <w:color w:val="333333"/>
-          <w:sz w:val="18"/>
-          <w:szCs w:val="18"/>
-        </w:rPr>
-        <w:t>": "Republican",</w:t>
+        <w:t>                "party": "Republican",</w:t>
       </w:r>
     </w:p>
     <w:p>
@@ -6013,27 +5260,7 @@
           <w:sz w:val="18"/>
           <w:szCs w:val="18"/>
         </w:rPr>
-        <w:t>                "</w:t>
-      </w:r>
-      <w:proofErr w:type="gramStart"/>
-      <w:r>
-        <w:rPr>
-          <w:rFonts w:ascii="Consolas" w:hAnsi="Consolas" w:cs="Consolas"/>
-          <w:color w:val="333333"/>
-          <w:sz w:val="18"/>
-          <w:szCs w:val="18"/>
-        </w:rPr>
-        <w:t>occupation</w:t>
-      </w:r>
-      <w:proofErr w:type="gramEnd"/>
-      <w:r>
-        <w:rPr>
-          <w:rFonts w:ascii="Consolas" w:hAnsi="Consolas" w:cs="Consolas"/>
-          <w:color w:val="333333"/>
-          <w:sz w:val="18"/>
-          <w:szCs w:val="18"/>
-        </w:rPr>
-        <w:t>": "Businesswoman, former teacher",</w:t>
+        <w:t>                "occupation": "Businesswoman, former teacher",</w:t>
       </w:r>
     </w:p>
     <w:p>
@@ -6054,27 +5281,7 @@
           <w:sz w:val="18"/>
           <w:szCs w:val="18"/>
         </w:rPr>
-        <w:t>                "</w:t>
-      </w:r>
-      <w:proofErr w:type="spellStart"/>
-      <w:r>
-        <w:rPr>
-          <w:rFonts w:ascii="Consolas" w:hAnsi="Consolas" w:cs="Consolas"/>
-          <w:color w:val="333333"/>
-          <w:sz w:val="18"/>
-          <w:szCs w:val="18"/>
-        </w:rPr>
-        <w:t>legistlative_experience</w:t>
-      </w:r>
-      <w:proofErr w:type="spellEnd"/>
-      <w:r>
-        <w:rPr>
-          <w:rFonts w:ascii="Consolas" w:hAnsi="Consolas" w:cs="Consolas"/>
-          <w:color w:val="333333"/>
-          <w:sz w:val="18"/>
-          <w:szCs w:val="18"/>
-        </w:rPr>
-        <w:t>": "Disaster Relief",</w:t>
+        <w:t>                "legistlative_experience": "Disaster Relief",</w:t>
       </w:r>
     </w:p>
     <w:p>
@@ -6095,27 +5302,7 @@
           <w:sz w:val="18"/>
           <w:szCs w:val="18"/>
         </w:rPr>
-        <w:t>                "</w:t>
-      </w:r>
-      <w:proofErr w:type="gramStart"/>
-      <w:r>
-        <w:rPr>
-          <w:rFonts w:ascii="Consolas" w:hAnsi="Consolas" w:cs="Consolas"/>
-          <w:color w:val="333333"/>
-          <w:sz w:val="18"/>
-          <w:szCs w:val="18"/>
-        </w:rPr>
-        <w:t>district</w:t>
-      </w:r>
-      <w:proofErr w:type="gramEnd"/>
-      <w:r>
-        <w:rPr>
-          <w:rFonts w:ascii="Consolas" w:hAnsi="Consolas" w:cs="Consolas"/>
-          <w:color w:val="333333"/>
-          <w:sz w:val="18"/>
-          <w:szCs w:val="18"/>
-        </w:rPr>
-        <w:t>": "12",</w:t>
+        <w:t>                "district": "12",</w:t>
       </w:r>
     </w:p>
     <w:p>
@@ -6136,47 +5323,7 @@
           <w:sz w:val="18"/>
           <w:szCs w:val="18"/>
         </w:rPr>
-        <w:t>                "</w:t>
-      </w:r>
-      <w:proofErr w:type="gramStart"/>
-      <w:r>
-        <w:rPr>
-          <w:rFonts w:ascii="Consolas" w:hAnsi="Consolas" w:cs="Consolas"/>
-          <w:color w:val="333333"/>
-          <w:sz w:val="18"/>
-          <w:szCs w:val="18"/>
-        </w:rPr>
-        <w:t>twitter</w:t>
-      </w:r>
-      <w:proofErr w:type="gramEnd"/>
-      <w:r>
-        <w:rPr>
-          <w:rFonts w:ascii="Consolas" w:hAnsi="Consolas" w:cs="Consolas"/>
-          <w:color w:val="333333"/>
-          <w:sz w:val="18"/>
-          <w:szCs w:val="18"/>
-        </w:rPr>
-        <w:t>": "https://twitter.com/</w:t>
-      </w:r>
-      <w:proofErr w:type="spellStart"/>
-      <w:r>
-        <w:rPr>
-          <w:rFonts w:ascii="Consolas" w:hAnsi="Consolas" w:cs="Consolas"/>
-          <w:color w:val="333333"/>
-          <w:sz w:val="18"/>
-          <w:szCs w:val="18"/>
-        </w:rPr>
-        <w:t>SenJaneNelson</w:t>
-      </w:r>
-      <w:proofErr w:type="spellEnd"/>
-      <w:r>
-        <w:rPr>
-          <w:rFonts w:ascii="Consolas" w:hAnsi="Consolas" w:cs="Consolas"/>
-          <w:color w:val="333333"/>
-          <w:sz w:val="18"/>
-          <w:szCs w:val="18"/>
-        </w:rPr>
-        <w:t>",</w:t>
+        <w:t>                "twitter": "https://twitter.com/SenJaneNelson",</w:t>
       </w:r>
     </w:p>
     <w:p>
@@ -6197,29 +5344,7 @@
           <w:sz w:val="18"/>
           <w:szCs w:val="18"/>
         </w:rPr>
-        <w:t>                "</w:t>
-      </w:r>
-      <w:proofErr w:type="spellStart"/>
-      <w:proofErr w:type="gramStart"/>
-      <w:r>
-        <w:rPr>
-          <w:rFonts w:ascii="Consolas" w:hAnsi="Consolas" w:cs="Consolas"/>
-          <w:color w:val="333333"/>
-          <w:sz w:val="18"/>
-          <w:szCs w:val="18"/>
-        </w:rPr>
-        <w:t>facebook</w:t>
-      </w:r>
-      <w:proofErr w:type="spellEnd"/>
-      <w:proofErr w:type="gramEnd"/>
-      <w:r>
-        <w:rPr>
-          <w:rFonts w:ascii="Consolas" w:hAnsi="Consolas" w:cs="Consolas"/>
-          <w:color w:val="333333"/>
-          <w:sz w:val="18"/>
-          <w:szCs w:val="18"/>
-        </w:rPr>
-        <w:t>": "https://www.facebook.com/SenatorJaneNelson",</w:t>
+        <w:t>                "facebook": "https://www.facebook.com/SenatorJaneNelson",</w:t>
       </w:r>
     </w:p>
     <w:p>
@@ -6249,27 +5374,7 @@
           <w:sz w:val="18"/>
           <w:szCs w:val="18"/>
         </w:rPr>
-        <w:t>"</w:t>
-      </w:r>
-      <w:proofErr w:type="gramStart"/>
-      <w:r>
-        <w:rPr>
-          <w:rFonts w:ascii="Consolas" w:hAnsi="Consolas" w:cs="Consolas"/>
-          <w:color w:val="333333"/>
-          <w:sz w:val="18"/>
-          <w:szCs w:val="18"/>
-        </w:rPr>
-        <w:t>committees</w:t>
-      </w:r>
-      <w:proofErr w:type="gramEnd"/>
-      <w:r>
-        <w:rPr>
-          <w:rFonts w:ascii="Consolas" w:hAnsi="Consolas" w:cs="Consolas"/>
-          <w:color w:val="333333"/>
-          <w:sz w:val="18"/>
-          <w:szCs w:val="18"/>
-        </w:rPr>
-        <w:t>": [1,2]</w:t>
+        <w:t>"committees": [1,2]</w:t>
       </w:r>
     </w:p>
     <w:p>
@@ -6313,21 +5418,11 @@
       <w:r>
         <w:t>/</w:t>
       </w:r>
-      <w:proofErr w:type="spellStart"/>
       <w:r>
         <w:t>api</w:t>
       </w:r>
-      <w:proofErr w:type="spellEnd"/>
-      <w:r>
-        <w:t>/senators</w:t>
-      </w:r>
-      <w:proofErr w:type="gramStart"/>
-      <w:r>
-        <w:t>/{</w:t>
-      </w:r>
-      <w:proofErr w:type="gramEnd"/>
-      <w:r>
-        <w:t>id}/bills</w:t>
+      <w:r>
+        <w:t>/senators/{id}/bills</w:t>
       </w:r>
       <w:r>
         <w:t xml:space="preserve"> - GET</w:t>
@@ -6393,27 +5488,7 @@
           <w:sz w:val="18"/>
           <w:szCs w:val="18"/>
         </w:rPr>
-        <w:t>+ Response 200 (application/</w:t>
-      </w:r>
-      <w:proofErr w:type="spellStart"/>
-      <w:r>
-        <w:rPr>
-          <w:rFonts w:ascii="Consolas" w:hAnsi="Consolas" w:cs="Consolas"/>
-          <w:color w:val="333333"/>
-          <w:sz w:val="18"/>
-          <w:szCs w:val="18"/>
-        </w:rPr>
-        <w:t>json</w:t>
-      </w:r>
-      <w:proofErr w:type="spellEnd"/>
-      <w:r>
-        <w:rPr>
-          <w:rFonts w:ascii="Consolas" w:hAnsi="Consolas" w:cs="Consolas"/>
-          <w:color w:val="333333"/>
-          <w:sz w:val="18"/>
-          <w:szCs w:val="18"/>
-        </w:rPr>
-        <w:t>)</w:t>
+        <w:t>+ Response 200 (application/json)</w:t>
       </w:r>
     </w:p>
     <w:p>
@@ -6476,27 +5551,7 @@
           <w:sz w:val="18"/>
           <w:szCs w:val="18"/>
         </w:rPr>
-        <w:t xml:space="preserve">                "</w:t>
-      </w:r>
-      <w:proofErr w:type="gramStart"/>
-      <w:r>
-        <w:rPr>
-          <w:rFonts w:ascii="Consolas" w:eastAsia="Times New Roman" w:hAnsi="Consolas" w:cs="Consolas"/>
-          <w:color w:val="333333"/>
-          <w:sz w:val="18"/>
-          <w:szCs w:val="18"/>
-        </w:rPr>
-        <w:t>id</w:t>
-      </w:r>
-      <w:proofErr w:type="gramEnd"/>
-      <w:r>
-        <w:rPr>
-          <w:rFonts w:ascii="Consolas" w:eastAsia="Times New Roman" w:hAnsi="Consolas" w:cs="Consolas"/>
-          <w:color w:val="333333"/>
-          <w:sz w:val="18"/>
-          <w:szCs w:val="18"/>
-        </w:rPr>
-        <w:t>": 1,</w:t>
+        <w:t xml:space="preserve">                "id": 1,</w:t>
       </w:r>
     </w:p>
     <w:p>
@@ -6517,27 +5572,7 @@
           <w:sz w:val="18"/>
           <w:szCs w:val="18"/>
         </w:rPr>
-        <w:t xml:space="preserve">                "</w:t>
-      </w:r>
-      <w:proofErr w:type="gramStart"/>
-      <w:r>
-        <w:rPr>
-          <w:rFonts w:ascii="Consolas" w:eastAsia="Times New Roman" w:hAnsi="Consolas" w:cs="Consolas"/>
-          <w:color w:val="333333"/>
-          <w:sz w:val="18"/>
-          <w:szCs w:val="18"/>
-        </w:rPr>
-        <w:t>name</w:t>
-      </w:r>
-      <w:proofErr w:type="gramEnd"/>
-      <w:r>
-        <w:rPr>
-          <w:rFonts w:ascii="Consolas" w:eastAsia="Times New Roman" w:hAnsi="Consolas" w:cs="Consolas"/>
-          <w:color w:val="333333"/>
-          <w:sz w:val="18"/>
-          <w:szCs w:val="18"/>
-        </w:rPr>
-        <w:t>": "SB 63",</w:t>
+        <w:t xml:space="preserve">                "name": "SB 63",</w:t>
       </w:r>
     </w:p>
     <w:p>
@@ -6558,27 +5593,7 @@
           <w:sz w:val="18"/>
           <w:szCs w:val="18"/>
         </w:rPr>
-        <w:t xml:space="preserve">                "</w:t>
-      </w:r>
-      <w:proofErr w:type="gramStart"/>
-      <w:r>
-        <w:rPr>
-          <w:rFonts w:ascii="Consolas" w:eastAsia="Times New Roman" w:hAnsi="Consolas" w:cs="Consolas"/>
-          <w:color w:val="333333"/>
-          <w:sz w:val="18"/>
-          <w:szCs w:val="18"/>
-        </w:rPr>
-        <w:t>authors</w:t>
-      </w:r>
-      <w:proofErr w:type="gramEnd"/>
-      <w:r>
-        <w:rPr>
-          <w:rFonts w:ascii="Consolas" w:eastAsia="Times New Roman" w:hAnsi="Consolas" w:cs="Consolas"/>
-          <w:color w:val="333333"/>
-          <w:sz w:val="18"/>
-          <w:szCs w:val="18"/>
-        </w:rPr>
-        <w:t>": [1],</w:t>
+        <w:t xml:space="preserve">                "authors": [1],</w:t>
       </w:r>
     </w:p>
     <w:p>
@@ -6599,27 +5614,7 @@
           <w:sz w:val="18"/>
           <w:szCs w:val="18"/>
         </w:rPr>
-        <w:t xml:space="preserve">                "</w:t>
-      </w:r>
-      <w:proofErr w:type="spellStart"/>
-      <w:r>
-        <w:rPr>
-          <w:rFonts w:ascii="Consolas" w:eastAsia="Times New Roman" w:hAnsi="Consolas" w:cs="Consolas"/>
-          <w:color w:val="333333"/>
-          <w:sz w:val="18"/>
-          <w:szCs w:val="18"/>
-        </w:rPr>
-        <w:t>legislative_session</w:t>
-      </w:r>
-      <w:proofErr w:type="spellEnd"/>
-      <w:r>
-        <w:rPr>
-          <w:rFonts w:ascii="Consolas" w:eastAsia="Times New Roman" w:hAnsi="Consolas" w:cs="Consolas"/>
-          <w:color w:val="333333"/>
-          <w:sz w:val="18"/>
-          <w:szCs w:val="18"/>
-        </w:rPr>
-        <w:t>": "83(R)",</w:t>
+        <w:t xml:space="preserve">                "legislative_session": "83(R)",</w:t>
       </w:r>
     </w:p>
     <w:p>
@@ -6640,27 +5635,7 @@
           <w:sz w:val="18"/>
           <w:szCs w:val="18"/>
         </w:rPr>
-        <w:t xml:space="preserve">                "</w:t>
-      </w:r>
-      <w:proofErr w:type="spellStart"/>
-      <w:r>
-        <w:rPr>
-          <w:rFonts w:ascii="Consolas" w:eastAsia="Times New Roman" w:hAnsi="Consolas" w:cs="Consolas"/>
-          <w:color w:val="333333"/>
-          <w:sz w:val="18"/>
-          <w:szCs w:val="18"/>
-        </w:rPr>
-        <w:t>date_proposed</w:t>
-      </w:r>
-      <w:proofErr w:type="spellEnd"/>
-      <w:r>
-        <w:rPr>
-          <w:rFonts w:ascii="Consolas" w:eastAsia="Times New Roman" w:hAnsi="Consolas" w:cs="Consolas"/>
-          <w:color w:val="333333"/>
-          <w:sz w:val="18"/>
-          <w:szCs w:val="18"/>
-        </w:rPr>
-        <w:t>": "11/12/2012",</w:t>
+        <w:t xml:space="preserve">                "date_proposed": "11/12/2012",</w:t>
       </w:r>
     </w:p>
     <w:p>
@@ -6681,27 +5656,7 @@
           <w:sz w:val="18"/>
           <w:szCs w:val="18"/>
         </w:rPr>
-        <w:t xml:space="preserve">                "</w:t>
-      </w:r>
-      <w:proofErr w:type="spellStart"/>
-      <w:r>
-        <w:rPr>
-          <w:rFonts w:ascii="Consolas" w:eastAsia="Times New Roman" w:hAnsi="Consolas" w:cs="Consolas"/>
-          <w:color w:val="333333"/>
-          <w:sz w:val="18"/>
-          <w:szCs w:val="18"/>
-        </w:rPr>
-        <w:t>date_signed</w:t>
-      </w:r>
-      <w:proofErr w:type="spellEnd"/>
-      <w:r>
-        <w:rPr>
-          <w:rFonts w:ascii="Consolas" w:eastAsia="Times New Roman" w:hAnsi="Consolas" w:cs="Consolas"/>
-          <w:color w:val="333333"/>
-          <w:sz w:val="18"/>
-          <w:szCs w:val="18"/>
-        </w:rPr>
-        <w:t>": "6/14/2013",</w:t>
+        <w:t xml:space="preserve">                "date_signed": "6/14/2013",</w:t>
       </w:r>
     </w:p>
     <w:p>
@@ -6722,27 +5677,7 @@
           <w:sz w:val="18"/>
           <w:szCs w:val="18"/>
         </w:rPr>
-        <w:t xml:space="preserve">                "</w:t>
-      </w:r>
-      <w:proofErr w:type="spellStart"/>
-      <w:r>
-        <w:rPr>
-          <w:rFonts w:ascii="Consolas" w:eastAsia="Times New Roman" w:hAnsi="Consolas" w:cs="Consolas"/>
-          <w:color w:val="333333"/>
-          <w:sz w:val="18"/>
-          <w:szCs w:val="18"/>
-        </w:rPr>
-        <w:t>date_effective</w:t>
-      </w:r>
-      <w:proofErr w:type="spellEnd"/>
-      <w:r>
-        <w:rPr>
-          <w:rFonts w:ascii="Consolas" w:eastAsia="Times New Roman" w:hAnsi="Consolas" w:cs="Consolas"/>
-          <w:color w:val="333333"/>
-          <w:sz w:val="18"/>
-          <w:szCs w:val="18"/>
-        </w:rPr>
-        <w:t>": "6/14/2013",</w:t>
+        <w:t xml:space="preserve">                "date_effective": "6/14/2013",</w:t>
       </w:r>
     </w:p>
     <w:p>
@@ -6763,27 +5698,7 @@
           <w:sz w:val="18"/>
           <w:szCs w:val="18"/>
         </w:rPr>
-        <w:t xml:space="preserve">                "</w:t>
-      </w:r>
-      <w:proofErr w:type="gramStart"/>
-      <w:r>
-        <w:rPr>
-          <w:rFonts w:ascii="Consolas" w:eastAsia="Times New Roman" w:hAnsi="Consolas" w:cs="Consolas"/>
-          <w:color w:val="333333"/>
-          <w:sz w:val="18"/>
-          <w:szCs w:val="18"/>
-        </w:rPr>
-        <w:t>status</w:t>
-      </w:r>
-      <w:proofErr w:type="gramEnd"/>
-      <w:r>
-        <w:rPr>
-          <w:rFonts w:ascii="Consolas" w:eastAsia="Times New Roman" w:hAnsi="Consolas" w:cs="Consolas"/>
-          <w:color w:val="333333"/>
-          <w:sz w:val="18"/>
-          <w:szCs w:val="18"/>
-        </w:rPr>
-        <w:t>": "Signed into law",</w:t>
+        <w:t xml:space="preserve">                "status": "Signed into law",</w:t>
       </w:r>
     </w:p>
     <w:p>
@@ -6804,29 +5719,7 @@
           <w:sz w:val="18"/>
           <w:szCs w:val="18"/>
         </w:rPr>
-        <w:t xml:space="preserve">                "</w:t>
-      </w:r>
-      <w:proofErr w:type="spellStart"/>
-      <w:proofErr w:type="gramStart"/>
-      <w:r>
-        <w:rPr>
-          <w:rFonts w:ascii="Consolas" w:eastAsia="Times New Roman" w:hAnsi="Consolas" w:cs="Consolas"/>
-          <w:color w:val="333333"/>
-          <w:sz w:val="18"/>
-          <w:szCs w:val="18"/>
-        </w:rPr>
-        <w:t>url</w:t>
-      </w:r>
-      <w:proofErr w:type="spellEnd"/>
-      <w:proofErr w:type="gramEnd"/>
-      <w:r>
-        <w:rPr>
-          <w:rFonts w:ascii="Consolas" w:eastAsia="Times New Roman" w:hAnsi="Consolas" w:cs="Consolas"/>
-          <w:color w:val="333333"/>
-          <w:sz w:val="18"/>
-          <w:szCs w:val="18"/>
-        </w:rPr>
-        <w:t>": "http://www.legis.state.tx.us/BillLookup/History.aspx?LegSess=83R&amp;Bill=SB63",</w:t>
+        <w:t xml:space="preserve">                "url": "http://www.legis.state.tx.us/BillLookup/History.aspx?LegSess=83R&amp;Bill=SB63",</w:t>
       </w:r>
     </w:p>
     <w:p>
@@ -6847,27 +5740,7 @@
           <w:sz w:val="18"/>
           <w:szCs w:val="18"/>
         </w:rPr>
-        <w:t xml:space="preserve">                "</w:t>
-      </w:r>
-      <w:proofErr w:type="spellStart"/>
-      <w:r>
-        <w:rPr>
-          <w:rFonts w:ascii="Consolas" w:eastAsia="Times New Roman" w:hAnsi="Consolas" w:cs="Consolas"/>
-          <w:color w:val="333333"/>
-          <w:sz w:val="18"/>
-          <w:szCs w:val="18"/>
-        </w:rPr>
-        <w:t>primary_committee</w:t>
-      </w:r>
-      <w:proofErr w:type="spellEnd"/>
-      <w:r>
-        <w:rPr>
-          <w:rFonts w:ascii="Consolas" w:eastAsia="Times New Roman" w:hAnsi="Consolas" w:cs="Consolas"/>
-          <w:color w:val="333333"/>
-          <w:sz w:val="18"/>
-          <w:szCs w:val="18"/>
-        </w:rPr>
-        <w:t>": 1,</w:t>
+        <w:t xml:space="preserve">                "primary_committee": 1,</w:t>
       </w:r>
     </w:p>
     <w:p>
@@ -6888,19 +5761,8 @@
           <w:sz w:val="18"/>
           <w:szCs w:val="18"/>
         </w:rPr>
-        <w:t xml:space="preserve">                "Description": "Relating to consent to the immunization of certain children.</w:t>
-      </w:r>
-      <w:proofErr w:type="gramStart"/>
-      <w:r>
-        <w:rPr>
-          <w:rFonts w:ascii="Consolas" w:eastAsia="Times New Roman" w:hAnsi="Consolas" w:cs="Consolas"/>
-          <w:color w:val="333333"/>
-          <w:sz w:val="18"/>
-          <w:szCs w:val="18"/>
-        </w:rPr>
-        <w:t>",</w:t>
-      </w:r>
-      <w:proofErr w:type="gramEnd"/>
+        <w:t xml:space="preserve">                "Description": "Relating to consent to the immunization of certain children.",</w:t>
+      </w:r>
     </w:p>
     <w:p>
       <w:pPr>
@@ -6920,27 +5782,7 @@
           <w:sz w:val="18"/>
           <w:szCs w:val="18"/>
         </w:rPr>
-        <w:t xml:space="preserve">                "</w:t>
-      </w:r>
-      <w:proofErr w:type="gramStart"/>
-      <w:r>
-        <w:rPr>
-          <w:rFonts w:ascii="Consolas" w:eastAsia="Times New Roman" w:hAnsi="Consolas" w:cs="Consolas"/>
-          <w:color w:val="333333"/>
-          <w:sz w:val="18"/>
-          <w:szCs w:val="18"/>
-        </w:rPr>
-        <w:t>voters</w:t>
-      </w:r>
-      <w:proofErr w:type="gramEnd"/>
-      <w:r>
-        <w:rPr>
-          <w:rFonts w:ascii="Consolas" w:eastAsia="Times New Roman" w:hAnsi="Consolas" w:cs="Consolas"/>
-          <w:color w:val="333333"/>
-          <w:sz w:val="18"/>
-          <w:szCs w:val="18"/>
-        </w:rPr>
-        <w:t>": [2, 3]</w:t>
+        <w:t xml:space="preserve">                "voters": [2, 3]</w:t>
       </w:r>
     </w:p>
     <w:p>
@@ -7012,23 +5854,7 @@
           <w:rFonts w:ascii="Calibri" w:hAnsi="Calibri" w:cs="Calibri"/>
           <w:lang w:val="en"/>
         </w:rPr>
-        <w:t>/</w:t>
-      </w:r>
-      <w:proofErr w:type="spellStart"/>
-      <w:r>
-        <w:rPr>
-          <w:rFonts w:ascii="Calibri" w:hAnsi="Calibri" w:cs="Calibri"/>
-          <w:lang w:val="en"/>
-        </w:rPr>
-        <w:t>api</w:t>
-      </w:r>
-      <w:proofErr w:type="spellEnd"/>
-      <w:r>
-        <w:rPr>
-          <w:rFonts w:ascii="Calibri" w:hAnsi="Calibri" w:cs="Calibri"/>
-          <w:lang w:val="en"/>
-        </w:rPr>
-        <w:t>/bills – GET – Gets a collection of all of the bills in the database</w:t>
+        <w:t>/api/bills – GET – Gets a collection of all of the bills in the database</w:t>
       </w:r>
     </w:p>
     <w:p>
@@ -7049,23 +5875,7 @@
           <w:rFonts w:ascii="Calibri" w:hAnsi="Calibri" w:cs="Calibri"/>
           <w:lang w:val="en"/>
         </w:rPr>
-        <w:t>/</w:t>
-      </w:r>
-      <w:proofErr w:type="spellStart"/>
-      <w:r>
-        <w:rPr>
-          <w:rFonts w:ascii="Calibri" w:hAnsi="Calibri" w:cs="Calibri"/>
-          <w:lang w:val="en"/>
-        </w:rPr>
-        <w:t>api</w:t>
-      </w:r>
-      <w:proofErr w:type="spellEnd"/>
-      <w:r>
-        <w:rPr>
-          <w:rFonts w:ascii="Calibri" w:hAnsi="Calibri" w:cs="Calibri"/>
-          <w:lang w:val="en"/>
-        </w:rPr>
-        <w:t>/bills/{id} – GET – Gets a specific bill, where {id} is the identification key of the desired bill</w:t>
+        <w:t>/api/bills/{id} – GET – Gets a specific bill, where {id} is the identification key of the desired bill</w:t>
       </w:r>
     </w:p>
     <w:p>
@@ -7088,21 +5898,12 @@
           <w:lang w:val="en"/>
         </w:rPr>
       </w:pPr>
-      <w:proofErr w:type="spellStart"/>
       <w:r>
         <w:rPr>
           <w:rFonts w:ascii="Calibri" w:hAnsi="Calibri" w:cs="Calibri"/>
           <w:lang w:val="en"/>
         </w:rPr>
-        <w:t>api</w:t>
-      </w:r>
-      <w:proofErr w:type="spellEnd"/>
-      <w:r>
-        <w:rPr>
-          <w:rFonts w:ascii="Calibri" w:hAnsi="Calibri" w:cs="Calibri"/>
-          <w:lang w:val="en"/>
-        </w:rPr>
-        <w:t>/bills/{id}/senators – GET – Gets a list of senators and their corresponding votes for the bill with id {id}</w:t>
+        <w:t>api/bills/{id}/senators – GET – Gets a list of senators and their corresponding votes for the bill with id {id}</w:t>
       </w:r>
     </w:p>
     <w:p>
@@ -7118,21 +5919,12 @@
           <w:lang w:val="en"/>
         </w:rPr>
       </w:pPr>
-      <w:proofErr w:type="spellStart"/>
       <w:r>
         <w:rPr>
           <w:rFonts w:ascii="Calibri" w:hAnsi="Calibri" w:cs="Calibri"/>
           <w:lang w:val="en"/>
         </w:rPr>
-        <w:t>api</w:t>
-      </w:r>
-      <w:proofErr w:type="spellEnd"/>
-      <w:r>
-        <w:rPr>
-          <w:rFonts w:ascii="Calibri" w:hAnsi="Calibri" w:cs="Calibri"/>
-          <w:lang w:val="en"/>
-        </w:rPr>
-        <w:t>/bills/{id}/authors – GET – Gets a list of the senators who authored the bill with id {id}</w:t>
+        <w:t>api/bills/{id}/authors – GET – Gets a list of the senators who authored the bill with id {id}</w:t>
       </w:r>
     </w:p>
     <w:p>
@@ -7153,23 +5945,7 @@
           <w:rFonts w:ascii="Calibri" w:hAnsi="Calibri" w:cs="Calibri"/>
           <w:lang w:val="en"/>
         </w:rPr>
-        <w:t>/</w:t>
-      </w:r>
-      <w:proofErr w:type="spellStart"/>
-      <w:r>
-        <w:rPr>
-          <w:rFonts w:ascii="Calibri" w:hAnsi="Calibri" w:cs="Calibri"/>
-          <w:lang w:val="en"/>
-        </w:rPr>
-        <w:t>api</w:t>
-      </w:r>
-      <w:proofErr w:type="spellEnd"/>
-      <w:r>
-        <w:rPr>
-          <w:rFonts w:ascii="Calibri" w:hAnsi="Calibri" w:cs="Calibri"/>
-          <w:lang w:val="en"/>
-        </w:rPr>
-        <w:t>/committees – GET – Gets a collection of all of the committees in the database</w:t>
+        <w:t>/api/committees – GET – Gets a collection of all of the committees in the database</w:t>
       </w:r>
     </w:p>
     <w:p>
@@ -7197,23 +5973,7 @@
           <w:rFonts w:ascii="Calibri" w:hAnsi="Calibri" w:cs="Calibri"/>
           <w:lang w:val="en"/>
         </w:rPr>
-        <w:t>/</w:t>
-      </w:r>
-      <w:proofErr w:type="spellStart"/>
-      <w:r>
-        <w:rPr>
-          <w:rFonts w:ascii="Calibri" w:hAnsi="Calibri" w:cs="Calibri"/>
-          <w:lang w:val="en"/>
-        </w:rPr>
-        <w:t>api</w:t>
-      </w:r>
-      <w:proofErr w:type="spellEnd"/>
-      <w:r>
-        <w:rPr>
-          <w:rFonts w:ascii="Calibri" w:hAnsi="Calibri" w:cs="Calibri"/>
-          <w:lang w:val="en"/>
-        </w:rPr>
-        <w:t xml:space="preserve">/committees/{id} – GET – Gets a specific committee, where {id} is the identification key of </w:t>
+        <w:t xml:space="preserve">/api/committees/{id} – GET – Gets a specific committee, where {id} is the identification key of </w:t>
       </w:r>
       <w:r>
         <w:rPr>
@@ -7249,23 +6009,7 @@
           <w:rFonts w:ascii="Calibri" w:hAnsi="Calibri" w:cs="Calibri"/>
           <w:lang w:val="en"/>
         </w:rPr>
-        <w:t>/</w:t>
-      </w:r>
-      <w:proofErr w:type="spellStart"/>
-      <w:r>
-        <w:rPr>
-          <w:rFonts w:ascii="Calibri" w:hAnsi="Calibri" w:cs="Calibri"/>
-          <w:lang w:val="en"/>
-        </w:rPr>
-        <w:t>api</w:t>
-      </w:r>
-      <w:proofErr w:type="spellEnd"/>
-      <w:r>
-        <w:rPr>
-          <w:rFonts w:ascii="Calibri" w:hAnsi="Calibri" w:cs="Calibri"/>
-          <w:lang w:val="en"/>
-        </w:rPr>
-        <w:t>/committees/{id}/senators – GET – Get all the senators in the committee with id {id}</w:t>
+        <w:t>/api/committees/{id}/senators – GET – Get all the senators in the committee with id {id}</w:t>
       </w:r>
     </w:p>
     <w:p>
@@ -7286,23 +6030,7 @@
           <w:rFonts w:ascii="Calibri" w:hAnsi="Calibri" w:cs="Calibri"/>
           <w:lang w:val="en"/>
         </w:rPr>
-        <w:t>/</w:t>
-      </w:r>
-      <w:proofErr w:type="spellStart"/>
-      <w:r>
-        <w:rPr>
-          <w:rFonts w:ascii="Calibri" w:hAnsi="Calibri" w:cs="Calibri"/>
-          <w:lang w:val="en"/>
-        </w:rPr>
-        <w:t>api</w:t>
-      </w:r>
-      <w:proofErr w:type="spellEnd"/>
-      <w:r>
-        <w:rPr>
-          <w:rFonts w:ascii="Calibri" w:hAnsi="Calibri" w:cs="Calibri"/>
-          <w:lang w:val="en"/>
-        </w:rPr>
-        <w:t>/committees/{id}/bills – GET – Get all the bills originating in the committee with id {id}</w:t>
+        <w:t>/api/committees/{id}/bills – GET – Get all the bills originating in the committee with id {id}</w:t>
       </w:r>
     </w:p>
     <w:p>
@@ -7324,21 +6052,14 @@
       <w:r>
         <w:t>/</w:t>
       </w:r>
-      <w:proofErr w:type="spellStart"/>
       <w:r>
         <w:t>api</w:t>
       </w:r>
-      <w:proofErr w:type="spellEnd"/>
       <w:r>
         <w:t>/senators</w:t>
       </w:r>
-      <w:proofErr w:type="gramStart"/>
-      <w:r>
-        <w:t>/{</w:t>
-      </w:r>
-      <w:proofErr w:type="gramEnd"/>
-      <w:r>
-        <w:t>id}</w:t>
+      <w:r>
+        <w:t>/{id}</w:t>
       </w:r>
       <w:r>
         <w:t xml:space="preserve"> - PUSH</w:t>
@@ -7367,27 +6088,7 @@
           <w:sz w:val="18"/>
           <w:szCs w:val="18"/>
         </w:rPr>
-        <w:t>+ Request (application/</w:t>
-      </w:r>
-      <w:proofErr w:type="spellStart"/>
-      <w:r>
-        <w:rPr>
-          <w:rFonts w:ascii="Consolas" w:hAnsi="Consolas" w:cs="Consolas"/>
-          <w:color w:val="333333"/>
-          <w:sz w:val="18"/>
-          <w:szCs w:val="18"/>
-        </w:rPr>
-        <w:t>json</w:t>
-      </w:r>
-      <w:proofErr w:type="spellEnd"/>
-      <w:r>
-        <w:rPr>
-          <w:rFonts w:ascii="Consolas" w:hAnsi="Consolas" w:cs="Consolas"/>
-          <w:color w:val="333333"/>
-          <w:sz w:val="18"/>
-          <w:szCs w:val="18"/>
-        </w:rPr>
-        <w:t>)</w:t>
+        <w:t>+ Request (application/json)</w:t>
       </w:r>
     </w:p>
     <w:p>
@@ -7450,27 +6151,7 @@
           <w:sz w:val="18"/>
           <w:szCs w:val="18"/>
         </w:rPr>
-        <w:t>            "</w:t>
-      </w:r>
-      <w:proofErr w:type="gramStart"/>
-      <w:r>
-        <w:rPr>
-          <w:rFonts w:ascii="Consolas" w:hAnsi="Consolas" w:cs="Consolas"/>
-          <w:color w:val="333333"/>
-          <w:sz w:val="18"/>
-          <w:szCs w:val="18"/>
-        </w:rPr>
-        <w:t>id</w:t>
-      </w:r>
-      <w:proofErr w:type="gramEnd"/>
-      <w:r>
-        <w:rPr>
-          <w:rFonts w:ascii="Consolas" w:hAnsi="Consolas" w:cs="Consolas"/>
-          <w:color w:val="333333"/>
-          <w:sz w:val="18"/>
-          <w:szCs w:val="18"/>
-        </w:rPr>
-        <w:t>": 1,</w:t>
+        <w:t>            "id": 1,</w:t>
       </w:r>
     </w:p>
     <w:p>
@@ -7491,27 +6172,7 @@
           <w:sz w:val="18"/>
           <w:szCs w:val="18"/>
         </w:rPr>
-        <w:t>            "</w:t>
-      </w:r>
-      <w:proofErr w:type="gramStart"/>
-      <w:r>
-        <w:rPr>
-          <w:rFonts w:ascii="Consolas" w:hAnsi="Consolas" w:cs="Consolas"/>
-          <w:color w:val="333333"/>
-          <w:sz w:val="18"/>
-          <w:szCs w:val="18"/>
-        </w:rPr>
-        <w:t>name</w:t>
-      </w:r>
-      <w:proofErr w:type="gramEnd"/>
-      <w:r>
-        <w:rPr>
-          <w:rFonts w:ascii="Consolas" w:hAnsi="Consolas" w:cs="Consolas"/>
-          <w:color w:val="333333"/>
-          <w:sz w:val="18"/>
-          <w:szCs w:val="18"/>
-        </w:rPr>
-        <w:t>": "Jane Nelson",</w:t>
+        <w:t>            "name": "Jane Nelson",</w:t>
       </w:r>
     </w:p>
     <w:p>
@@ -7532,27 +6193,7 @@
           <w:sz w:val="18"/>
           <w:szCs w:val="18"/>
         </w:rPr>
-        <w:t>            "</w:t>
-      </w:r>
-      <w:proofErr w:type="gramStart"/>
-      <w:r>
-        <w:rPr>
-          <w:rFonts w:ascii="Consolas" w:hAnsi="Consolas" w:cs="Consolas"/>
-          <w:color w:val="333333"/>
-          <w:sz w:val="18"/>
-          <w:szCs w:val="18"/>
-        </w:rPr>
-        <w:t>party</w:t>
-      </w:r>
-      <w:proofErr w:type="gramEnd"/>
-      <w:r>
-        <w:rPr>
-          <w:rFonts w:ascii="Consolas" w:hAnsi="Consolas" w:cs="Consolas"/>
-          <w:color w:val="333333"/>
-          <w:sz w:val="18"/>
-          <w:szCs w:val="18"/>
-        </w:rPr>
-        <w:t>": "Republican",</w:t>
+        <w:t>            "party": "Republican",</w:t>
       </w:r>
     </w:p>
     <w:p>
@@ -7573,27 +6214,7 @@
           <w:sz w:val="18"/>
           <w:szCs w:val="18"/>
         </w:rPr>
-        <w:t>            "</w:t>
-      </w:r>
-      <w:proofErr w:type="gramStart"/>
-      <w:r>
-        <w:rPr>
-          <w:rFonts w:ascii="Consolas" w:hAnsi="Consolas" w:cs="Consolas"/>
-          <w:color w:val="333333"/>
-          <w:sz w:val="18"/>
-          <w:szCs w:val="18"/>
-        </w:rPr>
-        <w:t>occupation</w:t>
-      </w:r>
-      <w:proofErr w:type="gramEnd"/>
-      <w:r>
-        <w:rPr>
-          <w:rFonts w:ascii="Consolas" w:hAnsi="Consolas" w:cs="Consolas"/>
-          <w:color w:val="333333"/>
-          <w:sz w:val="18"/>
-          <w:szCs w:val="18"/>
-        </w:rPr>
-        <w:t>": "Businesswoman, former teacher",</w:t>
+        <w:t>            "occupation": "Businesswoman, former teacher",</w:t>
       </w:r>
     </w:p>
     <w:p>
@@ -7614,27 +6235,7 @@
           <w:sz w:val="18"/>
           <w:szCs w:val="18"/>
         </w:rPr>
-        <w:t>            "</w:t>
-      </w:r>
-      <w:proofErr w:type="spellStart"/>
-      <w:r>
-        <w:rPr>
-          <w:rFonts w:ascii="Consolas" w:hAnsi="Consolas" w:cs="Consolas"/>
-          <w:color w:val="333333"/>
-          <w:sz w:val="18"/>
-          <w:szCs w:val="18"/>
-        </w:rPr>
-        <w:t>legistlative_experience</w:t>
-      </w:r>
-      <w:proofErr w:type="spellEnd"/>
-      <w:r>
-        <w:rPr>
-          <w:rFonts w:ascii="Consolas" w:hAnsi="Consolas" w:cs="Consolas"/>
-          <w:color w:val="333333"/>
-          <w:sz w:val="18"/>
-          <w:szCs w:val="18"/>
-        </w:rPr>
-        <w:t>": "Disaster Relief",</w:t>
+        <w:t>            "legistlative_experience": "Disaster Relief",</w:t>
       </w:r>
     </w:p>
     <w:p>
@@ -7655,27 +6256,7 @@
           <w:sz w:val="18"/>
           <w:szCs w:val="18"/>
         </w:rPr>
-        <w:t>            "</w:t>
-      </w:r>
-      <w:proofErr w:type="gramStart"/>
-      <w:r>
-        <w:rPr>
-          <w:rFonts w:ascii="Consolas" w:hAnsi="Consolas" w:cs="Consolas"/>
-          <w:color w:val="333333"/>
-          <w:sz w:val="18"/>
-          <w:szCs w:val="18"/>
-        </w:rPr>
-        <w:t>district</w:t>
-      </w:r>
-      <w:proofErr w:type="gramEnd"/>
-      <w:r>
-        <w:rPr>
-          <w:rFonts w:ascii="Consolas" w:hAnsi="Consolas" w:cs="Consolas"/>
-          <w:color w:val="333333"/>
-          <w:sz w:val="18"/>
-          <w:szCs w:val="18"/>
-        </w:rPr>
-        <w:t>": "12",</w:t>
+        <w:t>            "district": "12",</w:t>
       </w:r>
     </w:p>
     <w:p>
@@ -7696,47 +6277,7 @@
           <w:sz w:val="18"/>
           <w:szCs w:val="18"/>
         </w:rPr>
-        <w:t>            "</w:t>
-      </w:r>
-      <w:proofErr w:type="gramStart"/>
-      <w:r>
-        <w:rPr>
-          <w:rFonts w:ascii="Consolas" w:hAnsi="Consolas" w:cs="Consolas"/>
-          <w:color w:val="333333"/>
-          <w:sz w:val="18"/>
-          <w:szCs w:val="18"/>
-        </w:rPr>
-        <w:t>twitter</w:t>
-      </w:r>
-      <w:proofErr w:type="gramEnd"/>
-      <w:r>
-        <w:rPr>
-          <w:rFonts w:ascii="Consolas" w:hAnsi="Consolas" w:cs="Consolas"/>
-          <w:color w:val="333333"/>
-          <w:sz w:val="18"/>
-          <w:szCs w:val="18"/>
-        </w:rPr>
-        <w:t>": "https://twitter.com/</w:t>
-      </w:r>
-      <w:proofErr w:type="spellStart"/>
-      <w:r>
-        <w:rPr>
-          <w:rFonts w:ascii="Consolas" w:hAnsi="Consolas" w:cs="Consolas"/>
-          <w:color w:val="333333"/>
-          <w:sz w:val="18"/>
-          <w:szCs w:val="18"/>
-        </w:rPr>
-        <w:t>SenJaneNelson</w:t>
-      </w:r>
-      <w:proofErr w:type="spellEnd"/>
-      <w:r>
-        <w:rPr>
-          <w:rFonts w:ascii="Consolas" w:hAnsi="Consolas" w:cs="Consolas"/>
-          <w:color w:val="333333"/>
-          <w:sz w:val="18"/>
-          <w:szCs w:val="18"/>
-        </w:rPr>
-        <w:t>",</w:t>
+        <w:t>            "twitter": "https://twitter.com/SenJaneNelson",</w:t>
       </w:r>
     </w:p>
     <w:p>
@@ -7757,29 +6298,7 @@
           <w:sz w:val="18"/>
           <w:szCs w:val="18"/>
         </w:rPr>
-        <w:t>            "</w:t>
-      </w:r>
-      <w:proofErr w:type="spellStart"/>
-      <w:proofErr w:type="gramStart"/>
-      <w:r>
-        <w:rPr>
-          <w:rFonts w:ascii="Consolas" w:hAnsi="Consolas" w:cs="Consolas"/>
-          <w:color w:val="333333"/>
-          <w:sz w:val="18"/>
-          <w:szCs w:val="18"/>
-        </w:rPr>
-        <w:t>facebook</w:t>
-      </w:r>
-      <w:proofErr w:type="spellEnd"/>
-      <w:proofErr w:type="gramEnd"/>
-      <w:r>
-        <w:rPr>
-          <w:rFonts w:ascii="Consolas" w:hAnsi="Consolas" w:cs="Consolas"/>
-          <w:color w:val="333333"/>
-          <w:sz w:val="18"/>
-          <w:szCs w:val="18"/>
-        </w:rPr>
-        <w:t>": "https://www.facebook.com/SenatorJaneNelson",</w:t>
+        <w:t>            "facebook": "https://www.facebook.com/SenatorJaneNelson",</w:t>
       </w:r>
     </w:p>
     <w:p>
@@ -7800,27 +6319,7 @@
           <w:sz w:val="18"/>
           <w:szCs w:val="18"/>
         </w:rPr>
-        <w:t>            "</w:t>
-      </w:r>
-      <w:proofErr w:type="gramStart"/>
-      <w:r>
-        <w:rPr>
-          <w:rFonts w:ascii="Consolas" w:hAnsi="Consolas" w:cs="Consolas"/>
-          <w:color w:val="333333"/>
-          <w:sz w:val="18"/>
-          <w:szCs w:val="18"/>
-        </w:rPr>
-        <w:t>picture</w:t>
-      </w:r>
-      <w:proofErr w:type="gramEnd"/>
-      <w:r>
-        <w:rPr>
-          <w:rFonts w:ascii="Consolas" w:hAnsi="Consolas" w:cs="Consolas"/>
-          <w:color w:val="333333"/>
-          <w:sz w:val="18"/>
-          <w:szCs w:val="18"/>
-        </w:rPr>
-        <w:t>": "none",</w:t>
+        <w:t>            "picture": "none",</w:t>
       </w:r>
     </w:p>
     <w:p>
@@ -7841,27 +6340,7 @@
           <w:sz w:val="18"/>
           <w:szCs w:val="18"/>
         </w:rPr>
-        <w:t>            "</w:t>
-      </w:r>
-      <w:proofErr w:type="gramStart"/>
-      <w:r>
-        <w:rPr>
-          <w:rFonts w:ascii="Consolas" w:hAnsi="Consolas" w:cs="Consolas"/>
-          <w:color w:val="333333"/>
-          <w:sz w:val="18"/>
-          <w:szCs w:val="18"/>
-        </w:rPr>
-        <w:t>committees</w:t>
-      </w:r>
-      <w:proofErr w:type="gramEnd"/>
-      <w:r>
-        <w:rPr>
-          <w:rFonts w:ascii="Consolas" w:hAnsi="Consolas" w:cs="Consolas"/>
-          <w:color w:val="333333"/>
-          <w:sz w:val="18"/>
-          <w:szCs w:val="18"/>
-        </w:rPr>
-        <w:t>": [1,2]</w:t>
+        <w:t>            "committees": [1,2]</w:t>
       </w:r>
     </w:p>
     <w:p>
@@ -7941,21 +6420,7 @@
         <w:rPr>
           <w:lang w:val="en"/>
         </w:rPr>
-        <w:t>/</w:t>
-      </w:r>
-      <w:proofErr w:type="spellStart"/>
-      <w:r>
-        <w:rPr>
-          <w:lang w:val="en"/>
-        </w:rPr>
-        <w:t>api</w:t>
-      </w:r>
-      <w:proofErr w:type="spellEnd"/>
-      <w:r>
-        <w:rPr>
-          <w:lang w:val="en"/>
-        </w:rPr>
-        <w:t>/bills/{id} – PUT – Updates a specific bill, where {id} is the identification key of the desired bill</w:t>
+        <w:t>/api/bills/{id} – PUT – Updates a specific bill, where {id} is the identification key of the desired bill</w:t>
       </w:r>
     </w:p>
     <w:p>
@@ -7976,21 +6441,7 @@
         <w:rPr>
           <w:lang w:val="en"/>
         </w:rPr>
-        <w:t>/</w:t>
-      </w:r>
-      <w:proofErr w:type="spellStart"/>
-      <w:r>
-        <w:rPr>
-          <w:lang w:val="en"/>
-        </w:rPr>
-        <w:t>api</w:t>
-      </w:r>
-      <w:proofErr w:type="spellEnd"/>
-      <w:r>
-        <w:rPr>
-          <w:lang w:val="en"/>
-        </w:rPr>
-        <w:t>/committees/{id} – PUT – Updates a specific committee, where {id} is the identification key of the desired committee</w:t>
+        <w:t>/api/committees/{id} – PUT – Updates a specific committee, where {id} is the identification key of the desired committee</w:t>
       </w:r>
     </w:p>
     <w:p>
@@ -8018,21 +6469,14 @@
       <w:r>
         <w:t>/</w:t>
       </w:r>
-      <w:proofErr w:type="spellStart"/>
       <w:r>
         <w:t>api</w:t>
       </w:r>
-      <w:proofErr w:type="spellEnd"/>
       <w:r>
         <w:t>/senators</w:t>
       </w:r>
-      <w:proofErr w:type="gramStart"/>
-      <w:r>
-        <w:t>/{</w:t>
-      </w:r>
-      <w:proofErr w:type="gramEnd"/>
-      <w:r>
-        <w:t>id}</w:t>
+      <w:r>
+        <w:t>/{id}</w:t>
       </w:r>
       <w:r>
         <w:t xml:space="preserve"> - POST</w:t>
@@ -8061,27 +6505,7 @@
           <w:sz w:val="18"/>
           <w:szCs w:val="18"/>
         </w:rPr>
-        <w:t>+ Request (application/</w:t>
-      </w:r>
-      <w:proofErr w:type="spellStart"/>
-      <w:r>
-        <w:rPr>
-          <w:rFonts w:ascii="Consolas" w:hAnsi="Consolas" w:cs="Consolas"/>
-          <w:color w:val="333333"/>
-          <w:sz w:val="18"/>
-          <w:szCs w:val="18"/>
-        </w:rPr>
-        <w:t>json</w:t>
-      </w:r>
-      <w:proofErr w:type="spellEnd"/>
-      <w:r>
-        <w:rPr>
-          <w:rFonts w:ascii="Consolas" w:hAnsi="Consolas" w:cs="Consolas"/>
-          <w:color w:val="333333"/>
-          <w:sz w:val="18"/>
-          <w:szCs w:val="18"/>
-        </w:rPr>
-        <w:t>)</w:t>
+        <w:t>+ Request (application/json)</w:t>
       </w:r>
     </w:p>
     <w:p>
@@ -8157,27 +6581,7 @@
           <w:szCs w:val="18"/>
         </w:rPr>
         <w:lastRenderedPageBreak/>
-        <w:t>                "</w:t>
-      </w:r>
-      <w:proofErr w:type="gramStart"/>
-      <w:r>
-        <w:rPr>
-          <w:rFonts w:ascii="Consolas" w:hAnsi="Consolas" w:cs="Consolas"/>
-          <w:color w:val="333333"/>
-          <w:sz w:val="18"/>
-          <w:szCs w:val="18"/>
-        </w:rPr>
-        <w:t>name</w:t>
-      </w:r>
-      <w:proofErr w:type="gramEnd"/>
-      <w:r>
-        <w:rPr>
-          <w:rFonts w:ascii="Consolas" w:hAnsi="Consolas" w:cs="Consolas"/>
-          <w:color w:val="333333"/>
-          <w:sz w:val="18"/>
-          <w:szCs w:val="18"/>
-        </w:rPr>
-        <w:t>": "Jane Nelson",</w:t>
+        <w:t>                "name": "Jane Nelson",</w:t>
       </w:r>
     </w:p>
     <w:p>
@@ -8198,27 +6602,7 @@
           <w:sz w:val="18"/>
           <w:szCs w:val="18"/>
         </w:rPr>
-        <w:t>                "</w:t>
-      </w:r>
-      <w:proofErr w:type="gramStart"/>
-      <w:r>
-        <w:rPr>
-          <w:rFonts w:ascii="Consolas" w:hAnsi="Consolas" w:cs="Consolas"/>
-          <w:color w:val="333333"/>
-          <w:sz w:val="18"/>
-          <w:szCs w:val="18"/>
-        </w:rPr>
-        <w:t>party</w:t>
-      </w:r>
-      <w:proofErr w:type="gramEnd"/>
-      <w:r>
-        <w:rPr>
-          <w:rFonts w:ascii="Consolas" w:hAnsi="Consolas" w:cs="Consolas"/>
-          <w:color w:val="333333"/>
-          <w:sz w:val="18"/>
-          <w:szCs w:val="18"/>
-        </w:rPr>
-        <w:t>": "Republican",</w:t>
+        <w:t>                "party": "Republican",</w:t>
       </w:r>
     </w:p>
     <w:p>
@@ -8239,27 +6623,7 @@
           <w:sz w:val="18"/>
           <w:szCs w:val="18"/>
         </w:rPr>
-        <w:t>                "</w:t>
-      </w:r>
-      <w:proofErr w:type="gramStart"/>
-      <w:r>
-        <w:rPr>
-          <w:rFonts w:ascii="Consolas" w:hAnsi="Consolas" w:cs="Consolas"/>
-          <w:color w:val="333333"/>
-          <w:sz w:val="18"/>
-          <w:szCs w:val="18"/>
-        </w:rPr>
-        <w:t>occupation</w:t>
-      </w:r>
-      <w:proofErr w:type="gramEnd"/>
-      <w:r>
-        <w:rPr>
-          <w:rFonts w:ascii="Consolas" w:hAnsi="Consolas" w:cs="Consolas"/>
-          <w:color w:val="333333"/>
-          <w:sz w:val="18"/>
-          <w:szCs w:val="18"/>
-        </w:rPr>
-        <w:t>": "Businesswoman, former teacher",</w:t>
+        <w:t>                "occupation": "Businesswoman, former teacher",</w:t>
       </w:r>
     </w:p>
     <w:p>
@@ -8280,27 +6644,7 @@
           <w:sz w:val="18"/>
           <w:szCs w:val="18"/>
         </w:rPr>
-        <w:t>                "</w:t>
-      </w:r>
-      <w:proofErr w:type="spellStart"/>
-      <w:r>
-        <w:rPr>
-          <w:rFonts w:ascii="Consolas" w:hAnsi="Consolas" w:cs="Consolas"/>
-          <w:color w:val="333333"/>
-          <w:sz w:val="18"/>
-          <w:szCs w:val="18"/>
-        </w:rPr>
-        <w:t>legistlative_experience</w:t>
-      </w:r>
-      <w:proofErr w:type="spellEnd"/>
-      <w:r>
-        <w:rPr>
-          <w:rFonts w:ascii="Consolas" w:hAnsi="Consolas" w:cs="Consolas"/>
-          <w:color w:val="333333"/>
-          <w:sz w:val="18"/>
-          <w:szCs w:val="18"/>
-        </w:rPr>
-        <w:t>": "Disaster Relief",</w:t>
+        <w:t>                "legistlative_experience": "Disaster Relief",</w:t>
       </w:r>
     </w:p>
     <w:p>
@@ -8321,27 +6665,7 @@
           <w:sz w:val="18"/>
           <w:szCs w:val="18"/>
         </w:rPr>
-        <w:t>                "</w:t>
-      </w:r>
-      <w:proofErr w:type="gramStart"/>
-      <w:r>
-        <w:rPr>
-          <w:rFonts w:ascii="Consolas" w:hAnsi="Consolas" w:cs="Consolas"/>
-          <w:color w:val="333333"/>
-          <w:sz w:val="18"/>
-          <w:szCs w:val="18"/>
-        </w:rPr>
-        <w:t>district</w:t>
-      </w:r>
-      <w:proofErr w:type="gramEnd"/>
-      <w:r>
-        <w:rPr>
-          <w:rFonts w:ascii="Consolas" w:hAnsi="Consolas" w:cs="Consolas"/>
-          <w:color w:val="333333"/>
-          <w:sz w:val="18"/>
-          <w:szCs w:val="18"/>
-        </w:rPr>
-        <w:t>": "12",</w:t>
+        <w:t>                "district": "12",</w:t>
       </w:r>
     </w:p>
     <w:p>
@@ -8362,47 +6686,7 @@
           <w:sz w:val="18"/>
           <w:szCs w:val="18"/>
         </w:rPr>
-        <w:t>                "</w:t>
-      </w:r>
-      <w:proofErr w:type="gramStart"/>
-      <w:r>
-        <w:rPr>
-          <w:rFonts w:ascii="Consolas" w:hAnsi="Consolas" w:cs="Consolas"/>
-          <w:color w:val="333333"/>
-          <w:sz w:val="18"/>
-          <w:szCs w:val="18"/>
-        </w:rPr>
-        <w:t>twitter</w:t>
-      </w:r>
-      <w:proofErr w:type="gramEnd"/>
-      <w:r>
-        <w:rPr>
-          <w:rFonts w:ascii="Consolas" w:hAnsi="Consolas" w:cs="Consolas"/>
-          <w:color w:val="333333"/>
-          <w:sz w:val="18"/>
-          <w:szCs w:val="18"/>
-        </w:rPr>
-        <w:t>": "https://twitter.com/</w:t>
-      </w:r>
-      <w:proofErr w:type="spellStart"/>
-      <w:r>
-        <w:rPr>
-          <w:rFonts w:ascii="Consolas" w:hAnsi="Consolas" w:cs="Consolas"/>
-          <w:color w:val="333333"/>
-          <w:sz w:val="18"/>
-          <w:szCs w:val="18"/>
-        </w:rPr>
-        <w:t>SenJaneNelson</w:t>
-      </w:r>
-      <w:proofErr w:type="spellEnd"/>
-      <w:r>
-        <w:rPr>
-          <w:rFonts w:ascii="Consolas" w:hAnsi="Consolas" w:cs="Consolas"/>
-          <w:color w:val="333333"/>
-          <w:sz w:val="18"/>
-          <w:szCs w:val="18"/>
-        </w:rPr>
-        <w:t>",</w:t>
+        <w:t>                "twitter": "https://twitter.com/SenJaneNelson",</w:t>
       </w:r>
     </w:p>
     <w:p>
@@ -8423,29 +6707,7 @@
           <w:sz w:val="18"/>
           <w:szCs w:val="18"/>
         </w:rPr>
-        <w:t>                "</w:t>
-      </w:r>
-      <w:proofErr w:type="spellStart"/>
-      <w:proofErr w:type="gramStart"/>
-      <w:r>
-        <w:rPr>
-          <w:rFonts w:ascii="Consolas" w:hAnsi="Consolas" w:cs="Consolas"/>
-          <w:color w:val="333333"/>
-          <w:sz w:val="18"/>
-          <w:szCs w:val="18"/>
-        </w:rPr>
-        <w:t>facebook</w:t>
-      </w:r>
-      <w:proofErr w:type="spellEnd"/>
-      <w:proofErr w:type="gramEnd"/>
-      <w:r>
-        <w:rPr>
-          <w:rFonts w:ascii="Consolas" w:hAnsi="Consolas" w:cs="Consolas"/>
-          <w:color w:val="333333"/>
-          <w:sz w:val="18"/>
-          <w:szCs w:val="18"/>
-        </w:rPr>
-        <w:t>": "https://www.facebook.com/SenatorJaneNelson",</w:t>
+        <w:t>                "facebook": "https://www.facebook.com/SenatorJaneNelson",</w:t>
       </w:r>
     </w:p>
     <w:p>
@@ -8466,27 +6728,7 @@
           <w:sz w:val="18"/>
           <w:szCs w:val="18"/>
         </w:rPr>
-        <w:t>                "</w:t>
-      </w:r>
-      <w:proofErr w:type="gramStart"/>
-      <w:r>
-        <w:rPr>
-          <w:rFonts w:ascii="Consolas" w:hAnsi="Consolas" w:cs="Consolas"/>
-          <w:color w:val="333333"/>
-          <w:sz w:val="18"/>
-          <w:szCs w:val="18"/>
-        </w:rPr>
-        <w:t>committees</w:t>
-      </w:r>
-      <w:proofErr w:type="gramEnd"/>
-      <w:r>
-        <w:rPr>
-          <w:rFonts w:ascii="Consolas" w:hAnsi="Consolas" w:cs="Consolas"/>
-          <w:color w:val="333333"/>
-          <w:sz w:val="18"/>
-          <w:szCs w:val="18"/>
-        </w:rPr>
-        <w:t>": [1,2]</w:t>
+        <w:t>                "committees": [1,2]</w:t>
       </w:r>
     </w:p>
     <w:p>
@@ -8561,27 +6803,7 @@
           <w:sz w:val="18"/>
           <w:szCs w:val="18"/>
         </w:rPr>
-        <w:t>+ Response 201 (application/</w:t>
-      </w:r>
-      <w:proofErr w:type="spellStart"/>
-      <w:r>
-        <w:rPr>
-          <w:rFonts w:ascii="Consolas" w:hAnsi="Consolas" w:cs="Consolas"/>
-          <w:color w:val="333333"/>
-          <w:sz w:val="18"/>
-          <w:szCs w:val="18"/>
-        </w:rPr>
-        <w:t>json</w:t>
-      </w:r>
-      <w:proofErr w:type="spellEnd"/>
-      <w:r>
-        <w:rPr>
-          <w:rFonts w:ascii="Consolas" w:hAnsi="Consolas" w:cs="Consolas"/>
-          <w:color w:val="333333"/>
-          <w:sz w:val="18"/>
-          <w:szCs w:val="18"/>
-        </w:rPr>
-        <w:t>)</w:t>
+        <w:t>+ Response 201 (application/json)</w:t>
       </w:r>
     </w:p>
     <w:p>
@@ -8635,27 +6857,7 @@
           <w:sz w:val="18"/>
           <w:szCs w:val="18"/>
         </w:rPr>
-        <w:t>            "</w:t>
-      </w:r>
-      <w:proofErr w:type="gramStart"/>
-      <w:r>
-        <w:rPr>
-          <w:rFonts w:ascii="Consolas" w:hAnsi="Consolas" w:cs="Consolas"/>
-          <w:color w:val="333333"/>
-          <w:sz w:val="18"/>
-          <w:szCs w:val="18"/>
-        </w:rPr>
-        <w:t>id</w:t>
-      </w:r>
-      <w:proofErr w:type="gramEnd"/>
-      <w:r>
-        <w:rPr>
-          <w:rFonts w:ascii="Consolas" w:hAnsi="Consolas" w:cs="Consolas"/>
-          <w:color w:val="333333"/>
-          <w:sz w:val="18"/>
-          <w:szCs w:val="18"/>
-        </w:rPr>
-        <w:t xml:space="preserve">": 1 </w:t>
+        <w:t xml:space="preserve">            "id": 1 </w:t>
       </w:r>
     </w:p>
     <w:p>
@@ -8707,21 +6909,7 @@
         <w:rPr>
           <w:lang w:val="en"/>
         </w:rPr>
-        <w:t>/</w:t>
-      </w:r>
-      <w:proofErr w:type="spellStart"/>
-      <w:r>
-        <w:rPr>
-          <w:lang w:val="en"/>
-        </w:rPr>
-        <w:t>api</w:t>
-      </w:r>
-      <w:proofErr w:type="spellEnd"/>
-      <w:r>
-        <w:rPr>
-          <w:lang w:val="en"/>
-        </w:rPr>
-        <w:t>/bills – POST – Adds a new bill to the collection of bills</w:t>
+        <w:t>/api/bills – POST – Adds a new bill to the collection of bills</w:t>
       </w:r>
     </w:p>
     <w:p>
@@ -8744,23 +6932,7 @@
           <w:rFonts w:ascii="Calibri" w:hAnsi="Calibri" w:cs="Calibri"/>
           <w:lang w:val="en"/>
         </w:rPr>
-        <w:t>/</w:t>
-      </w:r>
-      <w:proofErr w:type="spellStart"/>
-      <w:r>
-        <w:rPr>
-          <w:rFonts w:ascii="Calibri" w:hAnsi="Calibri" w:cs="Calibri"/>
-          <w:lang w:val="en"/>
-        </w:rPr>
-        <w:t>api</w:t>
-      </w:r>
-      <w:proofErr w:type="spellEnd"/>
-      <w:r>
-        <w:rPr>
-          <w:rFonts w:ascii="Calibri" w:hAnsi="Calibri" w:cs="Calibri"/>
-          <w:lang w:val="en"/>
-        </w:rPr>
-        <w:t>/committees – POST – Adds a new committee to the collection of committees</w:t>
+        <w:t>/api/committees – POST – Adds a new committee to the collection of committees</w:t>
       </w:r>
     </w:p>
     <w:p>
@@ -8786,26 +6958,10 @@
         <w:spacing w:line="480" w:lineRule="auto"/>
       </w:pPr>
       <w:r>
-        <w:t>/</w:t>
-      </w:r>
-      <w:proofErr w:type="spellStart"/>
-      <w:r>
-        <w:t>api</w:t>
-      </w:r>
-      <w:proofErr w:type="spellEnd"/>
-      <w:r>
-        <w:t>/</w:t>
-      </w:r>
-      <w:r>
-        <w:t>senators</w:t>
-      </w:r>
-      <w:proofErr w:type="gramStart"/>
-      <w:r>
-        <w:t>/{</w:t>
-      </w:r>
-      <w:proofErr w:type="gramEnd"/>
-      <w:r>
-        <w:t>id}</w:t>
+        <w:t>/api/</w:t>
+      </w:r>
+      <w:r>
+        <w:t>senators/{id}</w:t>
       </w:r>
       <w:r>
         <w:t xml:space="preserve"> – DELETE</w:t>
@@ -8857,21 +7013,7 @@
         <w:rPr>
           <w:lang w:val="en"/>
         </w:rPr>
-        <w:t>/</w:t>
-      </w:r>
-      <w:proofErr w:type="spellStart"/>
-      <w:r>
-        <w:rPr>
-          <w:lang w:val="en"/>
-        </w:rPr>
-        <w:t>api</w:t>
-      </w:r>
-      <w:proofErr w:type="spellEnd"/>
-      <w:r>
-        <w:rPr>
-          <w:lang w:val="en"/>
-        </w:rPr>
-        <w:t>/bills/{id} – DELETE – Delete a bill from the database, where {id} is the identification key of the bill to remove</w:t>
+        <w:t>/api/bills/{id} – DELETE – Delete a bill from the database, where {id} is the identification key of the bill to remove</w:t>
       </w:r>
     </w:p>
     <w:p>
@@ -8887,21 +7029,7 @@
         <w:rPr>
           <w:lang w:val="en"/>
         </w:rPr>
-        <w:t>/</w:t>
-      </w:r>
-      <w:proofErr w:type="spellStart"/>
-      <w:r>
-        <w:rPr>
-          <w:lang w:val="en"/>
-        </w:rPr>
-        <w:t>api</w:t>
-      </w:r>
-      <w:proofErr w:type="spellEnd"/>
-      <w:r>
-        <w:rPr>
-          <w:lang w:val="en"/>
-        </w:rPr>
-        <w:t>/committees/{id} – DELETE – Delete a committee from the database, where {id} is the identification key of the committee to remove</w:t>
+        <w:t>/api/committees/{id} – DELETE – Delete a committee from the database, where {id} is the identification key of the committee to remove</w:t>
       </w:r>
     </w:p>
     <w:p>
@@ -8910,6 +7038,8 @@
         <w:spacing w:line="480" w:lineRule="auto"/>
       </w:pPr>
       <w:bookmarkStart w:id="21" w:name="_Toc384317297"/>
+      <w:bookmarkStart w:id="22" w:name="_GoBack"/>
+      <w:bookmarkEnd w:id="22"/>
       <w:r>
         <w:t>API Unit Tests</w:t>
       </w:r>
@@ -8958,23 +7088,21 @@
           <w:rFonts w:ascii="Calibri" w:hAnsi="Calibri" w:cs="Calibri"/>
           <w:lang w:val="en"/>
         </w:rPr>
-        <w:t xml:space="preserve"> use the Python </w:t>
-      </w:r>
-      <w:proofErr w:type="spellStart"/>
+        <w:t xml:space="preserve"> use the Python unittest library to individually test each endpoint and the associated HTTP methods. </w:t>
+      </w:r>
       <w:r>
         <w:rPr>
           <w:rFonts w:ascii="Calibri" w:hAnsi="Calibri" w:cs="Calibri"/>
           <w:lang w:val="en"/>
         </w:rPr>
-        <w:t>unittest</w:t>
-      </w:r>
-      <w:proofErr w:type="spellEnd"/>
+        <w:t>The idea is to comprehensively test the RESTful API on the live Heroku server. To do this, a</w:t>
+      </w:r>
       <w:r>
         <w:rPr>
           <w:rFonts w:ascii="Calibri" w:hAnsi="Calibri" w:cs="Calibri"/>
           <w:lang w:val="en"/>
         </w:rPr>
-        <w:t xml:space="preserve"> library to individually test each endpoint and the associated HTTP methods. At the start of each test method we open a connection to the Apiary-mock servers which we close at the end of the method. In each test, the </w:t>
+        <w:t xml:space="preserve">t the start of each test method we open a connection to the </w:t>
       </w:r>
       <w:r>
         <w:rPr>
@@ -8982,23 +7110,14 @@
           <w:lang w:val="en"/>
         </w:rPr>
         <w:lastRenderedPageBreak/>
-        <w:t>response status of the HTTP request is checked. In the methods that return a response body, the body is in byte form and must be decoded to a string and then loaded into JSON using the “</w:t>
-      </w:r>
-      <w:proofErr w:type="spellStart"/>
+        <w:t>app on Heroku</w:t>
+      </w:r>
       <w:r>
         <w:rPr>
           <w:rFonts w:ascii="Calibri" w:hAnsi="Calibri" w:cs="Calibri"/>
           <w:lang w:val="en"/>
         </w:rPr>
-        <w:t>json.loads</w:t>
-      </w:r>
-      <w:proofErr w:type="spellEnd"/>
-      <w:r>
-        <w:rPr>
-          <w:rFonts w:ascii="Calibri" w:hAnsi="Calibri" w:cs="Calibri"/>
-          <w:lang w:val="en"/>
-        </w:rPr>
-        <w:t>” function.</w:t>
+        <w:t xml:space="preserve"> which we close at the end of the method. In each test, the response status of the HTTP request is checked. In the methods that return a response body, the body is in byte form and must be decoded to a string and then loaded into JSON using the “json.loads” function.</w:t>
       </w:r>
     </w:p>
     <w:p>
@@ -9023,23 +7142,7 @@
           <w:lang w:val="en"/>
         </w:rPr>
         <w:tab/>
-        <w:t>In the tests for the POST and PUT HTTP methods, the variable “values” is used with the “</w:t>
-      </w:r>
-      <w:proofErr w:type="spellStart"/>
-      <w:r>
-        <w:rPr>
-          <w:rFonts w:ascii="Calibri" w:hAnsi="Calibri" w:cs="Calibri"/>
-          <w:lang w:val="en"/>
-        </w:rPr>
-        <w:t>json.dumps</w:t>
-      </w:r>
-      <w:proofErr w:type="spellEnd"/>
-      <w:r>
-        <w:rPr>
-          <w:rFonts w:ascii="Calibri" w:hAnsi="Calibri" w:cs="Calibri"/>
-          <w:lang w:val="en"/>
-        </w:rPr>
-        <w:t>” function to convert a python list/dictionary into a JSON object to be passed to the client. For the POST method, the response body is a JSON object containing only the id of the new object. For the PUT method, there is no response body check.</w:t>
+        <w:t>In the tests for the POST and PUT HTTP methods, the variable “values” is used with the “json.dumps” function to convert a python list/dictionary into a JSON object to be passed to the client. For the POST method, the response body is a JSON object containing only the id of the new object. For the PUT method, there is no response body check.</w:t>
       </w:r>
     </w:p>
     <w:p>
@@ -9064,56 +7167,24 @@
           <w:lang w:val="en"/>
         </w:rPr>
         <w:tab/>
-        <w:t>In the tests for the GET HTTP methods, the variable “</w:t>
-      </w:r>
-      <w:proofErr w:type="spellStart"/>
-      <w:r>
+        <w:t xml:space="preserve">In the tests for the GET HTTP methods, the variable “desired_body” contains the expected response body in the form of a python object that is checked against the response returned from the client. </w:t>
+      </w:r>
+    </w:p>
+    <w:p>
+      <w:pPr>
+        <w:spacing w:line="480" w:lineRule="auto"/>
         <w:rPr>
           <w:rFonts w:ascii="Calibri" w:hAnsi="Calibri" w:cs="Calibri"/>
           <w:lang w:val="en"/>
         </w:rPr>
-        <w:t>desired_body</w:t>
-      </w:r>
-      <w:proofErr w:type="spellEnd"/>
+      </w:pPr>
       <w:r>
         <w:rPr>
           <w:rFonts w:ascii="Calibri" w:hAnsi="Calibri" w:cs="Calibri"/>
           <w:lang w:val="en"/>
         </w:rPr>
-        <w:t xml:space="preserve">” contains the expected response body in the form of a python object that is checked against the response returned from the client. </w:t>
-      </w:r>
-    </w:p>
-    <w:p>
-      <w:pPr>
-        <w:spacing w:line="480" w:lineRule="auto"/>
-        <w:rPr>
-          <w:rFonts w:ascii="Calibri" w:hAnsi="Calibri" w:cs="Calibri"/>
-          <w:lang w:val="en"/>
-        </w:rPr>
-      </w:pPr>
-      <w:r>
-        <w:rPr>
-          <w:rFonts w:ascii="Calibri" w:hAnsi="Calibri" w:cs="Calibri"/>
-          <w:lang w:val="en"/>
-        </w:rPr>
         <w:tab/>
-        <w:t>In the tests for the DELETE HTTP methods, there is no “</w:t>
-      </w:r>
-      <w:proofErr w:type="spellStart"/>
-      <w:r>
-        <w:rPr>
-          <w:rFonts w:ascii="Calibri" w:hAnsi="Calibri" w:cs="Calibri"/>
-          <w:lang w:val="en"/>
-        </w:rPr>
-        <w:t>desired_body</w:t>
-      </w:r>
-      <w:proofErr w:type="spellEnd"/>
-      <w:r>
-        <w:rPr>
-          <w:rFonts w:ascii="Calibri" w:hAnsi="Calibri" w:cs="Calibri"/>
-          <w:lang w:val="en"/>
-        </w:rPr>
-        <w:t>” or “values” variables as no JSON objects are passed to or from the client.</w:t>
+        <w:t>In the tests for the DELETE HTTP methods, there is no “desired_body” or “values” variables as no JSON objects are passed to or from the client.</w:t>
       </w:r>
     </w:p>
     <w:p>
@@ -9124,14 +7195,14 @@
           <w:lang w:val="en"/>
         </w:rPr>
       </w:pPr>
-      <w:bookmarkStart w:id="22" w:name="_Toc384317298"/>
+      <w:bookmarkStart w:id="23" w:name="_Toc384317298"/>
       <w:r>
         <w:rPr>
           <w:lang w:val="en"/>
         </w:rPr>
         <w:t>Frontend Design</w:t>
       </w:r>
-      <w:bookmarkEnd w:id="22"/>
+      <w:bookmarkEnd w:id="23"/>
     </w:p>
     <w:p>
       <w:pPr>
@@ -9141,14 +7212,14 @@
           <w:lang w:val="en"/>
         </w:rPr>
       </w:pPr>
-      <w:bookmarkStart w:id="23" w:name="_Toc384317299"/>
+      <w:bookmarkStart w:id="24" w:name="_Toc384317299"/>
       <w:r>
         <w:rPr>
           <w:lang w:val="en"/>
         </w:rPr>
         <w:t>Overview</w:t>
       </w:r>
-      <w:bookmarkEnd w:id="23"/>
+      <w:bookmarkEnd w:id="24"/>
     </w:p>
     <w:p>
       <w:pPr>
@@ -9193,14 +7264,14 @@
         <w:rPr>
           <w:lang w:val="en"/>
         </w:rPr>
-        <w:t xml:space="preserve">century voter, and with that comes the expectation that our website looks modern, feels modern, and is usable on modern devices, such as phones and tablets. To that end, we have used Twitter Bootstrap as our front end </w:t>
+        <w:t xml:space="preserve">century voter, and with that comes the expectation that our website looks modern, feels modern, and is usable on modern </w:t>
       </w:r>
       <w:r>
         <w:rPr>
           <w:lang w:val="en"/>
         </w:rPr>
         <w:lastRenderedPageBreak/>
-        <w:t>framework. Not only</w:t>
+        <w:t>devices, such as phones and tablets. To that end, we have used Twitter Bootstrap as our front end framework. Not only</w:t>
       </w:r>
       <w:r>
         <w:rPr>
@@ -9217,14 +7288,14 @@
           <w:lang w:val="en"/>
         </w:rPr>
       </w:pPr>
-      <w:bookmarkStart w:id="24" w:name="_Toc384317300"/>
+      <w:bookmarkStart w:id="25" w:name="_Toc384317300"/>
       <w:r>
         <w:rPr>
           <w:lang w:val="en"/>
         </w:rPr>
         <w:t>Splash Page</w:t>
       </w:r>
-      <w:bookmarkEnd w:id="24"/>
+      <w:bookmarkEnd w:id="25"/>
     </w:p>
     <w:p>
       <w:pPr>
@@ -9298,41 +7369,19 @@
         <w:spacing w:line="480" w:lineRule="auto"/>
       </w:pPr>
       <w:r>
-        <w:t xml:space="preserve">Figure </w:t>
-      </w:r>
-      <w:fldSimple w:instr=" SEQ Figure \* ARABIC ">
-        <w:r>
-          <w:rPr>
-            <w:noProof/>
-          </w:rPr>
-          <w:t>2</w:t>
-        </w:r>
-      </w:fldSimple>
-      <w:r>
-        <w:t>: Desktop Splash Page Header</w:t>
-      </w:r>
-    </w:p>
-    <w:p>
-      <w:pPr>
-        <w:spacing w:line="480" w:lineRule="auto"/>
-        <w:rPr>
-          <w:lang w:val="en"/>
-        </w:rPr>
-      </w:pPr>
-      <w:r>
         <w:rPr>
           <w:noProof/>
         </w:rPr>
         <mc:AlternateContent>
           <mc:Choice Requires="wps">
             <w:drawing>
-              <wp:anchor distT="0" distB="0" distL="114300" distR="114300" simplePos="0" relativeHeight="251668480" behindDoc="0" locked="0" layoutInCell="1" allowOverlap="1" wp14:anchorId="44D4EC8D" wp14:editId="612A6DB2">
+              <wp:anchor distT="0" distB="0" distL="114300" distR="114300" simplePos="0" relativeHeight="251668480" behindDoc="0" locked="0" layoutInCell="1" allowOverlap="1" wp14:anchorId="44D4EC8D" wp14:editId="70531A72">
                 <wp:simplePos x="0" y="0"/>
                 <wp:positionH relativeFrom="column">
                   <wp:posOffset>0</wp:posOffset>
                 </wp:positionH>
                 <wp:positionV relativeFrom="paragraph">
-                  <wp:posOffset>3884930</wp:posOffset>
+                  <wp:posOffset>2169160</wp:posOffset>
                 </wp:positionV>
                 <wp:extent cx="2419350" cy="635"/>
                 <wp:effectExtent l="0" t="0" r="0" b="0"/>
@@ -9371,14 +7420,27 @@
                             <w:r>
                               <w:t xml:space="preserve">Figure </w:t>
                             </w:r>
-                            <w:fldSimple w:instr=" SEQ Figure \* ARABIC ">
-                              <w:r>
-                                <w:rPr>
-                                  <w:noProof/>
-                                </w:rPr>
-                                <w:t>3</w:t>
-                              </w:r>
-                            </w:fldSimple>
+                            <w:r>
+                              <w:fldChar w:fldCharType="begin"/>
+                            </w:r>
+                            <w:r>
+                              <w:instrText xml:space="preserve"> SEQ Figure \* ARABIC </w:instrText>
+                            </w:r>
+                            <w:r>
+                              <w:fldChar w:fldCharType="separate"/>
+                            </w:r>
+                            <w:r>
+                              <w:rPr>
+                                <w:noProof/>
+                              </w:rPr>
+                              <w:t>4</w:t>
+                            </w:r>
+                            <w:r>
+                              <w:rPr>
+                                <w:noProof/>
+                              </w:rPr>
+                              <w:fldChar w:fldCharType="end"/>
+                            </w:r>
                             <w:r>
                               <w:t>: Splash Header Mobile Unengaged</w:t>
                             </w:r>
@@ -9403,7 +7465,7 @@
                 <v:stroke joinstyle="miter"/>
                 <v:path gradientshapeok="t" o:connecttype="rect"/>
               </v:shapetype>
-              <v:shape id="Text Box 11" o:spid="_x0000_s1028" type="#_x0000_t202" style="position:absolute;margin-left:0;margin-top:305.9pt;width:190.5pt;height:.05pt;z-index:251668480;visibility:visible;mso-wrap-style:square;mso-wrap-distance-left:9pt;mso-wrap-distance-top:0;mso-wrap-distance-right:9pt;mso-wrap-distance-bottom:0;mso-position-horizontal:absolute;mso-position-horizontal-relative:text;mso-position-vertical:absolute;mso-position-vertical-relative:text;v-text-anchor:top" o:gfxdata="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" stroked="f">
+              <v:shape id="Text Box 11" o:spid="_x0000_s1028" type="#_x0000_t202" style="position:absolute;margin-left:0;margin-top:170.8pt;width:190.5pt;height:.05pt;z-index:251668480;visibility:visible;mso-wrap-style:square;mso-wrap-distance-left:9pt;mso-wrap-distance-top:0;mso-wrap-distance-right:9pt;mso-wrap-distance-bottom:0;mso-position-horizontal:absolute;mso-position-horizontal-relative:text;mso-position-vertical:absolute;mso-position-vertical-relative:text;v-text-anchor:top" o:gfxdata="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" stroked="f">
                 <v:textbox style="mso-fit-shape-to-text:t" inset="0,0,0,0">
                   <w:txbxContent>
                     <w:p>
@@ -9416,14 +7478,27 @@
                       <w:r>
                         <w:t xml:space="preserve">Figure </w:t>
                       </w:r>
-                      <w:fldSimple w:instr=" SEQ Figure \* ARABIC ">
-                        <w:r>
-                          <w:rPr>
-                            <w:noProof/>
-                          </w:rPr>
-                          <w:t>3</w:t>
-                        </w:r>
-                      </w:fldSimple>
+                      <w:r>
+                        <w:fldChar w:fldCharType="begin"/>
+                      </w:r>
+                      <w:r>
+                        <w:instrText xml:space="preserve"> SEQ Figure \* ARABIC </w:instrText>
+                      </w:r>
+                      <w:r>
+                        <w:fldChar w:fldCharType="separate"/>
+                      </w:r>
+                      <w:r>
+                        <w:rPr>
+                          <w:noProof/>
+                        </w:rPr>
+                        <w:t>4</w:t>
+                      </w:r>
+                      <w:r>
+                        <w:rPr>
+                          <w:noProof/>
+                        </w:rPr>
+                        <w:fldChar w:fldCharType="end"/>
+                      </w:r>
                       <w:r>
                         <w:t>: Splash Header Mobile Unengaged</w:t>
                       </w:r>
@@ -9440,84 +7515,16 @@
         <w:rPr>
           <w:noProof/>
         </w:rPr>
-        <w:drawing>
-          <wp:anchor distT="0" distB="0" distL="114300" distR="114300" simplePos="0" relativeHeight="251665408" behindDoc="0" locked="0" layoutInCell="1" allowOverlap="1" wp14:anchorId="585CB79F" wp14:editId="21CB4D65">
-            <wp:simplePos x="0" y="0"/>
-            <wp:positionH relativeFrom="column">
-              <wp:posOffset>0</wp:posOffset>
-            </wp:positionH>
-            <wp:positionV relativeFrom="page">
-              <wp:posOffset>4933950</wp:posOffset>
-            </wp:positionV>
-            <wp:extent cx="2419350" cy="1571625"/>
-            <wp:effectExtent l="38100" t="38100" r="95250" b="104775"/>
-            <wp:wrapTopAndBottom/>
-            <wp:docPr id="8" name="Picture 8"/>
-            <wp:cNvGraphicFramePr>
-              <a:graphicFrameLocks xmlns:a="http://schemas.openxmlformats.org/drawingml/2006/main" noChangeAspect="1"/>
-            </wp:cNvGraphicFramePr>
-            <a:graphic xmlns:a="http://schemas.openxmlformats.org/drawingml/2006/main">
-              <a:graphicData uri="http://schemas.openxmlformats.org/drawingml/2006/picture">
-                <pic:pic xmlns:pic="http://schemas.openxmlformats.org/drawingml/2006/picture">
-                  <pic:nvPicPr>
-                    <pic:cNvPr id="0" name="Picture 5"/>
-                    <pic:cNvPicPr>
-                      <a:picLocks noChangeAspect="1" noChangeArrowheads="1"/>
-                    </pic:cNvPicPr>
-                  </pic:nvPicPr>
-                  <pic:blipFill>
-                    <a:blip r:embed="rId18">
-                      <a:extLst>
-                        <a:ext uri="{28A0092B-C50C-407E-A947-70E740481C1C}">
-                          <a14:useLocalDpi xmlns:a14="http://schemas.microsoft.com/office/drawing/2010/main" val="0"/>
-                        </a:ext>
-                      </a:extLst>
-                    </a:blip>
-                    <a:srcRect/>
-                    <a:stretch>
-                      <a:fillRect/>
-                    </a:stretch>
-                  </pic:blipFill>
-                  <pic:spPr bwMode="auto">
-                    <a:xfrm>
-                      <a:off x="0" y="0"/>
-                      <a:ext cx="2419350" cy="1571625"/>
-                    </a:xfrm>
-                    <a:prstGeom prst="rect">
-                      <a:avLst/>
-                    </a:prstGeom>
-                    <a:noFill/>
-                    <a:ln>
-                      <a:noFill/>
-                    </a:ln>
-                    <a:effectLst>
-                      <a:outerShdw blurRad="50800" dist="38100" dir="2700000" algn="tl" rotWithShape="0">
-                        <a:prstClr val="black">
-                          <a:alpha val="40000"/>
-                        </a:prstClr>
-                      </a:outerShdw>
-                    </a:effectLst>
-                  </pic:spPr>
-                </pic:pic>
-              </a:graphicData>
-            </a:graphic>
-          </wp:anchor>
-        </w:drawing>
-      </w:r>
-      <w:r>
-        <w:rPr>
-          <w:noProof/>
-        </w:rPr>
         <mc:AlternateContent>
           <mc:Choice Requires="wps">
             <w:drawing>
-              <wp:anchor distT="0" distB="0" distL="114300" distR="114300" simplePos="0" relativeHeight="251670528" behindDoc="0" locked="0" layoutInCell="1" allowOverlap="1" wp14:anchorId="6567A3E4" wp14:editId="4F492513">
+              <wp:anchor distT="0" distB="0" distL="114300" distR="114300" simplePos="0" relativeHeight="251670528" behindDoc="0" locked="0" layoutInCell="1" allowOverlap="1" wp14:anchorId="6567A3E4" wp14:editId="3D7E6D07">
                 <wp:simplePos x="0" y="0"/>
                 <wp:positionH relativeFrom="column">
                   <wp:posOffset>2476500</wp:posOffset>
                 </wp:positionH>
                 <wp:positionV relativeFrom="paragraph">
-                  <wp:posOffset>4778375</wp:posOffset>
+                  <wp:posOffset>3113405</wp:posOffset>
                 </wp:positionV>
                 <wp:extent cx="2651760" cy="635"/>
                 <wp:effectExtent l="0" t="0" r="0" b="0"/>
@@ -9556,14 +7563,27 @@
                             <w:r>
                               <w:t xml:space="preserve">Figure </w:t>
                             </w:r>
-                            <w:fldSimple w:instr=" SEQ Figure \* ARABIC ">
-                              <w:r>
-                                <w:rPr>
-                                  <w:noProof/>
-                                </w:rPr>
-                                <w:t>4</w:t>
-                              </w:r>
-                            </w:fldSimple>
+                            <w:r>
+                              <w:fldChar w:fldCharType="begin"/>
+                            </w:r>
+                            <w:r>
+                              <w:instrText xml:space="preserve"> SEQ Figure \* ARABIC </w:instrText>
+                            </w:r>
+                            <w:r>
+                              <w:fldChar w:fldCharType="separate"/>
+                            </w:r>
+                            <w:r>
+                              <w:rPr>
+                                <w:noProof/>
+                              </w:rPr>
+                              <w:t>3</w:t>
+                            </w:r>
+                            <w:r>
+                              <w:rPr>
+                                <w:noProof/>
+                              </w:rPr>
+                              <w:fldChar w:fldCharType="end"/>
+                            </w:r>
                             <w:r>
                               <w:t>: Splash Header Mobile Engaged</w:t>
                             </w:r>
@@ -9584,7 +7604,7 @@
           </mc:Choice>
           <mc:Fallback>
             <w:pict>
-              <v:shape w14:anchorId="6567A3E4" id="Text Box 12" o:spid="_x0000_s1029" type="#_x0000_t202" style="position:absolute;margin-left:195pt;margin-top:376.25pt;width:208.8pt;height:.05pt;z-index:251670528;visibility:visible;mso-wrap-style:square;mso-wrap-distance-left:9pt;mso-wrap-distance-top:0;mso-wrap-distance-right:9pt;mso-wrap-distance-bottom:0;mso-position-horizontal:absolute;mso-position-horizontal-relative:text;mso-position-vertical:absolute;mso-position-vertical-relative:text;v-text-anchor:top" o:gfxdata="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" stroked="f">
+              <v:shape w14:anchorId="6567A3E4" id="Text Box 12" o:spid="_x0000_s1029" type="#_x0000_t202" style="position:absolute;margin-left:195pt;margin-top:245.15pt;width:208.8pt;height:.05pt;z-index:251670528;visibility:visible;mso-wrap-style:square;mso-wrap-distance-left:9pt;mso-wrap-distance-top:0;mso-wrap-distance-right:9pt;mso-wrap-distance-bottom:0;mso-position-horizontal:absolute;mso-position-horizontal-relative:text;mso-position-vertical:absolute;mso-position-vertical-relative:text;v-text-anchor:top" o:gfxdata="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" stroked="f">
                 <v:textbox style="mso-fit-shape-to-text:t" inset="0,0,0,0">
                   <w:txbxContent>
                     <w:p>
@@ -9597,14 +7617,27 @@
                       <w:r>
                         <w:t xml:space="preserve">Figure </w:t>
                       </w:r>
-                      <w:fldSimple w:instr=" SEQ Figure \* ARABIC ">
-                        <w:r>
-                          <w:rPr>
-                            <w:noProof/>
-                          </w:rPr>
-                          <w:t>4</w:t>
-                        </w:r>
-                      </w:fldSimple>
+                      <w:r>
+                        <w:fldChar w:fldCharType="begin"/>
+                      </w:r>
+                      <w:r>
+                        <w:instrText xml:space="preserve"> SEQ Figure \* ARABIC </w:instrText>
+                      </w:r>
+                      <w:r>
+                        <w:fldChar w:fldCharType="separate"/>
+                      </w:r>
+                      <w:r>
+                        <w:rPr>
+                          <w:noProof/>
+                        </w:rPr>
+                        <w:t>3</w:t>
+                      </w:r>
+                      <w:r>
+                        <w:rPr>
+                          <w:noProof/>
+                        </w:rPr>
+                        <w:fldChar w:fldCharType="end"/>
+                      </w:r>
                       <w:r>
                         <w:t>: Splash Header Mobile Engaged</w:t>
                       </w:r>
@@ -9622,13 +7655,13 @@
           <w:noProof/>
         </w:rPr>
         <w:drawing>
-          <wp:anchor distT="0" distB="0" distL="114300" distR="114300" simplePos="0" relativeHeight="251666432" behindDoc="0" locked="0" layoutInCell="1" allowOverlap="1" wp14:anchorId="746BCD71" wp14:editId="0F64D3E4">
+          <wp:anchor distT="0" distB="0" distL="114300" distR="114300" simplePos="0" relativeHeight="251666432" behindDoc="0" locked="0" layoutInCell="1" allowOverlap="1" wp14:anchorId="746BCD71" wp14:editId="5BE51E5D">
             <wp:simplePos x="0" y="0"/>
             <wp:positionH relativeFrom="column">
               <wp:posOffset>2476500</wp:posOffset>
             </wp:positionH>
             <wp:positionV relativeFrom="page">
-              <wp:posOffset>4930140</wp:posOffset>
+              <wp:posOffset>4730115</wp:posOffset>
             </wp:positionV>
             <wp:extent cx="2651760" cy="2468880"/>
             <wp:effectExtent l="38100" t="38100" r="91440" b="102870"/>
@@ -9647,7 +7680,7 @@
                     </pic:cNvPicPr>
                   </pic:nvPicPr>
                   <pic:blipFill>
-                    <a:blip r:embed="rId19">
+                    <a:blip r:embed="rId18">
                       <a:extLst>
                         <a:ext uri="{28A0092B-C50C-407E-A947-70E740481C1C}">
                           <a14:useLocalDpi xmlns:a14="http://schemas.microsoft.com/office/drawing/2010/main" val="0"/>
@@ -9687,23 +7720,112 @@
       </w:r>
       <w:r>
         <w:rPr>
+          <w:noProof/>
+        </w:rPr>
+        <w:drawing>
+          <wp:anchor distT="0" distB="0" distL="114300" distR="114300" simplePos="0" relativeHeight="251665408" behindDoc="0" locked="0" layoutInCell="1" allowOverlap="1" wp14:anchorId="585CB79F" wp14:editId="38F625A9">
+            <wp:simplePos x="0" y="0"/>
+            <wp:positionH relativeFrom="column">
+              <wp:posOffset>-47625</wp:posOffset>
+            </wp:positionH>
+            <wp:positionV relativeFrom="page">
+              <wp:posOffset>4733925</wp:posOffset>
+            </wp:positionV>
+            <wp:extent cx="2419350" cy="1571625"/>
+            <wp:effectExtent l="38100" t="38100" r="95250" b="104775"/>
+            <wp:wrapTopAndBottom/>
+            <wp:docPr id="8" name="Picture 8"/>
+            <wp:cNvGraphicFramePr>
+              <a:graphicFrameLocks xmlns:a="http://schemas.openxmlformats.org/drawingml/2006/main" noChangeAspect="1"/>
+            </wp:cNvGraphicFramePr>
+            <a:graphic xmlns:a="http://schemas.openxmlformats.org/drawingml/2006/main">
+              <a:graphicData uri="http://schemas.openxmlformats.org/drawingml/2006/picture">
+                <pic:pic xmlns:pic="http://schemas.openxmlformats.org/drawingml/2006/picture">
+                  <pic:nvPicPr>
+                    <pic:cNvPr id="0" name="Picture 5"/>
+                    <pic:cNvPicPr>
+                      <a:picLocks noChangeAspect="1" noChangeArrowheads="1"/>
+                    </pic:cNvPicPr>
+                  </pic:nvPicPr>
+                  <pic:blipFill>
+                    <a:blip r:embed="rId19">
+                      <a:extLst>
+                        <a:ext uri="{28A0092B-C50C-407E-A947-70E740481C1C}">
+                          <a14:useLocalDpi xmlns:a14="http://schemas.microsoft.com/office/drawing/2010/main" val="0"/>
+                        </a:ext>
+                      </a:extLst>
+                    </a:blip>
+                    <a:srcRect/>
+                    <a:stretch>
+                      <a:fillRect/>
+                    </a:stretch>
+                  </pic:blipFill>
+                  <pic:spPr bwMode="auto">
+                    <a:xfrm>
+                      <a:off x="0" y="0"/>
+                      <a:ext cx="2419350" cy="1571625"/>
+                    </a:xfrm>
+                    <a:prstGeom prst="rect">
+                      <a:avLst/>
+                    </a:prstGeom>
+                    <a:noFill/>
+                    <a:ln>
+                      <a:noFill/>
+                    </a:ln>
+                    <a:effectLst>
+                      <a:outerShdw blurRad="50800" dist="38100" dir="2700000" algn="tl" rotWithShape="0">
+                        <a:prstClr val="black">
+                          <a:alpha val="40000"/>
+                        </a:prstClr>
+                      </a:outerShdw>
+                    </a:effectLst>
+                  </pic:spPr>
+                </pic:pic>
+              </a:graphicData>
+            </a:graphic>
+          </wp:anchor>
+        </w:drawing>
+      </w:r>
+      <w:r>
+        <w:t xml:space="preserve">Figure </w:t>
+      </w:r>
+      <w:r>
+        <w:fldChar w:fldCharType="begin"/>
+      </w:r>
+      <w:r>
+        <w:instrText xml:space="preserve"> SEQ Figure \* ARABIC </w:instrText>
+      </w:r>
+      <w:r>
+        <w:fldChar w:fldCharType="separate"/>
+      </w:r>
+      <w:r>
+        <w:rPr>
+          <w:noProof/>
+        </w:rPr>
+        <w:t>2</w:t>
+      </w:r>
+      <w:r>
+        <w:rPr>
+          <w:noProof/>
+        </w:rPr>
+        <w:fldChar w:fldCharType="end"/>
+      </w:r>
+      <w:r>
+        <w:t>: Desktop Splash Page Header</w:t>
+      </w:r>
+    </w:p>
+    <w:p>
+      <w:pPr>
+        <w:spacing w:line="480" w:lineRule="auto"/>
+        <w:rPr>
           <w:lang w:val="en"/>
         </w:rPr>
-        <w:t xml:space="preserve">The first thing a user sees when navigating to the Texas Law Database is the splash page. There, as required, one can see a list of contributors to the project. More importantly, one can see the header, which lists the categories for which the Texas Law Database provides information about, each of which is represented by a </w:t>
-      </w:r>
-      <w:proofErr w:type="spellStart"/>
+      </w:pPr>
       <w:r>
         <w:rPr>
           <w:lang w:val="en"/>
         </w:rPr>
-        <w:t>Django</w:t>
-      </w:r>
-      <w:proofErr w:type="spellEnd"/>
-      <w:r>
-        <w:rPr>
-          <w:lang w:val="en"/>
-        </w:rPr>
-        <w:t xml:space="preserve"> model. This allows the user to easily and quickly select what they are </w:t>
+        <w:t xml:space="preserve">The first thing a user sees when navigating to the Texas Law Database is the splash page. There, as required, one can see a list of contributors to the project. More importantly, one can see the header, which lists the categories for which the Texas Law Database provides information about, each of which is represented by a Django model. This allows the user to easily and quickly select what they are </w:t>
       </w:r>
       <w:r>
         <w:rPr>
@@ -9738,14 +7860,14 @@
         <w:pStyle w:val="Heading2"/>
         <w:spacing w:line="480" w:lineRule="auto"/>
       </w:pPr>
-      <w:bookmarkStart w:id="25" w:name="_Toc384317301"/>
+      <w:bookmarkStart w:id="26" w:name="_Toc384317301"/>
       <w:r>
         <w:rPr>
           <w:lang w:val="en"/>
         </w:rPr>
         <w:t>Senators View</w:t>
       </w:r>
-      <w:bookmarkEnd w:id="25"/>
+      <w:bookmarkEnd w:id="26"/>
     </w:p>
     <w:p>
       <w:pPr>
@@ -9755,14 +7877,14 @@
           <w:lang w:val="en"/>
         </w:rPr>
       </w:pPr>
-      <w:bookmarkStart w:id="26" w:name="_Toc384317302"/>
+      <w:bookmarkStart w:id="27" w:name="_Toc384317302"/>
       <w:r>
         <w:rPr>
           <w:lang w:val="en"/>
         </w:rPr>
         <w:t>Overview Page</w:t>
       </w:r>
-      <w:bookmarkEnd w:id="26"/>
+      <w:bookmarkEnd w:id="27"/>
     </w:p>
     <w:p>
       <w:pPr>
@@ -9830,27 +7952,14 @@
       <w:r>
         <w:t xml:space="preserve">Figure </w:t>
       </w:r>
-      <w:r>
-        <w:fldChar w:fldCharType="begin"/>
-      </w:r>
-      <w:r>
-        <w:instrText xml:space="preserve"> SEQ Figure \* ARABIC </w:instrText>
-      </w:r>
-      <w:r>
-        <w:fldChar w:fldCharType="separate"/>
-      </w:r>
-      <w:r>
-        <w:rPr>
-          <w:noProof/>
-        </w:rPr>
-        <w:t>5</w:t>
-      </w:r>
-      <w:r>
-        <w:rPr>
-          <w:noProof/>
-        </w:rPr>
-        <w:fldChar w:fldCharType="end"/>
-      </w:r>
+      <w:fldSimple w:instr=" SEQ Figure \* ARABIC ">
+        <w:r>
+          <w:rPr>
+            <w:noProof/>
+          </w:rPr>
+          <w:t>5</w:t>
+        </w:r>
+      </w:fldSimple>
       <w:r>
         <w:t>: Senator Overview Page</w:t>
       </w:r>
@@ -9872,21 +7981,7 @@
         <w:rPr>
           <w:lang w:val="en"/>
         </w:rPr>
-        <w:t xml:space="preserve">Navigating to the </w:t>
-      </w:r>
-      <w:proofErr w:type="gramStart"/>
-      <w:r>
-        <w:rPr>
-          <w:lang w:val="en"/>
-        </w:rPr>
-        <w:t>senators</w:t>
-      </w:r>
-      <w:proofErr w:type="gramEnd"/>
-      <w:r>
-        <w:rPr>
-          <w:lang w:val="en"/>
-        </w:rPr>
-        <w:t xml:space="preserve"> page (at texaslawdb.heroku.com/senators or from clicking on the senators link in the header) brings us to the senator overview page. Here, we list the members of the Texas Senate of the current legislature and display their picture, taken from their Twitter profile. Not only is this source of pictures programmatically easier, this allows voters to visually search for their senator in a way that they are already used to through twitter. This way, voters already familiar with their senator can easily, through recognition of familiar visual cues, navigate to the page of the senator they’re interested in.</w:t>
+        <w:t>Navigating to the senators page (at texaslawdb.heroku.com/senators or from clicking on the senators link in the header) brings us to the senator overview page. Here, we list the members of the Texas Senate of the current legislature and display their picture, taken from their Twitter profile. Not only is this source of pictures programmatically easier, this allows voters to visually search for their senator in a way that they are already used to through twitter. This way, voters already familiar with their senator can easily, through recognition of familiar visual cues, navigate to the page of the senator they’re interested in.</w:t>
       </w:r>
     </w:p>
     <w:p>
@@ -9897,7 +7992,7 @@
           <w:lang w:val="en"/>
         </w:rPr>
       </w:pPr>
-      <w:bookmarkStart w:id="27" w:name="_Toc384317303"/>
+      <w:bookmarkStart w:id="28" w:name="_Toc384317303"/>
       <w:r>
         <w:rPr>
           <w:lang w:val="en"/>
@@ -9905,7 +8000,7 @@
         <w:lastRenderedPageBreak/>
         <w:t>Individual Page</w:t>
       </w:r>
-      <w:bookmarkEnd w:id="27"/>
+      <w:bookmarkEnd w:id="28"/>
     </w:p>
     <w:p>
       <w:pPr>
@@ -9966,14 +8061,27 @@
                             <w:r>
                               <w:t xml:space="preserve">Figure </w:t>
                             </w:r>
-                            <w:fldSimple w:instr=" SEQ Figure \* ARABIC ">
-                              <w:r>
-                                <w:rPr>
-                                  <w:noProof/>
-                                </w:rPr>
-                                <w:t>6</w:t>
-                              </w:r>
-                            </w:fldSimple>
+                            <w:r>
+                              <w:fldChar w:fldCharType="begin"/>
+                            </w:r>
+                            <w:r>
+                              <w:instrText xml:space="preserve"> SEQ Figure \* ARABIC </w:instrText>
+                            </w:r>
+                            <w:r>
+                              <w:fldChar w:fldCharType="separate"/>
+                            </w:r>
+                            <w:r>
+                              <w:rPr>
+                                <w:noProof/>
+                              </w:rPr>
+                              <w:t>6</w:t>
+                            </w:r>
+                            <w:r>
+                              <w:rPr>
+                                <w:noProof/>
+                              </w:rPr>
+                              <w:fldChar w:fldCharType="end"/>
+                            </w:r>
                             <w:r>
                               <w:t>: Senator Attribute View</w:t>
                             </w:r>
@@ -10007,14 +8115,27 @@
                       <w:r>
                         <w:t xml:space="preserve">Figure </w:t>
                       </w:r>
-                      <w:fldSimple w:instr=" SEQ Figure \* ARABIC ">
-                        <w:r>
-                          <w:rPr>
-                            <w:noProof/>
-                          </w:rPr>
-                          <w:t>6</w:t>
-                        </w:r>
-                      </w:fldSimple>
+                      <w:r>
+                        <w:fldChar w:fldCharType="begin"/>
+                      </w:r>
+                      <w:r>
+                        <w:instrText xml:space="preserve"> SEQ Figure \* ARABIC </w:instrText>
+                      </w:r>
+                      <w:r>
+                        <w:fldChar w:fldCharType="separate"/>
+                      </w:r>
+                      <w:r>
+                        <w:rPr>
+                          <w:noProof/>
+                        </w:rPr>
+                        <w:t>6</w:t>
+                      </w:r>
+                      <w:r>
+                        <w:rPr>
+                          <w:noProof/>
+                        </w:rPr>
+                        <w:fldChar w:fldCharType="end"/>
+                      </w:r>
                       <w:r>
                         <w:t>: Senator Attribute View</w:t>
                       </w:r>
@@ -10111,41 +8232,221 @@
         <w:rPr>
           <w:lang w:val="en"/>
         </w:rPr>
-        <w:t xml:space="preserve">committee membership, and address. These attributes are all contained in the </w:t>
-      </w:r>
-      <w:proofErr w:type="spellStart"/>
+        <w:t>committee membership, and address. These attributes are all contained in the Django model, and provide valuable information to voters interested in a legislator.</w:t>
+      </w:r>
       <w:r>
         <w:rPr>
           <w:lang w:val="en"/>
         </w:rPr>
-        <w:t>Django</w:t>
-      </w:r>
-      <w:proofErr w:type="spellEnd"/>
-      <w:r>
+        <w:t xml:space="preserve"> The committee membership in particular is modeled entirely through Django, and links to those committees from a senator’s individual page will bring you to the individual page for the committee.</w:t>
+      </w:r>
+    </w:p>
+    <w:p>
+      <w:pPr>
+        <w:spacing w:line="480" w:lineRule="auto"/>
         <w:rPr>
           <w:lang w:val="en"/>
         </w:rPr>
-        <w:t xml:space="preserve"> model, and provide valuable information to voters interested in a legislator.</w:t>
+      </w:pPr>
+      <w:r>
+        <w:rPr>
+          <w:noProof/>
+        </w:rPr>
+        <mc:AlternateContent>
+          <mc:Choice Requires="wps">
+            <w:drawing>
+              <wp:anchor distT="0" distB="0" distL="114300" distR="114300" simplePos="0" relativeHeight="251679744" behindDoc="0" locked="0" layoutInCell="1" allowOverlap="1" wp14:anchorId="2BBC9FBC" wp14:editId="70989FFE">
+                <wp:simplePos x="0" y="0"/>
+                <wp:positionH relativeFrom="column">
+                  <wp:posOffset>0</wp:posOffset>
+                </wp:positionH>
+                <wp:positionV relativeFrom="paragraph">
+                  <wp:posOffset>2307590</wp:posOffset>
+                </wp:positionV>
+                <wp:extent cx="4391025" cy="635"/>
+                <wp:effectExtent l="0" t="0" r="0" b="0"/>
+                <wp:wrapSquare wrapText="bothSides"/>
+                <wp:docPr id="5" name="Text Box 5"/>
+                <wp:cNvGraphicFramePr/>
+                <a:graphic xmlns:a="http://schemas.openxmlformats.org/drawingml/2006/main">
+                  <a:graphicData uri="http://schemas.microsoft.com/office/word/2010/wordprocessingShape">
+                    <wps:wsp>
+                      <wps:cNvSpPr txBox="1"/>
+                      <wps:spPr>
+                        <a:xfrm>
+                          <a:off x="0" y="0"/>
+                          <a:ext cx="4391025" cy="635"/>
+                        </a:xfrm>
+                        <a:prstGeom prst="rect">
+                          <a:avLst/>
+                        </a:prstGeom>
+                        <a:solidFill>
+                          <a:prstClr val="white"/>
+                        </a:solidFill>
+                        <a:ln>
+                          <a:noFill/>
+                        </a:ln>
+                        <a:effectLst/>
+                      </wps:spPr>
+                      <wps:txbx>
+                        <w:txbxContent>
+                          <w:p>
+                            <w:pPr>
+                              <w:pStyle w:val="Caption"/>
+                              <w:rPr>
+                                <w:noProof/>
+                              </w:rPr>
+                            </w:pPr>
+                            <w:r>
+                              <w:t xml:space="preserve">Figure </w:t>
+                            </w:r>
+                            <w:fldSimple w:instr=" SEQ Figure \* ARABIC ">
+                              <w:r>
+                                <w:rPr>
+                                  <w:noProof/>
+                                </w:rPr>
+                                <w:t>7</w:t>
+                              </w:r>
+                            </w:fldSimple>
+                            <w:r>
+                              <w:t>: Senator Photo Carousel</w:t>
+                            </w:r>
+                          </w:p>
+                        </w:txbxContent>
+                      </wps:txbx>
+                      <wps:bodyPr rot="0" spcFirstLastPara="0" vertOverflow="overflow" horzOverflow="overflow" vert="horz" wrap="square" lIns="0" tIns="0" rIns="0" bIns="0" numCol="1" spcCol="0" rtlCol="0" fromWordArt="0" anchor="t" anchorCtr="0" forceAA="0" compatLnSpc="1">
+                        <a:prstTxWarp prst="textNoShape">
+                          <a:avLst/>
+                        </a:prstTxWarp>
+                        <a:spAutoFit/>
+                      </wps:bodyPr>
+                    </wps:wsp>
+                  </a:graphicData>
+                </a:graphic>
+              </wp:anchor>
+            </w:drawing>
+          </mc:Choice>
+          <mc:Fallback>
+            <w:pict>
+              <v:shape w14:anchorId="2BBC9FBC" id="Text Box 5" o:spid="_x0000_s1031" type="#_x0000_t202" style="position:absolute;margin-left:0;margin-top:181.7pt;width:345.75pt;height:.05pt;z-index:251679744;visibility:visible;mso-wrap-style:square;mso-wrap-distance-left:9pt;mso-wrap-distance-top:0;mso-wrap-distance-right:9pt;mso-wrap-distance-bottom:0;mso-position-horizontal:absolute;mso-position-horizontal-relative:text;mso-position-vertical:absolute;mso-position-vertical-relative:text;v-text-anchor:top" o:gfxdata="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" stroked="f">
+                <v:textbox style="mso-fit-shape-to-text:t" inset="0,0,0,0">
+                  <w:txbxContent>
+                    <w:p>
+                      <w:pPr>
+                        <w:pStyle w:val="Caption"/>
+                        <w:rPr>
+                          <w:noProof/>
+                        </w:rPr>
+                      </w:pPr>
+                      <w:r>
+                        <w:t xml:space="preserve">Figure </w:t>
+                      </w:r>
+                      <w:fldSimple w:instr=" SEQ Figure \* ARABIC ">
+                        <w:r>
+                          <w:rPr>
+                            <w:noProof/>
+                          </w:rPr>
+                          <w:t>7</w:t>
+                        </w:r>
+                      </w:fldSimple>
+                      <w:r>
+                        <w:t>: Senator Photo Carousel</w:t>
+                      </w:r>
+                    </w:p>
+                  </w:txbxContent>
+                </v:textbox>
+                <w10:wrap type="square"/>
+              </v:shape>
+            </w:pict>
+          </mc:Fallback>
+        </mc:AlternateContent>
+      </w:r>
+      <w:r>
+        <w:rPr>
+          <w:noProof/>
+        </w:rPr>
+        <w:drawing>
+          <wp:anchor distT="0" distB="0" distL="114300" distR="114300" simplePos="0" relativeHeight="251677696" behindDoc="0" locked="0" layoutInCell="1" allowOverlap="1" wp14:anchorId="25E04967" wp14:editId="744A781F">
+            <wp:simplePos x="0" y="0"/>
+            <wp:positionH relativeFrom="column">
+              <wp:posOffset>0</wp:posOffset>
+            </wp:positionH>
+            <wp:positionV relativeFrom="paragraph">
+              <wp:posOffset>2540</wp:posOffset>
+            </wp:positionV>
+            <wp:extent cx="4391025" cy="2247900"/>
+            <wp:effectExtent l="38100" t="38100" r="104775" b="95250"/>
+            <wp:wrapSquare wrapText="bothSides"/>
+            <wp:docPr id="4" name="Picture 4"/>
+            <wp:cNvGraphicFramePr>
+              <a:graphicFrameLocks xmlns:a="http://schemas.openxmlformats.org/drawingml/2006/main" noChangeAspect="1"/>
+            </wp:cNvGraphicFramePr>
+            <a:graphic xmlns:a="http://schemas.openxmlformats.org/drawingml/2006/main">
+              <a:graphicData uri="http://schemas.openxmlformats.org/drawingml/2006/picture">
+                <pic:pic xmlns:pic="http://schemas.openxmlformats.org/drawingml/2006/picture">
+                  <pic:nvPicPr>
+                    <pic:cNvPr id="0" name="Picture 2"/>
+                    <pic:cNvPicPr>
+                      <a:picLocks noChangeAspect="1" noChangeArrowheads="1"/>
+                    </pic:cNvPicPr>
+                  </pic:nvPicPr>
+                  <pic:blipFill>
+                    <a:blip r:embed="rId22">
+                      <a:extLst>
+                        <a:ext uri="{28A0092B-C50C-407E-A947-70E740481C1C}">
+                          <a14:useLocalDpi xmlns:a14="http://schemas.microsoft.com/office/drawing/2010/main" val="0"/>
+                        </a:ext>
+                      </a:extLst>
+                    </a:blip>
+                    <a:srcRect/>
+                    <a:stretch>
+                      <a:fillRect/>
+                    </a:stretch>
+                  </pic:blipFill>
+                  <pic:spPr bwMode="auto">
+                    <a:xfrm>
+                      <a:off x="0" y="0"/>
+                      <a:ext cx="4391025" cy="2247900"/>
+                    </a:xfrm>
+                    <a:prstGeom prst="rect">
+                      <a:avLst/>
+                    </a:prstGeom>
+                    <a:noFill/>
+                    <a:ln>
+                      <a:noFill/>
+                    </a:ln>
+                    <a:effectLst>
+                      <a:outerShdw blurRad="50800" dist="38100" dir="2700000" algn="tl" rotWithShape="0">
+                        <a:prstClr val="black">
+                          <a:alpha val="40000"/>
+                        </a:prstClr>
+                      </a:outerShdw>
+                    </a:effectLst>
+                  </pic:spPr>
+                </pic:pic>
+              </a:graphicData>
+            </a:graphic>
+            <wp14:sizeRelH relativeFrom="page">
+              <wp14:pctWidth>0</wp14:pctWidth>
+            </wp14:sizeRelH>
+            <wp14:sizeRelV relativeFrom="page">
+              <wp14:pctHeight>0</wp14:pctHeight>
+            </wp14:sizeRelV>
+          </wp:anchor>
+        </w:drawing>
       </w:r>
       <w:r>
         <w:rPr>
           <w:lang w:val="en"/>
         </w:rPr>
-        <w:t xml:space="preserve"> The committee membership in particular is modeled entirely through </w:t>
-      </w:r>
-      <w:proofErr w:type="spellStart"/>
+        <w:t xml:space="preserve">Underneath the senator’s information, we have a carousel of photos for each senator. This allows voters to connect further with their legislators, as seeing them in different situations, ones not necessarily picked by the legislators themselves as in their Twitter </w:t>
+      </w:r>
       <w:r>
         <w:rPr>
           <w:lang w:val="en"/>
         </w:rPr>
-        <w:t>Django</w:t>
-      </w:r>
-      <w:proofErr w:type="spellEnd"/>
-      <w:r>
-        <w:rPr>
-          <w:lang w:val="en"/>
-        </w:rPr>
-        <w:t>, and links to those committees from a senator’s individual page will bring you to the individual page for the committee.</w:t>
+        <w:lastRenderedPageBreak/>
+        <w:t>pictures, allows voters to more deeply connect with their legislators. This is modeled by our photo model in the Django database.</w:t>
       </w:r>
     </w:p>
     <w:p>
@@ -10175,7 +8476,7 @@
                     </pic:cNvPicPr>
                   </pic:nvPicPr>
                   <pic:blipFill>
-                    <a:blip r:embed="rId22">
+                    <a:blip r:embed="rId23">
                       <a:extLst>
                         <a:ext uri="{28A0092B-C50C-407E-A947-70E740481C1C}">
                           <a14:useLocalDpi xmlns:a14="http://schemas.microsoft.com/office/drawing/2010/main" val="0"/>
@@ -10221,14 +8522,27 @@
       <w:r>
         <w:t xml:space="preserve">Figure </w:t>
       </w:r>
-      <w:fldSimple w:instr=" SEQ Figure \* ARABIC ">
-        <w:r>
-          <w:rPr>
-            <w:noProof/>
-          </w:rPr>
-          <w:t>7</w:t>
-        </w:r>
-      </w:fldSimple>
+      <w:r>
+        <w:fldChar w:fldCharType="begin"/>
+      </w:r>
+      <w:r>
+        <w:instrText xml:space="preserve"> SEQ Figure \* ARABIC </w:instrText>
+      </w:r>
+      <w:r>
+        <w:fldChar w:fldCharType="separate"/>
+      </w:r>
+      <w:r>
+        <w:rPr>
+          <w:noProof/>
+        </w:rPr>
+        <w:t>8</w:t>
+      </w:r>
+      <w:r>
+        <w:rPr>
+          <w:noProof/>
+        </w:rPr>
+        <w:fldChar w:fldCharType="end"/>
+      </w:r>
       <w:r>
         <w:t>: Senator Social Media View</w:t>
       </w:r>
@@ -10244,7 +8558,6 @@
         <w:rPr>
           <w:lang w:val="en"/>
         </w:rPr>
-        <w:lastRenderedPageBreak/>
         <w:t>Scrolling down further brings us to the social media feeds of the legislators. We believe that there is no better tool in the 21</w:t>
       </w:r>
       <w:r>
@@ -10268,14 +8581,15 @@
           <w:lang w:val="en"/>
         </w:rPr>
       </w:pPr>
-      <w:bookmarkStart w:id="28" w:name="_Toc384317304"/>
+      <w:bookmarkStart w:id="29" w:name="_Toc384317304"/>
       <w:r>
         <w:rPr>
           <w:lang w:val="en"/>
         </w:rPr>
+        <w:lastRenderedPageBreak/>
         <w:t>Bills</w:t>
       </w:r>
-      <w:bookmarkEnd w:id="28"/>
+      <w:bookmarkEnd w:id="29"/>
     </w:p>
     <w:p>
       <w:pPr>
@@ -10286,9 +8600,17 @@
           <w:noProof/>
         </w:rPr>
         <w:drawing>
-          <wp:inline distT="0" distB="0" distL="0" distR="0" wp14:anchorId="5FD2CD0B" wp14:editId="013CAD7F">
+          <wp:anchor distT="0" distB="0" distL="114300" distR="114300" simplePos="0" relativeHeight="251680768" behindDoc="0" locked="0" layoutInCell="1" allowOverlap="1" wp14:anchorId="76B6DBBE" wp14:editId="43A14B09">
+            <wp:simplePos x="0" y="0"/>
+            <wp:positionH relativeFrom="column">
+              <wp:posOffset>0</wp:posOffset>
+            </wp:positionH>
+            <wp:positionV relativeFrom="paragraph">
+              <wp:posOffset>-635</wp:posOffset>
+            </wp:positionV>
             <wp:extent cx="3368283" cy="2390775"/>
             <wp:effectExtent l="0" t="0" r="3810" b="0"/>
+            <wp:wrapSquare wrapText="bothSides"/>
             <wp:docPr id="26" name="Picture 26"/>
             <wp:cNvGraphicFramePr>
               <a:graphicFrameLocks xmlns:a="http://schemas.openxmlformats.org/drawingml/2006/main" noChangeAspect="1"/>
@@ -10303,7 +8625,7 @@
                     </pic:cNvPicPr>
                   </pic:nvPicPr>
                   <pic:blipFill>
-                    <a:blip r:embed="rId23">
+                    <a:blip r:embed="rId24">
                       <a:extLst>
                         <a:ext uri="{28A0092B-C50C-407E-A947-70E740481C1C}">
                           <a14:useLocalDpi xmlns:a14="http://schemas.microsoft.com/office/drawing/2010/main" val="0"/>
@@ -10331,7 +8653,7 @@
                 </pic:pic>
               </a:graphicData>
             </a:graphic>
-          </wp:inline>
+          </wp:anchor>
         </w:drawing>
       </w:r>
     </w:p>
@@ -10342,14 +8664,27 @@
       <w:r>
         <w:t xml:space="preserve">Figure </w:t>
       </w:r>
-      <w:fldSimple w:instr=" SEQ Figure \* ARABIC ">
-        <w:r>
-          <w:rPr>
-            <w:noProof/>
-          </w:rPr>
-          <w:t>8</w:t>
-        </w:r>
-      </w:fldSimple>
+      <w:r>
+        <w:fldChar w:fldCharType="begin"/>
+      </w:r>
+      <w:r>
+        <w:instrText xml:space="preserve"> SEQ Figure \* ARABIC </w:instrText>
+      </w:r>
+      <w:r>
+        <w:fldChar w:fldCharType="separate"/>
+      </w:r>
+      <w:r>
+        <w:rPr>
+          <w:noProof/>
+        </w:rPr>
+        <w:t>9</w:t>
+      </w:r>
+      <w:r>
+        <w:rPr>
+          <w:noProof/>
+        </w:rPr>
+        <w:fldChar w:fldCharType="end"/>
+      </w:r>
       <w:r>
         <w:t>: Individual Bill View</w:t>
       </w:r>
@@ -10359,36 +8694,134 @@
         <w:spacing w:line="480" w:lineRule="auto"/>
       </w:pPr>
       <w:r>
-        <w:t xml:space="preserve">From the bill view, voters can learn about individual bills. They can see the legislative session to which the bill belongs to, the primary committee through which the bill was passed, the status of the bill, dates regarding the bill, the author to the bill, and a link to the full text of the bill. Of these, the committee and author are modeled through </w:t>
-      </w:r>
-      <w:proofErr w:type="spellStart"/>
-      <w:r>
-        <w:t>Django</w:t>
-      </w:r>
-      <w:proofErr w:type="spellEnd"/>
-      <w:r>
-        <w:t xml:space="preserve">, and clicking on those links will bring you to the appropriate page in </w:t>
-      </w:r>
-      <w:r>
-        <w:lastRenderedPageBreak/>
-        <w:t>the Texas Law Database</w:t>
-      </w:r>
-      <w:r>
-        <w:t xml:space="preserve">. Furthermore, one can see a vote summary for the bill, which summarizes the votes, as well as displaying the date of the vote. </w:t>
-      </w:r>
-    </w:p>
-    <w:p>
-      <w:pPr>
-        <w:spacing w:line="480" w:lineRule="auto"/>
-      </w:pPr>
-      <w:r>
         <w:rPr>
           <w:noProof/>
         </w:rPr>
+        <mc:AlternateContent>
+          <mc:Choice Requires="wps">
+            <w:drawing>
+              <wp:anchor distT="0" distB="0" distL="114300" distR="114300" simplePos="0" relativeHeight="251683840" behindDoc="0" locked="0" layoutInCell="1" allowOverlap="1" wp14:anchorId="6839F1D7" wp14:editId="7BACE99B">
+                <wp:simplePos x="0" y="0"/>
+                <wp:positionH relativeFrom="column">
+                  <wp:posOffset>2038350</wp:posOffset>
+                </wp:positionH>
+                <wp:positionV relativeFrom="paragraph">
+                  <wp:posOffset>5718810</wp:posOffset>
+                </wp:positionV>
+                <wp:extent cx="3761105" cy="635"/>
+                <wp:effectExtent l="0" t="0" r="0" b="0"/>
+                <wp:wrapSquare wrapText="bothSides"/>
+                <wp:docPr id="6" name="Text Box 6"/>
+                <wp:cNvGraphicFramePr/>
+                <a:graphic xmlns:a="http://schemas.openxmlformats.org/drawingml/2006/main">
+                  <a:graphicData uri="http://schemas.microsoft.com/office/word/2010/wordprocessingShape">
+                    <wps:wsp>
+                      <wps:cNvSpPr txBox="1"/>
+                      <wps:spPr>
+                        <a:xfrm>
+                          <a:off x="0" y="0"/>
+                          <a:ext cx="3761105" cy="635"/>
+                        </a:xfrm>
+                        <a:prstGeom prst="rect">
+                          <a:avLst/>
+                        </a:prstGeom>
+                        <a:solidFill>
+                          <a:prstClr val="white"/>
+                        </a:solidFill>
+                        <a:ln>
+                          <a:noFill/>
+                        </a:ln>
+                        <a:effectLst/>
+                      </wps:spPr>
+                      <wps:txbx>
+                        <w:txbxContent>
+                          <w:p>
+                            <w:pPr>
+                              <w:pStyle w:val="Caption"/>
+                              <w:rPr>
+                                <w:noProof/>
+                              </w:rPr>
+                            </w:pPr>
+                            <w:r>
+                              <w:t xml:space="preserve">Figure </w:t>
+                            </w:r>
+                            <w:fldSimple w:instr=" SEQ Figure \* ARABIC ">
+                              <w:r>
+                                <w:rPr>
+                                  <w:noProof/>
+                                </w:rPr>
+                                <w:t>10</w:t>
+                              </w:r>
+                            </w:fldSimple>
+                            <w:r>
+                              <w:t>: Bill Vote Breakdown</w:t>
+                            </w:r>
+                          </w:p>
+                        </w:txbxContent>
+                      </wps:txbx>
+                      <wps:bodyPr rot="0" spcFirstLastPara="0" vertOverflow="overflow" horzOverflow="overflow" vert="horz" wrap="square" lIns="0" tIns="0" rIns="0" bIns="0" numCol="1" spcCol="0" rtlCol="0" fromWordArt="0" anchor="t" anchorCtr="0" forceAA="0" compatLnSpc="1">
+                        <a:prstTxWarp prst="textNoShape">
+                          <a:avLst/>
+                        </a:prstTxWarp>
+                        <a:spAutoFit/>
+                      </wps:bodyPr>
+                    </wps:wsp>
+                  </a:graphicData>
+                </a:graphic>
+              </wp:anchor>
+            </w:drawing>
+          </mc:Choice>
+          <mc:Fallback>
+            <w:pict>
+              <v:shape w14:anchorId="6839F1D7" id="Text Box 6" o:spid="_x0000_s1032" type="#_x0000_t202" style="position:absolute;margin-left:160.5pt;margin-top:450.3pt;width:296.15pt;height:.05pt;z-index:251683840;visibility:visible;mso-wrap-style:square;mso-wrap-distance-left:9pt;mso-wrap-distance-top:0;mso-wrap-distance-right:9pt;mso-wrap-distance-bottom:0;mso-position-horizontal:absolute;mso-position-horizontal-relative:text;mso-position-vertical:absolute;mso-position-vertical-relative:text;v-text-anchor:top" o:gfxdata="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" stroked="f">
+                <v:textbox style="mso-fit-shape-to-text:t" inset="0,0,0,0">
+                  <w:txbxContent>
+                    <w:p>
+                      <w:pPr>
+                        <w:pStyle w:val="Caption"/>
+                        <w:rPr>
+                          <w:noProof/>
+                        </w:rPr>
+                      </w:pPr>
+                      <w:r>
+                        <w:t xml:space="preserve">Figure </w:t>
+                      </w:r>
+                      <w:fldSimple w:instr=" SEQ Figure \* ARABIC ">
+                        <w:r>
+                          <w:rPr>
+                            <w:noProof/>
+                          </w:rPr>
+                          <w:t>10</w:t>
+                        </w:r>
+                      </w:fldSimple>
+                      <w:r>
+                        <w:t>: Bill Vote Breakdown</w:t>
+                      </w:r>
+                    </w:p>
+                  </w:txbxContent>
+                </v:textbox>
+                <w10:wrap type="square"/>
+              </v:shape>
+            </w:pict>
+          </mc:Fallback>
+        </mc:AlternateContent>
+      </w:r>
+      <w:r>
+        <w:rPr>
+          <w:noProof/>
+        </w:rPr>
         <w:drawing>
-          <wp:inline distT="0" distB="0" distL="0" distR="0" wp14:anchorId="522E8EC4" wp14:editId="52A0F0A4">
+          <wp:anchor distT="0" distB="0" distL="114300" distR="114300" simplePos="0" relativeHeight="251681792" behindDoc="0" locked="0" layoutInCell="1" allowOverlap="1" wp14:anchorId="1DC864C6" wp14:editId="733F01EC">
+            <wp:simplePos x="0" y="0"/>
+            <wp:positionH relativeFrom="column">
+              <wp:posOffset>2038350</wp:posOffset>
+            </wp:positionH>
+            <wp:positionV relativeFrom="paragraph">
+              <wp:posOffset>3137535</wp:posOffset>
+            </wp:positionV>
             <wp:extent cx="3761441" cy="2524125"/>
             <wp:effectExtent l="38100" t="38100" r="86995" b="85725"/>
+            <wp:wrapSquare wrapText="bothSides"/>
             <wp:docPr id="27" name="Picture 27"/>
             <wp:cNvGraphicFramePr>
               <a:graphicFrameLocks xmlns:a="http://schemas.openxmlformats.org/drawingml/2006/main" noChangeAspect="1"/>
@@ -10403,7 +8836,7 @@
                     </pic:cNvPicPr>
                   </pic:nvPicPr>
                   <pic:blipFill>
-                    <a:blip r:embed="rId24">
+                    <a:blip r:embed="rId25">
                       <a:extLst>
                         <a:ext uri="{28A0092B-C50C-407E-A947-70E740481C1C}">
                           <a14:useLocalDpi xmlns:a14="http://schemas.microsoft.com/office/drawing/2010/main" val="0"/>
@@ -10438,9 +8871,20 @@
                 </pic:pic>
               </a:graphicData>
             </a:graphic>
-          </wp:inline>
+          </wp:anchor>
         </w:drawing>
       </w:r>
+      <w:r>
+        <w:t>From the bill view, voters can learn about individual bills. They can see the legislative session to which the bill belongs to, the primary committee through which the bill was passed, the status of the bill, dates regarding the bill, the author to the bill, and a link to the full text of the bill. Of these, the committee and author are modeled through Django, and clicking on those links will bring you to the appropriate page in the Texas Law Database</w:t>
+      </w:r>
+      <w:r>
+        <w:t>. Furthermore, one can see a vote summary for the bill, which summarizes the votes, as well as displaying the date of the vote.</w:t>
+      </w:r>
+    </w:p>
+    <w:p>
+      <w:pPr>
+        <w:spacing w:line="480" w:lineRule="auto"/>
+      </w:pPr>
       <w:r>
         <w:t xml:space="preserve">Clicking on this vote summary will display the vote breakdown pane, where one can see a detailed graphical presentation of the bill’s votes. From here, one can click on the name of each of the senators </w:t>
       </w:r>
@@ -10462,7 +8906,7 @@
           <w:lang w:val="en"/>
         </w:rPr>
       </w:pPr>
-      <w:bookmarkStart w:id="29" w:name="_Toc384317305"/>
+      <w:bookmarkStart w:id="30" w:name="_Toc384317305"/>
       <w:r>
         <w:rPr>
           <w:lang w:val="en"/>
@@ -10470,7 +8914,7 @@
         <w:lastRenderedPageBreak/>
         <w:t>Committees</w:t>
       </w:r>
-      <w:bookmarkEnd w:id="29"/>
+      <w:bookmarkEnd w:id="30"/>
     </w:p>
     <w:p>
       <w:pPr>
@@ -10498,7 +8942,7 @@
                     </pic:cNvPicPr>
                   </pic:nvPicPr>
                   <pic:blipFill>
-                    <a:blip r:embed="rId25">
+                    <a:blip r:embed="rId26">
                       <a:extLst>
                         <a:ext uri="{28A0092B-C50C-407E-A947-70E740481C1C}">
                           <a14:useLocalDpi xmlns:a14="http://schemas.microsoft.com/office/drawing/2010/main" val="0"/>
@@ -10547,14 +8991,27 @@
       <w:r>
         <w:t xml:space="preserve">Figure </w:t>
       </w:r>
-      <w:fldSimple w:instr=" SEQ Figure \* ARABIC ">
-        <w:r>
-          <w:rPr>
-            <w:noProof/>
-          </w:rPr>
-          <w:t>9</w:t>
-        </w:r>
-      </w:fldSimple>
+      <w:r>
+        <w:fldChar w:fldCharType="begin"/>
+      </w:r>
+      <w:r>
+        <w:instrText xml:space="preserve"> SEQ Figure \* ARABIC </w:instrText>
+      </w:r>
+      <w:r>
+        <w:fldChar w:fldCharType="separate"/>
+      </w:r>
+      <w:r>
+        <w:rPr>
+          <w:noProof/>
+        </w:rPr>
+        <w:t>11</w:t>
+      </w:r>
+      <w:r>
+        <w:rPr>
+          <w:noProof/>
+        </w:rPr>
+        <w:fldChar w:fldCharType="end"/>
+      </w:r>
       <w:r>
         <w:t>: Individual Committee View</w:t>
       </w:r>
@@ -10570,34 +9027,207 @@
         <w:rPr>
           <w:lang w:val="en"/>
         </w:rPr>
-        <w:t xml:space="preserve">Clicking on an individual committee will bring us to this view, where users can learn about the charge of a committee, and see a list of its members. These members are all senators as modeled by our </w:t>
-      </w:r>
-      <w:proofErr w:type="gramStart"/>
-      <w:r>
+        <w:t xml:space="preserve">Clicking on an individual committee will bring us to this view, where users can learn about the charge of a committee, and see a list of its members. These members are all senators as modeled by our senators model, and clicking on a link to a senator will bring us to the individual page for the senator. </w:t>
+      </w:r>
+    </w:p>
+    <w:p>
+      <w:pPr>
+        <w:spacing w:line="480" w:lineRule="auto"/>
         <w:rPr>
           <w:lang w:val="en"/>
         </w:rPr>
-        <w:t>senators</w:t>
-      </w:r>
-      <w:proofErr w:type="gramEnd"/>
+      </w:pPr>
+      <w:r>
+        <w:rPr>
+          <w:noProof/>
+        </w:rPr>
+        <mc:AlternateContent>
+          <mc:Choice Requires="wps">
+            <w:drawing>
+              <wp:anchor distT="0" distB="0" distL="114300" distR="114300" simplePos="0" relativeHeight="251676672" behindDoc="0" locked="0" layoutInCell="1" allowOverlap="1" wp14:anchorId="2B59D45C" wp14:editId="287A052F">
+                <wp:simplePos x="0" y="0"/>
+                <wp:positionH relativeFrom="column">
+                  <wp:posOffset>38100</wp:posOffset>
+                </wp:positionH>
+                <wp:positionV relativeFrom="paragraph">
+                  <wp:posOffset>828675</wp:posOffset>
+                </wp:positionV>
+                <wp:extent cx="2926080" cy="635"/>
+                <wp:effectExtent l="0" t="0" r="0" b="0"/>
+                <wp:wrapSquare wrapText="bothSides"/>
+                <wp:docPr id="2" name="Text Box 2"/>
+                <wp:cNvGraphicFramePr/>
+                <a:graphic xmlns:a="http://schemas.openxmlformats.org/drawingml/2006/main">
+                  <a:graphicData uri="http://schemas.microsoft.com/office/word/2010/wordprocessingShape">
+                    <wps:wsp>
+                      <wps:cNvSpPr txBox="1"/>
+                      <wps:spPr>
+                        <a:xfrm>
+                          <a:off x="0" y="0"/>
+                          <a:ext cx="2926080" cy="635"/>
+                        </a:xfrm>
+                        <a:prstGeom prst="rect">
+                          <a:avLst/>
+                        </a:prstGeom>
+                        <a:solidFill>
+                          <a:prstClr val="white"/>
+                        </a:solidFill>
+                        <a:ln>
+                          <a:noFill/>
+                        </a:ln>
+                        <a:effectLst/>
+                      </wps:spPr>
+                      <wps:txbx>
+                        <w:txbxContent>
+                          <w:p>
+                            <w:pPr>
+                              <w:pStyle w:val="Caption"/>
+                              <w:rPr>
+                                <w:noProof/>
+                              </w:rPr>
+                            </w:pPr>
+                            <w:r>
+                              <w:t xml:space="preserve">Figure </w:t>
+                            </w:r>
+                            <w:fldSimple w:instr=" SEQ Figure \* ARABIC ">
+                              <w:r>
+                                <w:rPr>
+                                  <w:noProof/>
+                                </w:rPr>
+                                <w:t>12</w:t>
+                              </w:r>
+                            </w:fldSimple>
+                            <w:r>
+                              <w:t>: Committee Bill View</w:t>
+                            </w:r>
+                          </w:p>
+                        </w:txbxContent>
+                      </wps:txbx>
+                      <wps:bodyPr rot="0" spcFirstLastPara="0" vertOverflow="overflow" horzOverflow="overflow" vert="horz" wrap="square" lIns="0" tIns="0" rIns="0" bIns="0" numCol="1" spcCol="0" rtlCol="0" fromWordArt="0" anchor="t" anchorCtr="0" forceAA="0" compatLnSpc="1">
+                        <a:prstTxWarp prst="textNoShape">
+                          <a:avLst/>
+                        </a:prstTxWarp>
+                        <a:spAutoFit/>
+                      </wps:bodyPr>
+                    </wps:wsp>
+                  </a:graphicData>
+                </a:graphic>
+              </wp:anchor>
+            </w:drawing>
+          </mc:Choice>
+          <mc:Fallback>
+            <w:pict>
+              <v:shape w14:anchorId="2B59D45C" id="_x0000_s1033" type="#_x0000_t202" style="position:absolute;margin-left:3pt;margin-top:65.25pt;width:230.4pt;height:.05pt;z-index:251676672;visibility:visible;mso-wrap-style:square;mso-wrap-distance-left:9pt;mso-wrap-distance-top:0;mso-wrap-distance-right:9pt;mso-wrap-distance-bottom:0;mso-position-horizontal:absolute;mso-position-horizontal-relative:text;mso-position-vertical:absolute;mso-position-vertical-relative:text;v-text-anchor:top" o:gfxdata="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" stroked="f">
+                <v:textbox style="mso-fit-shape-to-text:t" inset="0,0,0,0">
+                  <w:txbxContent>
+                    <w:p>
+                      <w:pPr>
+                        <w:pStyle w:val="Caption"/>
+                        <w:rPr>
+                          <w:noProof/>
+                        </w:rPr>
+                      </w:pPr>
+                      <w:r>
+                        <w:t xml:space="preserve">Figure </w:t>
+                      </w:r>
+                      <w:fldSimple w:instr=" SEQ Figure \* ARABIC ">
+                        <w:r>
+                          <w:rPr>
+                            <w:noProof/>
+                          </w:rPr>
+                          <w:t>12</w:t>
+                        </w:r>
+                      </w:fldSimple>
+                      <w:r>
+                        <w:t>: Committee Bill View</w:t>
+                      </w:r>
+                    </w:p>
+                  </w:txbxContent>
+                </v:textbox>
+                <w10:wrap type="square"/>
+              </v:shape>
+            </w:pict>
+          </mc:Fallback>
+        </mc:AlternateContent>
+      </w:r>
+      <w:r>
+        <w:rPr>
+          <w:noProof/>
+        </w:rPr>
+        <w:drawing>
+          <wp:anchor distT="0" distB="0" distL="114300" distR="114300" simplePos="0" relativeHeight="251674624" behindDoc="0" locked="0" layoutInCell="1" allowOverlap="1" wp14:anchorId="0AE25F49" wp14:editId="5D8754F6">
+            <wp:simplePos x="0" y="0"/>
+            <wp:positionH relativeFrom="column">
+              <wp:posOffset>38100</wp:posOffset>
+            </wp:positionH>
+            <wp:positionV relativeFrom="paragraph">
+              <wp:posOffset>40005</wp:posOffset>
+            </wp:positionV>
+            <wp:extent cx="2926080" cy="731520"/>
+            <wp:effectExtent l="38100" t="38100" r="102870" b="87630"/>
+            <wp:wrapSquare wrapText="bothSides"/>
+            <wp:docPr id="1" name="Picture 1"/>
+            <wp:cNvGraphicFramePr>
+              <a:graphicFrameLocks xmlns:a="http://schemas.openxmlformats.org/drawingml/2006/main" noChangeAspect="1"/>
+            </wp:cNvGraphicFramePr>
+            <a:graphic xmlns:a="http://schemas.openxmlformats.org/drawingml/2006/main">
+              <a:graphicData uri="http://schemas.openxmlformats.org/drawingml/2006/picture">
+                <pic:pic xmlns:pic="http://schemas.openxmlformats.org/drawingml/2006/picture">
+                  <pic:nvPicPr>
+                    <pic:cNvPr id="0" name="Picture 1"/>
+                    <pic:cNvPicPr>
+                      <a:picLocks noChangeAspect="1" noChangeArrowheads="1"/>
+                    </pic:cNvPicPr>
+                  </pic:nvPicPr>
+                  <pic:blipFill>
+                    <a:blip r:embed="rId27">
+                      <a:extLst>
+                        <a:ext uri="{28A0092B-C50C-407E-A947-70E740481C1C}">
+                          <a14:useLocalDpi xmlns:a14="http://schemas.microsoft.com/office/drawing/2010/main" val="0"/>
+                        </a:ext>
+                      </a:extLst>
+                    </a:blip>
+                    <a:srcRect/>
+                    <a:stretch>
+                      <a:fillRect/>
+                    </a:stretch>
+                  </pic:blipFill>
+                  <pic:spPr bwMode="auto">
+                    <a:xfrm>
+                      <a:off x="0" y="0"/>
+                      <a:ext cx="2926080" cy="731520"/>
+                    </a:xfrm>
+                    <a:prstGeom prst="rect">
+                      <a:avLst/>
+                    </a:prstGeom>
+                    <a:noFill/>
+                    <a:ln>
+                      <a:noFill/>
+                    </a:ln>
+                    <a:effectLst>
+                      <a:outerShdw blurRad="50800" dist="38100" dir="2700000" algn="tl" rotWithShape="0">
+                        <a:prstClr val="black">
+                          <a:alpha val="40000"/>
+                        </a:prstClr>
+                      </a:outerShdw>
+                    </a:effectLst>
+                  </pic:spPr>
+                </pic:pic>
+              </a:graphicData>
+            </a:graphic>
+          </wp:anchor>
+        </w:drawing>
+      </w:r>
       <w:r>
         <w:rPr>
           <w:lang w:val="en"/>
         </w:rPr>
-        <w:t xml:space="preserve"> model, and clicking on a link to a senator will bring us to the individual pag</w:t>
-      </w:r>
-      <w:bookmarkStart w:id="30" w:name="_GoBack"/>
-      <w:bookmarkEnd w:id="30"/>
-      <w:r>
-        <w:rPr>
-          <w:lang w:val="en"/>
-        </w:rPr>
-        <w:t xml:space="preserve">e for the senator. </w:t>
+        <w:t>Furthermore, for committees with associated bills in the database, we display a list of bills in the database that have gone through the committee. Here, users can click on the bills to navigate to the page for the bill in the Texas Law Database, where they can learn more detailed information about the bill.</w:t>
       </w:r>
     </w:p>
     <w:sectPr>
-      <w:headerReference w:type="default" r:id="rId26"/>
-      <w:footerReference w:type="default" r:id="rId27"/>
+      <w:headerReference w:type="default" r:id="rId28"/>
+      <w:footerReference w:type="default" r:id="rId29"/>
       <w:pgSz w:w="12240" w:h="15840"/>
       <w:pgMar w:top="1440" w:right="1440" w:bottom="1440" w:left="1440" w:header="720" w:footer="720" w:gutter="0"/>
       <w:pgNumType w:start="0"/>
@@ -10675,7 +9305,7 @@
           <w:rPr>
             <w:noProof/>
           </w:rPr>
-          <w:t>19</w:t>
+          <w:t>13</w:t>
         </w:r>
         <w:r>
           <w:rPr>
@@ -12713,7 +11343,7 @@
 </file>
 
 <file path=customXml/itemProps1.xml><?xml version="1.0" encoding="utf-8"?>
-<ds:datastoreItem xmlns:ds="http://schemas.openxmlformats.org/officeDocument/2006/customXml" ds:itemID="{159A6700-1AE0-41DF-B2B6-EB55B3AD1040}">
+<ds:datastoreItem xmlns:ds="http://schemas.openxmlformats.org/officeDocument/2006/customXml" ds:itemID="{D2227DE6-A8E1-4E84-B1DD-DF78F808442A}">
   <ds:schemaRefs>
     <ds:schemaRef ds:uri="http://schemas.openxmlformats.org/officeDocument/2006/bibliography"/>
   </ds:schemaRefs>

</xml_diff>

<commit_message>
Finished report and UML
</commit_message>
<xml_diff>
--- a/Technical Report.docx
+++ b/Technical Report.docx
@@ -267,7 +267,7 @@
               </mc:Choice>
               <mc:Fallback>
                 <w:pict>
-                  <v:group w14:anchorId="7F693EC5" id="Group 149" o:spid="_x0000_s1026" style="position:absolute;margin-left:0;margin-top:0;width:8in;height:95.7pt;z-index:251662336;mso-width-percent:941;mso-height-percent:121;mso-top-percent:23;mso-position-horizontal:center;mso-position-horizontal-relative:page;mso-position-vertical-relative:page;mso-width-percent:941;mso-height-percent:121;mso-top-percent:23" coordorigin="" coordsize="73152,12161" o:gfxdata="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">
+                  <v:group w14:anchorId="4B8C72FF" id="Group 149" o:spid="_x0000_s1026" style="position:absolute;margin-left:0;margin-top:0;width:8in;height:95.7pt;z-index:251662336;mso-width-percent:941;mso-height-percent:121;mso-top-percent:23;mso-position-horizontal:center;mso-position-horizontal-relative:page;mso-position-vertical-relative:page;mso-width-percent:941;mso-height-percent:121;mso-top-percent:23" coordorigin="" coordsize="73152,12161" o:gfxdata="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">
                     <v:shape id="Rectangle 51" o:spid="_x0000_s1027" style="position:absolute;width:73152;height:11303;visibility:visible;mso-wrap-style:square;v-text-anchor:middle" coordsize="7312660,1129665" o:gfxdata="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" path="m,l7312660,r,1129665l3619500,733425,,1091565,,xe" fillcolor="#5b9bd5 [3204]" stroked="f" strokeweight="1pt">
                       <v:stroke joinstyle="miter"/>
                       <v:path arrowok="t" o:connecttype="custom" o:connectlocs="0,0;7315200,0;7315200,1130373;3620757,733885;0,1092249;0,0" o:connectangles="0,0,0,0,0,0"/>
@@ -4245,12 +4245,7 @@
         </w:numPr>
       </w:pPr>
       <w:r>
-        <w:t>Michael Dong</w:t>
-      </w:r>
-      <w:bookmarkStart w:id="7" w:name="_GoBack"/>
-      <w:bookmarkEnd w:id="7"/>
-      <w:r>
-        <w:t xml:space="preserve"> – UML, SQL Queries, Report</w:t>
+        <w:t>Michael Dong – UML, SQL Queries, Report</w:t>
       </w:r>
     </w:p>
     <w:p>
@@ -4262,7 +4257,7 @@
       <w:pPr>
         <w:pStyle w:val="Heading1"/>
       </w:pPr>
-      <w:bookmarkStart w:id="8" w:name="_Toc385373390"/>
+      <w:bookmarkStart w:id="7" w:name="_Toc385373390"/>
       <w:r>
         <w:lastRenderedPageBreak/>
         <w:t xml:space="preserve">Backend </w:t>
@@ -4270,32 +4265,33 @@
       <w:r>
         <w:t>Design</w:t>
       </w:r>
+      <w:bookmarkEnd w:id="7"/>
+    </w:p>
+    <w:p>
+      <w:pPr>
+        <w:pStyle w:val="Heading2"/>
+      </w:pPr>
+      <w:bookmarkStart w:id="8" w:name="_Toc385373391"/>
+      <w:r>
+        <w:t>Design Overview</w:t>
+      </w:r>
       <w:bookmarkEnd w:id="8"/>
-    </w:p>
-    <w:p>
-      <w:pPr>
-        <w:pStyle w:val="Heading2"/>
-      </w:pPr>
-      <w:bookmarkStart w:id="9" w:name="_Toc385373391"/>
-      <w:r>
-        <w:t>Design Overview</w:t>
-      </w:r>
-      <w:bookmarkEnd w:id="9"/>
     </w:p>
     <w:p>
       <w:pPr>
         <w:keepNext/>
         <w:spacing w:line="480" w:lineRule="auto"/>
       </w:pPr>
+      <w:bookmarkStart w:id="9" w:name="_GoBack"/>
       <w:r>
         <w:rPr>
           <w:noProof/>
         </w:rPr>
         <w:drawing>
-          <wp:inline distT="0" distB="0" distL="0" distR="0" wp14:anchorId="28A0C786" wp14:editId="4E8F76C6">
-            <wp:extent cx="5608449" cy="6934200"/>
-            <wp:effectExtent l="38100" t="38100" r="87630" b="95250"/>
-            <wp:docPr id="14" name="Picture 14" descr="C:\Users\DQ\Dropbox\cs373-idb\idb_models.png"/>
+          <wp:inline distT="0" distB="0" distL="0" distR="0" wp14:anchorId="25E19B54" wp14:editId="6E041B60">
+            <wp:extent cx="5143482" cy="6981825"/>
+            <wp:effectExtent l="0" t="0" r="635" b="0"/>
+            <wp:docPr id="10" name="Picture 10" descr="C:\Users\DQ\Dropbox\cs373-idb\idb_models.png"/>
             <wp:cNvGraphicFramePr>
               <a:graphicFrameLocks xmlns:a="http://schemas.openxmlformats.org/drawingml/2006/main" noChangeAspect="1"/>
             </wp:cNvGraphicFramePr>
@@ -4303,7 +4299,7 @@
               <a:graphicData uri="http://schemas.openxmlformats.org/drawingml/2006/picture">
                 <pic:pic xmlns:pic="http://schemas.openxmlformats.org/drawingml/2006/picture">
                   <pic:nvPicPr>
-                    <pic:cNvPr id="0" name="Picture 3" descr="C:\Users\DQ\Dropbox\cs373-idb\idb_models.png"/>
+                    <pic:cNvPr id="0" name="Picture 1" descr="C:\Users\DQ\Dropbox\cs373-idb\idb_models.png"/>
                     <pic:cNvPicPr>
                       <a:picLocks noChangeAspect="1" noChangeArrowheads="1"/>
                     </pic:cNvPicPr>
@@ -4324,7 +4320,7 @@
                   <pic:spPr bwMode="auto">
                     <a:xfrm>
                       <a:off x="0" y="0"/>
-                      <a:ext cx="5610376" cy="6936583"/>
+                      <a:ext cx="5150328" cy="6991118"/>
                     </a:xfrm>
                     <a:prstGeom prst="rect">
                       <a:avLst/>
@@ -4333,13 +4329,6 @@
                     <a:ln>
                       <a:noFill/>
                     </a:ln>
-                    <a:effectLst>
-                      <a:outerShdw blurRad="50800" dist="38100" dir="2700000" algn="tl" rotWithShape="0">
-                        <a:prstClr val="black">
-                          <a:alpha val="40000"/>
-                        </a:prstClr>
-                      </a:outerShdw>
-                    </a:effectLst>
                   </pic:spPr>
                 </pic:pic>
               </a:graphicData>
@@ -4347,6 +4336,7 @@
           </wp:inline>
         </w:drawing>
       </w:r>
+      <w:bookmarkEnd w:id="9"/>
     </w:p>
     <w:p>
       <w:pPr>
@@ -4355,14 +4345,27 @@
       <w:r>
         <w:t xml:space="preserve">Figure </w:t>
       </w:r>
-      <w:fldSimple w:instr=" SEQ Figure \* ARABIC ">
-        <w:r>
-          <w:rPr>
-            <w:noProof/>
-          </w:rPr>
-          <w:t>1</w:t>
-        </w:r>
-      </w:fldSimple>
+      <w:r>
+        <w:fldChar w:fldCharType="begin"/>
+      </w:r>
+      <w:r>
+        <w:instrText xml:space="preserve"> SEQ Figure \* ARABIC </w:instrText>
+      </w:r>
+      <w:r>
+        <w:fldChar w:fldCharType="separate"/>
+      </w:r>
+      <w:r>
+        <w:rPr>
+          <w:noProof/>
+        </w:rPr>
+        <w:t>1</w:t>
+      </w:r>
+      <w:r>
+        <w:rPr>
+          <w:noProof/>
+        </w:rPr>
+        <w:fldChar w:fldCharType="end"/>
+      </w:r>
       <w:r>
         <w:t>: UML Overview of Models</w:t>
       </w:r>
@@ -8284,14 +8287,27 @@
                             <w:r>
                               <w:t xml:space="preserve">Figure </w:t>
                             </w:r>
-                            <w:fldSimple w:instr=" SEQ Figure \* ARABIC ">
-                              <w:r>
-                                <w:rPr>
-                                  <w:noProof/>
-                                </w:rPr>
-                                <w:t>4</w:t>
-                              </w:r>
-                            </w:fldSimple>
+                            <w:r>
+                              <w:fldChar w:fldCharType="begin"/>
+                            </w:r>
+                            <w:r>
+                              <w:instrText xml:space="preserve"> SEQ Figure \* ARABIC </w:instrText>
+                            </w:r>
+                            <w:r>
+                              <w:fldChar w:fldCharType="separate"/>
+                            </w:r>
+                            <w:r>
+                              <w:rPr>
+                                <w:noProof/>
+                              </w:rPr>
+                              <w:t>4</w:t>
+                            </w:r>
+                            <w:r>
+                              <w:rPr>
+                                <w:noProof/>
+                              </w:rPr>
+                              <w:fldChar w:fldCharType="end"/>
+                            </w:r>
                             <w:r>
                               <w:t>: Splash Header Mobile Unengaged</w:t>
                             </w:r>
@@ -8325,14 +8341,27 @@
                       <w:r>
                         <w:t xml:space="preserve">Figure </w:t>
                       </w:r>
-                      <w:fldSimple w:instr=" SEQ Figure \* ARABIC ">
-                        <w:r>
-                          <w:rPr>
-                            <w:noProof/>
-                          </w:rPr>
-                          <w:t>4</w:t>
-                        </w:r>
-                      </w:fldSimple>
+                      <w:r>
+                        <w:fldChar w:fldCharType="begin"/>
+                      </w:r>
+                      <w:r>
+                        <w:instrText xml:space="preserve"> SEQ Figure \* ARABIC </w:instrText>
+                      </w:r>
+                      <w:r>
+                        <w:fldChar w:fldCharType="separate"/>
+                      </w:r>
+                      <w:r>
+                        <w:rPr>
+                          <w:noProof/>
+                        </w:rPr>
+                        <w:t>4</w:t>
+                      </w:r>
+                      <w:r>
+                        <w:rPr>
+                          <w:noProof/>
+                        </w:rPr>
+                        <w:fldChar w:fldCharType="end"/>
+                      </w:r>
                       <w:r>
                         <w:t>: Splash Header Mobile Unengaged</w:t>
                       </w:r>
@@ -8397,14 +8426,27 @@
                             <w:r>
                               <w:t xml:space="preserve">Figure </w:t>
                             </w:r>
-                            <w:fldSimple w:instr=" SEQ Figure \* ARABIC ">
-                              <w:r>
-                                <w:rPr>
-                                  <w:noProof/>
-                                </w:rPr>
-                                <w:t>3</w:t>
-                              </w:r>
-                            </w:fldSimple>
+                            <w:r>
+                              <w:fldChar w:fldCharType="begin"/>
+                            </w:r>
+                            <w:r>
+                              <w:instrText xml:space="preserve"> SEQ Figure \* ARABIC </w:instrText>
+                            </w:r>
+                            <w:r>
+                              <w:fldChar w:fldCharType="separate"/>
+                            </w:r>
+                            <w:r>
+                              <w:rPr>
+                                <w:noProof/>
+                              </w:rPr>
+                              <w:t>3</w:t>
+                            </w:r>
+                            <w:r>
+                              <w:rPr>
+                                <w:noProof/>
+                              </w:rPr>
+                              <w:fldChar w:fldCharType="end"/>
+                            </w:r>
                             <w:r>
                               <w:t>: Splash Header Mobile Engaged</w:t>
                             </w:r>
@@ -8438,14 +8480,27 @@
                       <w:r>
                         <w:t xml:space="preserve">Figure </w:t>
                       </w:r>
-                      <w:fldSimple w:instr=" SEQ Figure \* ARABIC ">
-                        <w:r>
-                          <w:rPr>
-                            <w:noProof/>
-                          </w:rPr>
-                          <w:t>3</w:t>
-                        </w:r>
-                      </w:fldSimple>
+                      <w:r>
+                        <w:fldChar w:fldCharType="begin"/>
+                      </w:r>
+                      <w:r>
+                        <w:instrText xml:space="preserve"> SEQ Figure \* ARABIC </w:instrText>
+                      </w:r>
+                      <w:r>
+                        <w:fldChar w:fldCharType="separate"/>
+                      </w:r>
+                      <w:r>
+                        <w:rPr>
+                          <w:noProof/>
+                        </w:rPr>
+                        <w:t>3</w:t>
+                      </w:r>
+                      <w:r>
+                        <w:rPr>
+                          <w:noProof/>
+                        </w:rPr>
+                        <w:fldChar w:fldCharType="end"/>
+                      </w:r>
                       <w:r>
                         <w:t>: Splash Header Mobile Engaged</w:t>
                       </w:r>
@@ -8597,14 +8652,27 @@
       <w:r>
         <w:t xml:space="preserve">Figure </w:t>
       </w:r>
-      <w:fldSimple w:instr=" SEQ Figure \* ARABIC ">
-        <w:r>
-          <w:rPr>
-            <w:noProof/>
-          </w:rPr>
-          <w:t>2</w:t>
-        </w:r>
-      </w:fldSimple>
+      <w:r>
+        <w:fldChar w:fldCharType="begin"/>
+      </w:r>
+      <w:r>
+        <w:instrText xml:space="preserve"> SEQ Figure \* ARABIC </w:instrText>
+      </w:r>
+      <w:r>
+        <w:fldChar w:fldCharType="separate"/>
+      </w:r>
+      <w:r>
+        <w:rPr>
+          <w:noProof/>
+        </w:rPr>
+        <w:t>2</w:t>
+      </w:r>
+      <w:r>
+        <w:rPr>
+          <w:noProof/>
+        </w:rPr>
+        <w:fldChar w:fldCharType="end"/>
+      </w:r>
       <w:r>
         <w:t>: Desktop Splash Page Header</w:t>
       </w:r>
@@ -8741,14 +8809,27 @@
       <w:r>
         <w:t xml:space="preserve">Figure </w:t>
       </w:r>
-      <w:fldSimple w:instr=" SEQ Figure \* ARABIC ">
-        <w:r>
-          <w:rPr>
-            <w:noProof/>
-          </w:rPr>
-          <w:t>5</w:t>
-        </w:r>
-      </w:fldSimple>
+      <w:r>
+        <w:fldChar w:fldCharType="begin"/>
+      </w:r>
+      <w:r>
+        <w:instrText xml:space="preserve"> SEQ Figure \* ARABIC </w:instrText>
+      </w:r>
+      <w:r>
+        <w:fldChar w:fldCharType="separate"/>
+      </w:r>
+      <w:r>
+        <w:rPr>
+          <w:noProof/>
+        </w:rPr>
+        <w:t>5</w:t>
+      </w:r>
+      <w:r>
+        <w:rPr>
+          <w:noProof/>
+        </w:rPr>
+        <w:fldChar w:fldCharType="end"/>
+      </w:r>
       <w:r>
         <w:t>: Senator Overview Page</w:t>
       </w:r>
@@ -8849,14 +8930,27 @@
                             <w:r>
                               <w:t xml:space="preserve">Figure </w:t>
                             </w:r>
-                            <w:fldSimple w:instr=" SEQ Figure \* ARABIC ">
-                              <w:r>
-                                <w:rPr>
-                                  <w:noProof/>
-                                </w:rPr>
-                                <w:t>6</w:t>
-                              </w:r>
-                            </w:fldSimple>
+                            <w:r>
+                              <w:fldChar w:fldCharType="begin"/>
+                            </w:r>
+                            <w:r>
+                              <w:instrText xml:space="preserve"> SEQ Figure \* ARABIC </w:instrText>
+                            </w:r>
+                            <w:r>
+                              <w:fldChar w:fldCharType="separate"/>
+                            </w:r>
+                            <w:r>
+                              <w:rPr>
+                                <w:noProof/>
+                              </w:rPr>
+                              <w:t>6</w:t>
+                            </w:r>
+                            <w:r>
+                              <w:rPr>
+                                <w:noProof/>
+                              </w:rPr>
+                              <w:fldChar w:fldCharType="end"/>
+                            </w:r>
                             <w:r>
                               <w:t>: Senator Attribute View</w:t>
                             </w:r>
@@ -8890,14 +8984,27 @@
                       <w:r>
                         <w:t xml:space="preserve">Figure </w:t>
                       </w:r>
-                      <w:fldSimple w:instr=" SEQ Figure \* ARABIC ">
-                        <w:r>
-                          <w:rPr>
-                            <w:noProof/>
-                          </w:rPr>
-                          <w:t>6</w:t>
-                        </w:r>
-                      </w:fldSimple>
+                      <w:r>
+                        <w:fldChar w:fldCharType="begin"/>
+                      </w:r>
+                      <w:r>
+                        <w:instrText xml:space="preserve"> SEQ Figure \* ARABIC </w:instrText>
+                      </w:r>
+                      <w:r>
+                        <w:fldChar w:fldCharType="separate"/>
+                      </w:r>
+                      <w:r>
+                        <w:rPr>
+                          <w:noProof/>
+                        </w:rPr>
+                        <w:t>6</w:t>
+                      </w:r>
+                      <w:r>
+                        <w:rPr>
+                          <w:noProof/>
+                        </w:rPr>
+                        <w:fldChar w:fldCharType="end"/>
+                      </w:r>
                       <w:r>
                         <w:t>: Senator Attribute View</w:t>
                       </w:r>
@@ -9069,14 +9176,27 @@
                             <w:r>
                               <w:t xml:space="preserve">Figure </w:t>
                             </w:r>
-                            <w:fldSimple w:instr=" SEQ Figure \* ARABIC ">
-                              <w:r>
-                                <w:rPr>
-                                  <w:noProof/>
-                                </w:rPr>
-                                <w:t>7</w:t>
-                              </w:r>
-                            </w:fldSimple>
+                            <w:r>
+                              <w:fldChar w:fldCharType="begin"/>
+                            </w:r>
+                            <w:r>
+                              <w:instrText xml:space="preserve"> SEQ Figure \* ARABIC </w:instrText>
+                            </w:r>
+                            <w:r>
+                              <w:fldChar w:fldCharType="separate"/>
+                            </w:r>
+                            <w:r>
+                              <w:rPr>
+                                <w:noProof/>
+                              </w:rPr>
+                              <w:t>7</w:t>
+                            </w:r>
+                            <w:r>
+                              <w:rPr>
+                                <w:noProof/>
+                              </w:rPr>
+                              <w:fldChar w:fldCharType="end"/>
+                            </w:r>
                             <w:r>
                               <w:t>: Senator Photo Carousel</w:t>
                             </w:r>
@@ -9110,14 +9230,27 @@
                       <w:r>
                         <w:t xml:space="preserve">Figure </w:t>
                       </w:r>
-                      <w:fldSimple w:instr=" SEQ Figure \* ARABIC ">
-                        <w:r>
-                          <w:rPr>
-                            <w:noProof/>
-                          </w:rPr>
-                          <w:t>7</w:t>
-                        </w:r>
-                      </w:fldSimple>
+                      <w:r>
+                        <w:fldChar w:fldCharType="begin"/>
+                      </w:r>
+                      <w:r>
+                        <w:instrText xml:space="preserve"> SEQ Figure \* ARABIC </w:instrText>
+                      </w:r>
+                      <w:r>
+                        <w:fldChar w:fldCharType="separate"/>
+                      </w:r>
+                      <w:r>
+                        <w:rPr>
+                          <w:noProof/>
+                        </w:rPr>
+                        <w:t>7</w:t>
+                      </w:r>
+                      <w:r>
+                        <w:rPr>
+                          <w:noProof/>
+                        </w:rPr>
+                        <w:fldChar w:fldCharType="end"/>
+                      </w:r>
                       <w:r>
                         <w:t>: Senator Photo Carousel</w:t>
                       </w:r>
@@ -9285,14 +9418,27 @@
       <w:r>
         <w:t xml:space="preserve">Figure </w:t>
       </w:r>
-      <w:fldSimple w:instr=" SEQ Figure \* ARABIC ">
-        <w:r>
-          <w:rPr>
-            <w:noProof/>
-          </w:rPr>
-          <w:t>8</w:t>
-        </w:r>
-      </w:fldSimple>
+      <w:r>
+        <w:fldChar w:fldCharType="begin"/>
+      </w:r>
+      <w:r>
+        <w:instrText xml:space="preserve"> SEQ Figure \* ARABIC </w:instrText>
+      </w:r>
+      <w:r>
+        <w:fldChar w:fldCharType="separate"/>
+      </w:r>
+      <w:r>
+        <w:rPr>
+          <w:noProof/>
+        </w:rPr>
+        <w:t>8</w:t>
+      </w:r>
+      <w:r>
+        <w:rPr>
+          <w:noProof/>
+        </w:rPr>
+        <w:fldChar w:fldCharType="end"/>
+      </w:r>
       <w:r>
         <w:t>: Senator Social Media View</w:t>
       </w:r>
@@ -9414,14 +9560,27 @@
       <w:r>
         <w:t xml:space="preserve">Figure </w:t>
       </w:r>
-      <w:fldSimple w:instr=" SEQ Figure \* ARABIC ">
-        <w:r>
-          <w:rPr>
-            <w:noProof/>
-          </w:rPr>
-          <w:t>9</w:t>
-        </w:r>
-      </w:fldSimple>
+      <w:r>
+        <w:fldChar w:fldCharType="begin"/>
+      </w:r>
+      <w:r>
+        <w:instrText xml:space="preserve"> SEQ Figure \* ARABIC </w:instrText>
+      </w:r>
+      <w:r>
+        <w:fldChar w:fldCharType="separate"/>
+      </w:r>
+      <w:r>
+        <w:rPr>
+          <w:noProof/>
+        </w:rPr>
+        <w:t>9</w:t>
+      </w:r>
+      <w:r>
+        <w:rPr>
+          <w:noProof/>
+        </w:rPr>
+        <w:fldChar w:fldCharType="end"/>
+      </w:r>
       <w:r>
         <w:t>: Individual Bill View</w:t>
       </w:r>
@@ -9550,14 +9709,27 @@
                             <w:r>
                               <w:t xml:space="preserve">Figure </w:t>
                             </w:r>
-                            <w:fldSimple w:instr=" SEQ Figure \* ARABIC ">
-                              <w:r>
-                                <w:rPr>
-                                  <w:noProof/>
-                                </w:rPr>
-                                <w:t>10</w:t>
-                              </w:r>
-                            </w:fldSimple>
+                            <w:r>
+                              <w:fldChar w:fldCharType="begin"/>
+                            </w:r>
+                            <w:r>
+                              <w:instrText xml:space="preserve"> SEQ Figure \* ARABIC </w:instrText>
+                            </w:r>
+                            <w:r>
+                              <w:fldChar w:fldCharType="separate"/>
+                            </w:r>
+                            <w:r>
+                              <w:rPr>
+                                <w:noProof/>
+                              </w:rPr>
+                              <w:t>10</w:t>
+                            </w:r>
+                            <w:r>
+                              <w:rPr>
+                                <w:noProof/>
+                              </w:rPr>
+                              <w:fldChar w:fldCharType="end"/>
+                            </w:r>
                             <w:r>
                               <w:t>: Bill Vote Breakdown</w:t>
                             </w:r>
@@ -9591,14 +9763,27 @@
                       <w:r>
                         <w:t xml:space="preserve">Figure </w:t>
                       </w:r>
-                      <w:fldSimple w:instr=" SEQ Figure \* ARABIC ">
-                        <w:r>
-                          <w:rPr>
-                            <w:noProof/>
-                          </w:rPr>
-                          <w:t>10</w:t>
-                        </w:r>
-                      </w:fldSimple>
+                      <w:r>
+                        <w:fldChar w:fldCharType="begin"/>
+                      </w:r>
+                      <w:r>
+                        <w:instrText xml:space="preserve"> SEQ Figure \* ARABIC </w:instrText>
+                      </w:r>
+                      <w:r>
+                        <w:fldChar w:fldCharType="separate"/>
+                      </w:r>
+                      <w:r>
+                        <w:rPr>
+                          <w:noProof/>
+                        </w:rPr>
+                        <w:t>10</w:t>
+                      </w:r>
+                      <w:r>
+                        <w:rPr>
+                          <w:noProof/>
+                        </w:rPr>
+                        <w:fldChar w:fldCharType="end"/>
+                      </w:r>
                       <w:r>
                         <w:t>: Bill Vote Breakdown</w:t>
                       </w:r>
@@ -9728,14 +9913,27 @@
       <w:r>
         <w:t xml:space="preserve">Figure </w:t>
       </w:r>
-      <w:fldSimple w:instr=" SEQ Figure \* ARABIC ">
-        <w:r>
-          <w:rPr>
-            <w:noProof/>
-          </w:rPr>
-          <w:t>11</w:t>
-        </w:r>
-      </w:fldSimple>
+      <w:r>
+        <w:fldChar w:fldCharType="begin"/>
+      </w:r>
+      <w:r>
+        <w:instrText xml:space="preserve"> SEQ Figure \* ARABIC </w:instrText>
+      </w:r>
+      <w:r>
+        <w:fldChar w:fldCharType="separate"/>
+      </w:r>
+      <w:r>
+        <w:rPr>
+          <w:noProof/>
+        </w:rPr>
+        <w:t>11</w:t>
+      </w:r>
+      <w:r>
+        <w:rPr>
+          <w:noProof/>
+        </w:rPr>
+        <w:fldChar w:fldCharType="end"/>
+      </w:r>
       <w:r>
         <w:t>: Individual Committee View</w:t>
       </w:r>
@@ -9813,14 +10011,27 @@
                             <w:r>
                               <w:t xml:space="preserve">Figure </w:t>
                             </w:r>
-                            <w:fldSimple w:instr=" SEQ Figure \* ARABIC ">
-                              <w:r>
-                                <w:rPr>
-                                  <w:noProof/>
-                                </w:rPr>
-                                <w:t>12</w:t>
-                              </w:r>
-                            </w:fldSimple>
+                            <w:r>
+                              <w:fldChar w:fldCharType="begin"/>
+                            </w:r>
+                            <w:r>
+                              <w:instrText xml:space="preserve"> SEQ Figure \* ARABIC </w:instrText>
+                            </w:r>
+                            <w:r>
+                              <w:fldChar w:fldCharType="separate"/>
+                            </w:r>
+                            <w:r>
+                              <w:rPr>
+                                <w:noProof/>
+                              </w:rPr>
+                              <w:t>12</w:t>
+                            </w:r>
+                            <w:r>
+                              <w:rPr>
+                                <w:noProof/>
+                              </w:rPr>
+                              <w:fldChar w:fldCharType="end"/>
+                            </w:r>
                             <w:r>
                               <w:t>: Committee Bill View</w:t>
                             </w:r>
@@ -9854,14 +10065,27 @@
                       <w:r>
                         <w:t xml:space="preserve">Figure </w:t>
                       </w:r>
-                      <w:fldSimple w:instr=" SEQ Figure \* ARABIC ">
-                        <w:r>
-                          <w:rPr>
-                            <w:noProof/>
-                          </w:rPr>
-                          <w:t>12</w:t>
-                        </w:r>
-                      </w:fldSimple>
+                      <w:r>
+                        <w:fldChar w:fldCharType="begin"/>
+                      </w:r>
+                      <w:r>
+                        <w:instrText xml:space="preserve"> SEQ Figure \* ARABIC </w:instrText>
+                      </w:r>
+                      <w:r>
+                        <w:fldChar w:fldCharType="separate"/>
+                      </w:r>
+                      <w:r>
+                        <w:rPr>
+                          <w:noProof/>
+                        </w:rPr>
+                        <w:t>12</w:t>
+                      </w:r>
+                      <w:r>
+                        <w:rPr>
+                          <w:noProof/>
+                        </w:rPr>
+                        <w:fldChar w:fldCharType="end"/>
+                      </w:r>
                       <w:r>
                         <w:t>: Committee Bill View</w:t>
                       </w:r>
@@ -10327,7 +10551,7 @@
           <w:rPr>
             <w:noProof/>
           </w:rPr>
-          <w:t>4</w:t>
+          <w:t>5</w:t>
         </w:r>
         <w:r>
           <w:rPr>
@@ -12829,7 +13053,7 @@
 </file>
 
 <file path=customXml/itemProps1.xml><?xml version="1.0" encoding="utf-8"?>
-<ds:datastoreItem xmlns:ds="http://schemas.openxmlformats.org/officeDocument/2006/customXml" ds:itemID="{DC136CBC-3076-42EA-B4CD-5172FEFE1E4D}">
+<ds:datastoreItem xmlns:ds="http://schemas.openxmlformats.org/officeDocument/2006/customXml" ds:itemID="{96E93016-835A-47A5-92AC-1A9570691CE5}">
   <ds:schemaRefs>
     <ds:schemaRef ds:uri="http://schemas.openxmlformats.org/officeDocument/2006/bibliography"/>
   </ds:schemaRefs>

</xml_diff>